<commit_message>
simplification affgrille 1 et 2 + default: de l'aide + nouveau data de tableau
</commit_message>
<xml_diff>
--- a/doc/Documentation de projet 2.docx
+++ b/doc/Documentation de projet 2.docx
@@ -3235,15 +3235,7 @@
         <w:pStyle w:val="Help"/>
       </w:pPr>
       <w:r>
-        <w:t xml:space="preserve">De plus, en fonction du type de </w:t>
-      </w:r>
-      <w:proofErr w:type="gramStart"/>
-      <w:r>
-        <w:t>projet,  il</w:t>
-      </w:r>
-      <w:proofErr w:type="gramEnd"/>
-      <w:r>
-        <w:t xml:space="preserve"> est tout à fait possible que certains chapitres ou paragraphes n’aient aucun sens. Dans ce cas il est recommandé de les retirer du document pour éviter de l’alourdir inutilement.  </w:t>
+        <w:t xml:space="preserve">De plus, en fonction du type de projet,  il est tout à fait possible que certains chapitres ou paragraphes n’aient aucun sens. Dans ce cas il est recommandé de les retirer du document pour éviter de l’alourdir inutilement.  </w:t>
       </w:r>
     </w:p>
     <w:p>
@@ -3379,26 +3371,16 @@
       <w:pPr>
         <w:pStyle w:val="Help"/>
       </w:pPr>
-      <w:proofErr w:type="spellStart"/>
-      <w:r>
-        <w:t>Eleve</w:t>
-      </w:r>
-      <w:proofErr w:type="spellEnd"/>
-      <w:r>
-        <w:t xml:space="preserve"> 1 : Nom, prénom, e-mail et téléphone</w:t>
+      <w:r>
+        <w:t>Eleve 1 : Nom, prénom, e-mail et téléphone</w:t>
       </w:r>
     </w:p>
     <w:p>
       <w:pPr>
         <w:pStyle w:val="Help"/>
       </w:pPr>
-      <w:proofErr w:type="spellStart"/>
-      <w:r>
-        <w:t>Eleve</w:t>
-      </w:r>
-      <w:proofErr w:type="spellEnd"/>
-      <w:r>
-        <w:t xml:space="preserve"> 2 : Nom, prénom, e-mail et téléphone</w:t>
+      <w:r>
+        <w:t>Eleve 2 : Nom, prénom, e-mail et téléphone</w:t>
       </w:r>
     </w:p>
     <w:p>
@@ -3491,13 +3473,8 @@
             <w:pPr>
               <w:pStyle w:val="Help"/>
             </w:pPr>
-            <w:proofErr w:type="spellStart"/>
             <w:r>
-              <w:t>Eleve</w:t>
-            </w:r>
-            <w:proofErr w:type="spellEnd"/>
-            <w:r>
-              <w:t xml:space="preserve"> 1</w:t>
+              <w:t>Eleve 1</w:t>
             </w:r>
           </w:p>
         </w:tc>
@@ -3509,13 +3486,8 @@
             <w:pPr>
               <w:pStyle w:val="Help"/>
             </w:pPr>
-            <w:proofErr w:type="spellStart"/>
             <w:r>
-              <w:t>Eleve</w:t>
-            </w:r>
-            <w:proofErr w:type="spellEnd"/>
-            <w:r>
-              <w:t xml:space="preserve"> 2</w:t>
+              <w:t>Eleve 2</w:t>
             </w:r>
           </w:p>
         </w:tc>
@@ -3929,21 +3901,21 @@
         <w:rPr>
           <w:lang w:val="en"/>
         </w:rPr>
-        <w:t>(</w:t>
-      </w:r>
-      <w:proofErr w:type="spellStart"/>
-      <w:r>
+        <w:t>(Scénario 1.1)</w:t>
+      </w:r>
+    </w:p>
+    <w:p>
+      <w:pPr>
+        <w:pStyle w:val="Titre4"/>
         <w:rPr>
           <w:lang w:val="en"/>
         </w:rPr>
-        <w:t>Scénario</w:t>
-      </w:r>
-      <w:proofErr w:type="spellEnd"/>
+      </w:pPr>
       <w:r>
         <w:rPr>
           <w:lang w:val="en"/>
         </w:rPr>
-        <w:t xml:space="preserve"> 1.1)</w:t>
+        <w:t>(Scénario 1.2)</w:t>
       </w:r>
     </w:p>
     <w:p>
@@ -3957,22 +3929,30 @@
         <w:rPr>
           <w:lang w:val="en"/>
         </w:rPr>
-        <w:t>(</w:t>
-      </w:r>
-      <w:proofErr w:type="spellStart"/>
-      <w:r>
+        <w:t>(Scénario …)</w:t>
+      </w:r>
+    </w:p>
+    <w:p>
+      <w:pPr>
+        <w:pStyle w:val="Titre3"/>
         <w:rPr>
           <w:lang w:val="en"/>
         </w:rPr>
-        <w:t>Scénario</w:t>
-      </w:r>
-      <w:proofErr w:type="spellEnd"/>
+      </w:pPr>
+      <w:bookmarkStart w:id="11" w:name="_Toc2333855"/>
       <w:r>
         <w:rPr>
           <w:lang w:val="en"/>
         </w:rPr>
-        <w:t xml:space="preserve"> 1.2)</w:t>
-      </w:r>
+        <w:t>(Use case 2</w:t>
+      </w:r>
+      <w:r>
+        <w:rPr>
+          <w:lang w:val="en"/>
+        </w:rPr>
+        <w:t>)</w:t>
+      </w:r>
+      <w:bookmarkEnd w:id="11"/>
     </w:p>
     <w:p>
       <w:pPr>
@@ -3985,21 +3965,21 @@
         <w:rPr>
           <w:lang w:val="en"/>
         </w:rPr>
-        <w:t>(</w:t>
-      </w:r>
-      <w:proofErr w:type="spellStart"/>
-      <w:r>
+        <w:t>(Scénario 2.1)</w:t>
+      </w:r>
+    </w:p>
+    <w:p>
+      <w:pPr>
+        <w:pStyle w:val="Titre4"/>
         <w:rPr>
           <w:lang w:val="en"/>
         </w:rPr>
-        <w:t>Scénario</w:t>
-      </w:r>
-      <w:proofErr w:type="spellEnd"/>
+      </w:pPr>
       <w:r>
         <w:rPr>
           <w:lang w:val="en"/>
         </w:rPr>
-        <w:t xml:space="preserve"> …)</w:t>
+        <w:t>(Scénario 2.2)</w:t>
       </w:r>
     </w:p>
     <w:p>
@@ -4009,12 +3989,12 @@
           <w:lang w:val="en"/>
         </w:rPr>
       </w:pPr>
-      <w:bookmarkStart w:id="11" w:name="_Toc2333855"/>
+      <w:bookmarkStart w:id="12" w:name="_Toc2333856"/>
       <w:r>
         <w:rPr>
           <w:lang w:val="en"/>
         </w:rPr>
-        <w:t>(Use case 2</w:t>
+        <w:t>(Use case …</w:t>
       </w:r>
       <w:r>
         <w:rPr>
@@ -4022,7 +4002,7 @@
         </w:rPr>
         <w:t>)</w:t>
       </w:r>
-      <w:bookmarkEnd w:id="11"/>
+      <w:bookmarkEnd w:id="12"/>
     </w:p>
     <w:p>
       <w:pPr>
@@ -4035,99 +4015,7 @@
         <w:rPr>
           <w:lang w:val="en"/>
         </w:rPr>
-        <w:t>(</w:t>
-      </w:r>
-      <w:proofErr w:type="spellStart"/>
-      <w:r>
-        <w:rPr>
-          <w:lang w:val="en"/>
-        </w:rPr>
-        <w:t>Scénario</w:t>
-      </w:r>
-      <w:proofErr w:type="spellEnd"/>
-      <w:r>
-        <w:rPr>
-          <w:lang w:val="en"/>
-        </w:rPr>
-        <w:t xml:space="preserve"> 2.1)</w:t>
-      </w:r>
-    </w:p>
-    <w:p>
-      <w:pPr>
-        <w:pStyle w:val="Titre4"/>
-        <w:rPr>
-          <w:lang w:val="en"/>
-        </w:rPr>
-      </w:pPr>
-      <w:r>
-        <w:rPr>
-          <w:lang w:val="en"/>
-        </w:rPr>
-        <w:t>(</w:t>
-      </w:r>
-      <w:proofErr w:type="spellStart"/>
-      <w:r>
-        <w:rPr>
-          <w:lang w:val="en"/>
-        </w:rPr>
-        <w:t>Scénario</w:t>
-      </w:r>
-      <w:proofErr w:type="spellEnd"/>
-      <w:r>
-        <w:rPr>
-          <w:lang w:val="en"/>
-        </w:rPr>
-        <w:t xml:space="preserve"> 2.2)</w:t>
-      </w:r>
-    </w:p>
-    <w:p>
-      <w:pPr>
-        <w:pStyle w:val="Titre3"/>
-        <w:rPr>
-          <w:lang w:val="en"/>
-        </w:rPr>
-      </w:pPr>
-      <w:bookmarkStart w:id="12" w:name="_Toc2333856"/>
-      <w:r>
-        <w:rPr>
-          <w:lang w:val="en"/>
-        </w:rPr>
-        <w:t>(Use case …</w:t>
-      </w:r>
-      <w:r>
-        <w:rPr>
-          <w:lang w:val="en"/>
-        </w:rPr>
-        <w:t>)</w:t>
-      </w:r>
-      <w:bookmarkEnd w:id="12"/>
-    </w:p>
-    <w:p>
-      <w:pPr>
-        <w:pStyle w:val="Titre4"/>
-        <w:rPr>
-          <w:lang w:val="en"/>
-        </w:rPr>
-      </w:pPr>
-      <w:r>
-        <w:rPr>
-          <w:lang w:val="en"/>
-        </w:rPr>
-        <w:t>(</w:t>
-      </w:r>
-      <w:proofErr w:type="spellStart"/>
-      <w:r>
-        <w:rPr>
-          <w:lang w:val="en"/>
-        </w:rPr>
-        <w:t>Scénario</w:t>
-      </w:r>
-      <w:proofErr w:type="spellEnd"/>
-      <w:r>
-        <w:rPr>
-          <w:lang w:val="en"/>
-        </w:rPr>
-        <w:t xml:space="preserve"> …)</w:t>
+        <w:t>(Scénario …)</w:t>
       </w:r>
     </w:p>
     <w:p>
@@ -4256,15 +4144,7 @@
         <w:t>du projet</w:t>
       </w:r>
       <w:r>
-        <w:t xml:space="preserve"> en matériel ou </w:t>
-      </w:r>
-      <w:proofErr w:type="spellStart"/>
-      <w:r>
-        <w:t>licenses</w:t>
-      </w:r>
-      <w:proofErr w:type="spellEnd"/>
-      <w:r>
-        <w:t>)</w:t>
+        <w:t xml:space="preserve"> en matériel ou licenses)</w:t>
       </w:r>
       <w:r>
         <w:t>. Si aucune dépense nécessaire</w:t>
@@ -4434,23 +4314,7 @@
         </w:numPr>
       </w:pPr>
       <w:r>
-        <w:t xml:space="preserve">Logiciels tiers (utilitaires, </w:t>
-      </w:r>
-      <w:proofErr w:type="spellStart"/>
-      <w:r>
-        <w:t>frameworks</w:t>
-      </w:r>
-      <w:proofErr w:type="spellEnd"/>
-      <w:r>
-        <w:t xml:space="preserve">, navigateurs </w:t>
-      </w:r>
-      <w:proofErr w:type="gramStart"/>
-      <w:r>
-        <w:t>cible,…</w:t>
-      </w:r>
-      <w:proofErr w:type="gramEnd"/>
-      <w:r>
-        <w:t>)</w:t>
+        <w:t>Logiciels tiers (utilitaires, frameworks, navigateurs cible,…)</w:t>
       </w:r>
     </w:p>
     <w:p>
@@ -4539,6 +4403,9 @@
             <w:r>
               <w:t>Il y a de l’eau.</w:t>
             </w:r>
+            <w:r>
+              <w:t xml:space="preserve"> Encore aucun coup.</w:t>
+            </w:r>
           </w:p>
         </w:tc>
       </w:tr>
@@ -4559,7 +4426,7 @@
           </w:tcPr>
           <w:p>
             <w:r>
-              <w:t>Il y un bateau.</w:t>
+              <w:t>Coup manqué, à l’eau.</w:t>
             </w:r>
           </w:p>
         </w:tc>
@@ -4581,7 +4448,7 @@
           </w:tcPr>
           <w:p>
             <w:r>
-              <w:t>Il y a un bateau qui est coulé.</w:t>
+              <w:t>Il y a un bateau non touché</w:t>
             </w:r>
           </w:p>
         </w:tc>
@@ -4601,7 +4468,35 @@
           <w:tcPr>
             <w:tcW w:w="6938" w:type="dxa"/>
           </w:tcPr>
-          <w:p/>
+          <w:p>
+            <w:r>
+              <w:t>Il y a un bateau touché.</w:t>
+            </w:r>
+          </w:p>
+        </w:tc>
+      </w:tr>
+      <w:tr>
+        <w:tc>
+          <w:tcPr>
+            <w:tcW w:w="2122" w:type="dxa"/>
+          </w:tcPr>
+          <w:p>
+            <w:r>
+              <w:t>4</w:t>
+            </w:r>
+          </w:p>
+        </w:tc>
+        <w:tc>
+          <w:tcPr>
+            <w:tcW w:w="6938" w:type="dxa"/>
+          </w:tcPr>
+          <w:p>
+            <w:r>
+              <w:t>Il y a un bateau coulé.</w:t>
+            </w:r>
+            <w:bookmarkStart w:id="25" w:name="_GoBack"/>
+            <w:bookmarkEnd w:id="25"/>
+          </w:p>
         </w:tc>
       </w:tr>
     </w:tbl>
@@ -4686,14 +4581,12 @@
           <w:i w:val="0"/>
         </w:rPr>
       </w:pPr>
-      <w:proofErr w:type="spellStart"/>
       <w:r>
         <w:t>P</w:t>
       </w:r>
       <w:r>
         <w:t>seudo-code</w:t>
       </w:r>
-      <w:proofErr w:type="spellEnd"/>
       <w:r>
         <w:t xml:space="preserve"> ou organigramme</w:t>
       </w:r>
@@ -4782,31 +4675,31 @@
       <w:pPr>
         <w:pStyle w:val="Titre3"/>
       </w:pPr>
-      <w:bookmarkStart w:id="25" w:name="_Toc2333865"/>
+      <w:bookmarkStart w:id="26" w:name="_Toc2333865"/>
       <w:r>
         <w:t>Point 1</w:t>
       </w:r>
-      <w:bookmarkEnd w:id="25"/>
+      <w:bookmarkEnd w:id="26"/>
     </w:p>
     <w:p>
       <w:pPr>
         <w:pStyle w:val="Titre3"/>
       </w:pPr>
-      <w:bookmarkStart w:id="26" w:name="_Toc2333866"/>
+      <w:bookmarkStart w:id="27" w:name="_Toc2333866"/>
       <w:r>
         <w:t>Point 2</w:t>
       </w:r>
-      <w:bookmarkEnd w:id="26"/>
+      <w:bookmarkEnd w:id="27"/>
     </w:p>
     <w:p>
       <w:pPr>
         <w:pStyle w:val="Titre3"/>
       </w:pPr>
-      <w:bookmarkStart w:id="27" w:name="_Toc2333867"/>
+      <w:bookmarkStart w:id="28" w:name="_Toc2333867"/>
       <w:r>
         <w:t>Point …</w:t>
       </w:r>
-      <w:bookmarkEnd w:id="27"/>
+      <w:bookmarkEnd w:id="28"/>
     </w:p>
     <w:bookmarkEnd w:id="19"/>
     <w:bookmarkEnd w:id="20"/>
@@ -4868,7 +4761,7 @@
           <w:iCs/>
         </w:rPr>
       </w:pPr>
-      <w:bookmarkStart w:id="28" w:name="_Toc2333868"/>
+      <w:bookmarkStart w:id="29" w:name="_Toc2333868"/>
       <w:r>
         <w:rPr>
           <w:i w:val="0"/>
@@ -4876,7 +4769,7 @@
         </w:rPr>
         <w:t>Livraisons</w:t>
       </w:r>
-      <w:bookmarkEnd w:id="28"/>
+      <w:bookmarkEnd w:id="29"/>
     </w:p>
     <w:tbl>
       <w:tblPr>
@@ -4911,9 +4804,9 @@
                 <w:b/>
               </w:rPr>
             </w:pPr>
-            <w:bookmarkStart w:id="29" w:name="_Toc2333869"/>
-            <w:bookmarkStart w:id="30" w:name="_Toc25553321"/>
-            <w:bookmarkStart w:id="31" w:name="_Toc71691025"/>
+            <w:bookmarkStart w:id="30" w:name="_Toc2333869"/>
+            <w:bookmarkStart w:id="31" w:name="_Toc25553321"/>
+            <w:bookmarkStart w:id="32" w:name="_Toc71691025"/>
             <w:r>
               <w:rPr>
                 <w:b/>
@@ -4936,13 +4829,7 @@
               <w:rPr>
                 <w:b/>
               </w:rPr>
-              <w:t>Nom publication</w:t>
-            </w:r>
-            <w:r>
-              <w:rPr>
-                <w:b/>
-              </w:rPr>
-              <w:t xml:space="preserve"> </w:t>
+              <w:t xml:space="preserve">Nom publication </w:t>
             </w:r>
           </w:p>
         </w:tc>
@@ -4973,10 +4860,7 @@
           <w:tcPr>
             <w:tcW w:w="1418" w:type="dxa"/>
           </w:tcPr>
-          <w:p>
-            <w:bookmarkStart w:id="32" w:name="_GoBack"/>
-            <w:bookmarkEnd w:id="32"/>
-          </w:p>
+          <w:p/>
         </w:tc>
         <w:tc>
           <w:tcPr>
@@ -5067,7 +4951,7 @@
       <w:r>
         <w:t>Tests</w:t>
       </w:r>
-      <w:bookmarkEnd w:id="29"/>
+      <w:bookmarkEnd w:id="30"/>
     </w:p>
     <w:p>
       <w:pPr>
@@ -5092,7 +4976,7 @@
         </w:rPr>
         <w:t>est</w:t>
       </w:r>
-      <w:bookmarkEnd w:id="30"/>
+      <w:bookmarkEnd w:id="31"/>
       <w:r>
         <w:rPr>
           <w:i w:val="0"/>
@@ -5100,7 +4984,7 @@
         </w:rPr>
         <w:t>s effectués</w:t>
       </w:r>
-      <w:bookmarkEnd w:id="31"/>
+      <w:bookmarkEnd w:id="32"/>
       <w:bookmarkEnd w:id="33"/>
     </w:p>
     <w:tbl>
@@ -5433,15 +5317,7 @@
       </w:pPr>
       <w:bookmarkStart w:id="37" w:name="_Toc25553323"/>
       <w:r>
-        <w:t xml:space="preserve">S'il reste encore des </w:t>
-      </w:r>
-      <w:proofErr w:type="gramStart"/>
-      <w:r>
-        <w:t>erreurs:</w:t>
-      </w:r>
-      <w:proofErr w:type="gramEnd"/>
-      <w:r>
-        <w:t xml:space="preserve"> </w:t>
+        <w:t xml:space="preserve">S'il reste encore des erreurs: </w:t>
       </w:r>
     </w:p>
     <w:p>
@@ -5506,13 +5382,8 @@
         <w:pStyle w:val="Help"/>
       </w:pPr>
       <w:r>
-        <w:t xml:space="preserve">Développez en tous cas les points </w:t>
-      </w:r>
-      <w:proofErr w:type="gramStart"/>
-      <w:r>
-        <w:t>suivants:</w:t>
-      </w:r>
-      <w:proofErr w:type="gramEnd"/>
+        <w:t>Développez en tous cas les points suivants:</w:t>
+      </w:r>
     </w:p>
     <w:p>
       <w:pPr>
@@ -5623,15 +5494,7 @@
         <w:t>s</w:t>
       </w:r>
       <w:r>
-        <w:t xml:space="preserve"> (Titre, auteur, date), des sites Internet (URL) consultés, des articles (Revue, date, titre, </w:t>
-      </w:r>
-      <w:proofErr w:type="gramStart"/>
-      <w:r>
-        <w:t>auteur)…</w:t>
-      </w:r>
-      <w:proofErr w:type="gramEnd"/>
-      <w:r>
-        <w:t xml:space="preserve"> Et de toutes les aides externes (noms)   </w:t>
+        <w:t xml:space="preserve"> (Titre, auteur, date), des sites Internet (URL) consultés, des articles (Revue, date, titre, auteur)… Et de toutes les aides externes (noms)   </w:t>
       </w:r>
     </w:p>
     <w:p>
@@ -5875,7 +5738,7 @@
         <w:rStyle w:val="Numrodepage"/>
         <w:noProof/>
       </w:rPr>
-      <w:t>7</w:t>
+      <w:t>5</w:t>
     </w:r>
     <w:r>
       <w:rPr>
@@ -10211,6 +10074,7 @@
   <w:style w:type="character" w:default="1" w:styleId="Policepardfaut">
     <w:name w:val="Default Paragraph Font"/>
     <w:uiPriority w:val="1"/>
+    <w:semiHidden/>
     <w:unhideWhenUsed/>
   </w:style>
   <w:style w:type="table" w:default="1" w:styleId="TableauNormal">
@@ -10849,7 +10713,7 @@
 </file>
 
 <file path=customXml/itemProps1.xml><?xml version="1.0" encoding="utf-8"?>
-<ds:datastoreItem xmlns:ds="http://schemas.openxmlformats.org/officeDocument/2006/customXml" ds:itemID="{1179B4B9-9C43-4E16-8030-600576D35954}">
+<ds:datastoreItem xmlns:ds="http://schemas.openxmlformats.org/officeDocument/2006/customXml" ds:itemID="{92FE3DD8-7E00-4B31-BEFD-D9364AC7A842}">
   <ds:schemaRefs>
     <ds:schemaRef ds:uri="http://schemas.openxmlformats.org/officeDocument/2006/bibliography"/>
   </ds:schemaRefs>

</xml_diff>

<commit_message>
test scénarios 1.1 et 1.2
</commit_message>
<xml_diff>
--- a/doc/Documentation de projet 2.docx
+++ b/doc/Documentation de projet 2.docx
@@ -4077,7 +4077,25 @@
               <w:cnfStyle w:val="000000000000" w:firstRow="0" w:lastRow="0" w:firstColumn="0" w:lastColumn="0" w:oddVBand="0" w:evenVBand="0" w:oddHBand="0" w:evenHBand="0" w:firstRowFirstColumn="0" w:firstRowLastColumn="0" w:lastRowFirstColumn="0" w:lastRowLastColumn="0"/>
             </w:pPr>
             <w:r>
-              <w:t>Affiche la grille vide. + Afficher l’aide (03) + « Tapez une touche pour quitter l’aide …» </w:t>
+              <w:t>« </w:t>
+            </w:r>
+            <w:r>
+              <w:t>Bata</w:t>
+            </w:r>
+            <w:r>
+              <w:t xml:space="preserve">ille Navale – Apprendre à jouer. </w:t>
+            </w:r>
+            <w:r>
+              <w:t xml:space="preserve">Voici une grille de jeu en cours, pour </w:t>
+            </w:r>
+            <w:r>
+              <w:t xml:space="preserve">exemple : ». </w:t>
+            </w:r>
+            <w:r>
+              <w:t>Affiche la grille vide. + Afficher l’aide + « Tapez une touche pour quitter l’aide …» </w:t>
+            </w:r>
+            <w:r>
+              <w:t>Maquette 01.</w:t>
             </w:r>
           </w:p>
         </w:tc>
@@ -6660,10 +6678,10 @@
           <w:iCs/>
         </w:rPr>
       </w:pPr>
-      <w:bookmarkStart w:id="26" w:name="_Toc25553317"/>
-      <w:bookmarkStart w:id="27" w:name="_Toc71691022"/>
-      <w:bookmarkStart w:id="28" w:name="_Ref254352701"/>
-      <w:bookmarkStart w:id="29" w:name="_Toc4661858"/>
+      <w:bookmarkStart w:id="26" w:name="_Toc4661858"/>
+      <w:bookmarkStart w:id="27" w:name="_Toc25553317"/>
+      <w:bookmarkStart w:id="28" w:name="_Toc71691022"/>
+      <w:bookmarkStart w:id="29" w:name="_Ref254352701"/>
       <w:r>
         <w:rPr>
           <w:i w:val="0"/>
@@ -6671,7 +6689,7 @@
         </w:rPr>
         <w:t>Vue d’ensemble</w:t>
       </w:r>
-      <w:bookmarkEnd w:id="29"/>
+      <w:bookmarkEnd w:id="26"/>
     </w:p>
     <w:p>
       <w:pPr>
@@ -7221,9 +7239,9 @@
       </w:r>
       <w:bookmarkEnd w:id="35"/>
     </w:p>
-    <w:bookmarkEnd w:id="26"/>
     <w:bookmarkEnd w:id="27"/>
     <w:bookmarkEnd w:id="28"/>
+    <w:bookmarkEnd w:id="29"/>
     <w:p>
       <w:pPr>
         <w:pStyle w:val="Help"/>
@@ -7473,10 +7491,7 @@
           <w:tcPr>
             <w:tcW w:w="1547" w:type="dxa"/>
           </w:tcPr>
-          <w:p>
-            <w:bookmarkStart w:id="39" w:name="_GoBack"/>
-            <w:bookmarkEnd w:id="39"/>
-          </w:p>
+          <w:p/>
         </w:tc>
         <w:tc>
           <w:tcPr>
@@ -7505,11 +7520,11 @@
       <w:pPr>
         <w:pStyle w:val="Titre1"/>
       </w:pPr>
-      <w:bookmarkStart w:id="40" w:name="_Toc4661866"/>
+      <w:bookmarkStart w:id="39" w:name="_Toc4661866"/>
       <w:r>
         <w:t>Tests</w:t>
       </w:r>
-      <w:bookmarkEnd w:id="40"/>
+      <w:bookmarkEnd w:id="39"/>
     </w:p>
     <w:p>
       <w:pPr>
@@ -7519,7 +7534,7 @@
           <w:iCs/>
         </w:rPr>
       </w:pPr>
-      <w:bookmarkStart w:id="41" w:name="_Toc4661867"/>
+      <w:bookmarkStart w:id="40" w:name="_Toc4661867"/>
       <w:r>
         <w:rPr>
           <w:i w:val="0"/>
@@ -7543,7 +7558,7 @@
         <w:t>s effectués</w:t>
       </w:r>
       <w:bookmarkEnd w:id="38"/>
-      <w:bookmarkEnd w:id="41"/>
+      <w:bookmarkEnd w:id="40"/>
     </w:p>
     <w:tbl>
       <w:tblPr>
@@ -7563,8 +7578,8 @@
             <w:tcW w:w="2689" w:type="dxa"/>
           </w:tcPr>
           <w:p>
-            <w:bookmarkStart w:id="42" w:name="_Toc25553322"/>
-            <w:bookmarkStart w:id="43" w:name="_Toc71691026"/>
+            <w:bookmarkStart w:id="41" w:name="_Toc25553322"/>
+            <w:bookmarkStart w:id="42" w:name="_Toc71691026"/>
             <w:r>
               <w:t>Scénario</w:t>
             </w:r>
@@ -7574,75 +7589,79 @@
           <w:tcPr>
             <w:tcW w:w="1841" w:type="dxa"/>
           </w:tcPr>
+          <w:p>
+            <w:pPr>
+              <w:rPr>
+                <w:color w:val="000000" w:themeColor="text1"/>
+              </w:rPr>
+            </w:pPr>
+            <w:r>
+              <w:rPr>
+                <w:color w:val="000000" w:themeColor="text1"/>
+              </w:rPr>
+              <w:t>28.03.2019</w:t>
+            </w:r>
+          </w:p>
+          <w:p>
+            <w:pPr>
+              <w:rPr>
+                <w:color w:val="000000" w:themeColor="text1"/>
+              </w:rPr>
+            </w:pPr>
+            <w:r>
+              <w:rPr>
+                <w:color w:val="000000" w:themeColor="text1"/>
+              </w:rPr>
+              <w:t>Samuel Roland</w:t>
+            </w:r>
+          </w:p>
+          <w:p>
+            <w:pPr>
+              <w:rPr>
+                <w:color w:val="000000" w:themeColor="text1"/>
+              </w:rPr>
+            </w:pPr>
+            <w:r>
+              <w:rPr>
+                <w:color w:val="000000" w:themeColor="text1"/>
+              </w:rPr>
+              <w:t>Pc Windows 10 école</w:t>
+            </w:r>
+          </w:p>
+          <w:p>
+            <w:pPr>
+              <w:rPr>
+                <w:color w:val="000000" w:themeColor="text1"/>
+              </w:rPr>
+            </w:pPr>
+            <w:r>
+              <w:rPr>
+                <w:color w:val="000000" w:themeColor="text1"/>
+              </w:rPr>
+              <w:t xml:space="preserve">Pas de </w:t>
+            </w:r>
+            <w:bookmarkStart w:id="43" w:name="_GoBack"/>
+            <w:bookmarkEnd w:id="43"/>
+            <w:r>
+              <w:rPr>
+                <w:color w:val="000000" w:themeColor="text1"/>
+              </w:rPr>
+              <w:t>données.</w:t>
+            </w:r>
+          </w:p>
           <w:p>
             <w:pPr>
               <w:rPr>
                 <w:color w:val="5B9BD5" w:themeColor="accent5"/>
               </w:rPr>
             </w:pPr>
-            <w:r>
-              <w:rPr>
-                <w:color w:val="5B9BD5" w:themeColor="accent5"/>
-              </w:rPr>
-              <w:t>Date</w:t>
-            </w:r>
-          </w:p>
-          <w:p>
-            <w:pPr>
-              <w:rPr>
-                <w:color w:val="5B9BD5" w:themeColor="accent5"/>
-              </w:rPr>
-            </w:pPr>
-            <w:r>
-              <w:rPr>
-                <w:color w:val="5B9BD5" w:themeColor="accent5"/>
-              </w:rPr>
-              <w:t>Nom</w:t>
-            </w:r>
-          </w:p>
-          <w:p>
-            <w:pPr>
-              <w:rPr>
-                <w:color w:val="5B9BD5" w:themeColor="accent5"/>
-              </w:rPr>
-            </w:pPr>
-            <w:r>
-              <w:rPr>
-                <w:color w:val="5B9BD5" w:themeColor="accent5"/>
-              </w:rPr>
-              <w:t>Environnement</w:t>
-            </w:r>
-          </w:p>
-          <w:p>
-            <w:pPr>
-              <w:rPr>
-                <w:color w:val="5B9BD5" w:themeColor="accent5"/>
-              </w:rPr>
-            </w:pPr>
-            <w:r>
-              <w:rPr>
-                <w:color w:val="5B9BD5" w:themeColor="accent5"/>
-              </w:rPr>
-              <w:t>Données de tests</w:t>
-            </w:r>
-          </w:p>
-          <w:p>
-            <w:pPr>
-              <w:rPr>
-                <w:color w:val="5B9BD5" w:themeColor="accent5"/>
-              </w:rPr>
-            </w:pPr>
           </w:p>
         </w:tc>
         <w:tc>
           <w:tcPr>
             <w:tcW w:w="2265" w:type="dxa"/>
           </w:tcPr>
-          <w:p>
-            <w:r>
-              <w:t>…</w:t>
-            </w:r>
-          </w:p>
+          <w:p/>
         </w:tc>
         <w:tc>
           <w:tcPr>
@@ -7669,7 +7688,22 @@
           <w:tcPr>
             <w:tcW w:w="1841" w:type="dxa"/>
           </w:tcPr>
-          <w:p/>
+          <w:p>
+            <w:r>
+              <w:t xml:space="preserve">KO « bla </w:t>
+            </w:r>
+            <w:proofErr w:type="spellStart"/>
+            <w:r>
+              <w:t>bla</w:t>
+            </w:r>
+            <w:proofErr w:type="spellEnd"/>
+            <w:r>
+              <w:t xml:space="preserve"> » </w:t>
+            </w:r>
+            <w:r>
+              <w:t>= crash.</w:t>
+            </w:r>
+          </w:p>
         </w:tc>
         <w:tc>
           <w:tcPr>
@@ -7699,7 +7733,11 @@
           <w:tcPr>
             <w:tcW w:w="1841" w:type="dxa"/>
           </w:tcPr>
-          <w:p/>
+          <w:p>
+            <w:r>
+              <w:t>OK</w:t>
+            </w:r>
+          </w:p>
         </w:tc>
         <w:tc>
           <w:tcPr>
@@ -7851,7 +7889,7 @@
         </w:rPr>
         <w:t xml:space="preserve">Erreurs </w:t>
       </w:r>
-      <w:bookmarkEnd w:id="42"/>
+      <w:bookmarkEnd w:id="41"/>
       <w:r>
         <w:rPr>
           <w:i w:val="0"/>
@@ -7859,7 +7897,7 @@
         </w:rPr>
         <w:t>restantes</w:t>
       </w:r>
-      <w:bookmarkEnd w:id="43"/>
+      <w:bookmarkEnd w:id="42"/>
       <w:bookmarkEnd w:id="44"/>
       <w:r>
         <w:rPr>
@@ -13466,7 +13504,7 @@
 </file>
 
 <file path=customXml/itemProps1.xml><?xml version="1.0" encoding="utf-8"?>
-<ds:datastoreItem xmlns:ds="http://schemas.openxmlformats.org/officeDocument/2006/customXml" ds:itemID="{10D99878-3226-4762-A1BD-CB44F4C6670F}">
+<ds:datastoreItem xmlns:ds="http://schemas.openxmlformats.org/officeDocument/2006/customXml" ds:itemID="{ED0916D5-F8DA-447B-AE5F-B34A6D7591B9}">
   <ds:schemaRefs>
     <ds:schemaRef ds:uri="http://schemas.openxmlformats.org/officeDocument/2006/bibliography"/>
   </ds:schemaRefs>

</xml_diff>

<commit_message>
Créé Maquette_1.1.pdf et 1.1 dans Maquettes
rajout réf. maquette dans scénarios.
</commit_message>
<xml_diff>
--- a/doc/Documentation de projet 2.docx
+++ b/doc/Documentation de projet 2.docx
@@ -4092,10 +4092,19 @@
               <w:t xml:space="preserve">exemple : ». </w:t>
             </w:r>
             <w:r>
-              <w:t>Affiche la grille vide. + Afficher l’aide + « Tapez une touche pour quitter l’aide …» </w:t>
-            </w:r>
-            <w:r>
-              <w:t>Maquette 01.</w:t>
+              <w:t xml:space="preserve">Affiche la grille vide. + Afficher l’aide + « Tapez une touche pour quitter l’aide </w:t>
+            </w:r>
+            <w:r>
+              <w:t>… ».</w:t>
+            </w:r>
+            <w:r>
+              <w:t> </w:t>
+            </w:r>
+            <w:r>
+              <w:t>Maquette</w:t>
+            </w:r>
+            <w:r>
+              <w:t>_1.1</w:t>
             </w:r>
           </w:p>
         </w:tc>
@@ -4486,8 +4495,13 @@
               <w:cnfStyle w:val="000000000000" w:firstRow="0" w:lastRow="0" w:firstColumn="0" w:lastColumn="0" w:oddVBand="0" w:evenVBand="0" w:oddHBand="0" w:evenHBand="0" w:firstRowFirstColumn="0" w:firstRowLastColumn="0" w:lastRowFirstColumn="0" w:lastRowLastColumn="0"/>
             </w:pPr>
             <w:r>
-              <w:t>« Parfait, pas besoin de se fatiguer à vous apprendre comment faire ! Bonne chance d’avance et bonne partie !». + « Tapez une touche pour quitter l’aide …» </w:t>
-            </w:r>
+              <w:t>« Parfait, pas besoin de se fatiguer à vous apprendre comment faire ! Bonne chance d’avance et bonne partie !». + « Tapez un</w:t>
+            </w:r>
+            <w:r>
+              <w:t>e touche pour quitter l’aide … ». Maquette_1.2</w:t>
+            </w:r>
+            <w:bookmarkStart w:id="14" w:name="_GoBack"/>
+            <w:bookmarkEnd w:id="14"/>
           </w:p>
         </w:tc>
       </w:tr>
@@ -4497,23 +4511,23 @@
       <w:pPr>
         <w:pStyle w:val="Titre3"/>
       </w:pPr>
-      <w:bookmarkStart w:id="14" w:name="_Toc1588694"/>
-      <w:bookmarkStart w:id="15" w:name="_Toc4661854"/>
+      <w:bookmarkStart w:id="15" w:name="_Toc1588694"/>
+      <w:bookmarkStart w:id="16" w:name="_Toc4661854"/>
       <w:r>
         <w:t>Placer les bateaux</w:t>
       </w:r>
-      <w:bookmarkEnd w:id="14"/>
       <w:bookmarkEnd w:id="15"/>
+      <w:bookmarkEnd w:id="16"/>
     </w:p>
     <w:p>
       <w:pPr>
         <w:pStyle w:val="Titre4"/>
       </w:pPr>
-      <w:bookmarkStart w:id="16" w:name="_Toc1588695"/>
+      <w:bookmarkStart w:id="17" w:name="_Toc1588695"/>
       <w:r>
         <w:t>Grille fixe</w:t>
       </w:r>
-      <w:bookmarkEnd w:id="16"/>
+      <w:bookmarkEnd w:id="17"/>
     </w:p>
     <w:tbl>
       <w:tblPr>
@@ -4818,11 +4832,11 @@
       <w:pPr>
         <w:pStyle w:val="Titre4"/>
       </w:pPr>
-      <w:bookmarkStart w:id="17" w:name="_Toc1588696"/>
+      <w:bookmarkStart w:id="18" w:name="_Toc1588696"/>
       <w:r>
         <w:t>Choisir une grille</w:t>
       </w:r>
-      <w:bookmarkEnd w:id="17"/>
+      <w:bookmarkEnd w:id="18"/>
     </w:p>
     <w:tbl>
       <w:tblPr>
@@ -5195,11 +5209,11 @@
       <w:pPr>
         <w:pStyle w:val="Titre4"/>
       </w:pPr>
-      <w:bookmarkStart w:id="18" w:name="_Toc1588697"/>
+      <w:bookmarkStart w:id="19" w:name="_Toc1588697"/>
       <w:r>
         <w:t>Placer les bateaux (joueur)</w:t>
       </w:r>
-      <w:bookmarkEnd w:id="18"/>
+      <w:bookmarkEnd w:id="19"/>
     </w:p>
     <w:tbl>
       <w:tblPr>
@@ -5802,28 +5816,28 @@
         </w:numPr>
         <w:ind w:left="720" w:hanging="720"/>
       </w:pPr>
-      <w:bookmarkStart w:id="19" w:name="_Toc1588698"/>
+      <w:bookmarkStart w:id="20" w:name="_Toc1588698"/>
     </w:p>
     <w:p>
       <w:pPr>
         <w:pStyle w:val="Titre3"/>
       </w:pPr>
-      <w:bookmarkStart w:id="20" w:name="_Toc4661855"/>
+      <w:bookmarkStart w:id="21" w:name="_Toc4661855"/>
       <w:r>
         <w:t>Jouer contre l’ordinateur</w:t>
       </w:r>
-      <w:bookmarkEnd w:id="19"/>
       <w:bookmarkEnd w:id="20"/>
+      <w:bookmarkEnd w:id="21"/>
     </w:p>
     <w:p>
       <w:pPr>
         <w:pStyle w:val="Titre4"/>
       </w:pPr>
-      <w:bookmarkStart w:id="21" w:name="_Toc1588699"/>
+      <w:bookmarkStart w:id="22" w:name="_Toc1588699"/>
       <w:r>
         <w:t>Partie complète.</w:t>
       </w:r>
-      <w:bookmarkEnd w:id="21"/>
+      <w:bookmarkEnd w:id="22"/>
     </w:p>
     <w:tbl>
       <w:tblPr>
@@ -6590,7 +6604,7 @@
           <w:iCs/>
         </w:rPr>
       </w:pPr>
-      <w:bookmarkStart w:id="22" w:name="_Toc4661856"/>
+      <w:bookmarkStart w:id="23" w:name="_Toc4661856"/>
       <w:r>
         <w:rPr>
           <w:i w:val="0"/>
@@ -6599,11 +6613,11 @@
         <w:t>Stratégie de test</w:t>
       </w:r>
       <w:bookmarkEnd w:id="9"/>
-      <w:bookmarkEnd w:id="22"/>
-    </w:p>
-    <w:p>
-      <w:bookmarkStart w:id="23" w:name="_Toc25553309"/>
-      <w:bookmarkStart w:id="24" w:name="_Toc71691014"/>
+      <w:bookmarkEnd w:id="23"/>
+    </w:p>
+    <w:p>
+      <w:bookmarkStart w:id="24" w:name="_Toc25553309"/>
+      <w:bookmarkStart w:id="25" w:name="_Toc71691014"/>
       <w:r>
         <w:t>A chaque nouvelle version du projet publiée (Release), je ferai des tests fonctionnels</w:t>
       </w:r>
@@ -6662,13 +6676,13 @@
           <w:tab w:val="num" w:pos="360"/>
         </w:tabs>
       </w:pPr>
-      <w:bookmarkStart w:id="25" w:name="_Toc4661857"/>
-      <w:bookmarkEnd w:id="23"/>
+      <w:bookmarkStart w:id="26" w:name="_Toc4661857"/>
       <w:bookmarkEnd w:id="24"/>
+      <w:bookmarkEnd w:id="25"/>
       <w:r>
         <w:t>Implémentation</w:t>
       </w:r>
-      <w:bookmarkEnd w:id="25"/>
+      <w:bookmarkEnd w:id="26"/>
     </w:p>
     <w:p>
       <w:pPr>
@@ -6678,10 +6692,10 @@
           <w:iCs/>
         </w:rPr>
       </w:pPr>
-      <w:bookmarkStart w:id="26" w:name="_Toc4661858"/>
-      <w:bookmarkStart w:id="27" w:name="_Toc25553317"/>
-      <w:bookmarkStart w:id="28" w:name="_Toc71691022"/>
-      <w:bookmarkStart w:id="29" w:name="_Ref254352701"/>
+      <w:bookmarkStart w:id="27" w:name="_Toc4661858"/>
+      <w:bookmarkStart w:id="28" w:name="_Toc25553317"/>
+      <w:bookmarkStart w:id="29" w:name="_Toc71691022"/>
+      <w:bookmarkStart w:id="30" w:name="_Ref254352701"/>
       <w:r>
         <w:rPr>
           <w:i w:val="0"/>
@@ -6689,7 +6703,7 @@
         </w:rPr>
         <w:t>Vue d’ensemble</w:t>
       </w:r>
-      <w:bookmarkEnd w:id="26"/>
+      <w:bookmarkEnd w:id="27"/>
     </w:p>
     <w:p>
       <w:pPr>
@@ -6758,7 +6772,7 @@
           <w:iCs/>
         </w:rPr>
       </w:pPr>
-      <w:bookmarkStart w:id="30" w:name="_Toc4661859"/>
+      <w:bookmarkStart w:id="31" w:name="_Toc4661859"/>
       <w:r>
         <w:rPr>
           <w:i w:val="0"/>
@@ -6766,7 +6780,7 @@
         </w:rPr>
         <w:t>Choix techniques</w:t>
       </w:r>
-      <w:bookmarkEnd w:id="30"/>
+      <w:bookmarkEnd w:id="31"/>
     </w:p>
     <w:p>
       <w:pPr>
@@ -6853,7 +6867,7 @@
           <w:iCs/>
         </w:rPr>
       </w:pPr>
-      <w:bookmarkStart w:id="31" w:name="_Toc4661860"/>
+      <w:bookmarkStart w:id="32" w:name="_Toc4661860"/>
       <w:r>
         <w:rPr>
           <w:i w:val="0"/>
@@ -6861,7 +6875,7 @@
         </w:rPr>
         <w:t>Modèle Logique de données</w:t>
       </w:r>
-      <w:bookmarkEnd w:id="31"/>
+      <w:bookmarkEnd w:id="32"/>
     </w:p>
     <w:p>
       <w:r>
@@ -7044,7 +7058,7 @@
           <w:iCs/>
         </w:rPr>
       </w:pPr>
-      <w:bookmarkStart w:id="32" w:name="_Toc4661861"/>
+      <w:bookmarkStart w:id="33" w:name="_Toc4661861"/>
       <w:r>
         <w:rPr>
           <w:i w:val="0"/>
@@ -7052,7 +7066,7 @@
         </w:rPr>
         <w:t>Points techniques spécifiques</w:t>
       </w:r>
-      <w:bookmarkEnd w:id="32"/>
+      <w:bookmarkEnd w:id="33"/>
     </w:p>
     <w:p>
       <w:pPr>
@@ -7213,35 +7227,35 @@
       <w:pPr>
         <w:pStyle w:val="Titre3"/>
       </w:pPr>
-      <w:bookmarkStart w:id="33" w:name="_Toc4661862"/>
+      <w:bookmarkStart w:id="34" w:name="_Toc4661862"/>
       <w:r>
         <w:t>Point 1</w:t>
       </w:r>
-      <w:bookmarkEnd w:id="33"/>
+      <w:bookmarkEnd w:id="34"/>
     </w:p>
     <w:p>
       <w:pPr>
         <w:pStyle w:val="Titre3"/>
       </w:pPr>
-      <w:bookmarkStart w:id="34" w:name="_Toc4661863"/>
+      <w:bookmarkStart w:id="35" w:name="_Toc4661863"/>
       <w:r>
         <w:t>Point 2</w:t>
       </w:r>
-      <w:bookmarkEnd w:id="34"/>
+      <w:bookmarkEnd w:id="35"/>
     </w:p>
     <w:p>
       <w:pPr>
         <w:pStyle w:val="Titre3"/>
       </w:pPr>
-      <w:bookmarkStart w:id="35" w:name="_Toc4661864"/>
+      <w:bookmarkStart w:id="36" w:name="_Toc4661864"/>
       <w:r>
         <w:t>Point …</w:t>
       </w:r>
-      <w:bookmarkEnd w:id="35"/>
-    </w:p>
-    <w:bookmarkEnd w:id="27"/>
+      <w:bookmarkEnd w:id="36"/>
+    </w:p>
     <w:bookmarkEnd w:id="28"/>
     <w:bookmarkEnd w:id="29"/>
+    <w:bookmarkEnd w:id="30"/>
     <w:p>
       <w:pPr>
         <w:pStyle w:val="Help"/>
@@ -7299,7 +7313,7 @@
           <w:iCs/>
         </w:rPr>
       </w:pPr>
-      <w:bookmarkStart w:id="36" w:name="_Toc4661865"/>
+      <w:bookmarkStart w:id="37" w:name="_Toc4661865"/>
       <w:r>
         <w:rPr>
           <w:i w:val="0"/>
@@ -7307,7 +7321,7 @@
         </w:rPr>
         <w:t>Livraisons</w:t>
       </w:r>
-      <w:bookmarkEnd w:id="36"/>
+      <w:bookmarkEnd w:id="37"/>
     </w:p>
     <w:p>
       <w:r>
@@ -7363,8 +7377,8 @@
                 <w:b/>
               </w:rPr>
             </w:pPr>
-            <w:bookmarkStart w:id="37" w:name="_Toc25553321"/>
-            <w:bookmarkStart w:id="38" w:name="_Toc71691025"/>
+            <w:bookmarkStart w:id="38" w:name="_Toc25553321"/>
+            <w:bookmarkStart w:id="39" w:name="_Toc71691025"/>
             <w:r>
               <w:rPr>
                 <w:b/>
@@ -7520,11 +7534,11 @@
       <w:pPr>
         <w:pStyle w:val="Titre1"/>
       </w:pPr>
-      <w:bookmarkStart w:id="39" w:name="_Toc4661866"/>
+      <w:bookmarkStart w:id="40" w:name="_Toc4661866"/>
       <w:r>
         <w:t>Tests</w:t>
       </w:r>
-      <w:bookmarkEnd w:id="39"/>
+      <w:bookmarkEnd w:id="40"/>
     </w:p>
     <w:p>
       <w:pPr>
@@ -7534,7 +7548,7 @@
           <w:iCs/>
         </w:rPr>
       </w:pPr>
-      <w:bookmarkStart w:id="40" w:name="_Toc4661867"/>
+      <w:bookmarkStart w:id="41" w:name="_Toc4661867"/>
       <w:r>
         <w:rPr>
           <w:i w:val="0"/>
@@ -7549,7 +7563,7 @@
         </w:rPr>
         <w:t>est</w:t>
       </w:r>
-      <w:bookmarkEnd w:id="37"/>
+      <w:bookmarkEnd w:id="38"/>
       <w:r>
         <w:rPr>
           <w:i w:val="0"/>
@@ -7557,8 +7571,8 @@
         </w:rPr>
         <w:t>s effectués</w:t>
       </w:r>
-      <w:bookmarkEnd w:id="38"/>
-      <w:bookmarkEnd w:id="40"/>
+      <w:bookmarkEnd w:id="39"/>
+      <w:bookmarkEnd w:id="41"/>
     </w:p>
     <w:tbl>
       <w:tblPr>
@@ -7578,8 +7592,8 @@
             <w:tcW w:w="2689" w:type="dxa"/>
           </w:tcPr>
           <w:p>
-            <w:bookmarkStart w:id="41" w:name="_Toc25553322"/>
-            <w:bookmarkStart w:id="42" w:name="_Toc71691026"/>
+            <w:bookmarkStart w:id="42" w:name="_Toc25553322"/>
+            <w:bookmarkStart w:id="43" w:name="_Toc71691026"/>
             <w:r>
               <w:t>Scénario</w:t>
             </w:r>
@@ -7638,15 +7652,7 @@
               <w:rPr>
                 <w:color w:val="000000" w:themeColor="text1"/>
               </w:rPr>
-              <w:t xml:space="preserve">Pas de </w:t>
-            </w:r>
-            <w:bookmarkStart w:id="43" w:name="_GoBack"/>
-            <w:bookmarkEnd w:id="43"/>
-            <w:r>
-              <w:rPr>
-                <w:color w:val="000000" w:themeColor="text1"/>
-              </w:rPr>
-              <w:t>données.</w:t>
+              <w:t>Pas de données.</w:t>
             </w:r>
           </w:p>
           <w:p>
@@ -7889,7 +7895,7 @@
         </w:rPr>
         <w:t xml:space="preserve">Erreurs </w:t>
       </w:r>
-      <w:bookmarkEnd w:id="41"/>
+      <w:bookmarkEnd w:id="42"/>
       <w:r>
         <w:rPr>
           <w:i w:val="0"/>
@@ -7897,7 +7903,7 @@
         </w:rPr>
         <w:t>restantes</w:t>
       </w:r>
-      <w:bookmarkEnd w:id="42"/>
+      <w:bookmarkEnd w:id="43"/>
       <w:bookmarkEnd w:id="44"/>
       <w:r>
         <w:rPr>
@@ -13504,7 +13510,7 @@
 </file>
 
 <file path=customXml/itemProps1.xml><?xml version="1.0" encoding="utf-8"?>
-<ds:datastoreItem xmlns:ds="http://schemas.openxmlformats.org/officeDocument/2006/customXml" ds:itemID="{ED0916D5-F8DA-447B-AE5F-B34A6D7591B9}">
+<ds:datastoreItem xmlns:ds="http://schemas.openxmlformats.org/officeDocument/2006/customXml" ds:itemID="{45A757DA-6CF6-476C-9DEB-CF071027A061}">
   <ds:schemaRefs>
     <ds:schemaRef ds:uri="http://schemas.openxmlformats.org/officeDocument/2006/bibliography"/>
   </ds:schemaRefs>

</xml_diff>

<commit_message>
mise à jour et amélioration de la doc de projet.
correction mineures, refactorisation, amélioration par rapport à la grille d'évaluation de la doc.
</commit_message>
<xml_diff>
--- a/doc/Documentation de projet 2.docx
+++ b/doc/Documentation de projet 2.docx
@@ -1,6 +1,6 @@
 
 <file path=word/document.xml><?xml version="1.0" encoding="utf-8"?>
-<w:document xmlns:wpc="http://schemas.microsoft.com/office/word/2010/wordprocessingCanvas" xmlns:cx="http://schemas.microsoft.com/office/drawing/2014/chartex" xmlns:cx1="http://schemas.microsoft.com/office/drawing/2015/9/8/chartex" xmlns:mc="http://schemas.openxmlformats.org/markup-compatibility/2006" xmlns:o="urn:schemas-microsoft-com:office:office" xmlns:r="http://schemas.openxmlformats.org/officeDocument/2006/relationships" xmlns:m="http://schemas.openxmlformats.org/officeDocument/2006/math" xmlns:v="urn:schemas-microsoft-com:vml" xmlns:wp14="http://schemas.microsoft.com/office/word/2010/wordprocessingDrawing" xmlns:wp="http://schemas.openxmlformats.org/drawingml/2006/wordprocessingDrawing" xmlns:w10="urn:schemas-microsoft-com:office:word" xmlns:w="http://schemas.openxmlformats.org/wordprocessingml/2006/main" xmlns:w14="http://schemas.microsoft.com/office/word/2010/wordml" xmlns:w15="http://schemas.microsoft.com/office/word/2012/wordml" xmlns:w16se="http://schemas.microsoft.com/office/word/2015/wordml/symex" xmlns:wpg="http://schemas.microsoft.com/office/word/2010/wordprocessingGroup" xmlns:wpi="http://schemas.microsoft.com/office/word/2010/wordprocessingInk" xmlns:wne="http://schemas.microsoft.com/office/word/2006/wordml" xmlns:wps="http://schemas.microsoft.com/office/word/2010/wordprocessingShape" mc:Ignorable="w14 w15 w16se wp14">
+<w:document xmlns:wpc="http://schemas.microsoft.com/office/word/2010/wordprocessingCanvas" xmlns:cx="http://schemas.microsoft.com/office/drawing/2014/chartex" xmlns:cx1="http://schemas.microsoft.com/office/drawing/2015/9/8/chartex" xmlns:cx2="http://schemas.microsoft.com/office/drawing/2015/10/21/chartex" xmlns:cx3="http://schemas.microsoft.com/office/drawing/2016/5/9/chartex" xmlns:cx4="http://schemas.microsoft.com/office/drawing/2016/5/10/chartex" xmlns:cx5="http://schemas.microsoft.com/office/drawing/2016/5/11/chartex" xmlns:cx6="http://schemas.microsoft.com/office/drawing/2016/5/12/chartex" xmlns:cx7="http://schemas.microsoft.com/office/drawing/2016/5/13/chartex" xmlns:cx8="http://schemas.microsoft.com/office/drawing/2016/5/14/chartex" xmlns:mc="http://schemas.openxmlformats.org/markup-compatibility/2006" xmlns:aink="http://schemas.microsoft.com/office/drawing/2016/ink" xmlns:am3d="http://schemas.microsoft.com/office/drawing/2017/model3d" xmlns:o="urn:schemas-microsoft-com:office:office" xmlns:r="http://schemas.openxmlformats.org/officeDocument/2006/relationships" xmlns:m="http://schemas.openxmlformats.org/officeDocument/2006/math" xmlns:v="urn:schemas-microsoft-com:vml" xmlns:wp14="http://schemas.microsoft.com/office/word/2010/wordprocessingDrawing" xmlns:wp="http://schemas.openxmlformats.org/drawingml/2006/wordprocessingDrawing" xmlns:w10="urn:schemas-microsoft-com:office:word" xmlns:w="http://schemas.openxmlformats.org/wordprocessingml/2006/main" xmlns:w14="http://schemas.microsoft.com/office/word/2010/wordml" xmlns:w15="http://schemas.microsoft.com/office/word/2012/wordml" xmlns:w16cid="http://schemas.microsoft.com/office/word/2016/wordml/cid" xmlns:w16se="http://schemas.microsoft.com/office/word/2015/wordml/symex" xmlns:wpg="http://schemas.microsoft.com/office/word/2010/wordprocessingGroup" xmlns:wpi="http://schemas.microsoft.com/office/word/2010/wordprocessingInk" xmlns:wne="http://schemas.microsoft.com/office/word/2006/wordml" xmlns:wps="http://schemas.microsoft.com/office/word/2010/wordprocessingShape" mc:Ignorable="w14 w15 w16se w16cid wp14">
   <w:body>
     <w:p>
       <w:pPr>
@@ -11,7 +11,7 @@
           <w:lang w:val="fr-CH" w:eastAsia="fr-CH"/>
         </w:rPr>
         <w:drawing>
-          <wp:anchor distT="0" distB="0" distL="114300" distR="114300" simplePos="0" relativeHeight="251655168" behindDoc="0" locked="0" layoutInCell="0" allowOverlap="1" wp14:anchorId="475DE354" wp14:editId="65EFFC52">
+          <wp:anchor distT="0" distB="0" distL="114300" distR="114300" simplePos="0" relativeHeight="251655168" behindDoc="0" locked="0" layoutInCell="0" allowOverlap="1" wp14:anchorId="4D320DF2" wp14:editId="144DD6D5">
             <wp:simplePos x="0" y="0"/>
             <wp:positionH relativeFrom="column">
               <wp:posOffset>-163195</wp:posOffset>
@@ -126,7 +126,7 @@
                 <w:lang w:val="fr-CH" w:eastAsia="fr-CH"/>
               </w:rPr>
               <w:drawing>
-                <wp:anchor distT="0" distB="0" distL="114300" distR="114300" simplePos="0" relativeHeight="251659264" behindDoc="1" locked="0" layoutInCell="1" allowOverlap="0" wp14:anchorId="611CE62B" wp14:editId="2CB6F09D">
+                <wp:anchor distT="0" distB="0" distL="114300" distR="114300" simplePos="0" relativeHeight="251659264" behindDoc="1" locked="0" layoutInCell="1" allowOverlap="0" wp14:anchorId="09375BA9" wp14:editId="6B8A2D40">
                   <wp:simplePos x="0" y="0"/>
                   <wp:positionH relativeFrom="margin">
                     <wp:posOffset>640715</wp:posOffset>
@@ -135,7 +135,7 @@
                     <wp:posOffset>1233285</wp:posOffset>
                   </wp:positionV>
                   <wp:extent cx="4572635" cy="3653790"/>
-                  <wp:effectExtent l="0" t="0" r="0" b="3810"/>
+                  <wp:effectExtent l="0" t="0" r="0" b="0"/>
                   <wp:wrapTopAndBottom/>
                   <wp:docPr id="6" name="Image 6" descr="ttp://a51.idata.over-blog.com/300x239/4/39/55/96/Bricolages/Bataille-navale-des-Pirates/brigantin-navire"/>
                   <wp:cNvGraphicFramePr>
@@ -152,7 +152,35 @@
                         </pic:nvPicPr>
                         <pic:blipFill>
                           <a:blip r:embed="rId9">
+                            <a:clrChange>
+                              <a:clrFrom>
+                                <a:srgbClr val="FFFFFF"/>
+                              </a:clrFrom>
+                              <a:clrTo>
+                                <a:srgbClr val="FFFFFF">
+                                  <a:alpha val="0"/>
+                                </a:srgbClr>
+                              </a:clrTo>
+                            </a:clrChange>
                             <a:extLst>
+                              <a:ext uri="{BEBA8EAE-BF5A-486C-A8C5-ECC9F3942E4B}">
+                                <a14:imgProps xmlns:a14="http://schemas.microsoft.com/office/drawing/2010/main">
+                                  <a14:imgLayer r:embed="rId10">
+                                    <a14:imgEffect>
+                                      <a14:backgroundRemoval t="10000" b="90000" l="10000" r="90000">
+                                        <a14:backgroundMark x1="12375" y1="10460" x2="12375" y2="10460"/>
+                                        <a14:backgroundMark x1="13043" y1="10042" x2="13043" y2="10042"/>
+                                        <a14:backgroundMark x1="13043" y1="10042" x2="34783" y2="15900"/>
+                                        <a14:backgroundMark x1="34783" y1="15900" x2="45485" y2="10460"/>
+                                        <a14:backgroundMark x1="45485" y1="10460" x2="45485" y2="10042"/>
+                                        <a14:backgroundMark x1="52508" y1="9205" x2="15385" y2="6695"/>
+                                        <a14:backgroundMark x1="23077" y1="6695" x2="20736" y2="7113"/>
+                                        <a14:backgroundMark x1="17391" y1="6695" x2="17391" y2="6695"/>
+                                      </a14:backgroundRemoval>
+                                    </a14:imgEffect>
+                                  </a14:imgLayer>
+                                </a14:imgProps>
+                              </a:ext>
                               <a:ext uri="{28A0092B-C50C-407E-A947-70E740481C1C}">
                                 <a14:useLocalDpi xmlns:a14="http://schemas.microsoft.com/office/drawing/2010/main" val="0"/>
                               </a:ext>
@@ -175,6 +203,13 @@
                           <a:ln>
                             <a:noFill/>
                           </a:ln>
+                          <a:effectLst>
+                            <a:outerShdw blurRad="63500" sx="102000" sy="102000" algn="ctr" rotWithShape="0">
+                              <a:prstClr val="black">
+                                <a:alpha val="40000"/>
+                              </a:prstClr>
+                            </a:outerShdw>
+                          </a:effectLst>
                         </pic:spPr>
                       </pic:pic>
                     </a:graphicData>
@@ -227,7 +262,7 @@
         <mc:AlternateContent>
           <mc:Choice Requires="wps">
             <w:drawing>
-              <wp:anchor distT="0" distB="0" distL="114300" distR="114300" simplePos="0" relativeHeight="251656192" behindDoc="0" locked="0" layoutInCell="1" allowOverlap="1" wp14:anchorId="77E6E388" wp14:editId="2806887D">
+              <wp:anchor distT="0" distB="0" distL="114300" distR="114300" simplePos="0" relativeHeight="251656192" behindDoc="0" locked="0" layoutInCell="1" allowOverlap="1" wp14:anchorId="1BD88593" wp14:editId="5C8920A2">
                 <wp:simplePos x="0" y="0"/>
                 <wp:positionH relativeFrom="column">
                   <wp:posOffset>2313825</wp:posOffset>
@@ -333,7 +368,7 @@
           </mc:Choice>
           <mc:Fallback>
             <w:pict>
-              <v:shapetype w14:anchorId="77E6E388" id="_x0000_t202" coordsize="21600,21600" o:spt="202" path="m,l,21600r21600,l21600,xe">
+              <v:shapetype w14:anchorId="1BD88593" id="_x0000_t202" coordsize="21600,21600" o:spt="202" path="m,l,21600r21600,l21600,xe">
                 <v:stroke joinstyle="miter"/>
                 <v:path gradientshapeok="t" o:connecttype="rect"/>
               </v:shapetype>
@@ -433,7 +468,7 @@
           <w:lang w:val="fr-CH" w:eastAsia="fr-CH"/>
         </w:rPr>
         <w:drawing>
-          <wp:anchor distT="0" distB="0" distL="114300" distR="114300" simplePos="0" relativeHeight="251658240" behindDoc="0" locked="0" layoutInCell="0" allowOverlap="1" wp14:anchorId="6FB3C653" wp14:editId="62D6FDA6">
+          <wp:anchor distT="0" distB="0" distL="114300" distR="114300" simplePos="0" relativeHeight="251658240" behindDoc="0" locked="0" layoutInCell="0" allowOverlap="1" wp14:anchorId="13B5C497" wp14:editId="3F43913F">
             <wp:simplePos x="0" y="0"/>
             <wp:positionH relativeFrom="column">
               <wp:posOffset>2372360</wp:posOffset>
@@ -458,7 +493,7 @@
                     </pic:cNvPicPr>
                   </pic:nvPicPr>
                   <pic:blipFill>
-                    <a:blip r:embed="rId10">
+                    <a:blip r:embed="rId11">
                       <a:extLst>
                         <a:ext uri="{28A0092B-C50C-407E-A947-70E740481C1C}">
                           <a14:useLocalDpi xmlns:a14="http://schemas.microsoft.com/office/drawing/2010/main" val="0"/>
@@ -507,16 +542,16 @@
         <mc:AlternateContent>
           <mc:Choice Requires="wps">
             <w:drawing>
-              <wp:anchor distT="0" distB="0" distL="114300" distR="114300" simplePos="0" relativeHeight="251657216" behindDoc="0" locked="0" layoutInCell="1" allowOverlap="1" wp14:anchorId="5ECC49F9" wp14:editId="096ED548">
+              <wp:anchor distT="0" distB="0" distL="114300" distR="114300" simplePos="0" relativeHeight="251657216" behindDoc="0" locked="0" layoutInCell="1" allowOverlap="1" wp14:anchorId="1E28072A" wp14:editId="75C18E62">
                 <wp:simplePos x="0" y="0"/>
-                <wp:positionH relativeFrom="column">
-                  <wp:posOffset>2082800</wp:posOffset>
+                <wp:positionH relativeFrom="margin">
+                  <wp:align>center</wp:align>
                 </wp:positionH>
                 <wp:positionV relativeFrom="paragraph">
-                  <wp:posOffset>33655</wp:posOffset>
+                  <wp:posOffset>45720</wp:posOffset>
                 </wp:positionV>
-                <wp:extent cx="1514475" cy="680085"/>
-                <wp:effectExtent l="0" t="0" r="0" b="5715"/>
+                <wp:extent cx="2895600" cy="1085850"/>
+                <wp:effectExtent l="0" t="0" r="0" b="0"/>
                 <wp:wrapNone/>
                 <wp:docPr id="2" name="Zone de texte 1"/>
                 <wp:cNvGraphicFramePr>
@@ -531,7 +566,7 @@
                       <wps:spPr bwMode="auto">
                         <a:xfrm>
                           <a:off x="0" y="0"/>
-                          <a:ext cx="1514475" cy="680085"/>
+                          <a:ext cx="2895600" cy="1085850"/>
                         </a:xfrm>
                         <a:prstGeom prst="rect">
                           <a:avLst/>
@@ -567,12 +602,12 @@
                               <w:pStyle w:val="Help"/>
                               <w:jc w:val="center"/>
                               <w:rPr>
-                                <w:color w:val="000000" w:themeColor="text1"/>
+                                <w:color w:val="auto"/>
                               </w:rPr>
                             </w:pPr>
                             <w:r>
                               <w:rPr>
-                                <w:color w:val="000000" w:themeColor="text1"/>
+                                <w:color w:val="auto"/>
                               </w:rPr>
                               <w:t>SI-MI1A</w:t>
                             </w:r>
@@ -582,7 +617,7 @@
                               <w:pStyle w:val="Help"/>
                               <w:jc w:val="center"/>
                               <w:rPr>
-                                <w:color w:val="000000" w:themeColor="text1"/>
+                                <w:color w:val="auto"/>
                               </w:rPr>
                             </w:pPr>
                           </w:p>
@@ -591,14 +626,29 @@
                               <w:pStyle w:val="Help"/>
                               <w:jc w:val="center"/>
                               <w:rPr>
-                                <w:color w:val="000000" w:themeColor="text1"/>
+                                <w:color w:val="auto"/>
                               </w:rPr>
                             </w:pPr>
                             <w:r>
                               <w:rPr>
-                                <w:color w:val="000000" w:themeColor="text1"/>
+                                <w:color w:val="auto"/>
                               </w:rPr>
                               <w:t>17 mars 2019</w:t>
+                            </w:r>
+                          </w:p>
+                          <w:p>
+                            <w:pPr>
+                              <w:pStyle w:val="Help"/>
+                              <w:jc w:val="center"/>
+                              <w:rPr>
+                                <w:color w:val="auto"/>
+                              </w:rPr>
+                            </w:pPr>
+                            <w:r>
+                              <w:rPr>
+                                <w:color w:val="auto"/>
+                              </w:rPr>
+                              <w:t>2ème semestre, 1ère année, 2019</w:t>
                             </w:r>
                           </w:p>
                         </w:txbxContent>
@@ -620,7 +670,7 @@
           </mc:Choice>
           <mc:Fallback>
             <w:pict>
-              <v:shape w14:anchorId="5ECC49F9" id="Zone de texte 1" o:spid="_x0000_s1027" type="#_x0000_t202" style="position:absolute;margin-left:164pt;margin-top:2.65pt;width:119.25pt;height:53.55pt;z-index:251657216;visibility:visible;mso-wrap-style:square;mso-width-percent:0;mso-height-percent:0;mso-wrap-distance-left:9pt;mso-wrap-distance-top:0;mso-wrap-distance-right:9pt;mso-wrap-distance-bottom:0;mso-position-horizontal:absolute;mso-position-horizontal-relative:text;mso-position-vertical:absolute;mso-position-vertical-relative:text;mso-width-percent:0;mso-height-percent:0;mso-width-relative:page;mso-height-relative:page;v-text-anchor:top" o:gfxdata="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" filled="f" stroked="f">
+              <v:shape w14:anchorId="1E28072A" id="Zone de texte 1" o:spid="_x0000_s1027" type="#_x0000_t202" style="position:absolute;margin-left:0;margin-top:3.6pt;width:228pt;height:85.5pt;z-index:251657216;visibility:visible;mso-wrap-style:square;mso-width-percent:0;mso-height-percent:0;mso-wrap-distance-left:9pt;mso-wrap-distance-top:0;mso-wrap-distance-right:9pt;mso-wrap-distance-bottom:0;mso-position-horizontal:center;mso-position-horizontal-relative:margin;mso-position-vertical:absolute;mso-position-vertical-relative:text;mso-width-percent:0;mso-height-percent:0;mso-width-relative:page;mso-height-relative:page;v-text-anchor:top" o:gfxdata="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" filled="f" stroked="f">
                 <v:textbox>
                   <w:txbxContent>
                     <w:p>
@@ -628,12 +678,12 @@
                         <w:pStyle w:val="Help"/>
                         <w:jc w:val="center"/>
                         <w:rPr>
-                          <w:color w:val="000000" w:themeColor="text1"/>
+                          <w:color w:val="auto"/>
                         </w:rPr>
                       </w:pPr>
                       <w:r>
                         <w:rPr>
-                          <w:color w:val="000000" w:themeColor="text1"/>
+                          <w:color w:val="auto"/>
                         </w:rPr>
                         <w:t>SI-MI1A</w:t>
                       </w:r>
@@ -643,7 +693,7 @@
                         <w:pStyle w:val="Help"/>
                         <w:jc w:val="center"/>
                         <w:rPr>
-                          <w:color w:val="000000" w:themeColor="text1"/>
+                          <w:color w:val="auto"/>
                         </w:rPr>
                       </w:pPr>
                     </w:p>
@@ -652,18 +702,34 @@
                         <w:pStyle w:val="Help"/>
                         <w:jc w:val="center"/>
                         <w:rPr>
-                          <w:color w:val="000000" w:themeColor="text1"/>
+                          <w:color w:val="auto"/>
                         </w:rPr>
                       </w:pPr>
                       <w:r>
                         <w:rPr>
-                          <w:color w:val="000000" w:themeColor="text1"/>
+                          <w:color w:val="auto"/>
                         </w:rPr>
                         <w:t>17 mars 2019</w:t>
                       </w:r>
                     </w:p>
+                    <w:p>
+                      <w:pPr>
+                        <w:pStyle w:val="Help"/>
+                        <w:jc w:val="center"/>
+                        <w:rPr>
+                          <w:color w:val="auto"/>
+                        </w:rPr>
+                      </w:pPr>
+                      <w:r>
+                        <w:rPr>
+                          <w:color w:val="auto"/>
+                        </w:rPr>
+                        <w:t>2ème semestre, 1ère année, 2019</w:t>
+                      </w:r>
+                    </w:p>
                   </w:txbxContent>
                 </v:textbox>
+                <w10:wrap anchorx="margin"/>
               </v:shape>
             </w:pict>
           </mc:Fallback>
@@ -709,7 +775,7 @@
       <w:r>
         <w:fldChar w:fldCharType="separate"/>
       </w:r>
-      <w:hyperlink w:anchor="_Toc4661846" w:history="1">
+      <w:hyperlink w:anchor="_Toc5218451" w:history="1">
         <w:r>
           <w:rPr>
             <w:rStyle w:val="Lienhypertexte"/>
@@ -747,7 +813,7 @@
           <w:rPr>
             <w:webHidden/>
           </w:rPr>
-          <w:instrText xml:space="preserve"> PAGEREF _Toc4661846 \h </w:instrText>
+          <w:instrText xml:space="preserve"> PAGEREF _Toc5218451 \h </w:instrText>
         </w:r>
         <w:r>
           <w:rPr>
@@ -789,7 +855,7 @@
           <w:lang w:val="fr-CH" w:eastAsia="fr-CH"/>
         </w:rPr>
       </w:pPr>
-      <w:hyperlink w:anchor="_Toc4661847" w:history="1">
+      <w:hyperlink w:anchor="_Toc5218452" w:history="1">
         <w:r>
           <w:rPr>
             <w:rStyle w:val="Lienhypertexte"/>
@@ -835,7 +901,7 @@
             <w:noProof/>
             <w:webHidden/>
           </w:rPr>
-          <w:instrText xml:space="preserve"> PAGEREF _Toc4661847 \h </w:instrText>
+          <w:instrText xml:space="preserve"> PAGEREF _Toc5218452 \h </w:instrText>
         </w:r>
         <w:r>
           <w:rPr>
@@ -881,7 +947,7 @@
           <w:lang w:val="fr-CH" w:eastAsia="fr-CH"/>
         </w:rPr>
       </w:pPr>
-      <w:hyperlink w:anchor="_Toc4661848" w:history="1">
+      <w:hyperlink w:anchor="_Toc5218453" w:history="1">
         <w:r>
           <w:rPr>
             <w:rStyle w:val="Lienhypertexte"/>
@@ -927,7 +993,7 @@
             <w:noProof/>
             <w:webHidden/>
           </w:rPr>
-          <w:instrText xml:space="preserve"> PAGEREF _Toc4661848 \h </w:instrText>
+          <w:instrText xml:space="preserve"> PAGEREF _Toc5218453 \h </w:instrText>
         </w:r>
         <w:r>
           <w:rPr>
@@ -973,7 +1039,7 @@
           <w:lang w:val="fr-CH" w:eastAsia="fr-CH"/>
         </w:rPr>
       </w:pPr>
-      <w:hyperlink w:anchor="_Toc4661849" w:history="1">
+      <w:hyperlink w:anchor="_Toc5218454" w:history="1">
         <w:r>
           <w:rPr>
             <w:rStyle w:val="Lienhypertexte"/>
@@ -1019,7 +1085,7 @@
             <w:noProof/>
             <w:webHidden/>
           </w:rPr>
-          <w:instrText xml:space="preserve"> PAGEREF _Toc4661849 \h </w:instrText>
+          <w:instrText xml:space="preserve"> PAGEREF _Toc5218454 \h </w:instrText>
         </w:r>
         <w:r>
           <w:rPr>
@@ -1065,7 +1131,7 @@
           <w:lang w:val="fr-CH" w:eastAsia="fr-CH"/>
         </w:rPr>
       </w:pPr>
-      <w:hyperlink w:anchor="_Toc4661850" w:history="1">
+      <w:hyperlink w:anchor="_Toc5218455" w:history="1">
         <w:r>
           <w:rPr>
             <w:rStyle w:val="Lienhypertexte"/>
@@ -1111,7 +1177,7 @@
             <w:noProof/>
             <w:webHidden/>
           </w:rPr>
-          <w:instrText xml:space="preserve"> PAGEREF _Toc4661850 \h </w:instrText>
+          <w:instrText xml:space="preserve"> PAGEREF _Toc5218455 \h </w:instrText>
         </w:r>
         <w:r>
           <w:rPr>
@@ -1131,7 +1197,7 @@
             <w:noProof/>
             <w:webHidden/>
           </w:rPr>
-          <w:t>3</w:t>
+          <w:t>4</w:t>
         </w:r>
         <w:r>
           <w:rPr>
@@ -1152,7 +1218,7 @@
           <w:lang w:val="fr-CH" w:eastAsia="fr-CH"/>
         </w:rPr>
       </w:pPr>
-      <w:hyperlink w:anchor="_Toc4661851" w:history="1">
+      <w:hyperlink w:anchor="_Toc5218456" w:history="1">
         <w:r>
           <w:rPr>
             <w:rStyle w:val="Lienhypertexte"/>
@@ -1190,7 +1256,7 @@
           <w:rPr>
             <w:webHidden/>
           </w:rPr>
-          <w:instrText xml:space="preserve"> PAGEREF _Toc4661851 \h </w:instrText>
+          <w:instrText xml:space="preserve"> PAGEREF _Toc5218456 \h </w:instrText>
         </w:r>
         <w:r>
           <w:rPr>
@@ -1207,7 +1273,7 @@
           <w:rPr>
             <w:webHidden/>
           </w:rPr>
-          <w:t>3</w:t>
+          <w:t>4</w:t>
         </w:r>
         <w:r>
           <w:rPr>
@@ -1232,7 +1298,7 @@
           <w:lang w:val="fr-CH" w:eastAsia="fr-CH"/>
         </w:rPr>
       </w:pPr>
-      <w:hyperlink w:anchor="_Toc4661852" w:history="1">
+      <w:hyperlink w:anchor="_Toc5218457" w:history="1">
         <w:r>
           <w:rPr>
             <w:rStyle w:val="Lienhypertexte"/>
@@ -1278,7 +1344,7 @@
             <w:noProof/>
             <w:webHidden/>
           </w:rPr>
-          <w:instrText xml:space="preserve"> PAGEREF _Toc4661852 \h </w:instrText>
+          <w:instrText xml:space="preserve"> PAGEREF _Toc5218457 \h </w:instrText>
         </w:r>
         <w:r>
           <w:rPr>
@@ -1324,7 +1390,7 @@
           <w:lang w:val="fr-CH" w:eastAsia="fr-CH"/>
         </w:rPr>
       </w:pPr>
-      <w:hyperlink w:anchor="_Toc4661853" w:history="1">
+      <w:hyperlink w:anchor="_Toc5218458" w:history="1">
         <w:r>
           <w:rPr>
             <w:rStyle w:val="Lienhypertexte"/>
@@ -1368,7 +1434,7 @@
             <w:noProof/>
             <w:webHidden/>
           </w:rPr>
-          <w:instrText xml:space="preserve"> PAGEREF _Toc4661853 \h </w:instrText>
+          <w:instrText xml:space="preserve"> PAGEREF _Toc5218458 \h </w:instrText>
         </w:r>
         <w:r>
           <w:rPr>
@@ -1414,7 +1480,7 @@
           <w:lang w:val="fr-CH" w:eastAsia="fr-CH"/>
         </w:rPr>
       </w:pPr>
-      <w:hyperlink w:anchor="_Toc4661854" w:history="1">
+      <w:hyperlink w:anchor="_Toc5218459" w:history="1">
         <w:r>
           <w:rPr>
             <w:rStyle w:val="Lienhypertexte"/>
@@ -1458,7 +1524,7 @@
             <w:noProof/>
             <w:webHidden/>
           </w:rPr>
-          <w:instrText xml:space="preserve"> PAGEREF _Toc4661854 \h </w:instrText>
+          <w:instrText xml:space="preserve"> PAGEREF _Toc5218459 \h </w:instrText>
         </w:r>
         <w:r>
           <w:rPr>
@@ -1504,7 +1570,7 @@
           <w:lang w:val="fr-CH" w:eastAsia="fr-CH"/>
         </w:rPr>
       </w:pPr>
-      <w:hyperlink w:anchor="_Toc4661855" w:history="1">
+      <w:hyperlink w:anchor="_Toc5218460" w:history="1">
         <w:r>
           <w:rPr>
             <w:rStyle w:val="Lienhypertexte"/>
@@ -1548,7 +1614,7 @@
             <w:noProof/>
             <w:webHidden/>
           </w:rPr>
-          <w:instrText xml:space="preserve"> PAGEREF _Toc4661855 \h </w:instrText>
+          <w:instrText xml:space="preserve"> PAGEREF _Toc5218460 \h </w:instrText>
         </w:r>
         <w:r>
           <w:rPr>
@@ -1568,7 +1634,7 @@
             <w:noProof/>
             <w:webHidden/>
           </w:rPr>
-          <w:t>6</w:t>
+          <w:t>7</w:t>
         </w:r>
         <w:r>
           <w:rPr>
@@ -1594,7 +1660,7 @@
           <w:lang w:val="fr-CH" w:eastAsia="fr-CH"/>
         </w:rPr>
       </w:pPr>
-      <w:hyperlink w:anchor="_Toc4661856" w:history="1">
+      <w:hyperlink w:anchor="_Toc5218461" w:history="1">
         <w:r>
           <w:rPr>
             <w:rStyle w:val="Lienhypertexte"/>
@@ -1640,7 +1706,7 @@
             <w:noProof/>
             <w:webHidden/>
           </w:rPr>
-          <w:instrText xml:space="preserve"> PAGEREF _Toc4661856 \h </w:instrText>
+          <w:instrText xml:space="preserve"> PAGEREF _Toc5218461 \h </w:instrText>
         </w:r>
         <w:r>
           <w:rPr>
@@ -1660,7 +1726,7 @@
             <w:noProof/>
             <w:webHidden/>
           </w:rPr>
-          <w:t>7</w:t>
+          <w:t>8</w:t>
         </w:r>
         <w:r>
           <w:rPr>
@@ -1681,7 +1747,7 @@
           <w:lang w:val="fr-CH" w:eastAsia="fr-CH"/>
         </w:rPr>
       </w:pPr>
-      <w:hyperlink w:anchor="_Toc4661857" w:history="1">
+      <w:hyperlink w:anchor="_Toc5218462" w:history="1">
         <w:r>
           <w:rPr>
             <w:rStyle w:val="Lienhypertexte"/>
@@ -1719,7 +1785,7 @@
           <w:rPr>
             <w:webHidden/>
           </w:rPr>
-          <w:instrText xml:space="preserve"> PAGEREF _Toc4661857 \h </w:instrText>
+          <w:instrText xml:space="preserve"> PAGEREF _Toc5218462 \h </w:instrText>
         </w:r>
         <w:r>
           <w:rPr>
@@ -1761,7 +1827,7 @@
           <w:lang w:val="fr-CH" w:eastAsia="fr-CH"/>
         </w:rPr>
       </w:pPr>
-      <w:hyperlink w:anchor="_Toc4661858" w:history="1">
+      <w:hyperlink w:anchor="_Toc5218463" w:history="1">
         <w:r>
           <w:rPr>
             <w:rStyle w:val="Lienhypertexte"/>
@@ -1786,7 +1852,7 @@
             <w:iCs/>
             <w:noProof/>
           </w:rPr>
-          <w:t>Vue d’ensemble</w:t>
+          <w:t>Modèle Logique de données</w:t>
         </w:r>
         <w:r>
           <w:rPr>
@@ -1807,7 +1873,7 @@
             <w:noProof/>
             <w:webHidden/>
           </w:rPr>
-          <w:instrText xml:space="preserve"> PAGEREF _Toc4661858 \h </w:instrText>
+          <w:instrText xml:space="preserve"> PAGEREF _Toc5218463 \h </w:instrText>
         </w:r>
         <w:r>
           <w:rPr>
@@ -1853,7 +1919,7 @@
           <w:lang w:val="fr-CH" w:eastAsia="fr-CH"/>
         </w:rPr>
       </w:pPr>
-      <w:hyperlink w:anchor="_Toc4661859" w:history="1">
+      <w:hyperlink w:anchor="_Toc5218464" w:history="1">
         <w:r>
           <w:rPr>
             <w:rStyle w:val="Lienhypertexte"/>
@@ -1878,7 +1944,7 @@
             <w:iCs/>
             <w:noProof/>
           </w:rPr>
-          <w:t>Choix techniques</w:t>
+          <w:t>Points techniques spécifiques</w:t>
         </w:r>
         <w:r>
           <w:rPr>
@@ -1899,7 +1965,7 @@
             <w:noProof/>
             <w:webHidden/>
           </w:rPr>
-          <w:instrText xml:space="preserve"> PAGEREF _Toc4661859 \h </w:instrText>
+          <w:instrText xml:space="preserve"> PAGEREF _Toc5218464 \h </w:instrText>
         </w:r>
         <w:r>
           <w:rPr>
@@ -1919,7 +1985,7 @@
             <w:noProof/>
             <w:webHidden/>
           </w:rPr>
-          <w:t>8</w:t>
+          <w:t>9</w:t>
         </w:r>
         <w:r>
           <w:rPr>
@@ -1932,9 +1998,9 @@
     </w:p>
     <w:p>
       <w:pPr>
-        <w:pStyle w:val="TM2"/>
-        <w:tabs>
-          <w:tab w:val="left" w:pos="800"/>
+        <w:pStyle w:val="TM3"/>
+        <w:tabs>
+          <w:tab w:val="left" w:pos="1200"/>
           <w:tab w:val="right" w:leader="dot" w:pos="9060"/>
         </w:tabs>
         <w:rPr>
@@ -1945,14 +2011,13 @@
           <w:lang w:val="fr-CH" w:eastAsia="fr-CH"/>
         </w:rPr>
       </w:pPr>
-      <w:hyperlink w:anchor="_Toc4661860" w:history="1">
+      <w:hyperlink w:anchor="_Toc5218465" w:history="1">
         <w:r>
           <w:rPr>
             <w:rStyle w:val="Lienhypertexte"/>
-            <w:iCs/>
-            <w:noProof/>
-          </w:rPr>
-          <w:t>3.3</w:t>
+            <w:noProof/>
+          </w:rPr>
+          <w:t>3.2.1</w:t>
         </w:r>
         <w:r>
           <w:rPr>
@@ -1967,10 +2032,9 @@
         <w:r>
           <w:rPr>
             <w:rStyle w:val="Lienhypertexte"/>
-            <w:iCs/>
-            <w:noProof/>
-          </w:rPr>
-          <w:t>Modèle Logique de données</w:t>
+            <w:noProof/>
+          </w:rPr>
+          <w:t>Point 1</w:t>
         </w:r>
         <w:r>
           <w:rPr>
@@ -1991,7 +2055,7 @@
             <w:noProof/>
             <w:webHidden/>
           </w:rPr>
-          <w:instrText xml:space="preserve"> PAGEREF _Toc4661860 \h </w:instrText>
+          <w:instrText xml:space="preserve"> PAGEREF _Toc5218465 \h </w:instrText>
         </w:r>
         <w:r>
           <w:rPr>
@@ -2011,7 +2075,7 @@
             <w:noProof/>
             <w:webHidden/>
           </w:rPr>
-          <w:t>8</w:t>
+          <w:t>9</w:t>
         </w:r>
         <w:r>
           <w:rPr>
@@ -2024,9 +2088,9 @@
     </w:p>
     <w:p>
       <w:pPr>
-        <w:pStyle w:val="TM2"/>
-        <w:tabs>
-          <w:tab w:val="left" w:pos="800"/>
+        <w:pStyle w:val="TM3"/>
+        <w:tabs>
+          <w:tab w:val="left" w:pos="1200"/>
           <w:tab w:val="right" w:leader="dot" w:pos="9060"/>
         </w:tabs>
         <w:rPr>
@@ -2037,14 +2101,13 @@
           <w:lang w:val="fr-CH" w:eastAsia="fr-CH"/>
         </w:rPr>
       </w:pPr>
-      <w:hyperlink w:anchor="_Toc4661861" w:history="1">
+      <w:hyperlink w:anchor="_Toc5218466" w:history="1">
         <w:r>
           <w:rPr>
             <w:rStyle w:val="Lienhypertexte"/>
-            <w:iCs/>
-            <w:noProof/>
-          </w:rPr>
-          <w:t>3.4</w:t>
+            <w:noProof/>
+          </w:rPr>
+          <w:t>3.2.2</w:t>
         </w:r>
         <w:r>
           <w:rPr>
@@ -2059,10 +2122,9 @@
         <w:r>
           <w:rPr>
             <w:rStyle w:val="Lienhypertexte"/>
-            <w:iCs/>
-            <w:noProof/>
-          </w:rPr>
-          <w:t>Points techniques spécifiques</w:t>
+            <w:noProof/>
+          </w:rPr>
+          <w:t>Point 2</w:t>
         </w:r>
         <w:r>
           <w:rPr>
@@ -2083,7 +2145,7 @@
             <w:noProof/>
             <w:webHidden/>
           </w:rPr>
-          <w:instrText xml:space="preserve"> PAGEREF _Toc4661861 \h </w:instrText>
+          <w:instrText xml:space="preserve"> PAGEREF _Toc5218466 \h </w:instrText>
         </w:r>
         <w:r>
           <w:rPr>
@@ -2103,7 +2165,7 @@
             <w:noProof/>
             <w:webHidden/>
           </w:rPr>
-          <w:t>8</w:t>
+          <w:t>9</w:t>
         </w:r>
         <w:r>
           <w:rPr>
@@ -2129,13 +2191,13 @@
           <w:lang w:val="fr-CH" w:eastAsia="fr-CH"/>
         </w:rPr>
       </w:pPr>
-      <w:hyperlink w:anchor="_Toc4661862" w:history="1">
+      <w:hyperlink w:anchor="_Toc5218467" w:history="1">
         <w:r>
           <w:rPr>
             <w:rStyle w:val="Lienhypertexte"/>
             <w:noProof/>
           </w:rPr>
-          <w:t>3.4.1</w:t>
+          <w:t>3.2.3</w:t>
         </w:r>
         <w:r>
           <w:rPr>
@@ -2152,7 +2214,7 @@
             <w:rStyle w:val="Lienhypertexte"/>
             <w:noProof/>
           </w:rPr>
-          <w:t>Point 1</w:t>
+          <w:t>Point …</w:t>
         </w:r>
         <w:r>
           <w:rPr>
@@ -2173,7 +2235,7 @@
             <w:noProof/>
             <w:webHidden/>
           </w:rPr>
-          <w:instrText xml:space="preserve"> PAGEREF _Toc4661862 \h </w:instrText>
+          <w:instrText xml:space="preserve"> PAGEREF _Toc5218467 \h </w:instrText>
         </w:r>
         <w:r>
           <w:rPr>
@@ -2206,9 +2268,9 @@
     </w:p>
     <w:p>
       <w:pPr>
-        <w:pStyle w:val="TM3"/>
-        <w:tabs>
-          <w:tab w:val="left" w:pos="1200"/>
+        <w:pStyle w:val="TM2"/>
+        <w:tabs>
+          <w:tab w:val="left" w:pos="800"/>
           <w:tab w:val="right" w:leader="dot" w:pos="9060"/>
         </w:tabs>
         <w:rPr>
@@ -2219,13 +2281,14 @@
           <w:lang w:val="fr-CH" w:eastAsia="fr-CH"/>
         </w:rPr>
       </w:pPr>
-      <w:hyperlink w:anchor="_Toc4661863" w:history="1">
+      <w:hyperlink w:anchor="_Toc5218468" w:history="1">
         <w:r>
           <w:rPr>
             <w:rStyle w:val="Lienhypertexte"/>
-            <w:noProof/>
-          </w:rPr>
-          <w:t>3.4.2</w:t>
+            <w:iCs/>
+            <w:noProof/>
+          </w:rPr>
+          <w:t>3.3</w:t>
         </w:r>
         <w:r>
           <w:rPr>
@@ -2240,9 +2303,10 @@
         <w:r>
           <w:rPr>
             <w:rStyle w:val="Lienhypertexte"/>
-            <w:noProof/>
-          </w:rPr>
-          <w:t>Point 2</w:t>
+            <w:iCs/>
+            <w:noProof/>
+          </w:rPr>
+          <w:t>Livraisons</w:t>
         </w:r>
         <w:r>
           <w:rPr>
@@ -2263,7 +2327,7 @@
             <w:noProof/>
             <w:webHidden/>
           </w:rPr>
-          <w:instrText xml:space="preserve"> PAGEREF _Toc4661863 \h </w:instrText>
+          <w:instrText xml:space="preserve"> PAGEREF _Toc5218468 \h </w:instrText>
         </w:r>
         <w:r>
           <w:rPr>
@@ -2296,9 +2360,84 @@
     </w:p>
     <w:p>
       <w:pPr>
-        <w:pStyle w:val="TM3"/>
-        <w:tabs>
-          <w:tab w:val="left" w:pos="1200"/>
+        <w:pStyle w:val="TM1"/>
+        <w:rPr>
+          <w:rFonts w:asciiTheme="minorHAnsi" w:eastAsiaTheme="minorEastAsia" w:hAnsiTheme="minorHAnsi" w:cstheme="minorBidi"/>
+          <w:sz w:val="22"/>
+          <w:szCs w:val="22"/>
+          <w:lang w:val="fr-CH" w:eastAsia="fr-CH"/>
+        </w:rPr>
+      </w:pPr>
+      <w:hyperlink w:anchor="_Toc5218469" w:history="1">
+        <w:r>
+          <w:rPr>
+            <w:rStyle w:val="Lienhypertexte"/>
+          </w:rPr>
+          <w:t>4</w:t>
+        </w:r>
+        <w:r>
+          <w:rPr>
+            <w:rFonts w:asciiTheme="minorHAnsi" w:eastAsiaTheme="minorEastAsia" w:hAnsiTheme="minorHAnsi" w:cstheme="minorBidi"/>
+            <w:sz w:val="22"/>
+            <w:szCs w:val="22"/>
+            <w:lang w:val="fr-CH" w:eastAsia="fr-CH"/>
+          </w:rPr>
+          <w:tab/>
+        </w:r>
+        <w:r>
+          <w:rPr>
+            <w:rStyle w:val="Lienhypertexte"/>
+          </w:rPr>
+          <w:t>Tests</w:t>
+        </w:r>
+        <w:r>
+          <w:rPr>
+            <w:webHidden/>
+          </w:rPr>
+          <w:tab/>
+        </w:r>
+        <w:r>
+          <w:rPr>
+            <w:webHidden/>
+          </w:rPr>
+          <w:fldChar w:fldCharType="begin"/>
+        </w:r>
+        <w:r>
+          <w:rPr>
+            <w:webHidden/>
+          </w:rPr>
+          <w:instrText xml:space="preserve"> PAGEREF _Toc5218469 \h </w:instrText>
+        </w:r>
+        <w:r>
+          <w:rPr>
+            <w:webHidden/>
+          </w:rPr>
+        </w:r>
+        <w:r>
+          <w:rPr>
+            <w:webHidden/>
+          </w:rPr>
+          <w:fldChar w:fldCharType="separate"/>
+        </w:r>
+        <w:r>
+          <w:rPr>
+            <w:webHidden/>
+          </w:rPr>
+          <w:t>9</w:t>
+        </w:r>
+        <w:r>
+          <w:rPr>
+            <w:webHidden/>
+          </w:rPr>
+          <w:fldChar w:fldCharType="end"/>
+        </w:r>
+      </w:hyperlink>
+    </w:p>
+    <w:p>
+      <w:pPr>
+        <w:pStyle w:val="TM2"/>
+        <w:tabs>
+          <w:tab w:val="left" w:pos="800"/>
           <w:tab w:val="right" w:leader="dot" w:pos="9060"/>
         </w:tabs>
         <w:rPr>
@@ -2309,13 +2448,14 @@
           <w:lang w:val="fr-CH" w:eastAsia="fr-CH"/>
         </w:rPr>
       </w:pPr>
-      <w:hyperlink w:anchor="_Toc4661864" w:history="1">
+      <w:hyperlink w:anchor="_Toc5218470" w:history="1">
         <w:r>
           <w:rPr>
             <w:rStyle w:val="Lienhypertexte"/>
-            <w:noProof/>
-          </w:rPr>
-          <w:t>3.4.3</w:t>
+            <w:iCs/>
+            <w:noProof/>
+          </w:rPr>
+          <w:t>4.1</w:t>
         </w:r>
         <w:r>
           <w:rPr>
@@ -2330,9 +2470,10 @@
         <w:r>
           <w:rPr>
             <w:rStyle w:val="Lienhypertexte"/>
-            <w:noProof/>
-          </w:rPr>
-          <w:t>Point …</w:t>
+            <w:iCs/>
+            <w:noProof/>
+          </w:rPr>
+          <w:t>Tests effectués</w:t>
         </w:r>
         <w:r>
           <w:rPr>
@@ -2353,7 +2494,7 @@
             <w:noProof/>
             <w:webHidden/>
           </w:rPr>
-          <w:instrText xml:space="preserve"> PAGEREF _Toc4661864 \h </w:instrText>
+          <w:instrText xml:space="preserve"> PAGEREF _Toc5218470 \h </w:instrText>
         </w:r>
         <w:r>
           <w:rPr>
@@ -2399,14 +2540,14 @@
           <w:lang w:val="fr-CH" w:eastAsia="fr-CH"/>
         </w:rPr>
       </w:pPr>
-      <w:hyperlink w:anchor="_Toc4661865" w:history="1">
+      <w:hyperlink w:anchor="_Toc5218471" w:history="1">
         <w:r>
           <w:rPr>
             <w:rStyle w:val="Lienhypertexte"/>
             <w:iCs/>
             <w:noProof/>
           </w:rPr>
-          <w:t>3.5</w:t>
+          <w:t>4.2</w:t>
         </w:r>
         <w:r>
           <w:rPr>
@@ -2424,7 +2565,7 @@
             <w:iCs/>
             <w:noProof/>
           </w:rPr>
-          <w:t>Livraisons</w:t>
+          <w:t>Erreurs restantes</w:t>
         </w:r>
         <w:r>
           <w:rPr>
@@ -2445,7 +2586,7 @@
             <w:noProof/>
             <w:webHidden/>
           </w:rPr>
-          <w:instrText xml:space="preserve"> PAGEREF _Toc4661865 \h </w:instrText>
+          <w:instrText xml:space="preserve"> PAGEREF _Toc5218471 \h </w:instrText>
         </w:r>
         <w:r>
           <w:rPr>
@@ -2465,7 +2606,7 @@
             <w:noProof/>
             <w:webHidden/>
           </w:rPr>
-          <w:t>9</w:t>
+          <w:t>10</w:t>
         </w:r>
         <w:r>
           <w:rPr>
@@ -2486,12 +2627,12 @@
           <w:lang w:val="fr-CH" w:eastAsia="fr-CH"/>
         </w:rPr>
       </w:pPr>
-      <w:hyperlink w:anchor="_Toc4661866" w:history="1">
+      <w:hyperlink w:anchor="_Toc5218472" w:history="1">
         <w:r>
           <w:rPr>
             <w:rStyle w:val="Lienhypertexte"/>
           </w:rPr>
-          <w:t>4</w:t>
+          <w:t>5</w:t>
         </w:r>
         <w:r>
           <w:rPr>
@@ -2506,7 +2647,7 @@
           <w:rPr>
             <w:rStyle w:val="Lienhypertexte"/>
           </w:rPr>
-          <w:t>Tests</w:t>
+          <w:t>Conclusions</w:t>
         </w:r>
         <w:r>
           <w:rPr>
@@ -2524,7 +2665,7 @@
           <w:rPr>
             <w:webHidden/>
           </w:rPr>
-          <w:instrText xml:space="preserve"> PAGEREF _Toc4661866 \h </w:instrText>
+          <w:instrText xml:space="preserve"> PAGEREF _Toc5218472 \h </w:instrText>
         </w:r>
         <w:r>
           <w:rPr>
@@ -2541,7 +2682,82 @@
           <w:rPr>
             <w:webHidden/>
           </w:rPr>
-          <w:t>9</w:t>
+          <w:t>10</w:t>
+        </w:r>
+        <w:r>
+          <w:rPr>
+            <w:webHidden/>
+          </w:rPr>
+          <w:fldChar w:fldCharType="end"/>
+        </w:r>
+      </w:hyperlink>
+    </w:p>
+    <w:p>
+      <w:pPr>
+        <w:pStyle w:val="TM1"/>
+        <w:rPr>
+          <w:rFonts w:asciiTheme="minorHAnsi" w:eastAsiaTheme="minorEastAsia" w:hAnsiTheme="minorHAnsi" w:cstheme="minorBidi"/>
+          <w:sz w:val="22"/>
+          <w:szCs w:val="22"/>
+          <w:lang w:val="fr-CH" w:eastAsia="fr-CH"/>
+        </w:rPr>
+      </w:pPr>
+      <w:hyperlink w:anchor="_Toc5218473" w:history="1">
+        <w:r>
+          <w:rPr>
+            <w:rStyle w:val="Lienhypertexte"/>
+          </w:rPr>
+          <w:t>6</w:t>
+        </w:r>
+        <w:r>
+          <w:rPr>
+            <w:rFonts w:asciiTheme="minorHAnsi" w:eastAsiaTheme="minorEastAsia" w:hAnsiTheme="minorHAnsi" w:cstheme="minorBidi"/>
+            <w:sz w:val="22"/>
+            <w:szCs w:val="22"/>
+            <w:lang w:val="fr-CH" w:eastAsia="fr-CH"/>
+          </w:rPr>
+          <w:tab/>
+        </w:r>
+        <w:r>
+          <w:rPr>
+            <w:rStyle w:val="Lienhypertexte"/>
+          </w:rPr>
+          <w:t>Annexes</w:t>
+        </w:r>
+        <w:r>
+          <w:rPr>
+            <w:webHidden/>
+          </w:rPr>
+          <w:tab/>
+        </w:r>
+        <w:r>
+          <w:rPr>
+            <w:webHidden/>
+          </w:rPr>
+          <w:fldChar w:fldCharType="begin"/>
+        </w:r>
+        <w:r>
+          <w:rPr>
+            <w:webHidden/>
+          </w:rPr>
+          <w:instrText xml:space="preserve"> PAGEREF _Toc5218473 \h </w:instrText>
+        </w:r>
+        <w:r>
+          <w:rPr>
+            <w:webHidden/>
+          </w:rPr>
+        </w:r>
+        <w:r>
+          <w:rPr>
+            <w:webHidden/>
+          </w:rPr>
+          <w:fldChar w:fldCharType="separate"/>
+        </w:r>
+        <w:r>
+          <w:rPr>
+            <w:webHidden/>
+          </w:rPr>
+          <w:t>10</w:t>
         </w:r>
         <w:r>
           <w:rPr>
@@ -2566,14 +2782,14 @@
           <w:lang w:val="fr-CH" w:eastAsia="fr-CH"/>
         </w:rPr>
       </w:pPr>
-      <w:hyperlink w:anchor="_Toc4661867" w:history="1">
+      <w:hyperlink w:anchor="_Toc5218474" w:history="1">
         <w:r>
           <w:rPr>
             <w:rStyle w:val="Lienhypertexte"/>
             <w:iCs/>
             <w:noProof/>
           </w:rPr>
-          <w:t>4.1</w:t>
+          <w:t>6.1</w:t>
         </w:r>
         <w:r>
           <w:rPr>
@@ -2591,7 +2807,7 @@
             <w:iCs/>
             <w:noProof/>
           </w:rPr>
-          <w:t>Tests effectués</w:t>
+          <w:t>Sources – Bibliographie</w:t>
         </w:r>
         <w:r>
           <w:rPr>
@@ -2612,7 +2828,7 @@
             <w:noProof/>
             <w:webHidden/>
           </w:rPr>
-          <w:instrText xml:space="preserve"> PAGEREF _Toc4661867 \h </w:instrText>
+          <w:instrText xml:space="preserve"> PAGEREF _Toc5218474 \h </w:instrText>
         </w:r>
         <w:r>
           <w:rPr>
@@ -2632,7 +2848,7 @@
             <w:noProof/>
             <w:webHidden/>
           </w:rPr>
-          <w:t>9</w:t>
+          <w:t>10</w:t>
         </w:r>
         <w:r>
           <w:rPr>
@@ -2658,14 +2874,14 @@
           <w:lang w:val="fr-CH" w:eastAsia="fr-CH"/>
         </w:rPr>
       </w:pPr>
-      <w:hyperlink w:anchor="_Toc4661868" w:history="1">
+      <w:hyperlink w:anchor="_Toc5218475" w:history="1">
         <w:r>
           <w:rPr>
             <w:rStyle w:val="Lienhypertexte"/>
             <w:iCs/>
             <w:noProof/>
           </w:rPr>
-          <w:t>4.2</w:t>
+          <w:t>6.2</w:t>
         </w:r>
         <w:r>
           <w:rPr>
@@ -2683,7 +2899,7 @@
             <w:iCs/>
             <w:noProof/>
           </w:rPr>
-          <w:t>Erreurs restantes</w:t>
+          <w:t>Journal de bord du projet</w:t>
         </w:r>
         <w:r>
           <w:rPr>
@@ -2704,341 +2920,7 @@
             <w:noProof/>
             <w:webHidden/>
           </w:rPr>
-          <w:instrText xml:space="preserve"> PAGEREF _Toc4661868 \h </w:instrText>
-        </w:r>
-        <w:r>
-          <w:rPr>
-            <w:noProof/>
-            <w:webHidden/>
-          </w:rPr>
-        </w:r>
-        <w:r>
-          <w:rPr>
-            <w:noProof/>
-            <w:webHidden/>
-          </w:rPr>
-          <w:fldChar w:fldCharType="separate"/>
-        </w:r>
-        <w:r>
-          <w:rPr>
-            <w:noProof/>
-            <w:webHidden/>
-          </w:rPr>
-          <w:t>9</w:t>
-        </w:r>
-        <w:r>
-          <w:rPr>
-            <w:noProof/>
-            <w:webHidden/>
-          </w:rPr>
-          <w:fldChar w:fldCharType="end"/>
-        </w:r>
-      </w:hyperlink>
-    </w:p>
-    <w:p>
-      <w:pPr>
-        <w:pStyle w:val="TM1"/>
-        <w:rPr>
-          <w:rFonts w:asciiTheme="minorHAnsi" w:eastAsiaTheme="minorEastAsia" w:hAnsiTheme="minorHAnsi" w:cstheme="minorBidi"/>
-          <w:sz w:val="22"/>
-          <w:szCs w:val="22"/>
-          <w:lang w:val="fr-CH" w:eastAsia="fr-CH"/>
-        </w:rPr>
-      </w:pPr>
-      <w:hyperlink w:anchor="_Toc4661869" w:history="1">
-        <w:r>
-          <w:rPr>
-            <w:rStyle w:val="Lienhypertexte"/>
-          </w:rPr>
-          <w:t>5</w:t>
-        </w:r>
-        <w:r>
-          <w:rPr>
-            <w:rFonts w:asciiTheme="minorHAnsi" w:eastAsiaTheme="minorEastAsia" w:hAnsiTheme="minorHAnsi" w:cstheme="minorBidi"/>
-            <w:sz w:val="22"/>
-            <w:szCs w:val="22"/>
-            <w:lang w:val="fr-CH" w:eastAsia="fr-CH"/>
-          </w:rPr>
-          <w:tab/>
-        </w:r>
-        <w:r>
-          <w:rPr>
-            <w:rStyle w:val="Lienhypertexte"/>
-          </w:rPr>
-          <w:t>Conclusions</w:t>
-        </w:r>
-        <w:r>
-          <w:rPr>
-            <w:webHidden/>
-          </w:rPr>
-          <w:tab/>
-        </w:r>
-        <w:r>
-          <w:rPr>
-            <w:webHidden/>
-          </w:rPr>
-          <w:fldChar w:fldCharType="begin"/>
-        </w:r>
-        <w:r>
-          <w:rPr>
-            <w:webHidden/>
-          </w:rPr>
-          <w:instrText xml:space="preserve"> PAGEREF _Toc4661869 \h </w:instrText>
-        </w:r>
-        <w:r>
-          <w:rPr>
-            <w:webHidden/>
-          </w:rPr>
-        </w:r>
-        <w:r>
-          <w:rPr>
-            <w:webHidden/>
-          </w:rPr>
-          <w:fldChar w:fldCharType="separate"/>
-        </w:r>
-        <w:r>
-          <w:rPr>
-            <w:webHidden/>
-          </w:rPr>
-          <w:t>10</w:t>
-        </w:r>
-        <w:r>
-          <w:rPr>
-            <w:webHidden/>
-          </w:rPr>
-          <w:fldChar w:fldCharType="end"/>
-        </w:r>
-      </w:hyperlink>
-    </w:p>
-    <w:p>
-      <w:pPr>
-        <w:pStyle w:val="TM1"/>
-        <w:rPr>
-          <w:rFonts w:asciiTheme="minorHAnsi" w:eastAsiaTheme="minorEastAsia" w:hAnsiTheme="minorHAnsi" w:cstheme="minorBidi"/>
-          <w:sz w:val="22"/>
-          <w:szCs w:val="22"/>
-          <w:lang w:val="fr-CH" w:eastAsia="fr-CH"/>
-        </w:rPr>
-      </w:pPr>
-      <w:hyperlink w:anchor="_Toc4661870" w:history="1">
-        <w:r>
-          <w:rPr>
-            <w:rStyle w:val="Lienhypertexte"/>
-          </w:rPr>
-          <w:t>6</w:t>
-        </w:r>
-        <w:r>
-          <w:rPr>
-            <w:rFonts w:asciiTheme="minorHAnsi" w:eastAsiaTheme="minorEastAsia" w:hAnsiTheme="minorHAnsi" w:cstheme="minorBidi"/>
-            <w:sz w:val="22"/>
-            <w:szCs w:val="22"/>
-            <w:lang w:val="fr-CH" w:eastAsia="fr-CH"/>
-          </w:rPr>
-          <w:tab/>
-        </w:r>
-        <w:r>
-          <w:rPr>
-            <w:rStyle w:val="Lienhypertexte"/>
-          </w:rPr>
-          <w:t>Annexes</w:t>
-        </w:r>
-        <w:r>
-          <w:rPr>
-            <w:webHidden/>
-          </w:rPr>
-          <w:tab/>
-        </w:r>
-        <w:r>
-          <w:rPr>
-            <w:webHidden/>
-          </w:rPr>
-          <w:fldChar w:fldCharType="begin"/>
-        </w:r>
-        <w:r>
-          <w:rPr>
-            <w:webHidden/>
-          </w:rPr>
-          <w:instrText xml:space="preserve"> PAGEREF _Toc4661870 \h </w:instrText>
-        </w:r>
-        <w:r>
-          <w:rPr>
-            <w:webHidden/>
-          </w:rPr>
-        </w:r>
-        <w:r>
-          <w:rPr>
-            <w:webHidden/>
-          </w:rPr>
-          <w:fldChar w:fldCharType="separate"/>
-        </w:r>
-        <w:r>
-          <w:rPr>
-            <w:webHidden/>
-          </w:rPr>
-          <w:t>10</w:t>
-        </w:r>
-        <w:r>
-          <w:rPr>
-            <w:webHidden/>
-          </w:rPr>
-          <w:fldChar w:fldCharType="end"/>
-        </w:r>
-      </w:hyperlink>
-    </w:p>
-    <w:p>
-      <w:pPr>
-        <w:pStyle w:val="TM2"/>
-        <w:tabs>
-          <w:tab w:val="left" w:pos="800"/>
-          <w:tab w:val="right" w:leader="dot" w:pos="9060"/>
-        </w:tabs>
-        <w:rPr>
-          <w:rFonts w:asciiTheme="minorHAnsi" w:eastAsiaTheme="minorEastAsia" w:hAnsiTheme="minorHAnsi" w:cstheme="minorBidi"/>
-          <w:noProof/>
-          <w:sz w:val="22"/>
-          <w:szCs w:val="22"/>
-          <w:lang w:val="fr-CH" w:eastAsia="fr-CH"/>
-        </w:rPr>
-      </w:pPr>
-      <w:hyperlink w:anchor="_Toc4661871" w:history="1">
-        <w:r>
-          <w:rPr>
-            <w:rStyle w:val="Lienhypertexte"/>
-            <w:iCs/>
-            <w:noProof/>
-          </w:rPr>
-          <w:t>6.1</w:t>
-        </w:r>
-        <w:r>
-          <w:rPr>
-            <w:rFonts w:asciiTheme="minorHAnsi" w:eastAsiaTheme="minorEastAsia" w:hAnsiTheme="minorHAnsi" w:cstheme="minorBidi"/>
-            <w:noProof/>
-            <w:sz w:val="22"/>
-            <w:szCs w:val="22"/>
-            <w:lang w:val="fr-CH" w:eastAsia="fr-CH"/>
-          </w:rPr>
-          <w:tab/>
-        </w:r>
-        <w:r>
-          <w:rPr>
-            <w:rStyle w:val="Lienhypertexte"/>
-            <w:iCs/>
-            <w:noProof/>
-          </w:rPr>
-          <w:t>Sources – Bibliographie</w:t>
-        </w:r>
-        <w:r>
-          <w:rPr>
-            <w:noProof/>
-            <w:webHidden/>
-          </w:rPr>
-          <w:tab/>
-        </w:r>
-        <w:r>
-          <w:rPr>
-            <w:noProof/>
-            <w:webHidden/>
-          </w:rPr>
-          <w:fldChar w:fldCharType="begin"/>
-        </w:r>
-        <w:r>
-          <w:rPr>
-            <w:noProof/>
-            <w:webHidden/>
-          </w:rPr>
-          <w:instrText xml:space="preserve"> PAGEREF _Toc4661871 \h </w:instrText>
-        </w:r>
-        <w:r>
-          <w:rPr>
-            <w:noProof/>
-            <w:webHidden/>
-          </w:rPr>
-        </w:r>
-        <w:r>
-          <w:rPr>
-            <w:noProof/>
-            <w:webHidden/>
-          </w:rPr>
-          <w:fldChar w:fldCharType="separate"/>
-        </w:r>
-        <w:r>
-          <w:rPr>
-            <w:noProof/>
-            <w:webHidden/>
-          </w:rPr>
-          <w:t>10</w:t>
-        </w:r>
-        <w:r>
-          <w:rPr>
-            <w:noProof/>
-            <w:webHidden/>
-          </w:rPr>
-          <w:fldChar w:fldCharType="end"/>
-        </w:r>
-      </w:hyperlink>
-    </w:p>
-    <w:p>
-      <w:pPr>
-        <w:pStyle w:val="TM2"/>
-        <w:tabs>
-          <w:tab w:val="left" w:pos="800"/>
-          <w:tab w:val="right" w:leader="dot" w:pos="9060"/>
-        </w:tabs>
-        <w:rPr>
-          <w:rFonts w:asciiTheme="minorHAnsi" w:eastAsiaTheme="minorEastAsia" w:hAnsiTheme="minorHAnsi" w:cstheme="minorBidi"/>
-          <w:noProof/>
-          <w:sz w:val="22"/>
-          <w:szCs w:val="22"/>
-          <w:lang w:val="fr-CH" w:eastAsia="fr-CH"/>
-        </w:rPr>
-      </w:pPr>
-      <w:hyperlink w:anchor="_Toc4661872" w:history="1">
-        <w:r>
-          <w:rPr>
-            <w:rStyle w:val="Lienhypertexte"/>
-            <w:iCs/>
-            <w:noProof/>
-          </w:rPr>
-          <w:t>6.2</w:t>
-        </w:r>
-        <w:r>
-          <w:rPr>
-            <w:rFonts w:asciiTheme="minorHAnsi" w:eastAsiaTheme="minorEastAsia" w:hAnsiTheme="minorHAnsi" w:cstheme="minorBidi"/>
-            <w:noProof/>
-            <w:sz w:val="22"/>
-            <w:szCs w:val="22"/>
-            <w:lang w:val="fr-CH" w:eastAsia="fr-CH"/>
-          </w:rPr>
-          <w:tab/>
-        </w:r>
-        <w:r>
-          <w:rPr>
-            <w:rStyle w:val="Lienhypertexte"/>
-            <w:iCs/>
-            <w:noProof/>
-          </w:rPr>
-          <w:t>Journal de bord du projet</w:t>
-        </w:r>
-        <w:r>
-          <w:rPr>
-            <w:noProof/>
-            <w:webHidden/>
-          </w:rPr>
-          <w:tab/>
-        </w:r>
-        <w:r>
-          <w:rPr>
-            <w:noProof/>
-            <w:webHidden/>
-          </w:rPr>
-          <w:fldChar w:fldCharType="begin"/>
-        </w:r>
-        <w:r>
-          <w:rPr>
-            <w:noProof/>
-            <w:webHidden/>
-          </w:rPr>
-          <w:instrText xml:space="preserve"> PAGEREF _Toc4661872 \h </w:instrText>
+          <w:instrText xml:space="preserve"> PAGEREF _Toc5218475 \h </w:instrText>
         </w:r>
         <w:r>
           <w:rPr>
@@ -3177,8 +3059,9 @@
       <w:pPr>
         <w:pStyle w:val="Titre1"/>
       </w:pPr>
-      <w:bookmarkStart w:id="0" w:name="_Toc4661846"/>
-      <w:r>
+      <w:bookmarkStart w:id="0" w:name="_Toc5218451"/>
+      <w:r>
+        <w:lastRenderedPageBreak/>
         <w:t>Introduction</w:t>
       </w:r>
       <w:bookmarkEnd w:id="0"/>
@@ -3191,7 +3074,7 @@
           <w:iCs/>
         </w:rPr>
       </w:pPr>
-      <w:bookmarkStart w:id="1" w:name="_Toc4661847"/>
+      <w:bookmarkStart w:id="1" w:name="_Toc5218452"/>
       <w:r>
         <w:rPr>
           <w:i w:val="0"/>
@@ -3209,7 +3092,40 @@
         <w:t>jet sera noté.</w:t>
       </w:r>
       <w:r>
-        <w:t xml:space="preserve"> Je réalise le code avec CLion durant le </w:t>
+        <w:t xml:space="preserve"> Je réalise le code avec CLion durant </w:t>
+      </w:r>
+      <w:r>
+        <w:t xml:space="preserve">ces cours et </w:t>
+      </w:r>
+      <w:r>
+        <w:t>à la maison.</w:t>
+      </w:r>
+      <w:r>
+        <w:t xml:space="preserve"> </w:t>
+      </w:r>
+      <w:r>
+        <w:t>Le projet est un jeu de bataille navale en mode console. On joue seu</w:t>
+      </w:r>
+      <w:r>
+        <w:t>l</w:t>
+      </w:r>
+      <w:r>
+        <w:t>.</w:t>
+      </w:r>
+      <w:r>
+        <w:t xml:space="preserve"> L’ordinateur ne joue pas.</w:t>
+      </w:r>
+      <w:r>
+        <w:t xml:space="preserve"> </w:t>
+      </w:r>
+      <w:r>
+        <w:t xml:space="preserve">Je trouve super intéressant de pouvoir réaliser un projet de A </w:t>
+      </w:r>
+      <w:r>
+        <w:t>à Z</w:t>
+      </w:r>
+      <w:r>
+        <w:t xml:space="preserve"> nous-mêmes.</w:t>
       </w:r>
     </w:p>
     <w:p>
@@ -3220,7 +3136,7 @@
           <w:iCs/>
         </w:rPr>
       </w:pPr>
-      <w:bookmarkStart w:id="2" w:name="_Toc4661848"/>
+      <w:bookmarkStart w:id="2" w:name="_Toc5218453"/>
       <w:r>
         <w:rPr>
           <w:i w:val="0"/>
@@ -3489,7 +3405,7 @@
           <w:iCs/>
         </w:rPr>
       </w:pPr>
-      <w:bookmarkStart w:id="3" w:name="_Toc4661849"/>
+      <w:bookmarkStart w:id="3" w:name="_Toc5218454"/>
       <w:r>
         <w:rPr>
           <w:i w:val="0"/>
@@ -3536,12 +3452,13 @@
           <w:iCs/>
         </w:rPr>
       </w:pPr>
-      <w:bookmarkStart w:id="4" w:name="_Toc4661850"/>
+      <w:bookmarkStart w:id="4" w:name="_Toc5218455"/>
       <w:r>
         <w:rPr>
           <w:noProof/>
         </w:rPr>
-        <w:pict>
+        <w:lastRenderedPageBreak/>
+        <w:pict w14:anchorId="37899564">
           <v:shapetype id="_x0000_t75" coordsize="21600,21600" o:spt="75" o:preferrelative="t" path="m@4@5l@4@11@9@11@9@5xe" filled="f" stroked="f">
             <v:stroke joinstyle="miter"/>
             <v:formulas>
@@ -3562,7 +3479,7 @@
             <o:lock v:ext="edit" aspectratio="t"/>
           </v:shapetype>
           <v:shape id="_x0000_s1026" type="#_x0000_t75" style="position:absolute;left:0;text-align:left;margin-left:0;margin-top:30.35pt;width:453.8pt;height:222.55pt;z-index:-251656192;mso-position-horizontal:center;mso-position-horizontal-relative:margin;mso-position-vertical-relative:text;mso-width-relative:page;mso-height-relative:page" wrapcoords="-36 0 -36 21527 21600 21527 21600 0 -36 0">
-            <v:imagedata r:id="rId11" o:title="Planification initiale"/>
+            <v:imagedata r:id="rId12" o:title="Planification initiale"/>
             <w10:wrap type="topAndBottom" anchorx="margin"/>
           </v:shape>
         </w:pict>
@@ -3587,7 +3504,7 @@
       <w:pPr>
         <w:pStyle w:val="Titre1"/>
       </w:pPr>
-      <w:bookmarkStart w:id="5" w:name="_Toc4661851"/>
+      <w:bookmarkStart w:id="5" w:name="_Toc5218456"/>
       <w:r>
         <w:t>Analyse</w:t>
       </w:r>
@@ -3622,7 +3539,7 @@
           <w:iCs/>
         </w:rPr>
       </w:pPr>
-      <w:bookmarkStart w:id="8" w:name="_Toc4661852"/>
+      <w:bookmarkStart w:id="8" w:name="_Toc5218457"/>
       <w:bookmarkEnd w:id="6"/>
       <w:bookmarkEnd w:id="7"/>
       <w:r>
@@ -3653,7 +3570,7 @@
         <w:pStyle w:val="Titre3"/>
       </w:pPr>
       <w:bookmarkStart w:id="10" w:name="_Toc1588691"/>
-      <w:bookmarkStart w:id="11" w:name="_Toc4661853"/>
+      <w:bookmarkStart w:id="11" w:name="_Toc5218458"/>
       <w:r>
         <w:t>Apprendre à jouer</w:t>
       </w:r>
@@ -3956,6 +3873,7 @@
               <w:rPr>
                 <w:b w:val="0"/>
               </w:rPr>
+              <w:lastRenderedPageBreak/>
               <w:t>On tape « bla bla</w:t>
             </w:r>
             <w:r>
@@ -4054,7 +3972,19 @@
               <w:rPr>
                 <w:b w:val="0"/>
               </w:rPr>
-              <w:t>On tape « oui »</w:t>
+              <w:t>On tape « </w:t>
+            </w:r>
+            <w:r>
+              <w:rPr>
+                <w:b w:val="0"/>
+              </w:rPr>
+              <w:t>1</w:t>
+            </w:r>
+            <w:r>
+              <w:rPr>
+                <w:b w:val="0"/>
+              </w:rPr>
+              <w:t> »</w:t>
             </w:r>
           </w:p>
         </w:tc>
@@ -4077,19 +4007,7 @@
               <w:cnfStyle w:val="000000000000" w:firstRow="0" w:lastRow="0" w:firstColumn="0" w:lastColumn="0" w:oddVBand="0" w:evenVBand="0" w:oddHBand="0" w:evenHBand="0" w:firstRowFirstColumn="0" w:firstRowLastColumn="0" w:lastRowFirstColumn="0" w:lastRowLastColumn="0"/>
             </w:pPr>
             <w:r>
-              <w:t>« </w:t>
-            </w:r>
-            <w:r>
-              <w:t>Bata</w:t>
-            </w:r>
-            <w:r>
-              <w:t xml:space="preserve">ille Navale – Apprendre à jouer. </w:t>
-            </w:r>
-            <w:r>
-              <w:t xml:space="preserve">Voici une grille de jeu en cours, pour </w:t>
-            </w:r>
-            <w:r>
-              <w:t xml:space="preserve">exemple : ». </w:t>
+              <w:t xml:space="preserve">« Bataille Navale – Apprendre à jouer. Voici une grille de jeu en cours, pour exemple : ». </w:t>
             </w:r>
             <w:r>
               <w:t xml:space="preserve">Affiche la grille vide. + Afficher l’aide + « Tapez une touche pour quitter l’aide </w:t>
@@ -4461,15 +4379,25 @@
             <w:pPr>
               <w:rPr>
                 <w:b w:val="0"/>
-                <w:bCs w:val="0"/>
               </w:rPr>
             </w:pPr>
             <w:r>
               <w:rPr>
                 <w:b w:val="0"/>
-                <w:bCs w:val="0"/>
               </w:rPr>
-              <w:t xml:space="preserve">On tape « Non ». </w:t>
+              <w:t>On tape « </w:t>
+            </w:r>
+            <w:r>
+              <w:rPr>
+                <w:b w:val="0"/>
+              </w:rPr>
+              <w:t>0</w:t>
+            </w:r>
+            <w:r>
+              <w:rPr>
+                <w:b w:val="0"/>
+              </w:rPr>
+              <w:t xml:space="preserve"> ». </w:t>
             </w:r>
           </w:p>
         </w:tc>
@@ -4500,8 +4428,6 @@
             <w:r>
               <w:t>e touche pour quitter l’aide … ». Maquette_1.2</w:t>
             </w:r>
-            <w:bookmarkStart w:id="14" w:name="_GoBack"/>
-            <w:bookmarkEnd w:id="14"/>
           </w:p>
         </w:tc>
       </w:tr>
@@ -4511,23 +4437,23 @@
       <w:pPr>
         <w:pStyle w:val="Titre3"/>
       </w:pPr>
-      <w:bookmarkStart w:id="15" w:name="_Toc1588694"/>
-      <w:bookmarkStart w:id="16" w:name="_Toc4661854"/>
+      <w:bookmarkStart w:id="14" w:name="_Toc1588694"/>
+      <w:bookmarkStart w:id="15" w:name="_Toc5218459"/>
       <w:r>
         <w:t>Placer les bateaux</w:t>
       </w:r>
+      <w:bookmarkEnd w:id="14"/>
       <w:bookmarkEnd w:id="15"/>
-      <w:bookmarkEnd w:id="16"/>
     </w:p>
     <w:p>
       <w:pPr>
         <w:pStyle w:val="Titre4"/>
       </w:pPr>
-      <w:bookmarkStart w:id="17" w:name="_Toc1588695"/>
+      <w:bookmarkStart w:id="16" w:name="_Toc1588695"/>
       <w:r>
         <w:t>Grille fixe</w:t>
       </w:r>
-      <w:bookmarkEnd w:id="17"/>
+      <w:bookmarkEnd w:id="16"/>
     </w:p>
     <w:tbl>
       <w:tblPr>
@@ -4663,6 +4589,7 @@
           </w:tcPr>
           <w:p>
             <w:r>
+              <w:lastRenderedPageBreak/>
               <w:t>Priorité</w:t>
             </w:r>
           </w:p>
@@ -4832,11 +4759,11 @@
       <w:pPr>
         <w:pStyle w:val="Titre4"/>
       </w:pPr>
-      <w:bookmarkStart w:id="18" w:name="_Toc1588696"/>
+      <w:bookmarkStart w:id="17" w:name="_Toc1588696"/>
       <w:r>
         <w:t>Choisir une grille</w:t>
       </w:r>
-      <w:bookmarkEnd w:id="18"/>
+      <w:bookmarkEnd w:id="17"/>
     </w:p>
     <w:tbl>
       <w:tblPr>
@@ -5209,11 +5136,11 @@
       <w:pPr>
         <w:pStyle w:val="Titre4"/>
       </w:pPr>
-      <w:bookmarkStart w:id="19" w:name="_Toc1588697"/>
+      <w:bookmarkStart w:id="18" w:name="_Toc1588697"/>
       <w:r>
         <w:t>Placer les bateaux (joueur)</w:t>
       </w:r>
-      <w:bookmarkEnd w:id="19"/>
+      <w:bookmarkEnd w:id="18"/>
     </w:p>
     <w:tbl>
       <w:tblPr>
@@ -5332,7 +5259,7 @@
           </w:tcPr>
           <w:p>
             <w:r>
-              <w:t>??</w:t>
+              <w:t>Être libre de choisir où je mets mes bateaux</w:t>
             </w:r>
           </w:p>
         </w:tc>
@@ -5816,28 +5743,28 @@
         </w:numPr>
         <w:ind w:left="720" w:hanging="720"/>
       </w:pPr>
-      <w:bookmarkStart w:id="20" w:name="_Toc1588698"/>
+      <w:bookmarkStart w:id="19" w:name="_Toc1588698"/>
     </w:p>
     <w:p>
       <w:pPr>
         <w:pStyle w:val="Titre3"/>
       </w:pPr>
-      <w:bookmarkStart w:id="21" w:name="_Toc4661855"/>
+      <w:bookmarkStart w:id="20" w:name="_Toc5218460"/>
       <w:r>
         <w:t>Jouer contre l’ordinateur</w:t>
       </w:r>
+      <w:bookmarkEnd w:id="19"/>
       <w:bookmarkEnd w:id="20"/>
-      <w:bookmarkEnd w:id="21"/>
     </w:p>
     <w:p>
       <w:pPr>
         <w:pStyle w:val="Titre4"/>
       </w:pPr>
-      <w:bookmarkStart w:id="22" w:name="_Toc1588699"/>
+      <w:bookmarkStart w:id="21" w:name="_Toc1588699"/>
       <w:r>
         <w:t>Partie complète.</w:t>
       </w:r>
-      <w:bookmarkEnd w:id="22"/>
+      <w:bookmarkEnd w:id="21"/>
     </w:p>
     <w:tbl>
       <w:tblPr>
@@ -6351,6 +6278,7 @@
               <w:rPr>
                 <w:b w:val="0"/>
               </w:rPr>
+              <w:lastRenderedPageBreak/>
               <w:t>On entre F</w:t>
             </w:r>
             <w:r>
@@ -6604,7 +6532,7 @@
           <w:iCs/>
         </w:rPr>
       </w:pPr>
-      <w:bookmarkStart w:id="23" w:name="_Toc4661856"/>
+      <w:bookmarkStart w:id="22" w:name="_Toc5218461"/>
       <w:r>
         <w:rPr>
           <w:i w:val="0"/>
@@ -6613,11 +6541,11 @@
         <w:t>Stratégie de test</w:t>
       </w:r>
       <w:bookmarkEnd w:id="9"/>
-      <w:bookmarkEnd w:id="23"/>
+      <w:bookmarkEnd w:id="22"/>
     </w:p>
     <w:p>
-      <w:bookmarkStart w:id="24" w:name="_Toc25553309"/>
-      <w:bookmarkStart w:id="25" w:name="_Toc71691014"/>
+      <w:bookmarkStart w:id="23" w:name="_Toc25553309"/>
+      <w:bookmarkStart w:id="24" w:name="_Toc71691014"/>
       <w:r>
         <w:t>A chaque nouvelle version du projet publiée (Release), je ferai des tests fonctionnels</w:t>
       </w:r>
@@ -6676,13 +6604,13 @@
           <w:tab w:val="num" w:pos="360"/>
         </w:tabs>
       </w:pPr>
-      <w:bookmarkStart w:id="26" w:name="_Toc4661857"/>
+      <w:bookmarkStart w:id="25" w:name="_Toc5218462"/>
+      <w:bookmarkEnd w:id="23"/>
       <w:bookmarkEnd w:id="24"/>
+      <w:r>
+        <w:t>Implémentation</w:t>
+      </w:r>
       <w:bookmarkEnd w:id="25"/>
-      <w:r>
-        <w:t>Implémentation</w:t>
-      </w:r>
-      <w:bookmarkEnd w:id="26"/>
     </w:p>
     <w:p>
       <w:pPr>
@@ -6692,182 +6620,10 @@
           <w:iCs/>
         </w:rPr>
       </w:pPr>
-      <w:bookmarkStart w:id="27" w:name="_Toc4661858"/>
-      <w:bookmarkStart w:id="28" w:name="_Toc25553317"/>
-      <w:bookmarkStart w:id="29" w:name="_Toc71691022"/>
-      <w:bookmarkStart w:id="30" w:name="_Ref254352701"/>
-      <w:r>
-        <w:rPr>
-          <w:i w:val="0"/>
-          <w:iCs/>
-        </w:rPr>
-        <w:t>Vue d’ensemble</w:t>
-      </w:r>
-      <w:bookmarkEnd w:id="27"/>
-    </w:p>
-    <w:p>
-      <w:pPr>
-        <w:pStyle w:val="Help"/>
-      </w:pPr>
-      <w:r>
-        <w:t xml:space="preserve">Cette section décrit comment le système à réaliser </w:t>
-      </w:r>
-      <w:r>
-        <w:t>interagit avec son entourage, en termes :</w:t>
-      </w:r>
-    </w:p>
-    <w:p>
-      <w:pPr>
-        <w:pStyle w:val="Help"/>
-        <w:numPr>
-          <w:ilvl w:val="0"/>
-          <w:numId w:val="29"/>
-        </w:numPr>
-      </w:pPr>
-      <w:r>
-        <w:t>D’utilisateur(s) humain(s)</w:t>
-      </w:r>
-    </w:p>
-    <w:p>
-      <w:pPr>
-        <w:pStyle w:val="Help"/>
-        <w:numPr>
-          <w:ilvl w:val="0"/>
-          <w:numId w:val="29"/>
-        </w:numPr>
-      </w:pPr>
-      <w:r>
-        <w:t>D’utilisateur(s) logiciel(s) (clients d’une API, par exemple)</w:t>
-      </w:r>
-    </w:p>
-    <w:p>
-      <w:pPr>
-        <w:pStyle w:val="Help"/>
-        <w:numPr>
-          <w:ilvl w:val="0"/>
-          <w:numId w:val="29"/>
-        </w:numPr>
-      </w:pPr>
-      <w:r>
-        <w:t>De réseau</w:t>
-      </w:r>
-    </w:p>
-    <w:p>
-      <w:pPr>
-        <w:pStyle w:val="Help"/>
-        <w:numPr>
-          <w:ilvl w:val="0"/>
-          <w:numId w:val="29"/>
-        </w:numPr>
-      </w:pPr>
-      <w:r>
-        <w:t>De ressources externes</w:t>
-      </w:r>
-    </w:p>
-    <w:p>
-      <w:pPr>
-        <w:pStyle w:val="Titre2"/>
-        <w:rPr>
-          <w:i w:val="0"/>
-          <w:iCs/>
-        </w:rPr>
-      </w:pPr>
-      <w:bookmarkStart w:id="31" w:name="_Toc4661859"/>
-      <w:r>
-        <w:rPr>
-          <w:i w:val="0"/>
-          <w:iCs/>
-        </w:rPr>
-        <w:t>Choix techniques</w:t>
-      </w:r>
-      <w:bookmarkEnd w:id="31"/>
-    </w:p>
-    <w:p>
-      <w:pPr>
-        <w:pStyle w:val="Help"/>
-      </w:pPr>
-      <w:r>
-        <w:t>Les divers choix qui ont été faits pour la réalisation du mandat</w:t>
-      </w:r>
-      <w:r>
-        <w:t>, en termes de :</w:t>
-      </w:r>
-    </w:p>
-    <w:p>
-      <w:pPr>
-        <w:pStyle w:val="Help"/>
-        <w:numPr>
-          <w:ilvl w:val="0"/>
-          <w:numId w:val="18"/>
-        </w:numPr>
-      </w:pPr>
-      <w:r>
-        <w:t>Matériel</w:t>
-      </w:r>
-    </w:p>
-    <w:p>
-      <w:pPr>
-        <w:pStyle w:val="Help"/>
-        <w:numPr>
-          <w:ilvl w:val="0"/>
-          <w:numId w:val="18"/>
-        </w:numPr>
-      </w:pPr>
-      <w:r>
-        <w:t>S</w:t>
-      </w:r>
-      <w:r>
-        <w:t>ystèmes d'exploitation</w:t>
-      </w:r>
-    </w:p>
-    <w:p>
-      <w:pPr>
-        <w:pStyle w:val="Help"/>
-        <w:numPr>
-          <w:ilvl w:val="0"/>
-          <w:numId w:val="18"/>
-        </w:numPr>
-      </w:pPr>
-      <w:r>
-        <w:t xml:space="preserve">Logiciels tiers (utilitaires, </w:t>
-      </w:r>
-      <w:proofErr w:type="spellStart"/>
-      <w:r>
-        <w:t>frameworks</w:t>
-      </w:r>
-      <w:proofErr w:type="spellEnd"/>
-      <w:r>
-        <w:t xml:space="preserve">, navigateurs </w:t>
-      </w:r>
-      <w:proofErr w:type="gramStart"/>
-      <w:r>
-        <w:t>cible,…</w:t>
-      </w:r>
-      <w:proofErr w:type="gramEnd"/>
-      <w:r>
-        <w:t>)</w:t>
-      </w:r>
-    </w:p>
-    <w:p>
-      <w:pPr>
-        <w:pStyle w:val="Help"/>
-      </w:pPr>
-      <w:r>
-        <w:t xml:space="preserve">Pour chaque élément cité, on donnera une justification du choix </w:t>
-      </w:r>
-      <w:r>
-        <w:t>et on fera la distinction entre ce qui concerne le travail de réalisation et ce qui concerne l’utilisation en production</w:t>
-      </w:r>
-    </w:p>
-    <w:p>
-      <w:pPr>
-        <w:pStyle w:val="Titre2"/>
-        <w:rPr>
-          <w:i w:val="0"/>
-          <w:iCs/>
-        </w:rPr>
-      </w:pPr>
-      <w:bookmarkStart w:id="32" w:name="_Toc4661860"/>
+      <w:bookmarkStart w:id="26" w:name="_Toc25553317"/>
+      <w:bookmarkStart w:id="27" w:name="_Toc71691022"/>
+      <w:bookmarkStart w:id="28" w:name="_Ref254352701"/>
+      <w:bookmarkStart w:id="29" w:name="_Toc5218463"/>
       <w:r>
         <w:rPr>
           <w:i w:val="0"/>
@@ -6875,7 +6631,7 @@
         </w:rPr>
         <w:t>Modèle Logique de données</w:t>
       </w:r>
-      <w:bookmarkEnd w:id="32"/>
+      <w:bookmarkEnd w:id="29"/>
     </w:p>
     <w:p>
       <w:r>
@@ -6893,8 +6649,8 @@
       </w:tblPr>
       <w:tblGrid>
         <w:gridCol w:w="1563"/>
-        <w:gridCol w:w="4087"/>
-        <w:gridCol w:w="3410"/>
+        <w:gridCol w:w="4953"/>
+        <w:gridCol w:w="2544"/>
       </w:tblGrid>
       <w:tr>
         <w:tc>
@@ -6903,13 +6659,16 @@
           </w:tcPr>
           <w:p>
             <w:r>
-              <w:t>Donnée en dur dans la grille : </w:t>
-            </w:r>
-          </w:p>
-        </w:tc>
-        <w:tc>
-          <w:tcPr>
-            <w:tcW w:w="4087" w:type="dxa"/>
+              <w:t>Donnée en dur dans la grille</w:t>
+            </w:r>
+            <w:r>
+              <w:t> :</w:t>
+            </w:r>
+          </w:p>
+        </w:tc>
+        <w:tc>
+          <w:tcPr>
+            <w:tcW w:w="4953" w:type="dxa"/>
           </w:tcPr>
           <w:p>
             <w:r>
@@ -6919,11 +6678,14 @@
         </w:tc>
         <w:tc>
           <w:tcPr>
-            <w:tcW w:w="3410" w:type="dxa"/>
-          </w:tcPr>
-          <w:p>
-            <w:r>
-              <w:t>Vue  (ce qui sera affiché dans la case)</w:t>
+            <w:tcW w:w="2544" w:type="dxa"/>
+          </w:tcPr>
+          <w:p>
+            <w:r>
+              <w:t>Vue (</w:t>
+            </w:r>
+            <w:r>
+              <w:t>ce qui sera affiché dans la case)</w:t>
             </w:r>
           </w:p>
         </w:tc>
@@ -6935,21 +6697,29 @@
           </w:tcPr>
           <w:p>
             <w:r>
-              <w:t>0</w:t>
-            </w:r>
-          </w:p>
-        </w:tc>
-        <w:tc>
-          <w:tcPr>
-            <w:tcW w:w="4087" w:type="dxa"/>
-          </w:tcPr>
-          <w:p/>
-        </w:tc>
-        <w:tc>
-          <w:tcPr>
-            <w:tcW w:w="3410" w:type="dxa"/>
-          </w:tcPr>
-          <w:p/>
+              <w:t>-1</w:t>
+            </w:r>
+          </w:p>
+        </w:tc>
+        <w:tc>
+          <w:tcPr>
+            <w:tcW w:w="4953" w:type="dxa"/>
+          </w:tcPr>
+          <w:p>
+            <w:r>
+              <w:t>C’est de l’eau tirée</w:t>
+            </w:r>
+          </w:p>
+        </w:tc>
+        <w:tc>
+          <w:tcPr>
+            <w:tcW w:w="2544" w:type="dxa"/>
+          </w:tcPr>
+          <w:p>
+            <w:r>
+              <w:t>X</w:t>
+            </w:r>
+          </w:p>
         </w:tc>
       </w:tr>
       <w:tr>
@@ -6959,21 +6729,29 @@
           </w:tcPr>
           <w:p>
             <w:r>
-              <w:t>1</w:t>
-            </w:r>
-          </w:p>
-        </w:tc>
-        <w:tc>
-          <w:tcPr>
-            <w:tcW w:w="4087" w:type="dxa"/>
-          </w:tcPr>
-          <w:p/>
-        </w:tc>
-        <w:tc>
-          <w:tcPr>
-            <w:tcW w:w="3410" w:type="dxa"/>
-          </w:tcPr>
-          <w:p/>
+              <w:t>0</w:t>
+            </w:r>
+          </w:p>
+        </w:tc>
+        <w:tc>
+          <w:tcPr>
+            <w:tcW w:w="4953" w:type="dxa"/>
+          </w:tcPr>
+          <w:p>
+            <w:r>
+              <w:t>C’est de l’eau non tirée</w:t>
+            </w:r>
+          </w:p>
+        </w:tc>
+        <w:tc>
+          <w:tcPr>
+            <w:tcW w:w="2544" w:type="dxa"/>
+          </w:tcPr>
+          <w:p>
+            <w:r>
+              <w:t xml:space="preserve"> </w:t>
+            </w:r>
+          </w:p>
         </w:tc>
       </w:tr>
       <w:tr>
@@ -6983,21 +6761,32 @@
           </w:tcPr>
           <w:p>
             <w:r>
-              <w:t>2</w:t>
-            </w:r>
-          </w:p>
-        </w:tc>
-        <w:tc>
-          <w:tcPr>
-            <w:tcW w:w="4087" w:type="dxa"/>
-          </w:tcPr>
-          <w:p/>
-        </w:tc>
-        <w:tc>
-          <w:tcPr>
-            <w:tcW w:w="3410" w:type="dxa"/>
-          </w:tcPr>
-          <w:p/>
+              <w:t>1</w:t>
+            </w:r>
+          </w:p>
+        </w:tc>
+        <w:tc>
+          <w:tcPr>
+            <w:tcW w:w="4953" w:type="dxa"/>
+          </w:tcPr>
+          <w:p>
+            <w:r>
+              <w:t>Il y a un bateau de 1 case</w:t>
+            </w:r>
+            <w:r>
+              <w:t xml:space="preserve"> non touché</w:t>
+            </w:r>
+          </w:p>
+        </w:tc>
+        <w:tc>
+          <w:tcPr>
+            <w:tcW w:w="2544" w:type="dxa"/>
+          </w:tcPr>
+          <w:p>
+            <w:r>
+              <w:t xml:space="preserve"> </w:t>
+            </w:r>
+          </w:p>
         </w:tc>
       </w:tr>
       <w:tr>
@@ -7007,21 +6796,41 @@
           </w:tcPr>
           <w:p>
             <w:r>
-              <w:t>3</w:t>
-            </w:r>
-          </w:p>
-        </w:tc>
-        <w:tc>
-          <w:tcPr>
-            <w:tcW w:w="4087" w:type="dxa"/>
-          </w:tcPr>
-          <w:p/>
-        </w:tc>
-        <w:tc>
-          <w:tcPr>
-            <w:tcW w:w="3410" w:type="dxa"/>
-          </w:tcPr>
-          <w:p/>
+              <w:t>2</w:t>
+            </w:r>
+          </w:p>
+        </w:tc>
+        <w:tc>
+          <w:tcPr>
+            <w:tcW w:w="4953" w:type="dxa"/>
+          </w:tcPr>
+          <w:p>
+            <w:r>
+              <w:t xml:space="preserve">Il y a un bateau de </w:t>
+            </w:r>
+            <w:r>
+              <w:t>2</w:t>
+            </w:r>
+            <w:r>
+              <w:t xml:space="preserve"> cases</w:t>
+            </w:r>
+            <w:r>
+              <w:t xml:space="preserve"> </w:t>
+            </w:r>
+            <w:r>
+              <w:t>non touché</w:t>
+            </w:r>
+          </w:p>
+        </w:tc>
+        <w:tc>
+          <w:tcPr>
+            <w:tcW w:w="2544" w:type="dxa"/>
+          </w:tcPr>
+          <w:p>
+            <w:r>
+              <w:t xml:space="preserve"> </w:t>
+            </w:r>
+          </w:p>
         </w:tc>
       </w:tr>
       <w:tr>
@@ -7031,21 +6840,120 @@
           </w:tcPr>
           <w:p>
             <w:r>
-              <w:t>4</w:t>
-            </w:r>
-          </w:p>
-        </w:tc>
-        <w:tc>
-          <w:tcPr>
-            <w:tcW w:w="4087" w:type="dxa"/>
-          </w:tcPr>
-          <w:p/>
-        </w:tc>
-        <w:tc>
-          <w:tcPr>
-            <w:tcW w:w="3410" w:type="dxa"/>
-          </w:tcPr>
-          <w:p/>
+              <w:t>3</w:t>
+            </w:r>
+          </w:p>
+        </w:tc>
+        <w:tc>
+          <w:tcPr>
+            <w:tcW w:w="4953" w:type="dxa"/>
+          </w:tcPr>
+          <w:p>
+            <w:r>
+              <w:t xml:space="preserve">Il y a un bateau de </w:t>
+            </w:r>
+            <w:r>
+              <w:t xml:space="preserve">3 </w:t>
+            </w:r>
+            <w:r>
+              <w:t>cases</w:t>
+            </w:r>
+            <w:r>
+              <w:t xml:space="preserve"> </w:t>
+            </w:r>
+            <w:r>
+              <w:t>non touché</w:t>
+            </w:r>
+          </w:p>
+        </w:tc>
+        <w:tc>
+          <w:tcPr>
+            <w:tcW w:w="2544" w:type="dxa"/>
+          </w:tcPr>
+          <w:p>
+            <w:r>
+              <w:t xml:space="preserve"> </w:t>
+            </w:r>
+          </w:p>
+        </w:tc>
+      </w:tr>
+      <w:tr>
+        <w:tc>
+          <w:tcPr>
+            <w:tcW w:w="1563" w:type="dxa"/>
+          </w:tcPr>
+          <w:p>
+            <w:r>
+              <w:t>11, 12, 13</w:t>
+            </w:r>
+          </w:p>
+        </w:tc>
+        <w:tc>
+          <w:tcPr>
+            <w:tcW w:w="4953" w:type="dxa"/>
+          </w:tcPr>
+          <w:p>
+            <w:r>
+              <w:t xml:space="preserve">Il y a un bateau de 1, </w:t>
+            </w:r>
+            <w:r>
+              <w:t xml:space="preserve">2, ou </w:t>
+            </w:r>
+            <w:r>
+              <w:t>3 cases touché</w:t>
+            </w:r>
+          </w:p>
+        </w:tc>
+        <w:tc>
+          <w:tcPr>
+            <w:tcW w:w="2544" w:type="dxa"/>
+          </w:tcPr>
+          <w:p>
+            <w:r>
+              <w:t>O</w:t>
+            </w:r>
+          </w:p>
+        </w:tc>
+      </w:tr>
+      <w:tr>
+        <w:tc>
+          <w:tcPr>
+            <w:tcW w:w="1563" w:type="dxa"/>
+          </w:tcPr>
+          <w:p>
+            <w:r>
+              <w:t>21, 22, 23</w:t>
+            </w:r>
+          </w:p>
+        </w:tc>
+        <w:tc>
+          <w:tcPr>
+            <w:tcW w:w="4953" w:type="dxa"/>
+          </w:tcPr>
+          <w:p>
+            <w:r>
+              <w:t xml:space="preserve">Il y a un bateau de 1, </w:t>
+            </w:r>
+            <w:r>
+              <w:t xml:space="preserve">2, ou </w:t>
+            </w:r>
+            <w:r>
+              <w:t xml:space="preserve">3 cases </w:t>
+            </w:r>
+            <w:r>
+              <w:t>coulé</w:t>
+            </w:r>
+          </w:p>
+        </w:tc>
+        <w:tc>
+          <w:tcPr>
+            <w:tcW w:w="2544" w:type="dxa"/>
+          </w:tcPr>
+          <w:p>
+            <w:r>
+              <w:t>Carré blanc</w:t>
+            </w:r>
+          </w:p>
         </w:tc>
       </w:tr>
     </w:tbl>
@@ -7058,15 +6966,16 @@
           <w:iCs/>
         </w:rPr>
       </w:pPr>
-      <w:bookmarkStart w:id="33" w:name="_Toc4661861"/>
+      <w:bookmarkStart w:id="30" w:name="_Toc5218464"/>
       <w:r>
         <w:rPr>
           <w:i w:val="0"/>
           <w:iCs/>
         </w:rPr>
+        <w:lastRenderedPageBreak/>
         <w:t>Points techniques spécifiques</w:t>
       </w:r>
-      <w:bookmarkEnd w:id="33"/>
+      <w:bookmarkEnd w:id="30"/>
     </w:p>
     <w:p>
       <w:pPr>
@@ -7131,14 +7040,12 @@
           <w:i w:val="0"/>
         </w:rPr>
       </w:pPr>
-      <w:proofErr w:type="spellStart"/>
       <w:r>
         <w:t>P</w:t>
       </w:r>
       <w:r>
         <w:t>seudo-code</w:t>
       </w:r>
-      <w:proofErr w:type="spellEnd"/>
       <w:r>
         <w:t xml:space="preserve"> ou organigramme</w:t>
       </w:r>
@@ -7227,35 +7134,120 @@
       <w:pPr>
         <w:pStyle w:val="Titre3"/>
       </w:pPr>
-      <w:bookmarkStart w:id="34" w:name="_Toc4661862"/>
+      <w:bookmarkStart w:id="31" w:name="_Toc5218465"/>
       <w:r>
         <w:t>Point 1</w:t>
       </w:r>
-      <w:bookmarkEnd w:id="34"/>
+      <w:bookmarkEnd w:id="31"/>
     </w:p>
     <w:p>
-      <w:pPr>
-        <w:pStyle w:val="Titre3"/>
-      </w:pPr>
-      <w:bookmarkStart w:id="35" w:name="_Toc4661863"/>
-      <w:r>
-        <w:t>Point 2</w:t>
-      </w:r>
-      <w:bookmarkEnd w:id="35"/>
+      <w:r>
+        <w:t>Détection des bateaux coulés : quand un bateau est touché</w:t>
+      </w:r>
+      <w:r>
+        <w:t xml:space="preserve">, la case dans le modèle augmente de 10 et </w:t>
+      </w:r>
+      <w:r>
+        <w:t xml:space="preserve">le </w:t>
+      </w:r>
+      <w:r>
+        <w:t xml:space="preserve">tableau </w:t>
+      </w:r>
+      <w:r>
+        <w:t xml:space="preserve">compteur </w:t>
+      </w:r>
+      <w:proofErr w:type="gramStart"/>
+      <w:r>
+        <w:t>batotouches[</w:t>
+      </w:r>
+      <w:proofErr w:type="gramEnd"/>
+      <w:r>
+        <w:t xml:space="preserve">3] </w:t>
+      </w:r>
+      <w:r>
+        <w:t xml:space="preserve">va </w:t>
+      </w:r>
+      <w:r>
+        <w:t>s’incrémenter</w:t>
+      </w:r>
+      <w:r>
+        <w:t xml:space="preserve"> dans la case </w:t>
+      </w:r>
+      <w:r>
+        <w:t xml:space="preserve">au </w:t>
+      </w:r>
+      <w:r>
+        <w:t>numéro</w:t>
+      </w:r>
+      <w:r>
+        <w:t xml:space="preserve"> du</w:t>
+      </w:r>
+      <w:r>
+        <w:t xml:space="preserve"> type de bateau (bateau de 1, 2 ou 3 cases</w:t>
+      </w:r>
+      <w:r>
+        <w:t>). Quand</w:t>
+      </w:r>
+      <w:r>
+        <w:t xml:space="preserve"> tous les numéros des cases de ce tableau seront </w:t>
+      </w:r>
+      <w:r>
+        <w:t>égaux</w:t>
+      </w:r>
+      <w:r>
+        <w:t xml:space="preserve"> aux valeurs</w:t>
+      </w:r>
+      <w:r>
+        <w:t xml:space="preserve"> -</w:t>
+      </w:r>
+      <w:r>
+        <w:t xml:space="preserve"> moins 20</w:t>
+      </w:r>
+      <w:r>
+        <w:t xml:space="preserve"> -</w:t>
+      </w:r>
+      <w:r>
+        <w:t xml:space="preserve"> qu’elles contiennent</w:t>
+      </w:r>
+      <w:r>
+        <w:t>, alors c’est que tous les bateaux ont été coulés.</w:t>
+      </w:r>
+      <w:r>
+        <w:t xml:space="preserve"> </w:t>
+      </w:r>
+      <w:r>
+        <w:t>Quand toutes les cases d’un bateau sont touchées et que le bateau est donc coulé</w:t>
+      </w:r>
+      <w:r>
+        <w:t xml:space="preserve">, </w:t>
+      </w:r>
+      <w:r>
+        <w:t>les valeurs dans le modèle augmente de 10, donc elles passent à 21, 22 ou 23.</w:t>
+      </w:r>
     </w:p>
     <w:p>
       <w:pPr>
         <w:pStyle w:val="Titre3"/>
       </w:pPr>
-      <w:bookmarkStart w:id="36" w:name="_Toc4661864"/>
+      <w:bookmarkStart w:id="32" w:name="_Toc5218466"/>
+      <w:r>
+        <w:t>Point 2</w:t>
+      </w:r>
+      <w:bookmarkEnd w:id="32"/>
+    </w:p>
+    <w:p>
+      <w:pPr>
+        <w:pStyle w:val="Titre3"/>
+      </w:pPr>
+      <w:bookmarkStart w:id="33" w:name="_Toc5218467"/>
       <w:r>
         <w:t>Point …</w:t>
       </w:r>
-      <w:bookmarkEnd w:id="36"/>
+      <w:bookmarkEnd w:id="33"/>
     </w:p>
+    <w:bookmarkEnd w:id="26"/>
+    <w:bookmarkEnd w:id="27"/>
     <w:bookmarkEnd w:id="28"/>
-    <w:bookmarkEnd w:id="29"/>
-    <w:bookmarkEnd w:id="30"/>
     <w:p>
       <w:pPr>
         <w:pStyle w:val="Help"/>
@@ -7313,7 +7305,7 @@
           <w:iCs/>
         </w:rPr>
       </w:pPr>
-      <w:bookmarkStart w:id="37" w:name="_Toc4661865"/>
+      <w:bookmarkStart w:id="34" w:name="_Toc5218468"/>
       <w:r>
         <w:rPr>
           <w:i w:val="0"/>
@@ -7321,7 +7313,7 @@
         </w:rPr>
         <w:t>Livraisons</w:t>
       </w:r>
-      <w:bookmarkEnd w:id="37"/>
+      <w:bookmarkEnd w:id="34"/>
     </w:p>
     <w:p>
       <w:r>
@@ -7333,7 +7325,7 @@
       <w:r>
         <w:t xml:space="preserve"> ou à </w:t>
       </w:r>
-      <w:hyperlink r:id="rId12" w:history="1">
+      <w:hyperlink r:id="rId13" w:history="1">
         <w:r>
           <w:rPr>
             <w:rStyle w:val="Lienhypertexte"/>
@@ -7377,8 +7369,8 @@
                 <w:b/>
               </w:rPr>
             </w:pPr>
-            <w:bookmarkStart w:id="38" w:name="_Toc25553321"/>
-            <w:bookmarkStart w:id="39" w:name="_Toc71691025"/>
+            <w:bookmarkStart w:id="35" w:name="_Toc25553321"/>
+            <w:bookmarkStart w:id="36" w:name="_Toc71691025"/>
             <w:r>
               <w:rPr>
                 <w:b/>
@@ -7505,19 +7497,31 @@
           <w:tcPr>
             <w:tcW w:w="1547" w:type="dxa"/>
           </w:tcPr>
-          <w:p/>
+          <w:p>
+            <w:r>
+              <w:t>31.03.2019</w:t>
+            </w:r>
+          </w:p>
         </w:tc>
         <w:tc>
           <w:tcPr>
             <w:tcW w:w="3433" w:type="dxa"/>
           </w:tcPr>
-          <w:p/>
+          <w:p>
+            <w:r>
+              <w:t>Version 1.2</w:t>
+            </w:r>
+          </w:p>
         </w:tc>
         <w:tc>
           <w:tcPr>
             <w:tcW w:w="4053" w:type="dxa"/>
           </w:tcPr>
-          <w:p/>
+          <w:p>
+            <w:r>
+              <w:t>Afficher la grille avec modèle.</w:t>
+            </w:r>
+          </w:p>
         </w:tc>
       </w:tr>
     </w:tbl>
@@ -7532,13 +7536,27 @@
     </w:p>
     <w:p>
       <w:pPr>
+        <w:rPr>
+          <w:b/>
+          <w:kern w:val="28"/>
+          <w:sz w:val="28"/>
+          <w:u w:val="single"/>
+        </w:rPr>
+      </w:pPr>
+      <w:bookmarkStart w:id="37" w:name="_Toc5218469"/>
+      <w:r>
+        <w:br w:type="page"/>
+      </w:r>
+    </w:p>
+    <w:p>
+      <w:pPr>
         <w:pStyle w:val="Titre1"/>
       </w:pPr>
-      <w:bookmarkStart w:id="40" w:name="_Toc4661866"/>
-      <w:r>
+      <w:r>
+        <w:lastRenderedPageBreak/>
         <w:t>Tests</w:t>
       </w:r>
-      <w:bookmarkEnd w:id="40"/>
+      <w:bookmarkEnd w:id="37"/>
     </w:p>
     <w:p>
       <w:pPr>
@@ -7548,7 +7566,7 @@
           <w:iCs/>
         </w:rPr>
       </w:pPr>
-      <w:bookmarkStart w:id="41" w:name="_Toc4661867"/>
+      <w:bookmarkStart w:id="38" w:name="_Toc5218470"/>
       <w:r>
         <w:rPr>
           <w:i w:val="0"/>
@@ -7563,7 +7581,7 @@
         </w:rPr>
         <w:t>est</w:t>
       </w:r>
-      <w:bookmarkEnd w:id="38"/>
+      <w:bookmarkEnd w:id="35"/>
       <w:r>
         <w:rPr>
           <w:i w:val="0"/>
@@ -7571,8 +7589,8 @@
         </w:rPr>
         <w:t>s effectués</w:t>
       </w:r>
-      <w:bookmarkEnd w:id="39"/>
-      <w:bookmarkEnd w:id="41"/>
+      <w:bookmarkEnd w:id="36"/>
+      <w:bookmarkEnd w:id="38"/>
     </w:p>
     <w:tbl>
       <w:tblPr>
@@ -7592,8 +7610,8 @@
             <w:tcW w:w="2689" w:type="dxa"/>
           </w:tcPr>
           <w:p>
-            <w:bookmarkStart w:id="42" w:name="_Toc25553322"/>
-            <w:bookmarkStart w:id="43" w:name="_Toc71691026"/>
+            <w:bookmarkStart w:id="39" w:name="_Toc25553322"/>
+            <w:bookmarkStart w:id="40" w:name="_Toc71691026"/>
             <w:r>
               <w:t>Scénario</w:t>
             </w:r>
@@ -7696,15 +7714,7 @@
           </w:tcPr>
           <w:p>
             <w:r>
-              <w:t xml:space="preserve">KO « bla </w:t>
-            </w:r>
-            <w:proofErr w:type="spellStart"/>
-            <w:r>
-              <w:t>bla</w:t>
-            </w:r>
-            <w:proofErr w:type="spellEnd"/>
-            <w:r>
-              <w:t xml:space="preserve"> » </w:t>
+              <w:t xml:space="preserve">KO « bla bla » </w:t>
             </w:r>
             <w:r>
               <w:t>= crash.</w:t>
@@ -7887,7 +7897,7 @@
           <w:iCs/>
         </w:rPr>
       </w:pPr>
-      <w:bookmarkStart w:id="44" w:name="_Toc4661868"/>
+      <w:bookmarkStart w:id="41" w:name="_Toc5218471"/>
       <w:r>
         <w:rPr>
           <w:i w:val="0"/>
@@ -7895,7 +7905,7 @@
         </w:rPr>
         <w:t xml:space="preserve">Erreurs </w:t>
       </w:r>
-      <w:bookmarkEnd w:id="42"/>
+      <w:bookmarkEnd w:id="39"/>
       <w:r>
         <w:rPr>
           <w:i w:val="0"/>
@@ -7903,8 +7913,8 @@
         </w:rPr>
         <w:t>restantes</w:t>
       </w:r>
-      <w:bookmarkEnd w:id="43"/>
-      <w:bookmarkEnd w:id="44"/>
+      <w:bookmarkEnd w:id="40"/>
+      <w:bookmarkEnd w:id="41"/>
       <w:r>
         <w:rPr>
           <w:i w:val="0"/>
@@ -7917,7 +7927,7 @@
       <w:pPr>
         <w:pStyle w:val="Help"/>
       </w:pPr>
-      <w:bookmarkStart w:id="45" w:name="_Toc25553323"/>
+      <w:bookmarkStart w:id="42" w:name="_Toc25553323"/>
       <w:r>
         <w:t xml:space="preserve">S'il reste encore des </w:t>
       </w:r>
@@ -7953,7 +7963,7 @@
       <w:r>
         <w:t>Conséquences sur l'utilisation du produit</w:t>
       </w:r>
-      <w:bookmarkEnd w:id="45"/>
+      <w:bookmarkEnd w:id="42"/>
     </w:p>
     <w:p>
       <w:pPr>
@@ -7974,18 +7984,18 @@
           <w:tab w:val="num" w:pos="360"/>
         </w:tabs>
       </w:pPr>
-      <w:bookmarkStart w:id="46" w:name="_Toc25553328"/>
-      <w:bookmarkStart w:id="47" w:name="_Toc71703263"/>
-      <w:bookmarkStart w:id="48" w:name="_Toc4661869"/>
+      <w:bookmarkStart w:id="43" w:name="_Toc25553328"/>
+      <w:bookmarkStart w:id="44" w:name="_Toc71703263"/>
+      <w:bookmarkStart w:id="45" w:name="_Toc5218472"/>
       <w:r>
         <w:t>C</w:t>
       </w:r>
-      <w:bookmarkEnd w:id="46"/>
-      <w:bookmarkEnd w:id="47"/>
+      <w:bookmarkEnd w:id="43"/>
+      <w:bookmarkEnd w:id="44"/>
       <w:r>
         <w:t>onclusions</w:t>
       </w:r>
-      <w:bookmarkEnd w:id="48"/>
+      <w:bookmarkEnd w:id="45"/>
     </w:p>
     <w:p>
       <w:pPr>
@@ -8067,16 +8077,16 @@
           <w:tab w:val="num" w:pos="360"/>
         </w:tabs>
       </w:pPr>
-      <w:bookmarkStart w:id="49" w:name="_Toc71703264"/>
-      <w:bookmarkStart w:id="50" w:name="_Toc4661870"/>
+      <w:bookmarkStart w:id="46" w:name="_Toc71703264"/>
+      <w:bookmarkStart w:id="47" w:name="_Toc5218473"/>
       <w:r>
         <w:t>A</w:t>
       </w:r>
-      <w:bookmarkEnd w:id="49"/>
+      <w:bookmarkEnd w:id="46"/>
       <w:r>
         <w:t>nnexes</w:t>
       </w:r>
-      <w:bookmarkEnd w:id="50"/>
+      <w:bookmarkEnd w:id="47"/>
     </w:p>
     <w:p>
       <w:pPr>
@@ -8086,8 +8096,8 @@
           <w:iCs/>
         </w:rPr>
       </w:pPr>
-      <w:bookmarkStart w:id="51" w:name="_Toc71703265"/>
-      <w:bookmarkStart w:id="52" w:name="_Toc4661871"/>
+      <w:bookmarkStart w:id="48" w:name="_Toc71703265"/>
+      <w:bookmarkStart w:id="49" w:name="_Toc5218474"/>
       <w:r>
         <w:rPr>
           <w:i w:val="0"/>
@@ -8095,8 +8105,8 @@
         </w:rPr>
         <w:t>Sources – Bibliographie</w:t>
       </w:r>
-      <w:bookmarkEnd w:id="51"/>
-      <w:bookmarkEnd w:id="52"/>
+      <w:bookmarkEnd w:id="48"/>
+      <w:bookmarkEnd w:id="49"/>
     </w:p>
     <w:p>
       <w:pPr>
@@ -8128,9 +8138,9 @@
           <w:iCs/>
         </w:rPr>
       </w:pPr>
-      <w:bookmarkStart w:id="53" w:name="_Toc25553330"/>
-      <w:bookmarkStart w:id="54" w:name="_Toc71703266"/>
-      <w:bookmarkStart w:id="55" w:name="_Toc4661872"/>
+      <w:bookmarkStart w:id="50" w:name="_Toc25553330"/>
+      <w:bookmarkStart w:id="51" w:name="_Toc71703266"/>
+      <w:bookmarkStart w:id="52" w:name="_Toc5218475"/>
       <w:r>
         <w:rPr>
           <w:i w:val="0"/>
@@ -8138,8 +8148,8 @@
         </w:rPr>
         <w:t xml:space="preserve">Journal de bord </w:t>
       </w:r>
-      <w:bookmarkEnd w:id="53"/>
-      <w:bookmarkEnd w:id="54"/>
+      <w:bookmarkEnd w:id="50"/>
+      <w:bookmarkEnd w:id="51"/>
       <w:r>
         <w:rPr>
           <w:i w:val="0"/>
@@ -8147,7 +8157,7 @@
         </w:rPr>
         <w:t>du projet</w:t>
       </w:r>
-      <w:bookmarkEnd w:id="55"/>
+      <w:bookmarkEnd w:id="52"/>
     </w:p>
     <w:p/>
     <w:tbl>
@@ -8269,6 +8279,7 @@
           </w:tcPr>
           <w:p>
             <w:r>
+              <w:lastRenderedPageBreak/>
               <w:t>18.03.2019</w:t>
             </w:r>
           </w:p>
@@ -8309,6 +8320,71 @@
           </w:p>
         </w:tc>
       </w:tr>
+      <w:tr>
+        <w:trPr>
+          <w:trHeight w:val="528"/>
+        </w:trPr>
+        <w:tc>
+          <w:tcPr>
+            <w:tcW w:w="1134" w:type="dxa"/>
+          </w:tcPr>
+          <w:p>
+            <w:r>
+              <w:t>31.03.2019</w:t>
+            </w:r>
+          </w:p>
+        </w:tc>
+        <w:tc>
+          <w:tcPr>
+            <w:tcW w:w="7652" w:type="dxa"/>
+          </w:tcPr>
+          <w:p>
+            <w:r>
+              <w:t>Publication Version 1.2</w:t>
+            </w:r>
+          </w:p>
+        </w:tc>
+      </w:tr>
+      <w:tr>
+        <w:trPr>
+          <w:trHeight w:val="528"/>
+        </w:trPr>
+        <w:tc>
+          <w:tcPr>
+            <w:tcW w:w="1134" w:type="dxa"/>
+          </w:tcPr>
+          <w:p>
+            <w:r>
+              <w:t>03.04.2019</w:t>
+            </w:r>
+          </w:p>
+        </w:tc>
+        <w:tc>
+          <w:tcPr>
+            <w:tcW w:w="7652" w:type="dxa"/>
+          </w:tcPr>
+          <w:p>
+            <w:r>
+              <w:t xml:space="preserve">La date de rendu </w:t>
+            </w:r>
+            <w:r>
+              <w:t xml:space="preserve">du projet sur Git </w:t>
+            </w:r>
+            <w:r>
+              <w:t xml:space="preserve">a été fixée pour le dimanche </w:t>
+            </w:r>
+            <w:r>
+              <w:t>7 avril 2019 à 23h59</w:t>
+            </w:r>
+            <w:r>
+              <w:t xml:space="preserve"> par le chef de projet.</w:t>
+            </w:r>
+            <w:r>
+              <w:t xml:space="preserve"> (Annoncé par email)</w:t>
+            </w:r>
+          </w:p>
+        </w:tc>
+      </w:tr>
     </w:tbl>
     <w:p>
       <w:pPr>
@@ -8316,10 +8392,12 @@
           <w:szCs w:val="14"/>
         </w:rPr>
       </w:pPr>
+      <w:bookmarkStart w:id="53" w:name="_GoBack"/>
+      <w:bookmarkEnd w:id="53"/>
     </w:p>
     <w:sectPr>
-      <w:headerReference w:type="default" r:id="rId13"/>
-      <w:footerReference w:type="default" r:id="rId14"/>
+      <w:headerReference w:type="default" r:id="rId14"/>
+      <w:footerReference w:type="default" r:id="rId15"/>
       <w:pgSz w:w="11906" w:h="16838" w:code="9"/>
       <w:pgMar w:top="1418" w:right="1418" w:bottom="1418" w:left="1418" w:header="720" w:footer="720" w:gutter="0"/>
       <w:cols w:space="720"/>
@@ -8330,7 +8408,7 @@
 </file>
 
 <file path=word/endnotes.xml><?xml version="1.0" encoding="utf-8"?>
-<w:endnotes xmlns:wpc="http://schemas.microsoft.com/office/word/2010/wordprocessingCanvas" xmlns:cx="http://schemas.microsoft.com/office/drawing/2014/chartex" xmlns:cx1="http://schemas.microsoft.com/office/drawing/2015/9/8/chartex" xmlns:mc="http://schemas.openxmlformats.org/markup-compatibility/2006" xmlns:o="urn:schemas-microsoft-com:office:office" xmlns:r="http://schemas.openxmlformats.org/officeDocument/2006/relationships" xmlns:m="http://schemas.openxmlformats.org/officeDocument/2006/math" xmlns:v="urn:schemas-microsoft-com:vml" xmlns:wp14="http://schemas.microsoft.com/office/word/2010/wordprocessingDrawing" xmlns:wp="http://schemas.openxmlformats.org/drawingml/2006/wordprocessingDrawing" xmlns:w10="urn:schemas-microsoft-com:office:word" xmlns:w="http://schemas.openxmlformats.org/wordprocessingml/2006/main" xmlns:w14="http://schemas.microsoft.com/office/word/2010/wordml" xmlns:w15="http://schemas.microsoft.com/office/word/2012/wordml" xmlns:w16se="http://schemas.microsoft.com/office/word/2015/wordml/symex" xmlns:wpg="http://schemas.microsoft.com/office/word/2010/wordprocessingGroup" xmlns:wpi="http://schemas.microsoft.com/office/word/2010/wordprocessingInk" xmlns:wne="http://schemas.microsoft.com/office/word/2006/wordml" xmlns:wps="http://schemas.microsoft.com/office/word/2010/wordprocessingShape" mc:Ignorable="w14 w15 w16se wp14">
+<w:endnotes xmlns:wpc="http://schemas.microsoft.com/office/word/2010/wordprocessingCanvas" xmlns:cx="http://schemas.microsoft.com/office/drawing/2014/chartex" xmlns:cx1="http://schemas.microsoft.com/office/drawing/2015/9/8/chartex" xmlns:cx2="http://schemas.microsoft.com/office/drawing/2015/10/21/chartex" xmlns:cx3="http://schemas.microsoft.com/office/drawing/2016/5/9/chartex" xmlns:cx4="http://schemas.microsoft.com/office/drawing/2016/5/10/chartex" xmlns:cx5="http://schemas.microsoft.com/office/drawing/2016/5/11/chartex" xmlns:cx6="http://schemas.microsoft.com/office/drawing/2016/5/12/chartex" xmlns:cx7="http://schemas.microsoft.com/office/drawing/2016/5/13/chartex" xmlns:cx8="http://schemas.microsoft.com/office/drawing/2016/5/14/chartex" xmlns:mc="http://schemas.openxmlformats.org/markup-compatibility/2006" xmlns:aink="http://schemas.microsoft.com/office/drawing/2016/ink" xmlns:am3d="http://schemas.microsoft.com/office/drawing/2017/model3d" xmlns:o="urn:schemas-microsoft-com:office:office" xmlns:r="http://schemas.openxmlformats.org/officeDocument/2006/relationships" xmlns:m="http://schemas.openxmlformats.org/officeDocument/2006/math" xmlns:v="urn:schemas-microsoft-com:vml" xmlns:wp14="http://schemas.microsoft.com/office/word/2010/wordprocessingDrawing" xmlns:wp="http://schemas.openxmlformats.org/drawingml/2006/wordprocessingDrawing" xmlns:w10="urn:schemas-microsoft-com:office:word" xmlns:w="http://schemas.openxmlformats.org/wordprocessingml/2006/main" xmlns:w14="http://schemas.microsoft.com/office/word/2010/wordml" xmlns:w15="http://schemas.microsoft.com/office/word/2012/wordml" xmlns:w16cid="http://schemas.microsoft.com/office/word/2016/wordml/cid" xmlns:w16se="http://schemas.microsoft.com/office/word/2015/wordml/symex" xmlns:wpg="http://schemas.microsoft.com/office/word/2010/wordprocessingGroup" xmlns:wpi="http://schemas.microsoft.com/office/word/2010/wordprocessingInk" xmlns:wne="http://schemas.microsoft.com/office/word/2006/wordml" xmlns:wps="http://schemas.microsoft.com/office/word/2010/wordprocessingShape" mc:Ignorable="w14 w15 w16se w16cid wp14">
   <w:endnote w:type="separator" w:id="-1">
     <w:p>
       <w:r>
@@ -8349,7 +8427,7 @@
 </file>
 
 <file path=word/footer1.xml><?xml version="1.0" encoding="utf-8"?>
-<w:ftr xmlns:wpc="http://schemas.microsoft.com/office/word/2010/wordprocessingCanvas" xmlns:cx="http://schemas.microsoft.com/office/drawing/2014/chartex" xmlns:cx1="http://schemas.microsoft.com/office/drawing/2015/9/8/chartex" xmlns:mc="http://schemas.openxmlformats.org/markup-compatibility/2006" xmlns:o="urn:schemas-microsoft-com:office:office" xmlns:r="http://schemas.openxmlformats.org/officeDocument/2006/relationships" xmlns:m="http://schemas.openxmlformats.org/officeDocument/2006/math" xmlns:v="urn:schemas-microsoft-com:vml" xmlns:wp14="http://schemas.microsoft.com/office/word/2010/wordprocessingDrawing" xmlns:wp="http://schemas.openxmlformats.org/drawingml/2006/wordprocessingDrawing" xmlns:w10="urn:schemas-microsoft-com:office:word" xmlns:w="http://schemas.openxmlformats.org/wordprocessingml/2006/main" xmlns:w14="http://schemas.microsoft.com/office/word/2010/wordml" xmlns:w15="http://schemas.microsoft.com/office/word/2012/wordml" xmlns:w16se="http://schemas.microsoft.com/office/word/2015/wordml/symex" xmlns:wpg="http://schemas.microsoft.com/office/word/2010/wordprocessingGroup" xmlns:wpi="http://schemas.microsoft.com/office/word/2010/wordprocessingInk" xmlns:wne="http://schemas.microsoft.com/office/word/2006/wordml" xmlns:wps="http://schemas.microsoft.com/office/word/2010/wordprocessingShape" mc:Ignorable="w14 w15 w16se wp14">
+<w:ftr xmlns:wpc="http://schemas.microsoft.com/office/word/2010/wordprocessingCanvas" xmlns:cx="http://schemas.microsoft.com/office/drawing/2014/chartex" xmlns:cx1="http://schemas.microsoft.com/office/drawing/2015/9/8/chartex" xmlns:cx2="http://schemas.microsoft.com/office/drawing/2015/10/21/chartex" xmlns:cx3="http://schemas.microsoft.com/office/drawing/2016/5/9/chartex" xmlns:cx4="http://schemas.microsoft.com/office/drawing/2016/5/10/chartex" xmlns:cx5="http://schemas.microsoft.com/office/drawing/2016/5/11/chartex" xmlns:cx6="http://schemas.microsoft.com/office/drawing/2016/5/12/chartex" xmlns:cx7="http://schemas.microsoft.com/office/drawing/2016/5/13/chartex" xmlns:cx8="http://schemas.microsoft.com/office/drawing/2016/5/14/chartex" xmlns:mc="http://schemas.openxmlformats.org/markup-compatibility/2006" xmlns:aink="http://schemas.microsoft.com/office/drawing/2016/ink" xmlns:am3d="http://schemas.microsoft.com/office/drawing/2017/model3d" xmlns:o="urn:schemas-microsoft-com:office:office" xmlns:r="http://schemas.openxmlformats.org/officeDocument/2006/relationships" xmlns:m="http://schemas.openxmlformats.org/officeDocument/2006/math" xmlns:v="urn:schemas-microsoft-com:vml" xmlns:wp14="http://schemas.microsoft.com/office/word/2010/wordprocessingDrawing" xmlns:wp="http://schemas.openxmlformats.org/drawingml/2006/wordprocessingDrawing" xmlns:w10="urn:schemas-microsoft-com:office:word" xmlns:w="http://schemas.openxmlformats.org/wordprocessingml/2006/main" xmlns:w14="http://schemas.microsoft.com/office/word/2010/wordml" xmlns:w15="http://schemas.microsoft.com/office/word/2012/wordml" xmlns:w16cid="http://schemas.microsoft.com/office/word/2016/wordml/cid" xmlns:w16se="http://schemas.microsoft.com/office/word/2015/wordml/symex" xmlns:wpg="http://schemas.microsoft.com/office/word/2010/wordprocessingGroup" xmlns:wpi="http://schemas.microsoft.com/office/word/2010/wordprocessingInk" xmlns:wne="http://schemas.microsoft.com/office/word/2006/wordml" xmlns:wps="http://schemas.microsoft.com/office/word/2010/wordprocessingShape" mc:Ignorable="w14 w15 w16se w16cid wp14">
   <w:p>
     <w:pPr>
       <w:pStyle w:val="Pieddepage"/>
@@ -8398,14 +8476,14 @@
       <w:tab/>
     </w:r>
     <w:r>
-      <w:t>2ème semestre, 1ère année, 2019</w:t>
+      <w:t>03/04/2019</w:t>
     </w:r>
   </w:p>
 </w:ftr>
 </file>
 
 <file path=word/footnotes.xml><?xml version="1.0" encoding="utf-8"?>
-<w:footnotes xmlns:wpc="http://schemas.microsoft.com/office/word/2010/wordprocessingCanvas" xmlns:cx="http://schemas.microsoft.com/office/drawing/2014/chartex" xmlns:cx1="http://schemas.microsoft.com/office/drawing/2015/9/8/chartex" xmlns:mc="http://schemas.openxmlformats.org/markup-compatibility/2006" xmlns:o="urn:schemas-microsoft-com:office:office" xmlns:r="http://schemas.openxmlformats.org/officeDocument/2006/relationships" xmlns:m="http://schemas.openxmlformats.org/officeDocument/2006/math" xmlns:v="urn:schemas-microsoft-com:vml" xmlns:wp14="http://schemas.microsoft.com/office/word/2010/wordprocessingDrawing" xmlns:wp="http://schemas.openxmlformats.org/drawingml/2006/wordprocessingDrawing" xmlns:w10="urn:schemas-microsoft-com:office:word" xmlns:w="http://schemas.openxmlformats.org/wordprocessingml/2006/main" xmlns:w14="http://schemas.microsoft.com/office/word/2010/wordml" xmlns:w15="http://schemas.microsoft.com/office/word/2012/wordml" xmlns:w16se="http://schemas.microsoft.com/office/word/2015/wordml/symex" xmlns:wpg="http://schemas.microsoft.com/office/word/2010/wordprocessingGroup" xmlns:wpi="http://schemas.microsoft.com/office/word/2010/wordprocessingInk" xmlns:wne="http://schemas.microsoft.com/office/word/2006/wordml" xmlns:wps="http://schemas.microsoft.com/office/word/2010/wordprocessingShape" mc:Ignorable="w14 w15 w16se wp14">
+<w:footnotes xmlns:wpc="http://schemas.microsoft.com/office/word/2010/wordprocessingCanvas" xmlns:cx="http://schemas.microsoft.com/office/drawing/2014/chartex" xmlns:cx1="http://schemas.microsoft.com/office/drawing/2015/9/8/chartex" xmlns:cx2="http://schemas.microsoft.com/office/drawing/2015/10/21/chartex" xmlns:cx3="http://schemas.microsoft.com/office/drawing/2016/5/9/chartex" xmlns:cx4="http://schemas.microsoft.com/office/drawing/2016/5/10/chartex" xmlns:cx5="http://schemas.microsoft.com/office/drawing/2016/5/11/chartex" xmlns:cx6="http://schemas.microsoft.com/office/drawing/2016/5/12/chartex" xmlns:cx7="http://schemas.microsoft.com/office/drawing/2016/5/13/chartex" xmlns:cx8="http://schemas.microsoft.com/office/drawing/2016/5/14/chartex" xmlns:mc="http://schemas.openxmlformats.org/markup-compatibility/2006" xmlns:aink="http://schemas.microsoft.com/office/drawing/2016/ink" xmlns:am3d="http://schemas.microsoft.com/office/drawing/2017/model3d" xmlns:o="urn:schemas-microsoft-com:office:office" xmlns:r="http://schemas.openxmlformats.org/officeDocument/2006/relationships" xmlns:m="http://schemas.openxmlformats.org/officeDocument/2006/math" xmlns:v="urn:schemas-microsoft-com:vml" xmlns:wp14="http://schemas.microsoft.com/office/word/2010/wordprocessingDrawing" xmlns:wp="http://schemas.openxmlformats.org/drawingml/2006/wordprocessingDrawing" xmlns:w10="urn:schemas-microsoft-com:office:word" xmlns:w="http://schemas.openxmlformats.org/wordprocessingml/2006/main" xmlns:w14="http://schemas.microsoft.com/office/word/2010/wordml" xmlns:w15="http://schemas.microsoft.com/office/word/2012/wordml" xmlns:w16cid="http://schemas.microsoft.com/office/word/2016/wordml/cid" xmlns:w16se="http://schemas.microsoft.com/office/word/2015/wordml/symex" xmlns:wpg="http://schemas.microsoft.com/office/word/2010/wordprocessingGroup" xmlns:wpi="http://schemas.microsoft.com/office/word/2010/wordprocessingInk" xmlns:wne="http://schemas.microsoft.com/office/word/2006/wordml" xmlns:wps="http://schemas.microsoft.com/office/word/2010/wordprocessingShape" mc:Ignorable="w14 w15 w16se w16cid wp14">
   <w:footnote w:type="separator" w:id="-1">
     <w:p>
       <w:r>
@@ -8424,7 +8502,7 @@
 </file>
 
 <file path=word/header1.xml><?xml version="1.0" encoding="utf-8"?>
-<w:hdr xmlns:wpc="http://schemas.microsoft.com/office/word/2010/wordprocessingCanvas" xmlns:cx="http://schemas.microsoft.com/office/drawing/2014/chartex" xmlns:cx1="http://schemas.microsoft.com/office/drawing/2015/9/8/chartex" xmlns:mc="http://schemas.openxmlformats.org/markup-compatibility/2006" xmlns:o="urn:schemas-microsoft-com:office:office" xmlns:r="http://schemas.openxmlformats.org/officeDocument/2006/relationships" xmlns:m="http://schemas.openxmlformats.org/officeDocument/2006/math" xmlns:v="urn:schemas-microsoft-com:vml" xmlns:wp14="http://schemas.microsoft.com/office/word/2010/wordprocessingDrawing" xmlns:wp="http://schemas.openxmlformats.org/drawingml/2006/wordprocessingDrawing" xmlns:w10="urn:schemas-microsoft-com:office:word" xmlns:w="http://schemas.openxmlformats.org/wordprocessingml/2006/main" xmlns:w14="http://schemas.microsoft.com/office/word/2010/wordml" xmlns:w15="http://schemas.microsoft.com/office/word/2012/wordml" xmlns:w16se="http://schemas.microsoft.com/office/word/2015/wordml/symex" xmlns:wpg="http://schemas.microsoft.com/office/word/2010/wordprocessingGroup" xmlns:wpi="http://schemas.microsoft.com/office/word/2010/wordprocessingInk" xmlns:wne="http://schemas.microsoft.com/office/word/2006/wordml" xmlns:wps="http://schemas.microsoft.com/office/word/2010/wordprocessingShape" mc:Ignorable="w14 w15 w16se wp14">
+<w:hdr xmlns:wpc="http://schemas.microsoft.com/office/word/2010/wordprocessingCanvas" xmlns:cx="http://schemas.microsoft.com/office/drawing/2014/chartex" xmlns:cx1="http://schemas.microsoft.com/office/drawing/2015/9/8/chartex" xmlns:cx2="http://schemas.microsoft.com/office/drawing/2015/10/21/chartex" xmlns:cx3="http://schemas.microsoft.com/office/drawing/2016/5/9/chartex" xmlns:cx4="http://schemas.microsoft.com/office/drawing/2016/5/10/chartex" xmlns:cx5="http://schemas.microsoft.com/office/drawing/2016/5/11/chartex" xmlns:cx6="http://schemas.microsoft.com/office/drawing/2016/5/12/chartex" xmlns:cx7="http://schemas.microsoft.com/office/drawing/2016/5/13/chartex" xmlns:cx8="http://schemas.microsoft.com/office/drawing/2016/5/14/chartex" xmlns:mc="http://schemas.openxmlformats.org/markup-compatibility/2006" xmlns:aink="http://schemas.microsoft.com/office/drawing/2016/ink" xmlns:am3d="http://schemas.microsoft.com/office/drawing/2017/model3d" xmlns:o="urn:schemas-microsoft-com:office:office" xmlns:r="http://schemas.openxmlformats.org/officeDocument/2006/relationships" xmlns:m="http://schemas.openxmlformats.org/officeDocument/2006/math" xmlns:v="urn:schemas-microsoft-com:vml" xmlns:wp14="http://schemas.microsoft.com/office/word/2010/wordprocessingDrawing" xmlns:wp="http://schemas.openxmlformats.org/drawingml/2006/wordprocessingDrawing" xmlns:w10="urn:schemas-microsoft-com:office:word" xmlns:w="http://schemas.openxmlformats.org/wordprocessingml/2006/main" xmlns:w14="http://schemas.microsoft.com/office/word/2010/wordml" xmlns:w15="http://schemas.microsoft.com/office/word/2012/wordml" xmlns:w16cid="http://schemas.microsoft.com/office/word/2016/wordml/cid" xmlns:w16se="http://schemas.microsoft.com/office/word/2015/wordml/symex" xmlns:wpg="http://schemas.microsoft.com/office/word/2010/wordprocessingGroup" xmlns:wpi="http://schemas.microsoft.com/office/word/2010/wordprocessingInk" xmlns:wne="http://schemas.microsoft.com/office/word/2006/wordml" xmlns:wps="http://schemas.microsoft.com/office/word/2010/wordprocessingShape" mc:Ignorable="w14 w15 w16se w16cid wp14">
   <w:p>
     <w:pPr>
       <w:pStyle w:val="En-tte"/>
@@ -8434,16 +8512,19 @@
       <w:jc w:val="center"/>
       <w:rPr>
         <w:rFonts w:ascii="Impact" w:hAnsi="Impact"/>
-        <w:sz w:val="36"/>
+        <w:sz w:val="40"/>
+        <w:szCs w:val="40"/>
       </w:rPr>
     </w:pPr>
     <w:r>
       <w:rPr>
         <w:noProof/>
+        <w:sz w:val="40"/>
+        <w:szCs w:val="40"/>
         <w:lang w:val="fr-CH" w:eastAsia="fr-CH"/>
       </w:rPr>
       <w:drawing>
-        <wp:anchor distT="0" distB="0" distL="114300" distR="114300" simplePos="0" relativeHeight="251657728" behindDoc="0" locked="0" layoutInCell="0" allowOverlap="1" wp14:anchorId="70B73212" wp14:editId="4174BA53">
+        <wp:anchor distT="0" distB="0" distL="114300" distR="114300" simplePos="0" relativeHeight="251657728" behindDoc="0" locked="0" layoutInCell="0" allowOverlap="1" wp14:anchorId="4860DF96" wp14:editId="476E4D37">
           <wp:simplePos x="0" y="0"/>
           <wp:positionH relativeFrom="column">
             <wp:posOffset>-277495</wp:posOffset>
@@ -8511,7 +8592,8 @@
         <w:b/>
         <w:bCs/>
         <w:noProof/>
-        <w:sz w:val="36"/>
+        <w:sz w:val="40"/>
+        <w:szCs w:val="40"/>
         <w:u w:val="single"/>
       </w:rPr>
       <w:t>Bataille Navale</w:t>
@@ -8522,7 +8604,7 @@
 </file>
 
 <file path=word/numbering.xml><?xml version="1.0" encoding="utf-8"?>
-<w:numbering xmlns:wpc="http://schemas.microsoft.com/office/word/2010/wordprocessingCanvas" xmlns:cx="http://schemas.microsoft.com/office/drawing/2014/chartex" xmlns:cx1="http://schemas.microsoft.com/office/drawing/2015/9/8/chartex" xmlns:mc="http://schemas.openxmlformats.org/markup-compatibility/2006" xmlns:o="urn:schemas-microsoft-com:office:office" xmlns:r="http://schemas.openxmlformats.org/officeDocument/2006/relationships" xmlns:m="http://schemas.openxmlformats.org/officeDocument/2006/math" xmlns:v="urn:schemas-microsoft-com:vml" xmlns:wp14="http://schemas.microsoft.com/office/word/2010/wordprocessingDrawing" xmlns:wp="http://schemas.openxmlformats.org/drawingml/2006/wordprocessingDrawing" xmlns:w10="urn:schemas-microsoft-com:office:word" xmlns:w="http://schemas.openxmlformats.org/wordprocessingml/2006/main" xmlns:w14="http://schemas.microsoft.com/office/word/2010/wordml" xmlns:w15="http://schemas.microsoft.com/office/word/2012/wordml" xmlns:w16se="http://schemas.microsoft.com/office/word/2015/wordml/symex" xmlns:wpg="http://schemas.microsoft.com/office/word/2010/wordprocessingGroup" xmlns:wpi="http://schemas.microsoft.com/office/word/2010/wordprocessingInk" xmlns:wne="http://schemas.microsoft.com/office/word/2006/wordml" xmlns:wps="http://schemas.microsoft.com/office/word/2010/wordprocessingShape" mc:Ignorable="w14 w15 w16se wp14">
+<w:numbering xmlns:wpc="http://schemas.microsoft.com/office/word/2010/wordprocessingCanvas" xmlns:cx="http://schemas.microsoft.com/office/drawing/2014/chartex" xmlns:cx1="http://schemas.microsoft.com/office/drawing/2015/9/8/chartex" xmlns:cx2="http://schemas.microsoft.com/office/drawing/2015/10/21/chartex" xmlns:cx3="http://schemas.microsoft.com/office/drawing/2016/5/9/chartex" xmlns:cx4="http://schemas.microsoft.com/office/drawing/2016/5/10/chartex" xmlns:cx5="http://schemas.microsoft.com/office/drawing/2016/5/11/chartex" xmlns:cx6="http://schemas.microsoft.com/office/drawing/2016/5/12/chartex" xmlns:cx7="http://schemas.microsoft.com/office/drawing/2016/5/13/chartex" xmlns:cx8="http://schemas.microsoft.com/office/drawing/2016/5/14/chartex" xmlns:mc="http://schemas.openxmlformats.org/markup-compatibility/2006" xmlns:aink="http://schemas.microsoft.com/office/drawing/2016/ink" xmlns:am3d="http://schemas.microsoft.com/office/drawing/2017/model3d" xmlns:o="urn:schemas-microsoft-com:office:office" xmlns:r="http://schemas.openxmlformats.org/officeDocument/2006/relationships" xmlns:m="http://schemas.openxmlformats.org/officeDocument/2006/math" xmlns:v="urn:schemas-microsoft-com:vml" xmlns:wp14="http://schemas.microsoft.com/office/word/2010/wordprocessingDrawing" xmlns:wp="http://schemas.openxmlformats.org/drawingml/2006/wordprocessingDrawing" xmlns:w10="urn:schemas-microsoft-com:office:word" xmlns:w="http://schemas.openxmlformats.org/wordprocessingml/2006/main" xmlns:w14="http://schemas.microsoft.com/office/word/2010/wordml" xmlns:w15="http://schemas.microsoft.com/office/word/2012/wordml" xmlns:w16cid="http://schemas.microsoft.com/office/word/2016/wordml/cid" xmlns:w16se="http://schemas.microsoft.com/office/word/2015/wordml/symex" xmlns:wpg="http://schemas.microsoft.com/office/word/2010/wordprocessingGroup" xmlns:wpi="http://schemas.microsoft.com/office/word/2010/wordprocessingInk" xmlns:wne="http://schemas.microsoft.com/office/word/2006/wordml" xmlns:wps="http://schemas.microsoft.com/office/word/2010/wordprocessingShape" mc:Ignorable="w14 w15 w16se w16cid wp14">
   <w:abstractNum w:abstractNumId="0" w15:restartNumberingAfterBreak="0">
     <w:nsid w:val="FFFFFF1D"/>
     <w:multiLevelType w:val="multilevel"/>
@@ -12334,7 +12416,7 @@
 </file>
 
 <file path=word/styles.xml><?xml version="1.0" encoding="utf-8"?>
-<w:styles xmlns:mc="http://schemas.openxmlformats.org/markup-compatibility/2006" xmlns:r="http://schemas.openxmlformats.org/officeDocument/2006/relationships" xmlns:w="http://schemas.openxmlformats.org/wordprocessingml/2006/main" xmlns:w14="http://schemas.microsoft.com/office/word/2010/wordml" xmlns:w15="http://schemas.microsoft.com/office/word/2012/wordml" xmlns:w16se="http://schemas.microsoft.com/office/word/2015/wordml/symex" mc:Ignorable="w14 w15 w16se">
+<w:styles xmlns:mc="http://schemas.openxmlformats.org/markup-compatibility/2006" xmlns:r="http://schemas.openxmlformats.org/officeDocument/2006/relationships" xmlns:w="http://schemas.openxmlformats.org/wordprocessingml/2006/main" xmlns:w14="http://schemas.microsoft.com/office/word/2010/wordml" xmlns:w15="http://schemas.microsoft.com/office/word/2012/wordml" xmlns:w16cid="http://schemas.microsoft.com/office/word/2016/wordml/cid" xmlns:w16se="http://schemas.microsoft.com/office/word/2015/wordml/symex" mc:Ignorable="w14 w15 w16se w16cid">
   <w:docDefaults>
     <w:rPrDefault>
       <w:rPr>
@@ -12344,7 +12426,7 @@
     </w:rPrDefault>
     <w:pPrDefault/>
   </w:docDefaults>
-  <w:latentStyles w:defLockedState="0" w:defUIPriority="0" w:defSemiHidden="0" w:defUnhideWhenUsed="0" w:defQFormat="0" w:count="371">
+  <w:latentStyles w:defLockedState="0" w:defUIPriority="0" w:defSemiHidden="0" w:defUnhideWhenUsed="0" w:defQFormat="0" w:count="375">
     <w:lsdException w:name="Normal" w:qFormat="1"/>
     <w:lsdException w:name="heading 1" w:uiPriority="9" w:qFormat="1"/>
     <w:lsdException w:name="heading 2" w:uiPriority="9" w:qFormat="1"/>
@@ -12364,7 +12446,11 @@
     <w:lsdException w:name="Hyperlink" w:uiPriority="99"/>
     <w:lsdException w:name="Strong" w:qFormat="1"/>
     <w:lsdException w:name="Emphasis" w:qFormat="1"/>
-    <w:lsdException w:name="Normal Table" w:semiHidden="1" w:unhideWhenUsed="1"/>
+    <w:lsdException w:name="HTML Preformatted" w:semiHidden="1" w:unhideWhenUsed="1"/>
+    <w:lsdException w:name="No List" w:semiHidden="1" w:unhideWhenUsed="1"/>
+    <w:lsdException w:name="Outline List 1" w:semiHidden="1" w:unhideWhenUsed="1"/>
+    <w:lsdException w:name="Outline List 2" w:semiHidden="1" w:unhideWhenUsed="1"/>
+    <w:lsdException w:name="Outline List 3" w:semiHidden="1" w:unhideWhenUsed="1"/>
     <w:lsdException w:name="Table Simple 1" w:semiHidden="1" w:unhideWhenUsed="1"/>
     <w:lsdException w:name="Table Simple 2" w:semiHidden="1" w:unhideWhenUsed="1"/>
     <w:lsdException w:name="Table Simple 3" w:semiHidden="1" w:unhideWhenUsed="1"/>
@@ -12403,13 +12489,11 @@
     <w:lsdException w:name="Table Elegant" w:semiHidden="1" w:unhideWhenUsed="1"/>
     <w:lsdException w:name="Table Professional" w:semiHidden="1" w:unhideWhenUsed="1"/>
     <w:lsdException w:name="Table Subtle 1" w:semiHidden="1" w:unhideWhenUsed="1"/>
-    <w:lsdException w:name="Table Subtle 2" w:semiHidden="1" w:unhideWhenUsed="1"/>
     <w:lsdException w:name="Table Web 1" w:semiHidden="1" w:unhideWhenUsed="1"/>
     <w:lsdException w:name="Table Web 2" w:semiHidden="1" w:unhideWhenUsed="1"/>
-    <w:lsdException w:name="Table Web 3" w:semiHidden="1" w:unhideWhenUsed="1"/>
     <w:lsdException w:name="Table Grid" w:uiPriority="39"/>
     <w:lsdException w:name="Table Theme" w:semiHidden="1" w:unhideWhenUsed="1"/>
-    <w:lsdException w:name="Placeholder Text" w:uiPriority="67"/>
+    <w:lsdException w:name="Placeholder Text" w:semiHidden="1" w:uiPriority="67"/>
     <w:lsdException w:name="No Spacing" w:uiPriority="68"/>
     <w:lsdException w:name="Light Shading" w:uiPriority="69"/>
     <w:lsdException w:name="Light List" w:uiPriority="70"/>
@@ -12431,7 +12515,7 @@
     <w:lsdException w:name="Medium Shading 1 Accent 1" w:uiPriority="68"/>
     <w:lsdException w:name="Medium Shading 2 Accent 1" w:uiPriority="69"/>
     <w:lsdException w:name="Medium List 1 Accent 1" w:uiPriority="70"/>
-    <w:lsdException w:name="Revision" w:uiPriority="71"/>
+    <w:lsdException w:name="Revision" w:semiHidden="1" w:uiPriority="71"/>
     <w:lsdException w:name="List Paragraph" w:uiPriority="34" w:qFormat="1"/>
     <w:lsdException w:name="Quote" w:uiPriority="73"/>
     <w:lsdException w:name="Intense Quote" w:uiPriority="60"/>
@@ -12624,6 +12708,10 @@
     <w:lsdException w:name="List Table 5 Dark Accent 6" w:uiPriority="50"/>
     <w:lsdException w:name="List Table 6 Colorful Accent 6" w:uiPriority="51"/>
     <w:lsdException w:name="List Table 7 Colorful Accent 6" w:uiPriority="52"/>
+    <w:lsdException w:name="Mention" w:semiHidden="1" w:uiPriority="99" w:unhideWhenUsed="1"/>
+    <w:lsdException w:name="Smart Hyperlink" w:semiHidden="1" w:uiPriority="99" w:unhideWhenUsed="1"/>
+    <w:lsdException w:name="Hashtag" w:semiHidden="1" w:uiPriority="99" w:unhideWhenUsed="1"/>
+    <w:lsdException w:name="Unresolved Mention" w:semiHidden="1" w:uiPriority="99" w:unhideWhenUsed="1"/>
   </w:latentStyles>
   <w:style w:type="paragraph" w:default="1" w:styleId="Normal">
     <w:name w:val="Normal"/>
@@ -13510,7 +13598,7 @@
 </file>
 
 <file path=customXml/itemProps1.xml><?xml version="1.0" encoding="utf-8"?>
-<ds:datastoreItem xmlns:ds="http://schemas.openxmlformats.org/officeDocument/2006/customXml" ds:itemID="{45A757DA-6CF6-476C-9DEB-CF071027A061}">
+<ds:datastoreItem xmlns:ds="http://schemas.openxmlformats.org/officeDocument/2006/customXml" ds:itemID="{B0D70878-9E6E-4B02-8601-66DB2C747F5C}">
   <ds:schemaRefs>
     <ds:schemaRef ds:uri="http://schemas.openxmlformats.org/officeDocument/2006/bibliography"/>
   </ds:schemaRefs>

</xml_diff>

<commit_message>
wip analyse détaillée, doc en cours
</commit_message>
<xml_diff>
--- a/doc/Documentation de projet 2.docx
+++ b/doc/Documentation de projet 2.docx
@@ -1,6 +1,6 @@
 
 <file path=word/document.xml><?xml version="1.0" encoding="utf-8"?>
-<w:document xmlns:wpc="http://schemas.microsoft.com/office/word/2010/wordprocessingCanvas" xmlns:cx="http://schemas.microsoft.com/office/drawing/2014/chartex" xmlns:cx1="http://schemas.microsoft.com/office/drawing/2015/9/8/chartex" xmlns:cx2="http://schemas.microsoft.com/office/drawing/2015/10/21/chartex" xmlns:cx3="http://schemas.microsoft.com/office/drawing/2016/5/9/chartex" xmlns:cx4="http://schemas.microsoft.com/office/drawing/2016/5/10/chartex" xmlns:cx5="http://schemas.microsoft.com/office/drawing/2016/5/11/chartex" xmlns:cx6="http://schemas.microsoft.com/office/drawing/2016/5/12/chartex" xmlns:cx7="http://schemas.microsoft.com/office/drawing/2016/5/13/chartex" xmlns:cx8="http://schemas.microsoft.com/office/drawing/2016/5/14/chartex" xmlns:mc="http://schemas.openxmlformats.org/markup-compatibility/2006" xmlns:aink="http://schemas.microsoft.com/office/drawing/2016/ink" xmlns:am3d="http://schemas.microsoft.com/office/drawing/2017/model3d" xmlns:o="urn:schemas-microsoft-com:office:office" xmlns:r="http://schemas.openxmlformats.org/officeDocument/2006/relationships" xmlns:m="http://schemas.openxmlformats.org/officeDocument/2006/math" xmlns:v="urn:schemas-microsoft-com:vml" xmlns:wp14="http://schemas.microsoft.com/office/word/2010/wordprocessingDrawing" xmlns:wp="http://schemas.openxmlformats.org/drawingml/2006/wordprocessingDrawing" xmlns:w10="urn:schemas-microsoft-com:office:word" xmlns:w="http://schemas.openxmlformats.org/wordprocessingml/2006/main" xmlns:w14="http://schemas.microsoft.com/office/word/2010/wordml" xmlns:w15="http://schemas.microsoft.com/office/word/2012/wordml" xmlns:w16cid="http://schemas.microsoft.com/office/word/2016/wordml/cid" xmlns:w16se="http://schemas.microsoft.com/office/word/2015/wordml/symex" xmlns:wpg="http://schemas.microsoft.com/office/word/2010/wordprocessingGroup" xmlns:wpi="http://schemas.microsoft.com/office/word/2010/wordprocessingInk" xmlns:wne="http://schemas.microsoft.com/office/word/2006/wordml" xmlns:wps="http://schemas.microsoft.com/office/word/2010/wordprocessingShape" mc:Ignorable="w14 w15 w16se w16cid wp14">
+<w:document xmlns:wpc="http://schemas.microsoft.com/office/word/2010/wordprocessingCanvas" xmlns:cx="http://schemas.microsoft.com/office/drawing/2014/chartex" xmlns:cx1="http://schemas.microsoft.com/office/drawing/2015/9/8/chartex" xmlns:mc="http://schemas.openxmlformats.org/markup-compatibility/2006" xmlns:o="urn:schemas-microsoft-com:office:office" xmlns:r="http://schemas.openxmlformats.org/officeDocument/2006/relationships" xmlns:m="http://schemas.openxmlformats.org/officeDocument/2006/math" xmlns:v="urn:schemas-microsoft-com:vml" xmlns:wp14="http://schemas.microsoft.com/office/word/2010/wordprocessingDrawing" xmlns:wp="http://schemas.openxmlformats.org/drawingml/2006/wordprocessingDrawing" xmlns:w10="urn:schemas-microsoft-com:office:word" xmlns:w="http://schemas.openxmlformats.org/wordprocessingml/2006/main" xmlns:w14="http://schemas.microsoft.com/office/word/2010/wordml" xmlns:w15="http://schemas.microsoft.com/office/word/2012/wordml" xmlns:w16se="http://schemas.microsoft.com/office/word/2015/wordml/symex" xmlns:wpg="http://schemas.microsoft.com/office/word/2010/wordprocessingGroup" xmlns:wpi="http://schemas.microsoft.com/office/word/2010/wordprocessingInk" xmlns:wne="http://schemas.microsoft.com/office/word/2006/wordml" xmlns:wps="http://schemas.microsoft.com/office/word/2010/wordprocessingShape" mc:Ignorable="w14 w15 w16se wp14">
   <w:body>
     <w:p>
       <w:pPr>
@@ -3061,7 +3061,6 @@
       </w:pPr>
       <w:bookmarkStart w:id="0" w:name="_Toc5218451"/>
       <w:r>
-        <w:lastRenderedPageBreak/>
         <w:t>Introduction</w:t>
       </w:r>
       <w:bookmarkEnd w:id="0"/>
@@ -3457,8 +3456,7 @@
         <w:rPr>
           <w:noProof/>
         </w:rPr>
-        <w:lastRenderedPageBreak/>
-        <w:pict w14:anchorId="37899564">
+        <w:pict w14:anchorId="11754EAB">
           <v:shapetype id="_x0000_t75" coordsize="21600,21600" o:spt="75" o:preferrelative="t" path="m@4@5l@4@11@9@11@9@5xe" filled="f" stroked="f">
             <v:stroke joinstyle="miter"/>
             <v:formulas>
@@ -3478,9 +3476,9 @@
             <v:path o:extrusionok="f" gradientshapeok="t" o:connecttype="rect"/>
             <o:lock v:ext="edit" aspectratio="t"/>
           </v:shapetype>
-          <v:shape id="_x0000_s1026" type="#_x0000_t75" style="position:absolute;left:0;text-align:left;margin-left:0;margin-top:30.35pt;width:453.8pt;height:222.55pt;z-index:-251656192;mso-position-horizontal:center;mso-position-horizontal-relative:margin;mso-position-vertical-relative:text;mso-width-relative:page;mso-height-relative:page" wrapcoords="-36 0 -36 21527 21600 21527 21600 0 -36 0">
+          <v:shape id="_x0000_s1027" type="#_x0000_t75" style="position:absolute;left:0;text-align:left;margin-left:0;margin-top:19.85pt;width:458.65pt;height:358.8pt;z-index:-251655168;mso-position-horizontal:center;mso-position-horizontal-relative:margin;mso-position-vertical-relative:text" wrapcoords="-36 0 -36 21554 21600 21554 21600 0 -36 0">
             <v:imagedata r:id="rId12" o:title="Planification initiale"/>
-            <w10:wrap type="topAndBottom" anchorx="margin"/>
+            <w10:wrap type="tight" anchorx="margin"/>
           </v:shape>
         </w:pict>
       </w:r>
@@ -3498,21 +3496,23 @@
         </w:rPr>
         <w:t xml:space="preserve"> initiale</w:t>
       </w:r>
+      <w:bookmarkStart w:id="5" w:name="_GoBack"/>
       <w:bookmarkEnd w:id="4"/>
-    </w:p>
-    <w:p>
-      <w:pPr>
-        <w:pStyle w:val="Titre1"/>
-      </w:pPr>
-      <w:bookmarkStart w:id="5" w:name="_Toc5218456"/>
-      <w:r>
-        <w:t>Analyse</w:t>
-      </w:r>
       <w:bookmarkEnd w:id="5"/>
     </w:p>
     <w:p>
-      <w:bookmarkStart w:id="6" w:name="_Toc25553307"/>
-      <w:bookmarkStart w:id="7" w:name="_Toc71691011"/>
+      <w:pPr>
+        <w:pStyle w:val="Titre1"/>
+      </w:pPr>
+      <w:bookmarkStart w:id="6" w:name="_Toc5218456"/>
+      <w:r>
+        <w:t>Analyse</w:t>
+      </w:r>
+      <w:bookmarkEnd w:id="6"/>
+    </w:p>
+    <w:p>
+      <w:bookmarkStart w:id="7" w:name="_Toc25553307"/>
+      <w:bookmarkStart w:id="8" w:name="_Toc71691011"/>
       <w:r>
         <w:t>Le produit fini sera un jeu de bataille navale, exécutable dans l’invite de commandes. On jouera seul contre l’ordinateur. L’ordinateur ne jouera pas. On pourra apprendre à jouer, pouvoir placer les bateaux et jouer une partie complète.</w:t>
       </w:r>
@@ -3539,9 +3539,9 @@
           <w:iCs/>
         </w:rPr>
       </w:pPr>
-      <w:bookmarkStart w:id="8" w:name="_Toc5218457"/>
-      <w:bookmarkEnd w:id="6"/>
+      <w:bookmarkStart w:id="9" w:name="_Toc5218457"/>
       <w:bookmarkEnd w:id="7"/>
+      <w:bookmarkEnd w:id="8"/>
       <w:r>
         <w:rPr>
           <w:i w:val="0"/>
@@ -3549,7 +3549,7 @@
         </w:rPr>
         <w:t>Use cases et scénarios</w:t>
       </w:r>
-      <w:bookmarkEnd w:id="8"/>
+      <w:bookmarkEnd w:id="9"/>
     </w:p>
     <w:p>
       <w:r>
@@ -3563,29 +3563,29 @@
       </w:r>
     </w:p>
     <w:p>
-      <w:bookmarkStart w:id="9" w:name="_Toc71691012"/>
+      <w:bookmarkStart w:id="10" w:name="_Toc71691012"/>
     </w:p>
     <w:p>
       <w:pPr>
         <w:pStyle w:val="Titre3"/>
       </w:pPr>
-      <w:bookmarkStart w:id="10" w:name="_Toc1588691"/>
-      <w:bookmarkStart w:id="11" w:name="_Toc5218458"/>
+      <w:bookmarkStart w:id="11" w:name="_Toc1588691"/>
+      <w:bookmarkStart w:id="12" w:name="_Toc5218458"/>
       <w:r>
         <w:t>Apprendre à jouer</w:t>
       </w:r>
-      <w:bookmarkEnd w:id="10"/>
       <w:bookmarkEnd w:id="11"/>
+      <w:bookmarkEnd w:id="12"/>
     </w:p>
     <w:p>
       <w:pPr>
         <w:pStyle w:val="Titre4"/>
       </w:pPr>
-      <w:bookmarkStart w:id="12" w:name="_Toc1588692"/>
+      <w:bookmarkStart w:id="13" w:name="_Toc1588692"/>
       <w:r>
         <w:t>Démarrer et lire les règles</w:t>
       </w:r>
-      <w:bookmarkEnd w:id="12"/>
+      <w:bookmarkEnd w:id="13"/>
     </w:p>
     <w:tbl>
       <w:tblPr>
@@ -3873,7 +3873,6 @@
               <w:rPr>
                 <w:b w:val="0"/>
               </w:rPr>
-              <w:lastRenderedPageBreak/>
               <w:t>On tape « bla bla</w:t>
             </w:r>
             <w:r>
@@ -4084,11 +4083,11 @@
       <w:pPr>
         <w:pStyle w:val="Titre4"/>
       </w:pPr>
-      <w:bookmarkStart w:id="13" w:name="_Toc1588693"/>
+      <w:bookmarkStart w:id="14" w:name="_Toc1588693"/>
       <w:r>
         <w:t>Démarrer sans lire les règles</w:t>
       </w:r>
-      <w:bookmarkEnd w:id="13"/>
+      <w:bookmarkEnd w:id="14"/>
     </w:p>
     <w:tbl>
       <w:tblPr>
@@ -4437,23 +4436,23 @@
       <w:pPr>
         <w:pStyle w:val="Titre3"/>
       </w:pPr>
-      <w:bookmarkStart w:id="14" w:name="_Toc1588694"/>
-      <w:bookmarkStart w:id="15" w:name="_Toc5218459"/>
+      <w:bookmarkStart w:id="15" w:name="_Toc1588694"/>
+      <w:bookmarkStart w:id="16" w:name="_Toc5218459"/>
       <w:r>
         <w:t>Placer les bateaux</w:t>
       </w:r>
-      <w:bookmarkEnd w:id="14"/>
       <w:bookmarkEnd w:id="15"/>
+      <w:bookmarkEnd w:id="16"/>
     </w:p>
     <w:p>
       <w:pPr>
         <w:pStyle w:val="Titre4"/>
       </w:pPr>
-      <w:bookmarkStart w:id="16" w:name="_Toc1588695"/>
+      <w:bookmarkStart w:id="17" w:name="_Toc1588695"/>
       <w:r>
         <w:t>Grille fixe</w:t>
       </w:r>
-      <w:bookmarkEnd w:id="16"/>
+      <w:bookmarkEnd w:id="17"/>
     </w:p>
     <w:tbl>
       <w:tblPr>
@@ -4589,7 +4588,6 @@
           </w:tcPr>
           <w:p>
             <w:r>
-              <w:lastRenderedPageBreak/>
               <w:t>Priorité</w:t>
             </w:r>
           </w:p>
@@ -4759,11 +4757,11 @@
       <w:pPr>
         <w:pStyle w:val="Titre4"/>
       </w:pPr>
-      <w:bookmarkStart w:id="17" w:name="_Toc1588696"/>
+      <w:bookmarkStart w:id="18" w:name="_Toc1588696"/>
       <w:r>
         <w:t>Choisir une grille</w:t>
       </w:r>
-      <w:bookmarkEnd w:id="17"/>
+      <w:bookmarkEnd w:id="18"/>
     </w:p>
     <w:tbl>
       <w:tblPr>
@@ -5136,11 +5134,11 @@
       <w:pPr>
         <w:pStyle w:val="Titre4"/>
       </w:pPr>
-      <w:bookmarkStart w:id="18" w:name="_Toc1588697"/>
+      <w:bookmarkStart w:id="19" w:name="_Toc1588697"/>
       <w:r>
         <w:t>Placer les bateaux (joueur)</w:t>
       </w:r>
-      <w:bookmarkEnd w:id="18"/>
+      <w:bookmarkEnd w:id="19"/>
     </w:p>
     <w:tbl>
       <w:tblPr>
@@ -5743,28 +5741,28 @@
         </w:numPr>
         <w:ind w:left="720" w:hanging="720"/>
       </w:pPr>
-      <w:bookmarkStart w:id="19" w:name="_Toc1588698"/>
+      <w:bookmarkStart w:id="20" w:name="_Toc1588698"/>
     </w:p>
     <w:p>
       <w:pPr>
         <w:pStyle w:val="Titre3"/>
       </w:pPr>
-      <w:bookmarkStart w:id="20" w:name="_Toc5218460"/>
+      <w:bookmarkStart w:id="21" w:name="_Toc5218460"/>
       <w:r>
         <w:t>Jouer contre l’ordinateur</w:t>
       </w:r>
-      <w:bookmarkEnd w:id="19"/>
       <w:bookmarkEnd w:id="20"/>
+      <w:bookmarkEnd w:id="21"/>
     </w:p>
     <w:p>
       <w:pPr>
         <w:pStyle w:val="Titre4"/>
       </w:pPr>
-      <w:bookmarkStart w:id="21" w:name="_Toc1588699"/>
+      <w:bookmarkStart w:id="22" w:name="_Toc1588699"/>
       <w:r>
         <w:t>Partie complète.</w:t>
       </w:r>
-      <w:bookmarkEnd w:id="21"/>
+      <w:bookmarkEnd w:id="22"/>
     </w:p>
     <w:tbl>
       <w:tblPr>
@@ -5926,8 +5924,8 @@
       </w:tblPr>
       <w:tblGrid>
         <w:gridCol w:w="3019"/>
-        <w:gridCol w:w="3020"/>
-        <w:gridCol w:w="3021"/>
+        <w:gridCol w:w="2221"/>
+        <w:gridCol w:w="3820"/>
       </w:tblGrid>
       <w:tr>
         <w:trPr>
@@ -5937,7 +5935,7 @@
         <w:tc>
           <w:tcPr>
             <w:cnfStyle w:val="001000000000" w:firstRow="0" w:lastRow="0" w:firstColumn="1" w:lastColumn="0" w:oddVBand="0" w:evenVBand="0" w:oddHBand="0" w:evenHBand="0" w:firstRowFirstColumn="0" w:firstRowLastColumn="0" w:lastRowFirstColumn="0" w:lastRowLastColumn="0"/>
-            <w:tcW w:w="3020" w:type="dxa"/>
+            <w:tcW w:w="3019" w:type="dxa"/>
             <w:shd w:val="clear" w:color="auto" w:fill="B4C6E7" w:themeFill="accent1" w:themeFillTint="66"/>
           </w:tcPr>
           <w:p>
@@ -5948,7 +5946,7 @@
         </w:tc>
         <w:tc>
           <w:tcPr>
-            <w:tcW w:w="3021" w:type="dxa"/>
+            <w:tcW w:w="2221" w:type="dxa"/>
             <w:shd w:val="clear" w:color="auto" w:fill="B4C6E7" w:themeFill="accent1" w:themeFillTint="66"/>
           </w:tcPr>
           <w:p>
@@ -5962,7 +5960,7 @@
         </w:tc>
         <w:tc>
           <w:tcPr>
-            <w:tcW w:w="3021" w:type="dxa"/>
+            <w:tcW w:w="3820" w:type="dxa"/>
             <w:shd w:val="clear" w:color="auto" w:fill="B4C6E7" w:themeFill="accent1" w:themeFillTint="66"/>
           </w:tcPr>
           <w:p>
@@ -5982,13 +5980,13 @@
         <w:tc>
           <w:tcPr>
             <w:cnfStyle w:val="001000000000" w:firstRow="0" w:lastRow="0" w:firstColumn="1" w:lastColumn="0" w:oddVBand="0" w:evenVBand="0" w:oddHBand="0" w:evenHBand="0" w:firstRowFirstColumn="0" w:firstRowLastColumn="0" w:lastRowFirstColumn="0" w:lastRowLastColumn="0"/>
-            <w:tcW w:w="3020" w:type="dxa"/>
+            <w:tcW w:w="3019" w:type="dxa"/>
           </w:tcPr>
           <w:p/>
         </w:tc>
         <w:tc>
           <w:tcPr>
-            <w:tcW w:w="3021" w:type="dxa"/>
+            <w:tcW w:w="2221" w:type="dxa"/>
           </w:tcPr>
           <w:p>
             <w:pPr>
@@ -6001,7 +5999,7 @@
         </w:tc>
         <w:tc>
           <w:tcPr>
-            <w:tcW w:w="3021" w:type="dxa"/>
+            <w:tcW w:w="3820" w:type="dxa"/>
           </w:tcPr>
           <w:p>
             <w:pPr>
@@ -6020,7 +6018,7 @@
         <w:tc>
           <w:tcPr>
             <w:cnfStyle w:val="001000000000" w:firstRow="0" w:lastRow="0" w:firstColumn="1" w:lastColumn="0" w:oddVBand="0" w:evenVBand="0" w:oddHBand="0" w:evenHBand="0" w:firstRowFirstColumn="0" w:firstRowLastColumn="0" w:lastRowFirstColumn="0" w:lastRowLastColumn="0"/>
-            <w:tcW w:w="3020" w:type="dxa"/>
+            <w:tcW w:w="3019" w:type="dxa"/>
           </w:tcPr>
           <w:p>
             <w:pPr>
@@ -6038,7 +6036,7 @@
         </w:tc>
         <w:tc>
           <w:tcPr>
-            <w:tcW w:w="3021" w:type="dxa"/>
+            <w:tcW w:w="2221" w:type="dxa"/>
           </w:tcPr>
           <w:p>
             <w:pPr>
@@ -6048,14 +6046,23 @@
         </w:tc>
         <w:tc>
           <w:tcPr>
-            <w:tcW w:w="3021" w:type="dxa"/>
+            <w:tcW w:w="3820" w:type="dxa"/>
           </w:tcPr>
           <w:p>
             <w:pPr>
               <w:cnfStyle w:val="000000000000" w:firstRow="0" w:lastRow="0" w:firstColumn="0" w:lastColumn="0" w:oddVBand="0" w:evenVBand="0" w:oddHBand="0" w:evenHBand="0" w:firstRowFirstColumn="0" w:firstRowLastColumn="0" w:lastRowFirstColumn="0" w:lastRowLastColumn="0"/>
             </w:pPr>
             <w:r>
-              <w:t>« Voici le plateau de jeu : » + Affiche le plateau de jeu.</w:t>
+              <w:t>« </w:t>
+            </w:r>
+            <w:r>
+              <w:t>Bataille Navale – Partie en cours</w:t>
+            </w:r>
+            <w:r>
+              <w:t xml:space="preserve"> </w:t>
+            </w:r>
+            <w:r>
+              <w:t>» + Affiche la grille.</w:t>
             </w:r>
           </w:p>
           <w:p>
@@ -6075,7 +6082,7 @@
         <w:tc>
           <w:tcPr>
             <w:cnfStyle w:val="001000000000" w:firstRow="0" w:lastRow="0" w:firstColumn="1" w:lastColumn="0" w:oddVBand="0" w:evenVBand="0" w:oddHBand="0" w:evenHBand="0" w:firstRowFirstColumn="0" w:firstRowLastColumn="0" w:lastRowFirstColumn="0" w:lastRowLastColumn="0"/>
-            <w:tcW w:w="3020" w:type="dxa"/>
+            <w:tcW w:w="3019" w:type="dxa"/>
           </w:tcPr>
           <w:p>
             <w:pPr>
@@ -6093,7 +6100,7 @@
         </w:tc>
         <w:tc>
           <w:tcPr>
-            <w:tcW w:w="3021" w:type="dxa"/>
+            <w:tcW w:w="2221" w:type="dxa"/>
           </w:tcPr>
           <w:p>
             <w:pPr>
@@ -6103,14 +6110,35 @@
         </w:tc>
         <w:tc>
           <w:tcPr>
-            <w:tcW w:w="3021" w:type="dxa"/>
+            <w:tcW w:w="3820" w:type="dxa"/>
           </w:tcPr>
           <w:p>
             <w:pPr>
               <w:cnfStyle w:val="000000000000" w:firstRow="0" w:lastRow="0" w:firstColumn="0" w:lastColumn="0" w:oddVBand="0" w:evenVBand="0" w:oddHBand="0" w:evenHBand="0" w:firstRowFirstColumn="0" w:firstRowLastColumn="0" w:lastRowFirstColumn="0" w:lastRowLastColumn="0"/>
             </w:pPr>
             <w:r>
-              <w:t>« A l’eau » + Afficher une croix</w:t>
+              <w:t>« </w:t>
+            </w:r>
+            <w:r>
+              <w:t xml:space="preserve">Pour B4 : </w:t>
+            </w:r>
+            <w:r>
+              <w:t>A l’eau</w:t>
+            </w:r>
+            <w:r>
+              <w:t xml:space="preserve"> …</w:t>
+            </w:r>
+            <w:r>
+              <w:t xml:space="preserve"> » + Afficher une croix</w:t>
+            </w:r>
+            <w:r>
+              <w:t xml:space="preserve"> +</w:t>
+            </w:r>
+            <w:r>
+              <w:t xml:space="preserve"> « Entrez une case : »</w:t>
+            </w:r>
+            <w:r>
+              <w:t xml:space="preserve"> </w:t>
             </w:r>
           </w:p>
         </w:tc>
@@ -6122,7 +6150,7 @@
         <w:tc>
           <w:tcPr>
             <w:cnfStyle w:val="001000000000" w:firstRow="0" w:lastRow="0" w:firstColumn="1" w:lastColumn="0" w:oddVBand="0" w:evenVBand="0" w:oddHBand="0" w:evenHBand="0" w:firstRowFirstColumn="0" w:firstRowLastColumn="0" w:lastRowFirstColumn="0" w:lastRowLastColumn="0"/>
-            <w:tcW w:w="3020" w:type="dxa"/>
+            <w:tcW w:w="3019" w:type="dxa"/>
           </w:tcPr>
           <w:p>
             <w:pPr>
@@ -6140,7 +6168,7 @@
         </w:tc>
         <w:tc>
           <w:tcPr>
-            <w:tcW w:w="3021" w:type="dxa"/>
+            <w:tcW w:w="2221" w:type="dxa"/>
           </w:tcPr>
           <w:p>
             <w:pPr>
@@ -6150,14 +6178,26 @@
         </w:tc>
         <w:tc>
           <w:tcPr>
-            <w:tcW w:w="3021" w:type="dxa"/>
+            <w:tcW w:w="3820" w:type="dxa"/>
           </w:tcPr>
           <w:p>
             <w:pPr>
               <w:cnfStyle w:val="000000000000" w:firstRow="0" w:lastRow="0" w:firstColumn="0" w:lastColumn="0" w:oddVBand="0" w:evenVBand="0" w:oddHBand="0" w:evenHBand="0" w:firstRowFirstColumn="0" w:firstRowLastColumn="0" w:lastRowFirstColumn="0" w:lastRowLastColumn="0"/>
             </w:pPr>
             <w:r>
-              <w:t>« Touché » + Afficher un « O » dans la case.</w:t>
+              <w:t>« </w:t>
+            </w:r>
+            <w:r>
+              <w:t xml:space="preserve">Pour </w:t>
+            </w:r>
+            <w:r>
+              <w:t>B8</w:t>
+            </w:r>
+            <w:r>
+              <w:t xml:space="preserve"> : </w:t>
+            </w:r>
+            <w:r>
+              <w:t>Touché » + Afficher un « O » dans la case.</w:t>
             </w:r>
           </w:p>
         </w:tc>
@@ -6169,7 +6209,7 @@
         <w:tc>
           <w:tcPr>
             <w:cnfStyle w:val="001000000000" w:firstRow="0" w:lastRow="0" w:firstColumn="1" w:lastColumn="0" w:oddVBand="0" w:evenVBand="0" w:oddHBand="0" w:evenHBand="0" w:firstRowFirstColumn="0" w:firstRowLastColumn="0" w:lastRowFirstColumn="0" w:lastRowLastColumn="0"/>
-            <w:tcW w:w="3020" w:type="dxa"/>
+            <w:tcW w:w="3019" w:type="dxa"/>
           </w:tcPr>
           <w:p>
             <w:pPr>
@@ -6187,7 +6227,7 @@
         </w:tc>
         <w:tc>
           <w:tcPr>
-            <w:tcW w:w="3021" w:type="dxa"/>
+            <w:tcW w:w="2221" w:type="dxa"/>
           </w:tcPr>
           <w:p>
             <w:pPr>
@@ -6197,14 +6237,29 @@
         </w:tc>
         <w:tc>
           <w:tcPr>
-            <w:tcW w:w="3021" w:type="dxa"/>
+            <w:tcW w:w="3820" w:type="dxa"/>
           </w:tcPr>
           <w:p>
             <w:pPr>
               <w:cnfStyle w:val="000000000000" w:firstRow="0" w:lastRow="0" w:firstColumn="0" w:lastColumn="0" w:oddVBand="0" w:evenVBand="0" w:oddHBand="0" w:evenHBand="0" w:firstRowFirstColumn="0" w:firstRowLastColumn="0" w:lastRowFirstColumn="0" w:lastRowLastColumn="0"/>
             </w:pPr>
             <w:r>
-              <w:t>« Touché » + Afficher un « O » dans la case.</w:t>
+              <w:t>« </w:t>
+            </w:r>
+            <w:r>
+              <w:t xml:space="preserve">Pour </w:t>
+            </w:r>
+            <w:r>
+              <w:t>B7</w:t>
+            </w:r>
+            <w:r>
+              <w:t xml:space="preserve"> : </w:t>
+            </w:r>
+            <w:r>
+              <w:t>Touché » + Afficher un « O » dans la case.</w:t>
+            </w:r>
+            <w:r>
+              <w:t xml:space="preserve"> + « Entrez une case : »</w:t>
             </w:r>
           </w:p>
         </w:tc>
@@ -6216,7 +6271,7 @@
         <w:tc>
           <w:tcPr>
             <w:cnfStyle w:val="001000000000" w:firstRow="0" w:lastRow="0" w:firstColumn="1" w:lastColumn="0" w:oddVBand="0" w:evenVBand="0" w:oddHBand="0" w:evenHBand="0" w:firstRowFirstColumn="0" w:firstRowLastColumn="0" w:lastRowFirstColumn="0" w:lastRowLastColumn="0"/>
-            <w:tcW w:w="3020" w:type="dxa"/>
+            <w:tcW w:w="3019" w:type="dxa"/>
           </w:tcPr>
           <w:p>
             <w:pPr>
@@ -6234,7 +6289,7 @@
         </w:tc>
         <w:tc>
           <w:tcPr>
-            <w:tcW w:w="3021" w:type="dxa"/>
+            <w:tcW w:w="2221" w:type="dxa"/>
           </w:tcPr>
           <w:p>
             <w:pPr>
@@ -6247,14 +6302,32 @@
         </w:tc>
         <w:tc>
           <w:tcPr>
-            <w:tcW w:w="3021" w:type="dxa"/>
+            <w:tcW w:w="3820" w:type="dxa"/>
           </w:tcPr>
           <w:p>
             <w:pPr>
               <w:cnfStyle w:val="000000000000" w:firstRow="0" w:lastRow="0" w:firstColumn="0" w:lastColumn="0" w:oddVBand="0" w:evenVBand="0" w:oddHBand="0" w:evenHBand="0" w:firstRowFirstColumn="0" w:firstRowLastColumn="0" w:lastRowFirstColumn="0" w:lastRowLastColumn="0"/>
             </w:pPr>
             <w:r>
-              <w:t>« Touché et coulé !» + Sur le plateau, les « O » se changent en block blanc.</w:t>
+              <w:t>« </w:t>
+            </w:r>
+            <w:r>
+              <w:t xml:space="preserve">Pour </w:t>
+            </w:r>
+            <w:r>
+              <w:t>B6</w:t>
+            </w:r>
+            <w:r>
+              <w:t xml:space="preserve"> : </w:t>
+            </w:r>
+            <w:r>
+              <w:t>Touché et coulé !» + Sur le plateau, les « O » se changent en block blanc.</w:t>
+            </w:r>
+            <w:r>
+              <w:t xml:space="preserve"> + </w:t>
+            </w:r>
+            <w:r>
+              <w:t>« Entrez une case : »</w:t>
             </w:r>
           </w:p>
         </w:tc>
@@ -6266,7 +6339,7 @@
         <w:tc>
           <w:tcPr>
             <w:cnfStyle w:val="001000000000" w:firstRow="0" w:lastRow="0" w:firstColumn="1" w:lastColumn="0" w:oddVBand="0" w:evenVBand="0" w:oddHBand="0" w:evenHBand="0" w:firstRowFirstColumn="0" w:firstRowLastColumn="0" w:lastRowFirstColumn="0" w:lastRowLastColumn="0"/>
-            <w:tcW w:w="3020" w:type="dxa"/>
+            <w:tcW w:w="3019" w:type="dxa"/>
           </w:tcPr>
           <w:p>
             <w:pPr>
@@ -6278,7 +6351,6 @@
               <w:rPr>
                 <w:b w:val="0"/>
               </w:rPr>
-              <w:lastRenderedPageBreak/>
               <w:t>On entre F</w:t>
             </w:r>
             <w:r>
@@ -6291,7 +6363,7 @@
         </w:tc>
         <w:tc>
           <w:tcPr>
-            <w:tcW w:w="3021" w:type="dxa"/>
+            <w:tcW w:w="2221" w:type="dxa"/>
           </w:tcPr>
           <w:p>
             <w:pPr>
@@ -6301,14 +6373,29 @@
         </w:tc>
         <w:tc>
           <w:tcPr>
-            <w:tcW w:w="3021" w:type="dxa"/>
+            <w:tcW w:w="3820" w:type="dxa"/>
           </w:tcPr>
           <w:p>
             <w:pPr>
               <w:cnfStyle w:val="000000000000" w:firstRow="0" w:lastRow="0" w:firstColumn="0" w:lastColumn="0" w:oddVBand="0" w:evenVBand="0" w:oddHBand="0" w:evenHBand="0" w:firstRowFirstColumn="0" w:firstRowLastColumn="0" w:lastRowFirstColumn="0" w:lastRowLastColumn="0"/>
             </w:pPr>
             <w:r>
-              <w:t>« A l’eau » + Afficher une croix</w:t>
+              <w:t>« </w:t>
+            </w:r>
+            <w:r>
+              <w:t>Pour F</w:t>
+            </w:r>
+            <w:r>
+              <w:t xml:space="preserve">4 : </w:t>
+            </w:r>
+            <w:r>
+              <w:t>A l’eau » + Afficher une croix</w:t>
+            </w:r>
+            <w:r>
+              <w:t xml:space="preserve">. + </w:t>
+            </w:r>
+            <w:r>
+              <w:t>« Entrez une case : »</w:t>
             </w:r>
           </w:p>
         </w:tc>
@@ -6320,7 +6407,7 @@
         <w:tc>
           <w:tcPr>
             <w:cnfStyle w:val="001000000000" w:firstRow="0" w:lastRow="0" w:firstColumn="1" w:lastColumn="0" w:oddVBand="0" w:evenVBand="0" w:oddHBand="0" w:evenHBand="0" w:firstRowFirstColumn="0" w:firstRowLastColumn="0" w:lastRowFirstColumn="0" w:lastRowLastColumn="0"/>
-            <w:tcW w:w="3020" w:type="dxa"/>
+            <w:tcW w:w="3019" w:type="dxa"/>
           </w:tcPr>
           <w:p>
             <w:r>
@@ -6333,7 +6420,7 @@
         </w:tc>
         <w:tc>
           <w:tcPr>
-            <w:tcW w:w="3021" w:type="dxa"/>
+            <w:tcW w:w="2221" w:type="dxa"/>
           </w:tcPr>
           <w:p>
             <w:pPr>
@@ -6346,22 +6433,20 @@
         </w:tc>
         <w:tc>
           <w:tcPr>
-            <w:tcW w:w="3021" w:type="dxa"/>
+            <w:tcW w:w="3820" w:type="dxa"/>
           </w:tcPr>
           <w:p>
             <w:pPr>
               <w:cnfStyle w:val="000000000000" w:firstRow="0" w:lastRow="0" w:firstColumn="0" w:lastColumn="0" w:oddVBand="0" w:evenVBand="0" w:oddHBand="0" w:evenHBand="0" w:firstRowFirstColumn="0" w:firstRowLastColumn="0" w:lastRowFirstColumn="0" w:lastRowLastColumn="0"/>
             </w:pPr>
             <w:r>
-              <w:t>« Cette valeur ne correspond pas à une case ! Recommencez</w:t>
-            </w:r>
-            <w:proofErr w:type="gramStart"/>
-            <w:r>
-              <w:t>.»</w:t>
-            </w:r>
-            <w:proofErr w:type="gramEnd"/>
-            <w:r>
-              <w:t> </w:t>
+              <w:t>« Cette valeur ne correspond pas à une case ! Recommencez.</w:t>
+            </w:r>
+            <w:r>
+              <w:t xml:space="preserve"> Entrez une case : </w:t>
+            </w:r>
+            <w:r>
+              <w:t>»</w:t>
             </w:r>
           </w:p>
         </w:tc>
@@ -6373,7 +6458,7 @@
         <w:tc>
           <w:tcPr>
             <w:cnfStyle w:val="001000000000" w:firstRow="0" w:lastRow="0" w:firstColumn="1" w:lastColumn="0" w:oddVBand="0" w:evenVBand="0" w:oddHBand="0" w:evenHBand="0" w:firstRowFirstColumn="0" w:firstRowLastColumn="0" w:lastRowFirstColumn="0" w:lastRowLastColumn="0"/>
-            <w:tcW w:w="3020" w:type="dxa"/>
+            <w:tcW w:w="3019" w:type="dxa"/>
           </w:tcPr>
           <w:p>
             <w:pPr>
@@ -6391,7 +6476,7 @@
         </w:tc>
         <w:tc>
           <w:tcPr>
-            <w:tcW w:w="3021" w:type="dxa"/>
+            <w:tcW w:w="2221" w:type="dxa"/>
           </w:tcPr>
           <w:p>
             <w:pPr>
@@ -6401,7 +6486,7 @@
         </w:tc>
         <w:tc>
           <w:tcPr>
-            <w:tcW w:w="3021" w:type="dxa"/>
+            <w:tcW w:w="3820" w:type="dxa"/>
           </w:tcPr>
           <w:p>
             <w:pPr>
@@ -6409,6 +6494,12 @@
             </w:pPr>
             <w:r>
               <w:t>« Touché » + Afficher un « O » dans la case.</w:t>
+            </w:r>
+            <w:r>
+              <w:t xml:space="preserve"> + </w:t>
+            </w:r>
+            <w:r>
+              <w:t>« Entrez une case : »</w:t>
             </w:r>
           </w:p>
         </w:tc>
@@ -6420,7 +6511,7 @@
         <w:tc>
           <w:tcPr>
             <w:cnfStyle w:val="001000000000" w:firstRow="0" w:lastRow="0" w:firstColumn="1" w:lastColumn="0" w:oddVBand="0" w:evenVBand="0" w:oddHBand="0" w:evenHBand="0" w:firstRowFirstColumn="0" w:firstRowLastColumn="0" w:lastRowFirstColumn="0" w:lastRowLastColumn="0"/>
-            <w:tcW w:w="3020" w:type="dxa"/>
+            <w:tcW w:w="3019" w:type="dxa"/>
           </w:tcPr>
           <w:p>
             <w:r>
@@ -6433,7 +6524,7 @@
         </w:tc>
         <w:tc>
           <w:tcPr>
-            <w:tcW w:w="3021" w:type="dxa"/>
+            <w:tcW w:w="2221" w:type="dxa"/>
           </w:tcPr>
           <w:p>
             <w:pPr>
@@ -6446,7 +6537,7 @@
         </w:tc>
         <w:tc>
           <w:tcPr>
-            <w:tcW w:w="3021" w:type="dxa"/>
+            <w:tcW w:w="3820" w:type="dxa"/>
           </w:tcPr>
           <w:p>
             <w:pPr>
@@ -6460,6 +6551,12 @@
             </w:r>
             <w:r>
               <w:t>! Refaites votre choix… »</w:t>
+            </w:r>
+            <w:r>
+              <w:t xml:space="preserve"> + </w:t>
+            </w:r>
+            <w:r>
+              <w:t>« Entrez une case : »</w:t>
             </w:r>
           </w:p>
         </w:tc>
@@ -6471,7 +6568,7 @@
         <w:tc>
           <w:tcPr>
             <w:cnfStyle w:val="001000000000" w:firstRow="0" w:lastRow="0" w:firstColumn="1" w:lastColumn="0" w:oddVBand="0" w:evenVBand="0" w:oddHBand="0" w:evenHBand="0" w:firstRowFirstColumn="0" w:firstRowLastColumn="0" w:lastRowFirstColumn="0" w:lastRowLastColumn="0"/>
-            <w:tcW w:w="9062" w:type="dxa"/>
+            <w:tcW w:w="9060" w:type="dxa"/>
             <w:gridSpan w:val="3"/>
           </w:tcPr>
           <w:p>
@@ -6491,13 +6588,13 @@
         <w:tc>
           <w:tcPr>
             <w:cnfStyle w:val="001000000000" w:firstRow="0" w:lastRow="0" w:firstColumn="1" w:lastColumn="0" w:oddVBand="0" w:evenVBand="0" w:oddHBand="0" w:evenHBand="0" w:firstRowFirstColumn="0" w:firstRowLastColumn="0" w:lastRowFirstColumn="0" w:lastRowLastColumn="0"/>
-            <w:tcW w:w="3020" w:type="dxa"/>
+            <w:tcW w:w="3019" w:type="dxa"/>
           </w:tcPr>
           <w:p/>
         </w:tc>
         <w:tc>
           <w:tcPr>
-            <w:tcW w:w="3021" w:type="dxa"/>
+            <w:tcW w:w="2221" w:type="dxa"/>
           </w:tcPr>
           <w:p>
             <w:pPr>
@@ -6510,7 +6607,7 @@
         </w:tc>
         <w:tc>
           <w:tcPr>
-            <w:tcW w:w="3021" w:type="dxa"/>
+            <w:tcW w:w="3820" w:type="dxa"/>
           </w:tcPr>
           <w:p>
             <w:pPr>
@@ -6532,7 +6629,7 @@
           <w:iCs/>
         </w:rPr>
       </w:pPr>
-      <w:bookmarkStart w:id="22" w:name="_Toc5218461"/>
+      <w:bookmarkStart w:id="23" w:name="_Toc5218461"/>
       <w:r>
         <w:rPr>
           <w:i w:val="0"/>
@@ -6540,12 +6637,12 @@
         </w:rPr>
         <w:t>Stratégie de test</w:t>
       </w:r>
-      <w:bookmarkEnd w:id="9"/>
-      <w:bookmarkEnd w:id="22"/>
+      <w:bookmarkEnd w:id="10"/>
+      <w:bookmarkEnd w:id="23"/>
     </w:p>
     <w:p>
-      <w:bookmarkStart w:id="23" w:name="_Toc25553309"/>
-      <w:bookmarkStart w:id="24" w:name="_Toc71691014"/>
+      <w:bookmarkStart w:id="24" w:name="_Toc25553309"/>
+      <w:bookmarkStart w:id="25" w:name="_Toc71691014"/>
       <w:r>
         <w:t>A chaque nouvelle version du projet publiée (Release), je ferai des tests fonctionnels</w:t>
       </w:r>
@@ -6604,13 +6701,13 @@
           <w:tab w:val="num" w:pos="360"/>
         </w:tabs>
       </w:pPr>
-      <w:bookmarkStart w:id="25" w:name="_Toc5218462"/>
-      <w:bookmarkEnd w:id="23"/>
+      <w:bookmarkStart w:id="26" w:name="_Toc5218462"/>
       <w:bookmarkEnd w:id="24"/>
+      <w:bookmarkEnd w:id="25"/>
       <w:r>
         <w:t>Implémentation</w:t>
       </w:r>
-      <w:bookmarkEnd w:id="25"/>
+      <w:bookmarkEnd w:id="26"/>
     </w:p>
     <w:p>
       <w:pPr>
@@ -6620,10 +6717,10 @@
           <w:iCs/>
         </w:rPr>
       </w:pPr>
-      <w:bookmarkStart w:id="26" w:name="_Toc25553317"/>
-      <w:bookmarkStart w:id="27" w:name="_Toc71691022"/>
-      <w:bookmarkStart w:id="28" w:name="_Ref254352701"/>
-      <w:bookmarkStart w:id="29" w:name="_Toc5218463"/>
+      <w:bookmarkStart w:id="27" w:name="_Toc5218463"/>
+      <w:bookmarkStart w:id="28" w:name="_Toc25553317"/>
+      <w:bookmarkStart w:id="29" w:name="_Toc71691022"/>
+      <w:bookmarkStart w:id="30" w:name="_Ref254352701"/>
       <w:r>
         <w:rPr>
           <w:i w:val="0"/>
@@ -6631,7 +6728,7 @@
         </w:rPr>
         <w:t>Modèle Logique de données</w:t>
       </w:r>
-      <w:bookmarkEnd w:id="29"/>
+      <w:bookmarkEnd w:id="27"/>
     </w:p>
     <w:p>
       <w:r>
@@ -6806,19 +6903,10 @@
           </w:tcPr>
           <w:p>
             <w:r>
-              <w:t xml:space="preserve">Il y a un bateau de </w:t>
-            </w:r>
-            <w:r>
-              <w:t>2</w:t>
-            </w:r>
-            <w:r>
-              <w:t xml:space="preserve"> cases</w:t>
-            </w:r>
-            <w:r>
-              <w:t xml:space="preserve"> </w:t>
-            </w:r>
-            <w:r>
-              <w:t>non touché</w:t>
+              <w:t>Il y a un bateau de 2 cases</w:t>
+            </w:r>
+            <w:r>
+              <w:t xml:space="preserve"> non touché</w:t>
             </w:r>
           </w:p>
         </w:tc>
@@ -6850,19 +6938,10 @@
           </w:tcPr>
           <w:p>
             <w:r>
-              <w:t xml:space="preserve">Il y a un bateau de </w:t>
-            </w:r>
-            <w:r>
-              <w:t xml:space="preserve">3 </w:t>
-            </w:r>
-            <w:r>
-              <w:t>cases</w:t>
-            </w:r>
-            <w:r>
-              <w:t xml:space="preserve"> </w:t>
-            </w:r>
-            <w:r>
-              <w:t>non touché</w:t>
+              <w:t>Il y a un bateau de 3 cases</w:t>
+            </w:r>
+            <w:r>
+              <w:t xml:space="preserve"> non touché</w:t>
             </w:r>
           </w:p>
         </w:tc>
@@ -6938,10 +7017,7 @@
               <w:t xml:space="preserve">2, ou </w:t>
             </w:r>
             <w:r>
-              <w:t xml:space="preserve">3 cases </w:t>
-            </w:r>
-            <w:r>
-              <w:t>coulé</w:t>
+              <w:t>3 cases coulé</w:t>
             </w:r>
           </w:p>
         </w:tc>
@@ -6966,16 +7042,15 @@
           <w:iCs/>
         </w:rPr>
       </w:pPr>
-      <w:bookmarkStart w:id="30" w:name="_Toc5218464"/>
+      <w:bookmarkStart w:id="31" w:name="_Toc5218464"/>
       <w:r>
         <w:rPr>
           <w:i w:val="0"/>
           <w:iCs/>
         </w:rPr>
-        <w:lastRenderedPageBreak/>
         <w:t>Points techniques spécifiques</w:t>
       </w:r>
-      <w:bookmarkEnd w:id="30"/>
+      <w:bookmarkEnd w:id="31"/>
     </w:p>
     <w:p>
       <w:pPr>
@@ -7134,120 +7209,120 @@
       <w:pPr>
         <w:pStyle w:val="Titre3"/>
       </w:pPr>
-      <w:bookmarkStart w:id="31" w:name="_Toc5218465"/>
+      <w:bookmarkStart w:id="32" w:name="_Toc5218465"/>
       <w:r>
         <w:t>Point 1</w:t>
-      </w:r>
-      <w:bookmarkEnd w:id="31"/>
-    </w:p>
-    <w:p>
-      <w:r>
-        <w:t>Détection des bateaux coulés : quand un bateau est touché</w:t>
-      </w:r>
-      <w:r>
-        <w:t xml:space="preserve">, la case dans le modèle augmente de 10 et </w:t>
-      </w:r>
-      <w:r>
-        <w:t xml:space="preserve">le </w:t>
-      </w:r>
-      <w:r>
-        <w:t xml:space="preserve">tableau </w:t>
-      </w:r>
-      <w:r>
-        <w:t xml:space="preserve">compteur </w:t>
-      </w:r>
-      <w:proofErr w:type="gramStart"/>
-      <w:r>
-        <w:t>batotouches[</w:t>
-      </w:r>
-      <w:proofErr w:type="gramEnd"/>
-      <w:r>
-        <w:t xml:space="preserve">3] </w:t>
-      </w:r>
-      <w:r>
-        <w:t xml:space="preserve">va </w:t>
-      </w:r>
-      <w:r>
-        <w:t>s’incrémenter</w:t>
-      </w:r>
-      <w:r>
-        <w:t xml:space="preserve"> dans la case </w:t>
-      </w:r>
-      <w:r>
-        <w:t xml:space="preserve">au </w:t>
-      </w:r>
-      <w:r>
-        <w:t>numéro</w:t>
-      </w:r>
-      <w:r>
-        <w:t xml:space="preserve"> du</w:t>
-      </w:r>
-      <w:r>
-        <w:t xml:space="preserve"> type de bateau (bateau de 1, 2 ou 3 cases</w:t>
-      </w:r>
-      <w:r>
-        <w:t>). Quand</w:t>
-      </w:r>
-      <w:r>
-        <w:t xml:space="preserve"> tous les numéros des cases de ce tableau seront </w:t>
-      </w:r>
-      <w:r>
-        <w:t>égaux</w:t>
-      </w:r>
-      <w:r>
-        <w:t xml:space="preserve"> aux valeurs</w:t>
-      </w:r>
-      <w:r>
-        <w:t xml:space="preserve"> -</w:t>
-      </w:r>
-      <w:r>
-        <w:t xml:space="preserve"> moins 20</w:t>
-      </w:r>
-      <w:r>
-        <w:t xml:space="preserve"> -</w:t>
-      </w:r>
-      <w:r>
-        <w:t xml:space="preserve"> qu’elles contiennent</w:t>
-      </w:r>
-      <w:r>
-        <w:t>, alors c’est que tous les bateaux ont été coulés.</w:t>
-      </w:r>
-      <w:r>
-        <w:t xml:space="preserve"> </w:t>
-      </w:r>
-      <w:r>
-        <w:t>Quand toutes les cases d’un bateau sont touchées et que le bateau est donc coulé</w:t>
-      </w:r>
-      <w:r>
-        <w:t xml:space="preserve">, </w:t>
-      </w:r>
-      <w:r>
-        <w:t>les valeurs dans le modèle augmente de 10, donc elles passent à 21, 22 ou 23.</w:t>
-      </w:r>
-    </w:p>
-    <w:p>
-      <w:pPr>
-        <w:pStyle w:val="Titre3"/>
-      </w:pPr>
-      <w:bookmarkStart w:id="32" w:name="_Toc5218466"/>
-      <w:r>
-        <w:t>Point 2</w:t>
       </w:r>
       <w:bookmarkEnd w:id="32"/>
     </w:p>
     <w:p>
+      <w:r>
+        <w:t>Détection des bateaux coulés : quand un bateau est touché</w:t>
+      </w:r>
+      <w:r>
+        <w:t xml:space="preserve">, la case dans le modèle augmente de 10 et </w:t>
+      </w:r>
+      <w:r>
+        <w:t xml:space="preserve">le </w:t>
+      </w:r>
+      <w:r>
+        <w:t xml:space="preserve">tableau </w:t>
+      </w:r>
+      <w:r>
+        <w:t xml:space="preserve">compteur </w:t>
+      </w:r>
+      <w:proofErr w:type="gramStart"/>
+      <w:r>
+        <w:t>batotouches[</w:t>
+      </w:r>
+      <w:proofErr w:type="gramEnd"/>
+      <w:r>
+        <w:t xml:space="preserve">3] </w:t>
+      </w:r>
+      <w:r>
+        <w:t xml:space="preserve">va </w:t>
+      </w:r>
+      <w:r>
+        <w:t>s’incrémenter</w:t>
+      </w:r>
+      <w:r>
+        <w:t xml:space="preserve"> dans la case </w:t>
+      </w:r>
+      <w:r>
+        <w:t xml:space="preserve">au </w:t>
+      </w:r>
+      <w:r>
+        <w:t>numéro</w:t>
+      </w:r>
+      <w:r>
+        <w:t xml:space="preserve"> du</w:t>
+      </w:r>
+      <w:r>
+        <w:t xml:space="preserve"> type de bateau (bateau de 1, 2 ou 3 cases</w:t>
+      </w:r>
+      <w:r>
+        <w:t>). Quand</w:t>
+      </w:r>
+      <w:r>
+        <w:t xml:space="preserve"> tous les numéros des cases de ce tableau seront </w:t>
+      </w:r>
+      <w:r>
+        <w:t>égaux</w:t>
+      </w:r>
+      <w:r>
+        <w:t xml:space="preserve"> aux valeurs</w:t>
+      </w:r>
+      <w:r>
+        <w:t xml:space="preserve"> -</w:t>
+      </w:r>
+      <w:r>
+        <w:t xml:space="preserve"> moins 20</w:t>
+      </w:r>
+      <w:r>
+        <w:t xml:space="preserve"> -</w:t>
+      </w:r>
+      <w:r>
+        <w:t xml:space="preserve"> qu’elles contiennent</w:t>
+      </w:r>
+      <w:r>
+        <w:t>, alors c’est que tous les bateaux ont été coulés.</w:t>
+      </w:r>
+      <w:r>
+        <w:t xml:space="preserve"> </w:t>
+      </w:r>
+      <w:r>
+        <w:t>Quand toutes les cases d’un bateau sont touchées et que le bateau est donc coulé</w:t>
+      </w:r>
+      <w:r>
+        <w:t xml:space="preserve">, </w:t>
+      </w:r>
+      <w:r>
+        <w:t>les valeurs dans le modèle augmente de 10, donc elles passent à 21, 22 ou 23.</w:t>
+      </w:r>
+    </w:p>
+    <w:p>
       <w:pPr>
         <w:pStyle w:val="Titre3"/>
       </w:pPr>
-      <w:bookmarkStart w:id="33" w:name="_Toc5218467"/>
-      <w:r>
-        <w:t>Point …</w:t>
+      <w:bookmarkStart w:id="33" w:name="_Toc5218466"/>
+      <w:r>
+        <w:t>Point 2</w:t>
       </w:r>
       <w:bookmarkEnd w:id="33"/>
     </w:p>
-    <w:bookmarkEnd w:id="26"/>
-    <w:bookmarkEnd w:id="27"/>
+    <w:p>
+      <w:pPr>
+        <w:pStyle w:val="Titre3"/>
+      </w:pPr>
+      <w:bookmarkStart w:id="34" w:name="_Toc5218467"/>
+      <w:r>
+        <w:t>Point …</w:t>
+      </w:r>
+      <w:bookmarkEnd w:id="34"/>
+    </w:p>
     <w:bookmarkEnd w:id="28"/>
+    <w:bookmarkEnd w:id="29"/>
+    <w:bookmarkEnd w:id="30"/>
     <w:p>
       <w:pPr>
         <w:pStyle w:val="Help"/>
@@ -7305,7 +7380,7 @@
           <w:iCs/>
         </w:rPr>
       </w:pPr>
-      <w:bookmarkStart w:id="34" w:name="_Toc5218468"/>
+      <w:bookmarkStart w:id="35" w:name="_Toc5218468"/>
       <w:r>
         <w:rPr>
           <w:i w:val="0"/>
@@ -7313,7 +7388,7 @@
         </w:rPr>
         <w:t>Livraisons</w:t>
       </w:r>
-      <w:bookmarkEnd w:id="34"/>
+      <w:bookmarkEnd w:id="35"/>
     </w:p>
     <w:p>
       <w:r>
@@ -7369,8 +7444,8 @@
                 <w:b/>
               </w:rPr>
             </w:pPr>
-            <w:bookmarkStart w:id="35" w:name="_Toc25553321"/>
-            <w:bookmarkStart w:id="36" w:name="_Toc71691025"/>
+            <w:bookmarkStart w:id="36" w:name="_Toc25553321"/>
+            <w:bookmarkStart w:id="37" w:name="_Toc71691025"/>
             <w:r>
               <w:rPr>
                 <w:b/>
@@ -7543,7 +7618,7 @@
           <w:u w:val="single"/>
         </w:rPr>
       </w:pPr>
-      <w:bookmarkStart w:id="37" w:name="_Toc5218469"/>
+      <w:bookmarkStart w:id="38" w:name="_Toc5218469"/>
       <w:r>
         <w:br w:type="page"/>
       </w:r>
@@ -7553,10 +7628,9 @@
         <w:pStyle w:val="Titre1"/>
       </w:pPr>
       <w:r>
-        <w:lastRenderedPageBreak/>
         <w:t>Tests</w:t>
       </w:r>
-      <w:bookmarkEnd w:id="37"/>
+      <w:bookmarkEnd w:id="38"/>
     </w:p>
     <w:p>
       <w:pPr>
@@ -7566,7 +7640,7 @@
           <w:iCs/>
         </w:rPr>
       </w:pPr>
-      <w:bookmarkStart w:id="38" w:name="_Toc5218470"/>
+      <w:bookmarkStart w:id="39" w:name="_Toc5218470"/>
       <w:r>
         <w:rPr>
           <w:i w:val="0"/>
@@ -7581,7 +7655,7 @@
         </w:rPr>
         <w:t>est</w:t>
       </w:r>
-      <w:bookmarkEnd w:id="35"/>
+      <w:bookmarkEnd w:id="36"/>
       <w:r>
         <w:rPr>
           <w:i w:val="0"/>
@@ -7589,8 +7663,8 @@
         </w:rPr>
         <w:t>s effectués</w:t>
       </w:r>
-      <w:bookmarkEnd w:id="36"/>
-      <w:bookmarkEnd w:id="38"/>
+      <w:bookmarkEnd w:id="37"/>
+      <w:bookmarkEnd w:id="39"/>
     </w:p>
     <w:tbl>
       <w:tblPr>
@@ -7610,8 +7684,8 @@
             <w:tcW w:w="2689" w:type="dxa"/>
           </w:tcPr>
           <w:p>
-            <w:bookmarkStart w:id="39" w:name="_Toc25553322"/>
-            <w:bookmarkStart w:id="40" w:name="_Toc71691026"/>
+            <w:bookmarkStart w:id="40" w:name="_Toc25553322"/>
+            <w:bookmarkStart w:id="41" w:name="_Toc71691026"/>
             <w:r>
               <w:t>Scénario</w:t>
             </w:r>
@@ -7897,7 +7971,7 @@
           <w:iCs/>
         </w:rPr>
       </w:pPr>
-      <w:bookmarkStart w:id="41" w:name="_Toc5218471"/>
+      <w:bookmarkStart w:id="42" w:name="_Toc5218471"/>
       <w:r>
         <w:rPr>
           <w:i w:val="0"/>
@@ -7905,7 +7979,7 @@
         </w:rPr>
         <w:t xml:space="preserve">Erreurs </w:t>
       </w:r>
-      <w:bookmarkEnd w:id="39"/>
+      <w:bookmarkEnd w:id="40"/>
       <w:r>
         <w:rPr>
           <w:i w:val="0"/>
@@ -7913,8 +7987,8 @@
         </w:rPr>
         <w:t>restantes</w:t>
       </w:r>
-      <w:bookmarkEnd w:id="40"/>
       <w:bookmarkEnd w:id="41"/>
+      <w:bookmarkEnd w:id="42"/>
       <w:r>
         <w:rPr>
           <w:i w:val="0"/>
@@ -7927,7 +8001,7 @@
       <w:pPr>
         <w:pStyle w:val="Help"/>
       </w:pPr>
-      <w:bookmarkStart w:id="42" w:name="_Toc25553323"/>
+      <w:bookmarkStart w:id="43" w:name="_Toc25553323"/>
       <w:r>
         <w:t xml:space="preserve">S'il reste encore des </w:t>
       </w:r>
@@ -7963,7 +8037,7 @@
       <w:r>
         <w:t>Conséquences sur l'utilisation du produit</w:t>
       </w:r>
-      <w:bookmarkEnd w:id="42"/>
+      <w:bookmarkEnd w:id="43"/>
     </w:p>
     <w:p>
       <w:pPr>
@@ -7984,18 +8058,18 @@
           <w:tab w:val="num" w:pos="360"/>
         </w:tabs>
       </w:pPr>
-      <w:bookmarkStart w:id="43" w:name="_Toc25553328"/>
-      <w:bookmarkStart w:id="44" w:name="_Toc71703263"/>
-      <w:bookmarkStart w:id="45" w:name="_Toc5218472"/>
+      <w:bookmarkStart w:id="44" w:name="_Toc25553328"/>
+      <w:bookmarkStart w:id="45" w:name="_Toc71703263"/>
+      <w:bookmarkStart w:id="46" w:name="_Toc5218472"/>
       <w:r>
         <w:t>C</w:t>
       </w:r>
-      <w:bookmarkEnd w:id="43"/>
       <w:bookmarkEnd w:id="44"/>
+      <w:bookmarkEnd w:id="45"/>
       <w:r>
         <w:t>onclusions</w:t>
       </w:r>
-      <w:bookmarkEnd w:id="45"/>
+      <w:bookmarkEnd w:id="46"/>
     </w:p>
     <w:p>
       <w:pPr>
@@ -8077,16 +8151,16 @@
           <w:tab w:val="num" w:pos="360"/>
         </w:tabs>
       </w:pPr>
-      <w:bookmarkStart w:id="46" w:name="_Toc71703264"/>
-      <w:bookmarkStart w:id="47" w:name="_Toc5218473"/>
+      <w:bookmarkStart w:id="47" w:name="_Toc71703264"/>
+      <w:bookmarkStart w:id="48" w:name="_Toc5218473"/>
       <w:r>
         <w:t>A</w:t>
       </w:r>
-      <w:bookmarkEnd w:id="46"/>
+      <w:bookmarkEnd w:id="47"/>
       <w:r>
         <w:t>nnexes</w:t>
       </w:r>
-      <w:bookmarkEnd w:id="47"/>
+      <w:bookmarkEnd w:id="48"/>
     </w:p>
     <w:p>
       <w:pPr>
@@ -8096,8 +8170,8 @@
           <w:iCs/>
         </w:rPr>
       </w:pPr>
-      <w:bookmarkStart w:id="48" w:name="_Toc71703265"/>
-      <w:bookmarkStart w:id="49" w:name="_Toc5218474"/>
+      <w:bookmarkStart w:id="49" w:name="_Toc71703265"/>
+      <w:bookmarkStart w:id="50" w:name="_Toc5218474"/>
       <w:r>
         <w:rPr>
           <w:i w:val="0"/>
@@ -8105,8 +8179,8 @@
         </w:rPr>
         <w:t>Sources – Bibliographie</w:t>
       </w:r>
-      <w:bookmarkEnd w:id="48"/>
       <w:bookmarkEnd w:id="49"/>
+      <w:bookmarkEnd w:id="50"/>
     </w:p>
     <w:p>
       <w:pPr>
@@ -8138,9 +8212,9 @@
           <w:iCs/>
         </w:rPr>
       </w:pPr>
-      <w:bookmarkStart w:id="50" w:name="_Toc25553330"/>
-      <w:bookmarkStart w:id="51" w:name="_Toc71703266"/>
-      <w:bookmarkStart w:id="52" w:name="_Toc5218475"/>
+      <w:bookmarkStart w:id="51" w:name="_Toc25553330"/>
+      <w:bookmarkStart w:id="52" w:name="_Toc71703266"/>
+      <w:bookmarkStart w:id="53" w:name="_Toc5218475"/>
       <w:r>
         <w:rPr>
           <w:i w:val="0"/>
@@ -8148,8 +8222,8 @@
         </w:rPr>
         <w:t xml:space="preserve">Journal de bord </w:t>
       </w:r>
-      <w:bookmarkEnd w:id="50"/>
       <w:bookmarkEnd w:id="51"/>
+      <w:bookmarkEnd w:id="52"/>
       <w:r>
         <w:rPr>
           <w:i w:val="0"/>
@@ -8157,7 +8231,7 @@
         </w:rPr>
         <w:t>du projet</w:t>
       </w:r>
-      <w:bookmarkEnd w:id="52"/>
+      <w:bookmarkEnd w:id="53"/>
     </w:p>
     <w:p/>
     <w:tbl>
@@ -8279,7 +8353,6 @@
           </w:tcPr>
           <w:p>
             <w:r>
-              <w:lastRenderedPageBreak/>
               <w:t>18.03.2019</w:t>
             </w:r>
           </w:p>
@@ -8392,8 +8465,6 @@
           <w:szCs w:val="14"/>
         </w:rPr>
       </w:pPr>
-      <w:bookmarkStart w:id="53" w:name="_GoBack"/>
-      <w:bookmarkEnd w:id="53"/>
     </w:p>
     <w:sectPr>
       <w:headerReference w:type="default" r:id="rId14"/>
@@ -8408,7 +8479,7 @@
 </file>
 
 <file path=word/endnotes.xml><?xml version="1.0" encoding="utf-8"?>
-<w:endnotes xmlns:wpc="http://schemas.microsoft.com/office/word/2010/wordprocessingCanvas" xmlns:cx="http://schemas.microsoft.com/office/drawing/2014/chartex" xmlns:cx1="http://schemas.microsoft.com/office/drawing/2015/9/8/chartex" xmlns:cx2="http://schemas.microsoft.com/office/drawing/2015/10/21/chartex" xmlns:cx3="http://schemas.microsoft.com/office/drawing/2016/5/9/chartex" xmlns:cx4="http://schemas.microsoft.com/office/drawing/2016/5/10/chartex" xmlns:cx5="http://schemas.microsoft.com/office/drawing/2016/5/11/chartex" xmlns:cx6="http://schemas.microsoft.com/office/drawing/2016/5/12/chartex" xmlns:cx7="http://schemas.microsoft.com/office/drawing/2016/5/13/chartex" xmlns:cx8="http://schemas.microsoft.com/office/drawing/2016/5/14/chartex" xmlns:mc="http://schemas.openxmlformats.org/markup-compatibility/2006" xmlns:aink="http://schemas.microsoft.com/office/drawing/2016/ink" xmlns:am3d="http://schemas.microsoft.com/office/drawing/2017/model3d" xmlns:o="urn:schemas-microsoft-com:office:office" xmlns:r="http://schemas.openxmlformats.org/officeDocument/2006/relationships" xmlns:m="http://schemas.openxmlformats.org/officeDocument/2006/math" xmlns:v="urn:schemas-microsoft-com:vml" xmlns:wp14="http://schemas.microsoft.com/office/word/2010/wordprocessingDrawing" xmlns:wp="http://schemas.openxmlformats.org/drawingml/2006/wordprocessingDrawing" xmlns:w10="urn:schemas-microsoft-com:office:word" xmlns:w="http://schemas.openxmlformats.org/wordprocessingml/2006/main" xmlns:w14="http://schemas.microsoft.com/office/word/2010/wordml" xmlns:w15="http://schemas.microsoft.com/office/word/2012/wordml" xmlns:w16cid="http://schemas.microsoft.com/office/word/2016/wordml/cid" xmlns:w16se="http://schemas.microsoft.com/office/word/2015/wordml/symex" xmlns:wpg="http://schemas.microsoft.com/office/word/2010/wordprocessingGroup" xmlns:wpi="http://schemas.microsoft.com/office/word/2010/wordprocessingInk" xmlns:wne="http://schemas.microsoft.com/office/word/2006/wordml" xmlns:wps="http://schemas.microsoft.com/office/word/2010/wordprocessingShape" mc:Ignorable="w14 w15 w16se w16cid wp14">
+<w:endnotes xmlns:wpc="http://schemas.microsoft.com/office/word/2010/wordprocessingCanvas" xmlns:cx="http://schemas.microsoft.com/office/drawing/2014/chartex" xmlns:cx1="http://schemas.microsoft.com/office/drawing/2015/9/8/chartex" xmlns:mc="http://schemas.openxmlformats.org/markup-compatibility/2006" xmlns:o="urn:schemas-microsoft-com:office:office" xmlns:r="http://schemas.openxmlformats.org/officeDocument/2006/relationships" xmlns:m="http://schemas.openxmlformats.org/officeDocument/2006/math" xmlns:v="urn:schemas-microsoft-com:vml" xmlns:wp14="http://schemas.microsoft.com/office/word/2010/wordprocessingDrawing" xmlns:wp="http://schemas.openxmlformats.org/drawingml/2006/wordprocessingDrawing" xmlns:w10="urn:schemas-microsoft-com:office:word" xmlns:w="http://schemas.openxmlformats.org/wordprocessingml/2006/main" xmlns:w14="http://schemas.microsoft.com/office/word/2010/wordml" xmlns:w15="http://schemas.microsoft.com/office/word/2012/wordml" xmlns:w16se="http://schemas.microsoft.com/office/word/2015/wordml/symex" xmlns:wpg="http://schemas.microsoft.com/office/word/2010/wordprocessingGroup" xmlns:wpi="http://schemas.microsoft.com/office/word/2010/wordprocessingInk" xmlns:wne="http://schemas.microsoft.com/office/word/2006/wordml" xmlns:wps="http://schemas.microsoft.com/office/word/2010/wordprocessingShape" mc:Ignorable="w14 w15 w16se wp14">
   <w:endnote w:type="separator" w:id="-1">
     <w:p>
       <w:r>
@@ -8427,7 +8498,7 @@
 </file>
 
 <file path=word/footer1.xml><?xml version="1.0" encoding="utf-8"?>
-<w:ftr xmlns:wpc="http://schemas.microsoft.com/office/word/2010/wordprocessingCanvas" xmlns:cx="http://schemas.microsoft.com/office/drawing/2014/chartex" xmlns:cx1="http://schemas.microsoft.com/office/drawing/2015/9/8/chartex" xmlns:cx2="http://schemas.microsoft.com/office/drawing/2015/10/21/chartex" xmlns:cx3="http://schemas.microsoft.com/office/drawing/2016/5/9/chartex" xmlns:cx4="http://schemas.microsoft.com/office/drawing/2016/5/10/chartex" xmlns:cx5="http://schemas.microsoft.com/office/drawing/2016/5/11/chartex" xmlns:cx6="http://schemas.microsoft.com/office/drawing/2016/5/12/chartex" xmlns:cx7="http://schemas.microsoft.com/office/drawing/2016/5/13/chartex" xmlns:cx8="http://schemas.microsoft.com/office/drawing/2016/5/14/chartex" xmlns:mc="http://schemas.openxmlformats.org/markup-compatibility/2006" xmlns:aink="http://schemas.microsoft.com/office/drawing/2016/ink" xmlns:am3d="http://schemas.microsoft.com/office/drawing/2017/model3d" xmlns:o="urn:schemas-microsoft-com:office:office" xmlns:r="http://schemas.openxmlformats.org/officeDocument/2006/relationships" xmlns:m="http://schemas.openxmlformats.org/officeDocument/2006/math" xmlns:v="urn:schemas-microsoft-com:vml" xmlns:wp14="http://schemas.microsoft.com/office/word/2010/wordprocessingDrawing" xmlns:wp="http://schemas.openxmlformats.org/drawingml/2006/wordprocessingDrawing" xmlns:w10="urn:schemas-microsoft-com:office:word" xmlns:w="http://schemas.openxmlformats.org/wordprocessingml/2006/main" xmlns:w14="http://schemas.microsoft.com/office/word/2010/wordml" xmlns:w15="http://schemas.microsoft.com/office/word/2012/wordml" xmlns:w16cid="http://schemas.microsoft.com/office/word/2016/wordml/cid" xmlns:w16se="http://schemas.microsoft.com/office/word/2015/wordml/symex" xmlns:wpg="http://schemas.microsoft.com/office/word/2010/wordprocessingGroup" xmlns:wpi="http://schemas.microsoft.com/office/word/2010/wordprocessingInk" xmlns:wne="http://schemas.microsoft.com/office/word/2006/wordml" xmlns:wps="http://schemas.microsoft.com/office/word/2010/wordprocessingShape" mc:Ignorable="w14 w15 w16se w16cid wp14">
+<w:ftr xmlns:wpc="http://schemas.microsoft.com/office/word/2010/wordprocessingCanvas" xmlns:cx="http://schemas.microsoft.com/office/drawing/2014/chartex" xmlns:cx1="http://schemas.microsoft.com/office/drawing/2015/9/8/chartex" xmlns:mc="http://schemas.openxmlformats.org/markup-compatibility/2006" xmlns:o="urn:schemas-microsoft-com:office:office" xmlns:r="http://schemas.openxmlformats.org/officeDocument/2006/relationships" xmlns:m="http://schemas.openxmlformats.org/officeDocument/2006/math" xmlns:v="urn:schemas-microsoft-com:vml" xmlns:wp14="http://schemas.microsoft.com/office/word/2010/wordprocessingDrawing" xmlns:wp="http://schemas.openxmlformats.org/drawingml/2006/wordprocessingDrawing" xmlns:w10="urn:schemas-microsoft-com:office:word" xmlns:w="http://schemas.openxmlformats.org/wordprocessingml/2006/main" xmlns:w14="http://schemas.microsoft.com/office/word/2010/wordml" xmlns:w15="http://schemas.microsoft.com/office/word/2012/wordml" xmlns:w16se="http://schemas.microsoft.com/office/word/2015/wordml/symex" xmlns:wpg="http://schemas.microsoft.com/office/word/2010/wordprocessingGroup" xmlns:wpi="http://schemas.microsoft.com/office/word/2010/wordprocessingInk" xmlns:wne="http://schemas.microsoft.com/office/word/2006/wordml" xmlns:wps="http://schemas.microsoft.com/office/word/2010/wordprocessingShape" mc:Ignorable="w14 w15 w16se wp14">
   <w:p>
     <w:pPr>
       <w:pStyle w:val="Pieddepage"/>
@@ -8464,7 +8535,7 @@
         <w:rStyle w:val="Numrodepage"/>
         <w:noProof/>
       </w:rPr>
-      <w:t>10</w:t>
+      <w:t>4</w:t>
     </w:r>
     <w:r>
       <w:rPr>
@@ -8474,8 +8545,6 @@
     </w:r>
     <w:r>
       <w:tab/>
-    </w:r>
-    <w:r>
       <w:t>03/04/2019</w:t>
     </w:r>
   </w:p>
@@ -8483,7 +8552,7 @@
 </file>
 
 <file path=word/footnotes.xml><?xml version="1.0" encoding="utf-8"?>
-<w:footnotes xmlns:wpc="http://schemas.microsoft.com/office/word/2010/wordprocessingCanvas" xmlns:cx="http://schemas.microsoft.com/office/drawing/2014/chartex" xmlns:cx1="http://schemas.microsoft.com/office/drawing/2015/9/8/chartex" xmlns:cx2="http://schemas.microsoft.com/office/drawing/2015/10/21/chartex" xmlns:cx3="http://schemas.microsoft.com/office/drawing/2016/5/9/chartex" xmlns:cx4="http://schemas.microsoft.com/office/drawing/2016/5/10/chartex" xmlns:cx5="http://schemas.microsoft.com/office/drawing/2016/5/11/chartex" xmlns:cx6="http://schemas.microsoft.com/office/drawing/2016/5/12/chartex" xmlns:cx7="http://schemas.microsoft.com/office/drawing/2016/5/13/chartex" xmlns:cx8="http://schemas.microsoft.com/office/drawing/2016/5/14/chartex" xmlns:mc="http://schemas.openxmlformats.org/markup-compatibility/2006" xmlns:aink="http://schemas.microsoft.com/office/drawing/2016/ink" xmlns:am3d="http://schemas.microsoft.com/office/drawing/2017/model3d" xmlns:o="urn:schemas-microsoft-com:office:office" xmlns:r="http://schemas.openxmlformats.org/officeDocument/2006/relationships" xmlns:m="http://schemas.openxmlformats.org/officeDocument/2006/math" xmlns:v="urn:schemas-microsoft-com:vml" xmlns:wp14="http://schemas.microsoft.com/office/word/2010/wordprocessingDrawing" xmlns:wp="http://schemas.openxmlformats.org/drawingml/2006/wordprocessingDrawing" xmlns:w10="urn:schemas-microsoft-com:office:word" xmlns:w="http://schemas.openxmlformats.org/wordprocessingml/2006/main" xmlns:w14="http://schemas.microsoft.com/office/word/2010/wordml" xmlns:w15="http://schemas.microsoft.com/office/word/2012/wordml" xmlns:w16cid="http://schemas.microsoft.com/office/word/2016/wordml/cid" xmlns:w16se="http://schemas.microsoft.com/office/word/2015/wordml/symex" xmlns:wpg="http://schemas.microsoft.com/office/word/2010/wordprocessingGroup" xmlns:wpi="http://schemas.microsoft.com/office/word/2010/wordprocessingInk" xmlns:wne="http://schemas.microsoft.com/office/word/2006/wordml" xmlns:wps="http://schemas.microsoft.com/office/word/2010/wordprocessingShape" mc:Ignorable="w14 w15 w16se w16cid wp14">
+<w:footnotes xmlns:wpc="http://schemas.microsoft.com/office/word/2010/wordprocessingCanvas" xmlns:cx="http://schemas.microsoft.com/office/drawing/2014/chartex" xmlns:cx1="http://schemas.microsoft.com/office/drawing/2015/9/8/chartex" xmlns:mc="http://schemas.openxmlformats.org/markup-compatibility/2006" xmlns:o="urn:schemas-microsoft-com:office:office" xmlns:r="http://schemas.openxmlformats.org/officeDocument/2006/relationships" xmlns:m="http://schemas.openxmlformats.org/officeDocument/2006/math" xmlns:v="urn:schemas-microsoft-com:vml" xmlns:wp14="http://schemas.microsoft.com/office/word/2010/wordprocessingDrawing" xmlns:wp="http://schemas.openxmlformats.org/drawingml/2006/wordprocessingDrawing" xmlns:w10="urn:schemas-microsoft-com:office:word" xmlns:w="http://schemas.openxmlformats.org/wordprocessingml/2006/main" xmlns:w14="http://schemas.microsoft.com/office/word/2010/wordml" xmlns:w15="http://schemas.microsoft.com/office/word/2012/wordml" xmlns:w16se="http://schemas.microsoft.com/office/word/2015/wordml/symex" xmlns:wpg="http://schemas.microsoft.com/office/word/2010/wordprocessingGroup" xmlns:wpi="http://schemas.microsoft.com/office/word/2010/wordprocessingInk" xmlns:wne="http://schemas.microsoft.com/office/word/2006/wordml" xmlns:wps="http://schemas.microsoft.com/office/word/2010/wordprocessingShape" mc:Ignorable="w14 w15 w16se wp14">
   <w:footnote w:type="separator" w:id="-1">
     <w:p>
       <w:r>
@@ -8502,7 +8571,7 @@
 </file>
 
 <file path=word/header1.xml><?xml version="1.0" encoding="utf-8"?>
-<w:hdr xmlns:wpc="http://schemas.microsoft.com/office/word/2010/wordprocessingCanvas" xmlns:cx="http://schemas.microsoft.com/office/drawing/2014/chartex" xmlns:cx1="http://schemas.microsoft.com/office/drawing/2015/9/8/chartex" xmlns:cx2="http://schemas.microsoft.com/office/drawing/2015/10/21/chartex" xmlns:cx3="http://schemas.microsoft.com/office/drawing/2016/5/9/chartex" xmlns:cx4="http://schemas.microsoft.com/office/drawing/2016/5/10/chartex" xmlns:cx5="http://schemas.microsoft.com/office/drawing/2016/5/11/chartex" xmlns:cx6="http://schemas.microsoft.com/office/drawing/2016/5/12/chartex" xmlns:cx7="http://schemas.microsoft.com/office/drawing/2016/5/13/chartex" xmlns:cx8="http://schemas.microsoft.com/office/drawing/2016/5/14/chartex" xmlns:mc="http://schemas.openxmlformats.org/markup-compatibility/2006" xmlns:aink="http://schemas.microsoft.com/office/drawing/2016/ink" xmlns:am3d="http://schemas.microsoft.com/office/drawing/2017/model3d" xmlns:o="urn:schemas-microsoft-com:office:office" xmlns:r="http://schemas.openxmlformats.org/officeDocument/2006/relationships" xmlns:m="http://schemas.openxmlformats.org/officeDocument/2006/math" xmlns:v="urn:schemas-microsoft-com:vml" xmlns:wp14="http://schemas.microsoft.com/office/word/2010/wordprocessingDrawing" xmlns:wp="http://schemas.openxmlformats.org/drawingml/2006/wordprocessingDrawing" xmlns:w10="urn:schemas-microsoft-com:office:word" xmlns:w="http://schemas.openxmlformats.org/wordprocessingml/2006/main" xmlns:w14="http://schemas.microsoft.com/office/word/2010/wordml" xmlns:w15="http://schemas.microsoft.com/office/word/2012/wordml" xmlns:w16cid="http://schemas.microsoft.com/office/word/2016/wordml/cid" xmlns:w16se="http://schemas.microsoft.com/office/word/2015/wordml/symex" xmlns:wpg="http://schemas.microsoft.com/office/word/2010/wordprocessingGroup" xmlns:wpi="http://schemas.microsoft.com/office/word/2010/wordprocessingInk" xmlns:wne="http://schemas.microsoft.com/office/word/2006/wordml" xmlns:wps="http://schemas.microsoft.com/office/word/2010/wordprocessingShape" mc:Ignorable="w14 w15 w16se w16cid wp14">
+<w:hdr xmlns:wpc="http://schemas.microsoft.com/office/word/2010/wordprocessingCanvas" xmlns:cx="http://schemas.microsoft.com/office/drawing/2014/chartex" xmlns:cx1="http://schemas.microsoft.com/office/drawing/2015/9/8/chartex" xmlns:mc="http://schemas.openxmlformats.org/markup-compatibility/2006" xmlns:o="urn:schemas-microsoft-com:office:office" xmlns:r="http://schemas.openxmlformats.org/officeDocument/2006/relationships" xmlns:m="http://schemas.openxmlformats.org/officeDocument/2006/math" xmlns:v="urn:schemas-microsoft-com:vml" xmlns:wp14="http://schemas.microsoft.com/office/word/2010/wordprocessingDrawing" xmlns:wp="http://schemas.openxmlformats.org/drawingml/2006/wordprocessingDrawing" xmlns:w10="urn:schemas-microsoft-com:office:word" xmlns:w="http://schemas.openxmlformats.org/wordprocessingml/2006/main" xmlns:w14="http://schemas.microsoft.com/office/word/2010/wordml" xmlns:w15="http://schemas.microsoft.com/office/word/2012/wordml" xmlns:w16se="http://schemas.microsoft.com/office/word/2015/wordml/symex" xmlns:wpg="http://schemas.microsoft.com/office/word/2010/wordprocessingGroup" xmlns:wpi="http://schemas.microsoft.com/office/word/2010/wordprocessingInk" xmlns:wne="http://schemas.microsoft.com/office/word/2006/wordml" xmlns:wps="http://schemas.microsoft.com/office/word/2010/wordprocessingShape" mc:Ignorable="w14 w15 w16se wp14">
   <w:p>
     <w:pPr>
       <w:pStyle w:val="En-tte"/>
@@ -8604,7 +8673,7 @@
 </file>
 
 <file path=word/numbering.xml><?xml version="1.0" encoding="utf-8"?>
-<w:numbering xmlns:wpc="http://schemas.microsoft.com/office/word/2010/wordprocessingCanvas" xmlns:cx="http://schemas.microsoft.com/office/drawing/2014/chartex" xmlns:cx1="http://schemas.microsoft.com/office/drawing/2015/9/8/chartex" xmlns:cx2="http://schemas.microsoft.com/office/drawing/2015/10/21/chartex" xmlns:cx3="http://schemas.microsoft.com/office/drawing/2016/5/9/chartex" xmlns:cx4="http://schemas.microsoft.com/office/drawing/2016/5/10/chartex" xmlns:cx5="http://schemas.microsoft.com/office/drawing/2016/5/11/chartex" xmlns:cx6="http://schemas.microsoft.com/office/drawing/2016/5/12/chartex" xmlns:cx7="http://schemas.microsoft.com/office/drawing/2016/5/13/chartex" xmlns:cx8="http://schemas.microsoft.com/office/drawing/2016/5/14/chartex" xmlns:mc="http://schemas.openxmlformats.org/markup-compatibility/2006" xmlns:aink="http://schemas.microsoft.com/office/drawing/2016/ink" xmlns:am3d="http://schemas.microsoft.com/office/drawing/2017/model3d" xmlns:o="urn:schemas-microsoft-com:office:office" xmlns:r="http://schemas.openxmlformats.org/officeDocument/2006/relationships" xmlns:m="http://schemas.openxmlformats.org/officeDocument/2006/math" xmlns:v="urn:schemas-microsoft-com:vml" xmlns:wp14="http://schemas.microsoft.com/office/word/2010/wordprocessingDrawing" xmlns:wp="http://schemas.openxmlformats.org/drawingml/2006/wordprocessingDrawing" xmlns:w10="urn:schemas-microsoft-com:office:word" xmlns:w="http://schemas.openxmlformats.org/wordprocessingml/2006/main" xmlns:w14="http://schemas.microsoft.com/office/word/2010/wordml" xmlns:w15="http://schemas.microsoft.com/office/word/2012/wordml" xmlns:w16cid="http://schemas.microsoft.com/office/word/2016/wordml/cid" xmlns:w16se="http://schemas.microsoft.com/office/word/2015/wordml/symex" xmlns:wpg="http://schemas.microsoft.com/office/word/2010/wordprocessingGroup" xmlns:wpi="http://schemas.microsoft.com/office/word/2010/wordprocessingInk" xmlns:wne="http://schemas.microsoft.com/office/word/2006/wordml" xmlns:wps="http://schemas.microsoft.com/office/word/2010/wordprocessingShape" mc:Ignorable="w14 w15 w16se w16cid wp14">
+<w:numbering xmlns:wpc="http://schemas.microsoft.com/office/word/2010/wordprocessingCanvas" xmlns:cx="http://schemas.microsoft.com/office/drawing/2014/chartex" xmlns:cx1="http://schemas.microsoft.com/office/drawing/2015/9/8/chartex" xmlns:mc="http://schemas.openxmlformats.org/markup-compatibility/2006" xmlns:o="urn:schemas-microsoft-com:office:office" xmlns:r="http://schemas.openxmlformats.org/officeDocument/2006/relationships" xmlns:m="http://schemas.openxmlformats.org/officeDocument/2006/math" xmlns:v="urn:schemas-microsoft-com:vml" xmlns:wp14="http://schemas.microsoft.com/office/word/2010/wordprocessingDrawing" xmlns:wp="http://schemas.openxmlformats.org/drawingml/2006/wordprocessingDrawing" xmlns:w10="urn:schemas-microsoft-com:office:word" xmlns:w="http://schemas.openxmlformats.org/wordprocessingml/2006/main" xmlns:w14="http://schemas.microsoft.com/office/word/2010/wordml" xmlns:w15="http://schemas.microsoft.com/office/word/2012/wordml" xmlns:w16se="http://schemas.microsoft.com/office/word/2015/wordml/symex" xmlns:wpg="http://schemas.microsoft.com/office/word/2010/wordprocessingGroup" xmlns:wpi="http://schemas.microsoft.com/office/word/2010/wordprocessingInk" xmlns:wne="http://schemas.microsoft.com/office/word/2006/wordml" xmlns:wps="http://schemas.microsoft.com/office/word/2010/wordprocessingShape" mc:Ignorable="w14 w15 w16se wp14">
   <w:abstractNum w:abstractNumId="0" w15:restartNumberingAfterBreak="0">
     <w:nsid w:val="FFFFFF1D"/>
     <w:multiLevelType w:val="multilevel"/>
@@ -12416,7 +12485,7 @@
 </file>
 
 <file path=word/styles.xml><?xml version="1.0" encoding="utf-8"?>
-<w:styles xmlns:mc="http://schemas.openxmlformats.org/markup-compatibility/2006" xmlns:r="http://schemas.openxmlformats.org/officeDocument/2006/relationships" xmlns:w="http://schemas.openxmlformats.org/wordprocessingml/2006/main" xmlns:w14="http://schemas.microsoft.com/office/word/2010/wordml" xmlns:w15="http://schemas.microsoft.com/office/word/2012/wordml" xmlns:w16cid="http://schemas.microsoft.com/office/word/2016/wordml/cid" xmlns:w16se="http://schemas.microsoft.com/office/word/2015/wordml/symex" mc:Ignorable="w14 w15 w16se w16cid">
+<w:styles xmlns:mc="http://schemas.openxmlformats.org/markup-compatibility/2006" xmlns:r="http://schemas.openxmlformats.org/officeDocument/2006/relationships" xmlns:w="http://schemas.openxmlformats.org/wordprocessingml/2006/main" xmlns:w14="http://schemas.microsoft.com/office/word/2010/wordml" xmlns:w15="http://schemas.microsoft.com/office/word/2012/wordml" xmlns:w16se="http://schemas.microsoft.com/office/word/2015/wordml/symex" mc:Ignorable="w14 w15 w16se">
   <w:docDefaults>
     <w:rPrDefault>
       <w:rPr>
@@ -12426,7 +12495,7 @@
     </w:rPrDefault>
     <w:pPrDefault/>
   </w:docDefaults>
-  <w:latentStyles w:defLockedState="0" w:defUIPriority="0" w:defSemiHidden="0" w:defUnhideWhenUsed="0" w:defQFormat="0" w:count="375">
+  <w:latentStyles w:defLockedState="0" w:defUIPriority="0" w:defSemiHidden="0" w:defUnhideWhenUsed="0" w:defQFormat="0" w:count="371">
     <w:lsdException w:name="Normal" w:qFormat="1"/>
     <w:lsdException w:name="heading 1" w:uiPriority="9" w:qFormat="1"/>
     <w:lsdException w:name="heading 2" w:uiPriority="9" w:qFormat="1"/>
@@ -12447,6 +12516,7 @@
     <w:lsdException w:name="Strong" w:qFormat="1"/>
     <w:lsdException w:name="Emphasis" w:qFormat="1"/>
     <w:lsdException w:name="HTML Preformatted" w:semiHidden="1" w:unhideWhenUsed="1"/>
+    <w:lsdException w:name="Normal Table" w:semiHidden="1" w:unhideWhenUsed="1"/>
     <w:lsdException w:name="No List" w:semiHidden="1" w:unhideWhenUsed="1"/>
     <w:lsdException w:name="Outline List 1" w:semiHidden="1" w:unhideWhenUsed="1"/>
     <w:lsdException w:name="Outline List 2" w:semiHidden="1" w:unhideWhenUsed="1"/>
@@ -12489,8 +12559,10 @@
     <w:lsdException w:name="Table Elegant" w:semiHidden="1" w:unhideWhenUsed="1"/>
     <w:lsdException w:name="Table Professional" w:semiHidden="1" w:unhideWhenUsed="1"/>
     <w:lsdException w:name="Table Subtle 1" w:semiHidden="1" w:unhideWhenUsed="1"/>
+    <w:lsdException w:name="Table Subtle 2" w:semiHidden="1" w:unhideWhenUsed="1"/>
     <w:lsdException w:name="Table Web 1" w:semiHidden="1" w:unhideWhenUsed="1"/>
     <w:lsdException w:name="Table Web 2" w:semiHidden="1" w:unhideWhenUsed="1"/>
+    <w:lsdException w:name="Table Web 3" w:semiHidden="1" w:unhideWhenUsed="1"/>
     <w:lsdException w:name="Table Grid" w:uiPriority="39"/>
     <w:lsdException w:name="Table Theme" w:semiHidden="1" w:unhideWhenUsed="1"/>
     <w:lsdException w:name="Placeholder Text" w:semiHidden="1" w:uiPriority="67"/>
@@ -12708,10 +12780,6 @@
     <w:lsdException w:name="List Table 5 Dark Accent 6" w:uiPriority="50"/>
     <w:lsdException w:name="List Table 6 Colorful Accent 6" w:uiPriority="51"/>
     <w:lsdException w:name="List Table 7 Colorful Accent 6" w:uiPriority="52"/>
-    <w:lsdException w:name="Mention" w:semiHidden="1" w:uiPriority="99" w:unhideWhenUsed="1"/>
-    <w:lsdException w:name="Smart Hyperlink" w:semiHidden="1" w:uiPriority="99" w:unhideWhenUsed="1"/>
-    <w:lsdException w:name="Hashtag" w:semiHidden="1" w:uiPriority="99" w:unhideWhenUsed="1"/>
-    <w:lsdException w:name="Unresolved Mention" w:semiHidden="1" w:uiPriority="99" w:unhideWhenUsed="1"/>
   </w:latentStyles>
   <w:style w:type="paragraph" w:default="1" w:styleId="Normal">
     <w:name w:val="Normal"/>
@@ -13598,7 +13666,7 @@
 </file>
 
 <file path=customXml/itemProps1.xml><?xml version="1.0" encoding="utf-8"?>
-<ds:datastoreItem xmlns:ds="http://schemas.openxmlformats.org/officeDocument/2006/customXml" ds:itemID="{B0D70878-9E6E-4B02-8601-66DB2C747F5C}">
+<ds:datastoreItem xmlns:ds="http://schemas.openxmlformats.org/officeDocument/2006/customXml" ds:itemID="{B26D7DFE-BE68-41A3-A4FE-58A11ED8FBE7}">
   <ds:schemaRefs>
     <ds:schemaRef ds:uri="http://schemas.openxmlformats.org/officeDocument/2006/bibliography"/>
   </ds:schemaRefs>

</xml_diff>

<commit_message>
petit correction/changement affichage victoire
</commit_message>
<xml_diff>
--- a/doc/Documentation de projet 2.docx
+++ b/doc/Documentation de projet 2.docx
@@ -3476,7 +3476,7 @@
             <v:path o:extrusionok="f" gradientshapeok="t" o:connecttype="rect"/>
             <o:lock v:ext="edit" aspectratio="t"/>
           </v:shapetype>
-          <v:shape id="_x0000_s1027" type="#_x0000_t75" style="position:absolute;left:0;text-align:left;margin-left:0;margin-top:19.85pt;width:458.65pt;height:358.8pt;z-index:-251655168;mso-position-horizontal:center;mso-position-horizontal-relative:margin;mso-position-vertical-relative:text" wrapcoords="-36 0 -36 21554 21600 21554 21600 0 -36 0">
+          <v:shape id="_x0000_s1027" type="#_x0000_t75" style="position:absolute;left:0;text-align:left;margin-left:0;margin-top:19.85pt;width:458.65pt;height:358.8pt;z-index:-251656192;mso-position-horizontal:center;mso-position-horizontal-relative:margin;mso-position-vertical-relative:text" wrapcoords="-36 0 -36 21554 21600 21554 21600 0 -36 0">
             <v:imagedata r:id="rId12" o:title="Planification initiale"/>
             <w10:wrap type="tight" anchorx="margin"/>
           </v:shape>
@@ -3496,23 +3496,21 @@
         </w:rPr>
         <w:t xml:space="preserve"> initiale</w:t>
       </w:r>
-      <w:bookmarkStart w:id="5" w:name="_GoBack"/>
       <w:bookmarkEnd w:id="4"/>
+    </w:p>
+    <w:p>
+      <w:pPr>
+        <w:pStyle w:val="Titre1"/>
+      </w:pPr>
+      <w:bookmarkStart w:id="5" w:name="_Toc5218456"/>
+      <w:r>
+        <w:t>Analyse</w:t>
+      </w:r>
       <w:bookmarkEnd w:id="5"/>
     </w:p>
     <w:p>
-      <w:pPr>
-        <w:pStyle w:val="Titre1"/>
-      </w:pPr>
-      <w:bookmarkStart w:id="6" w:name="_Toc5218456"/>
-      <w:r>
-        <w:t>Analyse</w:t>
-      </w:r>
-      <w:bookmarkEnd w:id="6"/>
-    </w:p>
-    <w:p>
-      <w:bookmarkStart w:id="7" w:name="_Toc25553307"/>
-      <w:bookmarkStart w:id="8" w:name="_Toc71691011"/>
+      <w:bookmarkStart w:id="6" w:name="_Toc25553307"/>
+      <w:bookmarkStart w:id="7" w:name="_Toc71691011"/>
       <w:r>
         <w:t>Le produit fini sera un jeu de bataille navale, exécutable dans l’invite de commandes. On jouera seul contre l’ordinateur. L’ordinateur ne jouera pas. On pourra apprendre à jouer, pouvoir placer les bateaux et jouer une partie complète.</w:t>
       </w:r>
@@ -3539,9 +3537,9 @@
           <w:iCs/>
         </w:rPr>
       </w:pPr>
-      <w:bookmarkStart w:id="9" w:name="_Toc5218457"/>
+      <w:bookmarkStart w:id="8" w:name="_Toc5218457"/>
+      <w:bookmarkEnd w:id="6"/>
       <w:bookmarkEnd w:id="7"/>
-      <w:bookmarkEnd w:id="8"/>
       <w:r>
         <w:rPr>
           <w:i w:val="0"/>
@@ -3549,7 +3547,7 @@
         </w:rPr>
         <w:t>Use cases et scénarios</w:t>
       </w:r>
-      <w:bookmarkEnd w:id="9"/>
+      <w:bookmarkEnd w:id="8"/>
     </w:p>
     <w:p>
       <w:r>
@@ -3563,29 +3561,29 @@
       </w:r>
     </w:p>
     <w:p>
-      <w:bookmarkStart w:id="10" w:name="_Toc71691012"/>
+      <w:bookmarkStart w:id="9" w:name="_Toc71691012"/>
     </w:p>
     <w:p>
       <w:pPr>
         <w:pStyle w:val="Titre3"/>
       </w:pPr>
-      <w:bookmarkStart w:id="11" w:name="_Toc1588691"/>
-      <w:bookmarkStart w:id="12" w:name="_Toc5218458"/>
+      <w:bookmarkStart w:id="10" w:name="_Toc1588691"/>
+      <w:bookmarkStart w:id="11" w:name="_Toc5218458"/>
       <w:r>
         <w:t>Apprendre à jouer</w:t>
       </w:r>
+      <w:bookmarkEnd w:id="10"/>
       <w:bookmarkEnd w:id="11"/>
-      <w:bookmarkEnd w:id="12"/>
     </w:p>
     <w:p>
       <w:pPr>
         <w:pStyle w:val="Titre4"/>
       </w:pPr>
-      <w:bookmarkStart w:id="13" w:name="_Toc1588692"/>
+      <w:bookmarkStart w:id="12" w:name="_Toc1588692"/>
       <w:r>
         <w:t>Démarrer et lire les règles</w:t>
       </w:r>
-      <w:bookmarkEnd w:id="13"/>
+      <w:bookmarkEnd w:id="12"/>
     </w:p>
     <w:tbl>
       <w:tblPr>
@@ -4083,11 +4081,11 @@
       <w:pPr>
         <w:pStyle w:val="Titre4"/>
       </w:pPr>
-      <w:bookmarkStart w:id="14" w:name="_Toc1588693"/>
+      <w:bookmarkStart w:id="13" w:name="_Toc1588693"/>
       <w:r>
         <w:t>Démarrer sans lire les règles</w:t>
       </w:r>
-      <w:bookmarkEnd w:id="14"/>
+      <w:bookmarkEnd w:id="13"/>
     </w:p>
     <w:tbl>
       <w:tblPr>
@@ -4436,23 +4434,23 @@
       <w:pPr>
         <w:pStyle w:val="Titre3"/>
       </w:pPr>
-      <w:bookmarkStart w:id="15" w:name="_Toc1588694"/>
-      <w:bookmarkStart w:id="16" w:name="_Toc5218459"/>
+      <w:bookmarkStart w:id="14" w:name="_Toc1588694"/>
+      <w:bookmarkStart w:id="15" w:name="_Toc5218459"/>
       <w:r>
         <w:t>Placer les bateaux</w:t>
       </w:r>
+      <w:bookmarkEnd w:id="14"/>
       <w:bookmarkEnd w:id="15"/>
-      <w:bookmarkEnd w:id="16"/>
     </w:p>
     <w:p>
       <w:pPr>
         <w:pStyle w:val="Titre4"/>
       </w:pPr>
-      <w:bookmarkStart w:id="17" w:name="_Toc1588695"/>
+      <w:bookmarkStart w:id="16" w:name="_Toc1588695"/>
       <w:r>
         <w:t>Grille fixe</w:t>
       </w:r>
-      <w:bookmarkEnd w:id="17"/>
+      <w:bookmarkEnd w:id="16"/>
     </w:p>
     <w:tbl>
       <w:tblPr>
@@ -4757,11 +4755,11 @@
       <w:pPr>
         <w:pStyle w:val="Titre4"/>
       </w:pPr>
-      <w:bookmarkStart w:id="18" w:name="_Toc1588696"/>
+      <w:bookmarkStart w:id="17" w:name="_Toc1588696"/>
       <w:r>
         <w:t>Choisir une grille</w:t>
       </w:r>
-      <w:bookmarkEnd w:id="18"/>
+      <w:bookmarkEnd w:id="17"/>
     </w:p>
     <w:tbl>
       <w:tblPr>
@@ -5134,11 +5132,11 @@
       <w:pPr>
         <w:pStyle w:val="Titre4"/>
       </w:pPr>
-      <w:bookmarkStart w:id="19" w:name="_Toc1588697"/>
+      <w:bookmarkStart w:id="18" w:name="_Toc1588697"/>
       <w:r>
         <w:t>Placer les bateaux (joueur)</w:t>
       </w:r>
-      <w:bookmarkEnd w:id="19"/>
+      <w:bookmarkEnd w:id="18"/>
     </w:p>
     <w:tbl>
       <w:tblPr>
@@ -5741,28 +5739,28 @@
         </w:numPr>
         <w:ind w:left="720" w:hanging="720"/>
       </w:pPr>
-      <w:bookmarkStart w:id="20" w:name="_Toc1588698"/>
+      <w:bookmarkStart w:id="19" w:name="_Toc1588698"/>
     </w:p>
     <w:p>
       <w:pPr>
         <w:pStyle w:val="Titre3"/>
       </w:pPr>
-      <w:bookmarkStart w:id="21" w:name="_Toc5218460"/>
+      <w:bookmarkStart w:id="20" w:name="_Toc5218460"/>
       <w:r>
         <w:t>Jouer contre l’ordinateur</w:t>
       </w:r>
+      <w:bookmarkEnd w:id="19"/>
       <w:bookmarkEnd w:id="20"/>
-      <w:bookmarkEnd w:id="21"/>
     </w:p>
     <w:p>
       <w:pPr>
         <w:pStyle w:val="Titre4"/>
       </w:pPr>
-      <w:bookmarkStart w:id="22" w:name="_Toc1588699"/>
+      <w:bookmarkStart w:id="21" w:name="_Toc1588699"/>
       <w:r>
         <w:t>Partie complète.</w:t>
       </w:r>
-      <w:bookmarkEnd w:id="22"/>
+      <w:bookmarkEnd w:id="21"/>
     </w:p>
     <w:tbl>
       <w:tblPr>
@@ -6188,13 +6186,7 @@
               <w:t>« </w:t>
             </w:r>
             <w:r>
-              <w:t xml:space="preserve">Pour </w:t>
-            </w:r>
-            <w:r>
-              <w:t>B8</w:t>
-            </w:r>
-            <w:r>
-              <w:t xml:space="preserve"> : </w:t>
+              <w:t xml:space="preserve">Pour B8 : </w:t>
             </w:r>
             <w:r>
               <w:t>Touché » + Afficher un « O » dans la case.</w:t>
@@ -6247,13 +6239,7 @@
               <w:t>« </w:t>
             </w:r>
             <w:r>
-              <w:t xml:space="preserve">Pour </w:t>
-            </w:r>
-            <w:r>
-              <w:t>B7</w:t>
-            </w:r>
-            <w:r>
-              <w:t xml:space="preserve"> : </w:t>
+              <w:t xml:space="preserve">Pour B7 : </w:t>
             </w:r>
             <w:r>
               <w:t>Touché » + Afficher un « O » dans la case.</w:t>
@@ -6312,22 +6298,13 @@
               <w:t>« </w:t>
             </w:r>
             <w:r>
-              <w:t xml:space="preserve">Pour </w:t>
-            </w:r>
-            <w:r>
-              <w:t>B6</w:t>
-            </w:r>
-            <w:r>
-              <w:t xml:space="preserve"> : </w:t>
+              <w:t xml:space="preserve">Pour B6 : </w:t>
             </w:r>
             <w:r>
               <w:t>Touché et coulé !» + Sur le plateau, les « O » se changent en block blanc.</w:t>
             </w:r>
             <w:r>
-              <w:t xml:space="preserve"> + </w:t>
-            </w:r>
-            <w:r>
-              <w:t>« Entrez une case : »</w:t>
+              <w:t xml:space="preserve"> + « Entrez une case : »</w:t>
             </w:r>
           </w:p>
         </w:tc>
@@ -6383,19 +6360,13 @@
               <w:t>« </w:t>
             </w:r>
             <w:r>
-              <w:t>Pour F</w:t>
-            </w:r>
-            <w:r>
-              <w:t xml:space="preserve">4 : </w:t>
+              <w:t xml:space="preserve">Pour F4 : </w:t>
             </w:r>
             <w:r>
               <w:t>A l’eau » + Afficher une croix</w:t>
             </w:r>
             <w:r>
-              <w:t xml:space="preserve">. + </w:t>
-            </w:r>
-            <w:r>
-              <w:t>« Entrez une case : »</w:t>
+              <w:t>. + « Entrez une case : »</w:t>
             </w:r>
           </w:p>
         </w:tc>
@@ -6496,10 +6467,7 @@
               <w:t>« Touché » + Afficher un « O » dans la case.</w:t>
             </w:r>
             <w:r>
-              <w:t xml:space="preserve"> + </w:t>
-            </w:r>
-            <w:r>
-              <w:t>« Entrez une case : »</w:t>
+              <w:t xml:space="preserve"> + « Entrez une case : »</w:t>
             </w:r>
           </w:p>
         </w:tc>
@@ -6553,10 +6521,7 @@
               <w:t>! Refaites votre choix… »</w:t>
             </w:r>
             <w:r>
-              <w:t xml:space="preserve"> + </w:t>
-            </w:r>
-            <w:r>
-              <w:t>« Entrez une case : »</w:t>
+              <w:t xml:space="preserve"> + « Entrez une case : »</w:t>
             </w:r>
           </w:p>
         </w:tc>
@@ -6614,7 +6579,16 @@
               <w:cnfStyle w:val="000000000000" w:firstRow="0" w:lastRow="0" w:firstColumn="0" w:lastColumn="0" w:oddVBand="0" w:evenVBand="0" w:oddHBand="0" w:evenHBand="0" w:firstRowFirstColumn="0" w:firstRowLastColumn="0" w:lastRowFirstColumn="0" w:lastRowLastColumn="0"/>
             </w:pPr>
             <w:r>
-              <w:t>« Bravo vous avez gagné !  Essayez une autre grille. Pour cela relancez le programme ! (05)</w:t>
+              <w:t>« </w:t>
+            </w:r>
+            <w:r>
+              <w:t>Bravo vous avez gagné en 13</w:t>
+            </w:r>
+            <w:r>
+              <w:t xml:space="preserve"> coups !  Essayez une autre grille ! Pour cela relancez le programme ! Tapez une touche pour quitter le jeu ...</w:t>
+            </w:r>
+            <w:r>
+              <w:t> »</w:t>
             </w:r>
           </w:p>
         </w:tc>
@@ -6629,7 +6603,7 @@
           <w:iCs/>
         </w:rPr>
       </w:pPr>
-      <w:bookmarkStart w:id="23" w:name="_Toc5218461"/>
+      <w:bookmarkStart w:id="22" w:name="_Toc5218461"/>
       <w:r>
         <w:rPr>
           <w:i w:val="0"/>
@@ -6637,7 +6611,9 @@
         </w:rPr>
         <w:t>Stratégie de test</w:t>
       </w:r>
-      <w:bookmarkEnd w:id="10"/>
+      <w:bookmarkStart w:id="23" w:name="_GoBack"/>
+      <w:bookmarkEnd w:id="9"/>
+      <w:bookmarkEnd w:id="22"/>
       <w:bookmarkEnd w:id="23"/>
     </w:p>
     <w:p>
@@ -8535,7 +8511,7 @@
         <w:rStyle w:val="Numrodepage"/>
         <w:noProof/>
       </w:rPr>
-      <w:t>4</w:t>
+      <w:t>12</w:t>
     </w:r>
     <w:r>
       <w:rPr>
@@ -8545,7 +8521,24 @@
     </w:r>
     <w:r>
       <w:tab/>
-      <w:t>03/04/2019</w:t>
+    </w:r>
+    <w:r>
+      <w:fldChar w:fldCharType="begin"/>
+    </w:r>
+    <w:r>
+      <w:instrText xml:space="preserve"> TIME \@ "dd/MM/yyyy" </w:instrText>
+    </w:r>
+    <w:r>
+      <w:fldChar w:fldCharType="separate"/>
+    </w:r>
+    <w:r>
+      <w:rPr>
+        <w:noProof/>
+      </w:rPr>
+      <w:t>05/04/2019</w:t>
+    </w:r>
+    <w:r>
+      <w:fldChar w:fldCharType="end"/>
     </w:r>
   </w:p>
 </w:ftr>
@@ -13666,7 +13659,7 @@
 </file>
 
 <file path=customXml/itemProps1.xml><?xml version="1.0" encoding="utf-8"?>
-<ds:datastoreItem xmlns:ds="http://schemas.openxmlformats.org/officeDocument/2006/customXml" ds:itemID="{B26D7DFE-BE68-41A3-A4FE-58A11ED8FBE7}">
+<ds:datastoreItem xmlns:ds="http://schemas.openxmlformats.org/officeDocument/2006/customXml" ds:itemID="{B1BBB2A7-2872-4B6A-AE53-A2645A0258D3}">
   <ds:schemaRefs>
     <ds:schemaRef ds:uri="http://schemas.openxmlformats.org/officeDocument/2006/bibliography"/>
   </ds:schemaRefs>

</xml_diff>

<commit_message>
modif. de la stratégie de test + tests fonctionnels pour Partie complète
changements des coordonnées des cases dans le scénario, pour que ca fonctionne avec les positions des bateaux actuelles.
</commit_message>
<xml_diff>
--- a/doc/Documentation de projet 2.docx
+++ b/doc/Documentation de projet 2.docx
@@ -6130,7 +6130,13 @@
               <w:t xml:space="preserve"> » + Afficher une croix</w:t>
             </w:r>
             <w:r>
-              <w:t xml:space="preserve"> +</w:t>
+              <w:t xml:space="preserve"> </w:t>
+            </w:r>
+            <w:r>
+              <w:t xml:space="preserve">dans la case </w:t>
+            </w:r>
+            <w:r>
+              <w:t>+</w:t>
             </w:r>
             <w:r>
               <w:t xml:space="preserve"> « Entrez une case : »</w:t>
@@ -6160,7 +6166,7 @@
               <w:rPr>
                 <w:b w:val="0"/>
               </w:rPr>
-              <w:t>On entre B8</w:t>
+              <w:t>On entre D2</w:t>
             </w:r>
           </w:p>
         </w:tc>
@@ -6186,7 +6192,10 @@
               <w:t>« </w:t>
             </w:r>
             <w:r>
-              <w:t xml:space="preserve">Pour B8 : </w:t>
+              <w:t xml:space="preserve">Pour D2 </w:t>
+            </w:r>
+            <w:r>
+              <w:t xml:space="preserve">: </w:t>
             </w:r>
             <w:r>
               <w:t>Touché » + Afficher un « O » dans la case.</w:t>
@@ -6213,7 +6222,7 @@
               <w:rPr>
                 <w:b w:val="0"/>
               </w:rPr>
-              <w:t>On entre B7</w:t>
+              <w:t>On entre D3</w:t>
             </w:r>
           </w:p>
         </w:tc>
@@ -6239,7 +6248,10 @@
               <w:t>« </w:t>
             </w:r>
             <w:r>
-              <w:t xml:space="preserve">Pour B7 : </w:t>
+              <w:t>Pour D3</w:t>
+            </w:r>
+            <w:r>
+              <w:t xml:space="preserve"> : </w:t>
             </w:r>
             <w:r>
               <w:t>Touché » + Afficher un « O » dans la case.</w:t>
@@ -6269,7 +6281,7 @@
               <w:rPr>
                 <w:b w:val="0"/>
               </w:rPr>
-              <w:t>On entre B6</w:t>
+              <w:t>On entre D4</w:t>
             </w:r>
           </w:p>
         </w:tc>
@@ -6298,10 +6310,19 @@
               <w:t>« </w:t>
             </w:r>
             <w:r>
-              <w:t xml:space="preserve">Pour B6 : </w:t>
-            </w:r>
-            <w:r>
-              <w:t>Touché et coulé !» + Sur le plateau, les « O » se changent en block blanc.</w:t>
+              <w:t>Pour D4</w:t>
+            </w:r>
+            <w:r>
+              <w:t xml:space="preserve"> : </w:t>
+            </w:r>
+            <w:r>
+              <w:t xml:space="preserve">Touché et </w:t>
+            </w:r>
+            <w:r>
+              <w:t>coulé !» + Sur le plateau, les cases du bateau</w:t>
+            </w:r>
+            <w:r>
+              <w:t xml:space="preserve"> se changent en block blanc.</w:t>
             </w:r>
             <w:r>
               <w:t xml:space="preserve"> + « Entrez une case : »</w:t>
@@ -6324,18 +6345,6 @@
                 <w:b w:val="0"/>
               </w:rPr>
             </w:pPr>
-            <w:r>
-              <w:rPr>
-                <w:b w:val="0"/>
-              </w:rPr>
-              <w:t>On entre F</w:t>
-            </w:r>
-            <w:r>
-              <w:rPr>
-                <w:b w:val="0"/>
-              </w:rPr>
-              <w:t>4</w:t>
-            </w:r>
           </w:p>
         </w:tc>
         <w:tc>
@@ -6360,7 +6369,10 @@
               <w:t>« </w:t>
             </w:r>
             <w:r>
-              <w:t xml:space="preserve">Pour F4 : </w:t>
+              <w:t>Pour F8</w:t>
+            </w:r>
+            <w:r>
+              <w:t xml:space="preserve"> : </w:t>
             </w:r>
             <w:r>
               <w:t>A l’eau » + Afficher une croix</w:t>
@@ -6411,13 +6423,13 @@
               <w:cnfStyle w:val="000000000000" w:firstRow="0" w:lastRow="0" w:firstColumn="0" w:lastColumn="0" w:oddVBand="0" w:evenVBand="0" w:oddHBand="0" w:evenHBand="0" w:firstRowFirstColumn="0" w:firstRowLastColumn="0" w:lastRowFirstColumn="0" w:lastRowLastColumn="0"/>
             </w:pPr>
             <w:r>
-              <w:t>« Cette valeur ne correspond pas à une case ! Recommencez.</w:t>
-            </w:r>
-            <w:r>
-              <w:t xml:space="preserve"> Entrez une case : </w:t>
-            </w:r>
-            <w:r>
-              <w:t>»</w:t>
+              <w:t>« Cette valeur ne correspo</w:t>
+            </w:r>
+            <w:r>
+              <w:t>nd pas à une case ! Recommencez</w:t>
+            </w:r>
+            <w:r>
+              <w:t> : »</w:t>
             </w:r>
           </w:p>
         </w:tc>
@@ -6441,8 +6453,114 @@
               <w:rPr>
                 <w:b w:val="0"/>
               </w:rPr>
-              <w:t>On entre D3</w:t>
-            </w:r>
+              <w:t xml:space="preserve">On entre bla </w:t>
+            </w:r>
+            <w:proofErr w:type="spellStart"/>
+            <w:r>
+              <w:rPr>
+                <w:b w:val="0"/>
+              </w:rPr>
+              <w:t>bla</w:t>
+            </w:r>
+            <w:proofErr w:type="spellEnd"/>
+            <w:r>
+              <w:rPr>
+                <w:b w:val="0"/>
+              </w:rPr>
+              <w:t xml:space="preserve"> </w:t>
+            </w:r>
+            <w:proofErr w:type="spellStart"/>
+            <w:r>
+              <w:rPr>
+                <w:b w:val="0"/>
+              </w:rPr>
+              <w:t>bla</w:t>
+            </w:r>
+            <w:proofErr w:type="spellEnd"/>
+            <w:r>
+              <w:rPr>
+                <w:b w:val="0"/>
+              </w:rPr>
+              <w:t xml:space="preserve"> bla </w:t>
+            </w:r>
+            <w:proofErr w:type="spellStart"/>
+            <w:r>
+              <w:rPr>
+                <w:b w:val="0"/>
+              </w:rPr>
+              <w:t>bla</w:t>
+            </w:r>
+            <w:proofErr w:type="spellEnd"/>
+            <w:r>
+              <w:rPr>
+                <w:b w:val="0"/>
+              </w:rPr>
+              <w:t xml:space="preserve"> </w:t>
+            </w:r>
+            <w:proofErr w:type="spellStart"/>
+            <w:r>
+              <w:rPr>
+                <w:b w:val="0"/>
+              </w:rPr>
+              <w:t>bla</w:t>
+            </w:r>
+            <w:proofErr w:type="spellEnd"/>
+            <w:r>
+              <w:rPr>
+                <w:b w:val="0"/>
+              </w:rPr>
+              <w:t xml:space="preserve"> </w:t>
+            </w:r>
+            <w:proofErr w:type="spellStart"/>
+            <w:r>
+              <w:rPr>
+                <w:b w:val="0"/>
+              </w:rPr>
+              <w:t>bla</w:t>
+            </w:r>
+            <w:proofErr w:type="spellEnd"/>
+            <w:r>
+              <w:rPr>
+                <w:b w:val="0"/>
+              </w:rPr>
+              <w:t xml:space="preserve"> </w:t>
+            </w:r>
+            <w:proofErr w:type="spellStart"/>
+            <w:r>
+              <w:rPr>
+                <w:b w:val="0"/>
+              </w:rPr>
+              <w:t>bla</w:t>
+            </w:r>
+            <w:proofErr w:type="spellEnd"/>
+            <w:r>
+              <w:rPr>
+                <w:b w:val="0"/>
+              </w:rPr>
+              <w:t xml:space="preserve"> </w:t>
+            </w:r>
+            <w:proofErr w:type="spellStart"/>
+            <w:r>
+              <w:rPr>
+                <w:b w:val="0"/>
+              </w:rPr>
+              <w:t>bla</w:t>
+            </w:r>
+            <w:proofErr w:type="spellEnd"/>
+            <w:r>
+              <w:rPr>
+                <w:b w:val="0"/>
+              </w:rPr>
+              <w:t xml:space="preserve"> </w:t>
+            </w:r>
+            <w:proofErr w:type="spellStart"/>
+            <w:r>
+              <w:rPr>
+                <w:b w:val="0"/>
+              </w:rPr>
+              <w:t>bla</w:t>
+            </w:r>
+            <w:proofErr w:type="spellEnd"/>
           </w:p>
         </w:tc>
         <w:tc>
@@ -6453,6 +6571,8 @@
             <w:pPr>
               <w:cnfStyle w:val="000000000000" w:firstRow="0" w:lastRow="0" w:firstColumn="0" w:lastColumn="0" w:oddVBand="0" w:evenVBand="0" w:oddHBand="0" w:evenHBand="0" w:firstRowFirstColumn="0" w:firstRowLastColumn="0" w:lastRowFirstColumn="0" w:lastRowLastColumn="0"/>
             </w:pPr>
+            <w:bookmarkStart w:id="22" w:name="_GoBack"/>
+            <w:bookmarkEnd w:id="22"/>
           </w:p>
         </w:tc>
         <w:tc>
@@ -6464,10 +6584,60 @@
               <w:cnfStyle w:val="000000000000" w:firstRow="0" w:lastRow="0" w:firstColumn="0" w:lastColumn="0" w:oddVBand="0" w:evenVBand="0" w:oddHBand="0" w:evenHBand="0" w:firstRowFirstColumn="0" w:firstRowLastColumn="0" w:lastRowFirstColumn="0" w:lastRowLastColumn="0"/>
             </w:pPr>
             <w:r>
-              <w:t>« Touché » + Afficher un « O » dans la case.</w:t>
-            </w:r>
-            <w:r>
-              <w:t xml:space="preserve"> + « Entrez une case : »</w:t>
+              <w:t>« Cette valeur ne correspond pas à une case ! Recommencez : »</w:t>
+            </w:r>
+          </w:p>
+        </w:tc>
+      </w:tr>
+      <w:tr>
+        <w:trPr>
+          <w:trHeight w:val="510"/>
+        </w:trPr>
+        <w:tc>
+          <w:tcPr>
+            <w:cnfStyle w:val="001000000000" w:firstRow="0" w:lastRow="0" w:firstColumn="1" w:lastColumn="0" w:oddVBand="0" w:evenVBand="0" w:oddHBand="0" w:evenHBand="0" w:firstRowFirstColumn="0" w:firstRowLastColumn="0" w:lastRowFirstColumn="0" w:lastRowLastColumn="0"/>
+            <w:tcW w:w="3019" w:type="dxa"/>
+          </w:tcPr>
+          <w:p>
+            <w:pPr>
+              <w:rPr>
+                <w:b w:val="0"/>
+              </w:rPr>
+            </w:pPr>
+            <w:r>
+              <w:rPr>
+                <w:b w:val="0"/>
+              </w:rPr>
+              <w:t>On entre G8</w:t>
+            </w:r>
+          </w:p>
+        </w:tc>
+        <w:tc>
+          <w:tcPr>
+            <w:tcW w:w="2221" w:type="dxa"/>
+          </w:tcPr>
+          <w:p>
+            <w:pPr>
+              <w:cnfStyle w:val="000000000000" w:firstRow="0" w:lastRow="0" w:firstColumn="0" w:lastColumn="0" w:oddVBand="0" w:evenVBand="0" w:oddHBand="0" w:evenHBand="0" w:firstRowFirstColumn="0" w:firstRowLastColumn="0" w:lastRowFirstColumn="0" w:lastRowLastColumn="0"/>
+            </w:pPr>
+          </w:p>
+        </w:tc>
+        <w:tc>
+          <w:tcPr>
+            <w:tcW w:w="3820" w:type="dxa"/>
+          </w:tcPr>
+          <w:p>
+            <w:pPr>
+              <w:cnfStyle w:val="000000000000" w:firstRow="0" w:lastRow="0" w:firstColumn="0" w:lastColumn="0" w:oddVBand="0" w:evenVBand="0" w:oddHBand="0" w:evenHBand="0" w:firstRowFirstColumn="0" w:firstRowLastColumn="0" w:lastRowFirstColumn="0" w:lastRowLastColumn="0"/>
+            </w:pPr>
+            <w:r>
+              <w:t>« Pour G</w:t>
+            </w:r>
+            <w:r>
+              <w:t xml:space="preserve">8 : </w:t>
+            </w:r>
+            <w:r>
+              <w:t>Touché » + Afficher un « O » dans la case. + « Entrez une case : »</w:t>
             </w:r>
           </w:p>
         </w:tc>
@@ -6486,7 +6656,13 @@
               <w:rPr>
                 <w:b w:val="0"/>
               </w:rPr>
-              <w:t>On entre F4</w:t>
+              <w:t>On entre F</w:t>
+            </w:r>
+            <w:r>
+              <w:rPr>
+                <w:b w:val="0"/>
+              </w:rPr>
+              <w:t>8</w:t>
             </w:r>
           </w:p>
         </w:tc>
@@ -6512,7 +6688,16 @@
               <w:cnfStyle w:val="000000000000" w:firstRow="0" w:lastRow="0" w:firstColumn="0" w:lastColumn="0" w:oddVBand="0" w:evenVBand="0" w:oddHBand="0" w:evenHBand="0" w:firstRowFirstColumn="0" w:firstRowLastColumn="0" w:lastRowFirstColumn="0" w:lastRowLastColumn="0"/>
             </w:pPr>
             <w:r>
-              <w:t xml:space="preserve">« Déjà </w:t>
+              <w:t>«</w:t>
+            </w:r>
+            <w:r>
+              <w:t xml:space="preserve"> Pour</w:t>
+            </w:r>
+            <w:r>
+              <w:t xml:space="preserve"> F8 : </w:t>
+            </w:r>
+            <w:r>
+              <w:t xml:space="preserve">Déjà </w:t>
             </w:r>
             <w:r>
               <w:t>tiré ici </w:t>
@@ -6521,7 +6706,7 @@
               <w:t>! Refaites votre choix… »</w:t>
             </w:r>
             <w:r>
-              <w:t xml:space="preserve"> + « Entrez une case : »</w:t>
+              <w:t xml:space="preserve"> + « Entrez une case : »</w:t>
             </w:r>
           </w:p>
         </w:tc>
@@ -6579,10 +6764,7 @@
               <w:cnfStyle w:val="000000000000" w:firstRow="0" w:lastRow="0" w:firstColumn="0" w:lastColumn="0" w:oddVBand="0" w:evenVBand="0" w:oddHBand="0" w:evenHBand="0" w:firstRowFirstColumn="0" w:firstRowLastColumn="0" w:lastRowFirstColumn="0" w:lastRowLastColumn="0"/>
             </w:pPr>
             <w:r>
-              <w:t>« </w:t>
-            </w:r>
-            <w:r>
-              <w:t>Bravo vous avez gagné en 13</w:t>
+              <w:t>« Bravo vous avez gagné en 13</w:t>
             </w:r>
             <w:r>
               <w:t xml:space="preserve"> coups !  Essayez une autre grille ! Pour cela relancez le programme ! Tapez une touche pour quitter le jeu ...</w:t>
@@ -6603,7 +6785,7 @@
           <w:iCs/>
         </w:rPr>
       </w:pPr>
-      <w:bookmarkStart w:id="22" w:name="_Toc5218461"/>
+      <w:bookmarkStart w:id="23" w:name="_Toc5218461"/>
       <w:r>
         <w:rPr>
           <w:i w:val="0"/>
@@ -6611,9 +6793,7 @@
         </w:rPr>
         <w:t>Stratégie de test</w:t>
       </w:r>
-      <w:bookmarkStart w:id="23" w:name="_GoBack"/>
       <w:bookmarkEnd w:id="9"/>
-      <w:bookmarkEnd w:id="22"/>
       <w:bookmarkEnd w:id="23"/>
     </w:p>
     <w:p>
@@ -6623,12 +6803,25 @@
         <w:t>A chaque nouvelle version du projet publiée (Release), je ferai des tests fonctionnels</w:t>
       </w:r>
       <w:r>
-        <w:t xml:space="preserve"> des nouvelles fonctionnalités.</w:t>
+        <w:t xml:space="preserve"> des nouvelles fonctionnalités</w:t>
+      </w:r>
+      <w:r>
+        <w:t xml:space="preserve"> à la maison ou à l’école</w:t>
+      </w:r>
+      <w:r>
+        <w:t>.</w:t>
       </w:r>
     </w:p>
+    <w:p/>
     <w:p>
       <w:r>
-        <w:t>Je préparerai :</w:t>
+        <w:t>Je préparerai</w:t>
+      </w:r>
+      <w:r>
+        <w:t xml:space="preserve"> pour les tests finaux</w:t>
+      </w:r>
+      <w:r>
+        <w:t> :</w:t>
       </w:r>
     </w:p>
     <w:p>
@@ -6645,7 +6838,13 @@
     </w:p>
     <w:p>
       <w:r>
-        <w:t>Pour les tests finaux de la bataille navale, je testerai seul sur 2 ordinateurs Windows 10, à l’école et à la maison. Aucuns tests ne sont prévus pour les autres OS.</w:t>
+        <w:t>Pour les tests finaux de la bataill</w:t>
+      </w:r>
+      <w:r>
+        <w:t xml:space="preserve">e navale, je testerai seul sur 1 ordinateur </w:t>
+      </w:r>
+      <w:r>
+        <w:t>Windows 10, à la maison. Aucuns tests ne sont prévus pour les autres OS.</w:t>
       </w:r>
       <w:r>
         <w:t xml:space="preserve"> </w:t>
@@ -6664,11 +6863,6 @@
       <w:r>
         <w:t>Je ferai des tests unitaires, des tests système, de type fonctionnels et de robustesse. Je ne ferai pas de test de performances car l’exécutable est très léger et très rapide. Il n’y aura pas non plus de tests d’intégration puisqu’il n’y a pas d’envoi particulier de données.</w:t>
       </w:r>
-    </w:p>
-    <w:p>
-      <w:pPr>
-        <w:pStyle w:val="Help"/>
-      </w:pPr>
     </w:p>
     <w:p>
       <w:pPr>
@@ -7579,30 +7773,8 @@
     <w:p>
       <w:pPr>
         <w:pStyle w:val="Titre1"/>
-        <w:numPr>
-          <w:ilvl w:val="0"/>
-          <w:numId w:val="0"/>
-        </w:numPr>
-      </w:pPr>
-    </w:p>
-    <w:p>
-      <w:pPr>
-        <w:rPr>
-          <w:b/>
-          <w:kern w:val="28"/>
-          <w:sz w:val="28"/>
-          <w:u w:val="single"/>
-        </w:rPr>
       </w:pPr>
       <w:bookmarkStart w:id="38" w:name="_Toc5218469"/>
-      <w:r>
-        <w:br w:type="page"/>
-      </w:r>
-    </w:p>
-    <w:p>
-      <w:pPr>
-        <w:pStyle w:val="Titre1"/>
-      </w:pPr>
       <w:r>
         <w:t>Tests</w:t>
       </w:r>
@@ -7735,7 +7907,26 @@
           <w:tcPr>
             <w:tcW w:w="2265" w:type="dxa"/>
           </w:tcPr>
-          <w:p/>
+          <w:p>
+            <w:r>
+              <w:t>05.04.2019</w:t>
+            </w:r>
+          </w:p>
+          <w:p>
+            <w:r>
+              <w:t>Samuel Roland</w:t>
+            </w:r>
+          </w:p>
+          <w:p>
+            <w:r>
+              <w:t>PC Windows école</w:t>
+            </w:r>
+          </w:p>
+          <w:p>
+            <w:r>
+              <w:t>Pas de données</w:t>
+            </w:r>
+          </w:p>
         </w:tc>
         <w:tc>
           <w:tcPr>
@@ -7775,7 +7966,11 @@
           <w:tcPr>
             <w:tcW w:w="2265" w:type="dxa"/>
           </w:tcPr>
-          <w:p/>
+          <w:p>
+            <w:r>
+              <w:t>OK</w:t>
+            </w:r>
+          </w:p>
         </w:tc>
         <w:tc>
           <w:tcPr>
@@ -7809,7 +8004,11 @@
           <w:tcPr>
             <w:tcW w:w="2265" w:type="dxa"/>
           </w:tcPr>
-          <w:p/>
+          <w:p>
+            <w:r>
+              <w:t>OK</w:t>
+            </w:r>
+          </w:p>
         </w:tc>
         <w:tc>
           <w:tcPr>
@@ -7929,7 +8128,11 @@
           <w:tcPr>
             <w:tcW w:w="2265" w:type="dxa"/>
           </w:tcPr>
-          <w:p/>
+          <w:p>
+            <w:r>
+              <w:t>OK</w:t>
+            </w:r>
+          </w:p>
         </w:tc>
         <w:tc>
           <w:tcPr>
@@ -8511,7 +8714,7 @@
         <w:rStyle w:val="Numrodepage"/>
         <w:noProof/>
       </w:rPr>
-      <w:t>12</w:t>
+      <w:t>11</w:t>
     </w:r>
     <w:r>
       <w:rPr>
@@ -13659,7 +13862,7 @@
 </file>
 
 <file path=customXml/itemProps1.xml><?xml version="1.0" encoding="utf-8"?>
-<ds:datastoreItem xmlns:ds="http://schemas.openxmlformats.org/officeDocument/2006/customXml" ds:itemID="{B1BBB2A7-2872-4B6A-AE53-A2645A0258D3}">
+<ds:datastoreItem xmlns:ds="http://schemas.openxmlformats.org/officeDocument/2006/customXml" ds:itemID="{41FFBAAC-9351-424D-B226-C958E12F817B}">
   <ds:schemaRefs>
     <ds:schemaRef ds:uri="http://schemas.openxmlformats.org/officeDocument/2006/bibliography"/>
   </ds:schemaRefs>

</xml_diff>

<commit_message>
wip autoeval doc de projet
</commit_message>
<xml_diff>
--- a/doc/Documentation de projet 2.docx
+++ b/doc/Documentation de projet 2.docx
@@ -745,7 +745,7 @@
       <w:r>
         <w:fldChar w:fldCharType="separate"/>
       </w:r>
-      <w:hyperlink w:anchor="_Toc5371196" w:history="1">
+      <w:hyperlink w:anchor="_Toc5374816" w:history="1">
         <w:r>
           <w:rPr>
             <w:rStyle w:val="Lienhypertexte"/>
@@ -783,7 +783,7 @@
           <w:rPr>
             <w:webHidden/>
           </w:rPr>
-          <w:instrText xml:space="preserve"> PAGEREF _Toc5371196 \h </w:instrText>
+          <w:instrText xml:space="preserve"> PAGEREF _Toc5374816 \h </w:instrText>
         </w:r>
         <w:r>
           <w:rPr>
@@ -825,7 +825,7 @@
           <w:lang w:val="fr-CH" w:eastAsia="fr-CH"/>
         </w:rPr>
       </w:pPr>
-      <w:hyperlink w:anchor="_Toc5371197" w:history="1">
+      <w:hyperlink w:anchor="_Toc5374817" w:history="1">
         <w:r>
           <w:rPr>
             <w:rStyle w:val="Lienhypertexte"/>
@@ -871,7 +871,7 @@
             <w:noProof/>
             <w:webHidden/>
           </w:rPr>
-          <w:instrText xml:space="preserve"> PAGEREF _Toc5371197 \h </w:instrText>
+          <w:instrText xml:space="preserve"> PAGEREF _Toc5374817 \h </w:instrText>
         </w:r>
         <w:r>
           <w:rPr>
@@ -917,7 +917,7 @@
           <w:lang w:val="fr-CH" w:eastAsia="fr-CH"/>
         </w:rPr>
       </w:pPr>
-      <w:hyperlink w:anchor="_Toc5371198" w:history="1">
+      <w:hyperlink w:anchor="_Toc5374818" w:history="1">
         <w:r>
           <w:rPr>
             <w:rStyle w:val="Lienhypertexte"/>
@@ -963,7 +963,7 @@
             <w:noProof/>
             <w:webHidden/>
           </w:rPr>
-          <w:instrText xml:space="preserve"> PAGEREF _Toc5371198 \h </w:instrText>
+          <w:instrText xml:space="preserve"> PAGEREF _Toc5374818 \h </w:instrText>
         </w:r>
         <w:r>
           <w:rPr>
@@ -1009,7 +1009,7 @@
           <w:lang w:val="fr-CH" w:eastAsia="fr-CH"/>
         </w:rPr>
       </w:pPr>
-      <w:hyperlink w:anchor="_Toc5371199" w:history="1">
+      <w:hyperlink w:anchor="_Toc5374819" w:history="1">
         <w:r>
           <w:rPr>
             <w:rStyle w:val="Lienhypertexte"/>
@@ -1055,7 +1055,7 @@
             <w:noProof/>
             <w:webHidden/>
           </w:rPr>
-          <w:instrText xml:space="preserve"> PAGEREF _Toc5371199 \h </w:instrText>
+          <w:instrText xml:space="preserve"> PAGEREF _Toc5374819 \h </w:instrText>
         </w:r>
         <w:r>
           <w:rPr>
@@ -1101,7 +1101,7 @@
           <w:lang w:val="fr-CH" w:eastAsia="fr-CH"/>
         </w:rPr>
       </w:pPr>
-      <w:hyperlink w:anchor="_Toc5371200" w:history="1">
+      <w:hyperlink w:anchor="_Toc5374820" w:history="1">
         <w:r>
           <w:rPr>
             <w:rStyle w:val="Lienhypertexte"/>
@@ -1147,7 +1147,7 @@
             <w:noProof/>
             <w:webHidden/>
           </w:rPr>
-          <w:instrText xml:space="preserve"> PAGEREF _Toc5371200 \h </w:instrText>
+          <w:instrText xml:space="preserve"> PAGEREF _Toc5374820 \h </w:instrText>
         </w:r>
         <w:r>
           <w:rPr>
@@ -1188,7 +1188,7 @@
           <w:lang w:val="fr-CH" w:eastAsia="fr-CH"/>
         </w:rPr>
       </w:pPr>
-      <w:hyperlink w:anchor="_Toc5371201" w:history="1">
+      <w:hyperlink w:anchor="_Toc5374821" w:history="1">
         <w:r>
           <w:rPr>
             <w:rStyle w:val="Lienhypertexte"/>
@@ -1226,7 +1226,7 @@
           <w:rPr>
             <w:webHidden/>
           </w:rPr>
-          <w:instrText xml:space="preserve"> PAGEREF _Toc5371201 \h </w:instrText>
+          <w:instrText xml:space="preserve"> PAGEREF _Toc5374821 \h </w:instrText>
         </w:r>
         <w:r>
           <w:rPr>
@@ -1268,7 +1268,7 @@
           <w:lang w:val="fr-CH" w:eastAsia="fr-CH"/>
         </w:rPr>
       </w:pPr>
-      <w:hyperlink w:anchor="_Toc5371202" w:history="1">
+      <w:hyperlink w:anchor="_Toc5374822" w:history="1">
         <w:r>
           <w:rPr>
             <w:rStyle w:val="Lienhypertexte"/>
@@ -1314,7 +1314,7 @@
             <w:noProof/>
             <w:webHidden/>
           </w:rPr>
-          <w:instrText xml:space="preserve"> PAGEREF _Toc5371202 \h </w:instrText>
+          <w:instrText xml:space="preserve"> PAGEREF _Toc5374822 \h </w:instrText>
         </w:r>
         <w:r>
           <w:rPr>
@@ -1360,7 +1360,7 @@
           <w:lang w:val="fr-CH" w:eastAsia="fr-CH"/>
         </w:rPr>
       </w:pPr>
-      <w:hyperlink w:anchor="_Toc5371203" w:history="1">
+      <w:hyperlink w:anchor="_Toc5374823" w:history="1">
         <w:r>
           <w:rPr>
             <w:rStyle w:val="Lienhypertexte"/>
@@ -1404,7 +1404,7 @@
             <w:noProof/>
             <w:webHidden/>
           </w:rPr>
-          <w:instrText xml:space="preserve"> PAGEREF _Toc5371203 \h </w:instrText>
+          <w:instrText xml:space="preserve"> PAGEREF _Toc5374823 \h </w:instrText>
         </w:r>
         <w:r>
           <w:rPr>
@@ -1450,7 +1450,7 @@
           <w:lang w:val="fr-CH" w:eastAsia="fr-CH"/>
         </w:rPr>
       </w:pPr>
-      <w:hyperlink w:anchor="_Toc5371204" w:history="1">
+      <w:hyperlink w:anchor="_Toc5374824" w:history="1">
         <w:r>
           <w:rPr>
             <w:rStyle w:val="Lienhypertexte"/>
@@ -1494,7 +1494,7 @@
             <w:noProof/>
             <w:webHidden/>
           </w:rPr>
-          <w:instrText xml:space="preserve"> PAGEREF _Toc5371204 \h </w:instrText>
+          <w:instrText xml:space="preserve"> PAGEREF _Toc5374824 \h </w:instrText>
         </w:r>
         <w:r>
           <w:rPr>
@@ -1540,7 +1540,7 @@
           <w:lang w:val="fr-CH" w:eastAsia="fr-CH"/>
         </w:rPr>
       </w:pPr>
-      <w:hyperlink w:anchor="_Toc5371205" w:history="1">
+      <w:hyperlink w:anchor="_Toc5374825" w:history="1">
         <w:r>
           <w:rPr>
             <w:rStyle w:val="Lienhypertexte"/>
@@ -1584,7 +1584,7 @@
             <w:noProof/>
             <w:webHidden/>
           </w:rPr>
-          <w:instrText xml:space="preserve"> PAGEREF _Toc5371205 \h </w:instrText>
+          <w:instrText xml:space="preserve"> PAGEREF _Toc5374825 \h </w:instrText>
         </w:r>
         <w:r>
           <w:rPr>
@@ -1630,7 +1630,7 @@
           <w:lang w:val="fr-CH" w:eastAsia="fr-CH"/>
         </w:rPr>
       </w:pPr>
-      <w:hyperlink w:anchor="_Toc5371206" w:history="1">
+      <w:hyperlink w:anchor="_Toc5374826" w:history="1">
         <w:r>
           <w:rPr>
             <w:rStyle w:val="Lienhypertexte"/>
@@ -1676,7 +1676,7 @@
             <w:noProof/>
             <w:webHidden/>
           </w:rPr>
-          <w:instrText xml:space="preserve"> PAGEREF _Toc5371206 \h </w:instrText>
+          <w:instrText xml:space="preserve"> PAGEREF _Toc5374826 \h </w:instrText>
         </w:r>
         <w:r>
           <w:rPr>
@@ -1717,7 +1717,7 @@
           <w:lang w:val="fr-CH" w:eastAsia="fr-CH"/>
         </w:rPr>
       </w:pPr>
-      <w:hyperlink w:anchor="_Toc5371207" w:history="1">
+      <w:hyperlink w:anchor="_Toc5374827" w:history="1">
         <w:r>
           <w:rPr>
             <w:rStyle w:val="Lienhypertexte"/>
@@ -1755,7 +1755,7 @@
           <w:rPr>
             <w:webHidden/>
           </w:rPr>
-          <w:instrText xml:space="preserve"> PAGEREF _Toc5371207 \h </w:instrText>
+          <w:instrText xml:space="preserve"> PAGEREF _Toc5374827 \h </w:instrText>
         </w:r>
         <w:r>
           <w:rPr>
@@ -1797,7 +1797,7 @@
           <w:lang w:val="fr-CH" w:eastAsia="fr-CH"/>
         </w:rPr>
       </w:pPr>
-      <w:hyperlink w:anchor="_Toc5371208" w:history="1">
+      <w:hyperlink w:anchor="_Toc5374828" w:history="1">
         <w:r>
           <w:rPr>
             <w:rStyle w:val="Lienhypertexte"/>
@@ -1843,7 +1843,7 @@
             <w:noProof/>
             <w:webHidden/>
           </w:rPr>
-          <w:instrText xml:space="preserve"> PAGEREF _Toc5371208 \h </w:instrText>
+          <w:instrText xml:space="preserve"> PAGEREF _Toc5374828 \h </w:instrText>
         </w:r>
         <w:r>
           <w:rPr>
@@ -1889,7 +1889,7 @@
           <w:lang w:val="fr-CH" w:eastAsia="fr-CH"/>
         </w:rPr>
       </w:pPr>
-      <w:hyperlink w:anchor="_Toc5371209" w:history="1">
+      <w:hyperlink w:anchor="_Toc5374829" w:history="1">
         <w:r>
           <w:rPr>
             <w:rStyle w:val="Lienhypertexte"/>
@@ -1935,7 +1935,7 @@
             <w:noProof/>
             <w:webHidden/>
           </w:rPr>
-          <w:instrText xml:space="preserve"> PAGEREF _Toc5371209 \h </w:instrText>
+          <w:instrText xml:space="preserve"> PAGEREF _Toc5374829 \h </w:instrText>
         </w:r>
         <w:r>
           <w:rPr>
@@ -1981,7 +1981,7 @@
           <w:lang w:val="fr-CH" w:eastAsia="fr-CH"/>
         </w:rPr>
       </w:pPr>
-      <w:hyperlink w:anchor="_Toc5371210" w:history="1">
+      <w:hyperlink w:anchor="_Toc5374830" w:history="1">
         <w:r>
           <w:rPr>
             <w:rStyle w:val="Lienhypertexte"/>
@@ -2025,7 +2025,7 @@
             <w:noProof/>
             <w:webHidden/>
           </w:rPr>
-          <w:instrText xml:space="preserve"> PAGEREF _Toc5371210 \h </w:instrText>
+          <w:instrText xml:space="preserve"> PAGEREF _Toc5374830 \h </w:instrText>
         </w:r>
         <w:r>
           <w:rPr>
@@ -2071,7 +2071,7 @@
           <w:lang w:val="fr-CH" w:eastAsia="fr-CH"/>
         </w:rPr>
       </w:pPr>
-      <w:hyperlink w:anchor="_Toc5371211" w:history="1">
+      <w:hyperlink w:anchor="_Toc5374831" w:history="1">
         <w:r>
           <w:rPr>
             <w:rStyle w:val="Lienhypertexte"/>
@@ -2115,7 +2115,7 @@
             <w:noProof/>
             <w:webHidden/>
           </w:rPr>
-          <w:instrText xml:space="preserve"> PAGEREF _Toc5371211 \h </w:instrText>
+          <w:instrText xml:space="preserve"> PAGEREF _Toc5374831 \h </w:instrText>
         </w:r>
         <w:r>
           <w:rPr>
@@ -2161,7 +2161,7 @@
           <w:lang w:val="fr-CH" w:eastAsia="fr-CH"/>
         </w:rPr>
       </w:pPr>
-      <w:hyperlink w:anchor="_Toc5371212" w:history="1">
+      <w:hyperlink w:anchor="_Toc5374832" w:history="1">
         <w:r>
           <w:rPr>
             <w:rStyle w:val="Lienhypertexte"/>
@@ -2205,7 +2205,7 @@
             <w:noProof/>
             <w:webHidden/>
           </w:rPr>
-          <w:instrText xml:space="preserve"> PAGEREF _Toc5371212 \h </w:instrText>
+          <w:instrText xml:space="preserve"> PAGEREF _Toc5374832 \h </w:instrText>
         </w:r>
         <w:r>
           <w:rPr>
@@ -2251,7 +2251,7 @@
           <w:lang w:val="fr-CH" w:eastAsia="fr-CH"/>
         </w:rPr>
       </w:pPr>
-      <w:hyperlink w:anchor="_Toc5371213" w:history="1">
+      <w:hyperlink w:anchor="_Toc5374833" w:history="1">
         <w:r>
           <w:rPr>
             <w:rStyle w:val="Lienhypertexte"/>
@@ -2297,7 +2297,7 @@
             <w:noProof/>
             <w:webHidden/>
           </w:rPr>
-          <w:instrText xml:space="preserve"> PAGEREF _Toc5371213 \h </w:instrText>
+          <w:instrText xml:space="preserve"> PAGEREF _Toc5374833 \h </w:instrText>
         </w:r>
         <w:r>
           <w:rPr>
@@ -2317,7 +2317,7 @@
             <w:noProof/>
             <w:webHidden/>
           </w:rPr>
-          <w:t>9</w:t>
+          <w:t>10</w:t>
         </w:r>
         <w:r>
           <w:rPr>
@@ -2338,7 +2338,7 @@
           <w:lang w:val="fr-CH" w:eastAsia="fr-CH"/>
         </w:rPr>
       </w:pPr>
-      <w:hyperlink w:anchor="_Toc5371214" w:history="1">
+      <w:hyperlink w:anchor="_Toc5374834" w:history="1">
         <w:r>
           <w:rPr>
             <w:rStyle w:val="Lienhypertexte"/>
@@ -2376,7 +2376,7 @@
           <w:rPr>
             <w:webHidden/>
           </w:rPr>
-          <w:instrText xml:space="preserve"> PAGEREF _Toc5371214 \h </w:instrText>
+          <w:instrText xml:space="preserve"> PAGEREF _Toc5374834 \h </w:instrText>
         </w:r>
         <w:r>
           <w:rPr>
@@ -2418,7 +2418,7 @@
           <w:lang w:val="fr-CH" w:eastAsia="fr-CH"/>
         </w:rPr>
       </w:pPr>
-      <w:hyperlink w:anchor="_Toc5371215" w:history="1">
+      <w:hyperlink w:anchor="_Toc5374835" w:history="1">
         <w:r>
           <w:rPr>
             <w:rStyle w:val="Lienhypertexte"/>
@@ -2464,7 +2464,7 @@
             <w:noProof/>
             <w:webHidden/>
           </w:rPr>
-          <w:instrText xml:space="preserve"> PAGEREF _Toc5371215 \h </w:instrText>
+          <w:instrText xml:space="preserve"> PAGEREF _Toc5374835 \h </w:instrText>
         </w:r>
         <w:r>
           <w:rPr>
@@ -2510,7 +2510,7 @@
           <w:lang w:val="fr-CH" w:eastAsia="fr-CH"/>
         </w:rPr>
       </w:pPr>
-      <w:hyperlink w:anchor="_Toc5371216" w:history="1">
+      <w:hyperlink w:anchor="_Toc5374836" w:history="1">
         <w:r>
           <w:rPr>
             <w:rStyle w:val="Lienhypertexte"/>
@@ -2556,7 +2556,7 @@
             <w:noProof/>
             <w:webHidden/>
           </w:rPr>
-          <w:instrText xml:space="preserve"> PAGEREF _Toc5371216 \h </w:instrText>
+          <w:instrText xml:space="preserve"> PAGEREF _Toc5374836 \h </w:instrText>
         </w:r>
         <w:r>
           <w:rPr>
@@ -2597,7 +2597,7 @@
           <w:lang w:val="fr-CH" w:eastAsia="fr-CH"/>
         </w:rPr>
       </w:pPr>
-      <w:hyperlink w:anchor="_Toc5371217" w:history="1">
+      <w:hyperlink w:anchor="_Toc5374837" w:history="1">
         <w:r>
           <w:rPr>
             <w:rStyle w:val="Lienhypertexte"/>
@@ -2635,7 +2635,7 @@
           <w:rPr>
             <w:webHidden/>
           </w:rPr>
-          <w:instrText xml:space="preserve"> PAGEREF _Toc5371217 \h </w:instrText>
+          <w:instrText xml:space="preserve"> PAGEREF _Toc5374837 \h </w:instrText>
         </w:r>
         <w:r>
           <w:rPr>
@@ -2672,7 +2672,7 @@
           <w:lang w:val="fr-CH" w:eastAsia="fr-CH"/>
         </w:rPr>
       </w:pPr>
-      <w:hyperlink w:anchor="_Toc5371218" w:history="1">
+      <w:hyperlink w:anchor="_Toc5374838" w:history="1">
         <w:r>
           <w:rPr>
             <w:rStyle w:val="Lienhypertexte"/>
@@ -2710,7 +2710,7 @@
           <w:rPr>
             <w:webHidden/>
           </w:rPr>
-          <w:instrText xml:space="preserve"> PAGEREF _Toc5371218 \h </w:instrText>
+          <w:instrText xml:space="preserve"> PAGEREF _Toc5374838 \h </w:instrText>
         </w:r>
         <w:r>
           <w:rPr>
@@ -2727,7 +2727,7 @@
           <w:rPr>
             <w:webHidden/>
           </w:rPr>
-          <w:t>10</w:t>
+          <w:t>11</w:t>
         </w:r>
         <w:r>
           <w:rPr>
@@ -2752,7 +2752,7 @@
           <w:lang w:val="fr-CH" w:eastAsia="fr-CH"/>
         </w:rPr>
       </w:pPr>
-      <w:hyperlink w:anchor="_Toc5371219" w:history="1">
+      <w:hyperlink w:anchor="_Toc5374839" w:history="1">
         <w:r>
           <w:rPr>
             <w:rStyle w:val="Lienhypertexte"/>
@@ -2798,7 +2798,7 @@
             <w:noProof/>
             <w:webHidden/>
           </w:rPr>
-          <w:instrText xml:space="preserve"> PAGEREF _Toc5371219 \h </w:instrText>
+          <w:instrText xml:space="preserve"> PAGEREF _Toc5374839 \h </w:instrText>
         </w:r>
         <w:r>
           <w:rPr>
@@ -2818,7 +2818,7 @@
             <w:noProof/>
             <w:webHidden/>
           </w:rPr>
-          <w:t>10</w:t>
+          <w:t>11</w:t>
         </w:r>
         <w:r>
           <w:rPr>
@@ -2844,7 +2844,7 @@
           <w:lang w:val="fr-CH" w:eastAsia="fr-CH"/>
         </w:rPr>
       </w:pPr>
-      <w:hyperlink w:anchor="_Toc5371220" w:history="1">
+      <w:hyperlink w:anchor="_Toc5374840" w:history="1">
         <w:r>
           <w:rPr>
             <w:rStyle w:val="Lienhypertexte"/>
@@ -2890,7 +2890,7 @@
             <w:noProof/>
             <w:webHidden/>
           </w:rPr>
-          <w:instrText xml:space="preserve"> PAGEREF _Toc5371220 \h </w:instrText>
+          <w:instrText xml:space="preserve"> PAGEREF _Toc5374840 \h </w:instrText>
         </w:r>
         <w:r>
           <w:rPr>
@@ -2924,42 +2924,6 @@
     <w:p>
       <w:r>
         <w:fldChar w:fldCharType="end"/>
-      </w:r>
-    </w:p>
-    <w:p>
-      <w:pPr>
-        <w:pStyle w:val="Help"/>
-      </w:pPr>
-      <w:r>
-        <w:rPr>
-          <w:u w:val="single"/>
-        </w:rPr>
-        <w:t>NOTE L’INTENTION DES UTILISATEURS DE CE CANEVAS</w:t>
-      </w:r>
-      <w:r>
-        <w:t>:</w:t>
-      </w:r>
-      <w:r>
-        <w:br/>
-        <w:t>Toutes les parties en italique bleu (comme celle-ci)</w:t>
-      </w:r>
-      <w:r>
-        <w:t xml:space="preserve"> </w:t>
-      </w:r>
-      <w:r>
-        <w:t xml:space="preserve">ne </w:t>
-      </w:r>
-      <w:r>
-        <w:t xml:space="preserve">sont là </w:t>
-      </w:r>
-      <w:r>
-        <w:t xml:space="preserve">que </w:t>
-      </w:r>
-      <w:r>
-        <w:t xml:space="preserve">pour aider à comprendre ce qu’il faut mettre dans </w:t>
-      </w:r>
-      <w:r>
-        <w:t>chaque partie du document.</w:t>
       </w:r>
     </w:p>
     <w:p>
@@ -2973,63 +2937,14 @@
         <w:rPr>
           <w:b/>
         </w:rPr>
-        <w:t xml:space="preserve">Vous veillerez donc à ce qu’il n’en reste </w:t>
-      </w:r>
-      <w:r>
-        <w:rPr>
-          <w:b/>
-          <w:u w:val="single"/>
-        </w:rPr>
-        <w:t>aucune</w:t>
-      </w:r>
-      <w:r>
-        <w:rPr>
-          <w:b/>
-        </w:rPr>
-        <w:t xml:space="preserve"> trace avant de rendre votre document final.</w:t>
+        <w:br w:type="page"/>
       </w:r>
     </w:p>
     <w:p>
       <w:pPr>
-        <w:pStyle w:val="Help"/>
-      </w:pPr>
-      <w:r>
-        <w:t xml:space="preserve">De plus, en fonction du type de </w:t>
-      </w:r>
-      <w:proofErr w:type="gramStart"/>
-      <w:r>
-        <w:t>projet,  il</w:t>
-      </w:r>
-      <w:proofErr w:type="gramEnd"/>
-      <w:r>
-        <w:t xml:space="preserve"> est tout à fait possible que certains chapitres ou paragraphes n’aient aucun sens. Dans ce cas il est recommandé de les retirer du document pour éviter de l’alourdir inutilement.  </w:t>
-      </w:r>
-    </w:p>
-    <w:p>
-      <w:pPr>
-        <w:pStyle w:val="Help"/>
-        <w:rPr>
-          <w:b/>
-        </w:rPr>
-      </w:pPr>
-      <w:r>
-        <w:rPr>
-          <w:b/>
-        </w:rPr>
-        <w:t>Pensez à changer le titre et le pied de page !</w:t>
-      </w:r>
-      <w:r>
-        <w:rPr>
-          <w:b/>
-        </w:rPr>
-        <w:br w:type="page"/>
-      </w:r>
-    </w:p>
-    <w:p>
-      <w:pPr>
         <w:pStyle w:val="Titre1"/>
       </w:pPr>
-      <w:bookmarkStart w:id="0" w:name="_Toc5371196"/>
+      <w:bookmarkStart w:id="0" w:name="_Toc5374816"/>
       <w:r>
         <w:t>Introduction</w:t>
       </w:r>
@@ -3043,7 +2958,7 @@
           <w:iCs/>
         </w:rPr>
       </w:pPr>
-      <w:bookmarkStart w:id="1" w:name="_Toc5371197"/>
+      <w:bookmarkStart w:id="1" w:name="_Toc5374817"/>
       <w:r>
         <w:rPr>
           <w:i w:val="0"/>
@@ -3105,7 +3020,7 @@
           <w:iCs/>
         </w:rPr>
       </w:pPr>
-      <w:bookmarkStart w:id="2" w:name="_Toc5371198"/>
+      <w:bookmarkStart w:id="2" w:name="_Toc5374818"/>
       <w:r>
         <w:rPr>
           <w:i w:val="0"/>
@@ -3374,7 +3289,7 @@
           <w:iCs/>
         </w:rPr>
       </w:pPr>
-      <w:bookmarkStart w:id="3" w:name="_Toc5371199"/>
+      <w:bookmarkStart w:id="3" w:name="_Toc5374819"/>
       <w:r>
         <w:rPr>
           <w:i w:val="0"/>
@@ -3421,12 +3336,12 @@
           <w:iCs/>
         </w:rPr>
       </w:pPr>
-      <w:bookmarkStart w:id="4" w:name="_Toc5371200"/>
+      <w:bookmarkStart w:id="4" w:name="_Toc5374820"/>
       <w:r>
         <w:rPr>
           <w:noProof/>
         </w:rPr>
-        <w:pict w14:anchorId="11754EAB">
+        <w:pict w14:anchorId="3CB31179">
           <v:shapetype id="_x0000_t75" coordsize="21600,21600" o:spt="75" o:preferrelative="t" path="m@4@5l@4@11@9@11@9@5xe" filled="f" stroked="f">
             <v:stroke joinstyle="miter"/>
             <v:formulas>
@@ -3446,8 +3361,8 @@
             <v:path o:extrusionok="f" gradientshapeok="t" o:connecttype="rect"/>
             <o:lock v:ext="edit" aspectratio="t"/>
           </v:shapetype>
-          <v:shape id="_x0000_s1027" type="#_x0000_t75" style="position:absolute;left:0;text-align:left;margin-left:0;margin-top:19.85pt;width:458.65pt;height:358.8pt;z-index:-251656192;mso-position-horizontal:center;mso-position-horizontal-relative:margin;mso-position-vertical-relative:text" wrapcoords="-36 0 -36 21554 21600 21554 21600 0 -36 0">
-            <v:imagedata r:id="rId12" o:title="Planification initiale"/>
+          <v:shape id="_x0000_s1028" type="#_x0000_t75" style="position:absolute;left:0;text-align:left;margin-left:0;margin-top:21.85pt;width:453.1pt;height:352pt;z-index:-251655168;mso-position-horizontal:center;mso-position-horizontal-relative:margin;mso-position-vertical-relative:text;mso-width-relative:page;mso-height-relative:page" wrapcoords="-36 0 -36 21554 21600 21554 21600 0 -36 0">
+            <v:imagedata r:id="rId12" o:title="planification-initiale"/>
             <w10:wrap type="tight" anchorx="margin"/>
           </v:shape>
         </w:pict>
@@ -3472,7 +3387,7 @@
       <w:pPr>
         <w:pStyle w:val="Titre1"/>
       </w:pPr>
-      <w:bookmarkStart w:id="5" w:name="_Toc5371201"/>
+      <w:bookmarkStart w:id="5" w:name="_Toc5374821"/>
       <w:r>
         <w:t>Analyse</w:t>
       </w:r>
@@ -3507,7 +3422,7 @@
           <w:iCs/>
         </w:rPr>
       </w:pPr>
-      <w:bookmarkStart w:id="8" w:name="_Toc5371202"/>
+      <w:bookmarkStart w:id="8" w:name="_Toc5374822"/>
       <w:bookmarkEnd w:id="6"/>
       <w:bookmarkEnd w:id="7"/>
       <w:r>
@@ -3538,7 +3453,7 @@
         <w:pStyle w:val="Titre3"/>
       </w:pPr>
       <w:bookmarkStart w:id="10" w:name="_Toc1588691"/>
-      <w:bookmarkStart w:id="11" w:name="_Toc5371203"/>
+      <w:bookmarkStart w:id="11" w:name="_Toc5374823"/>
       <w:r>
         <w:t>Apprendre à jouer</w:t>
       </w:r>
@@ -4405,7 +4320,7 @@
         <w:pStyle w:val="Titre3"/>
       </w:pPr>
       <w:bookmarkStart w:id="14" w:name="_Toc1588694"/>
-      <w:bookmarkStart w:id="15" w:name="_Toc5371204"/>
+      <w:bookmarkStart w:id="15" w:name="_Toc5374824"/>
       <w:r>
         <w:t>Placer les bateaux</w:t>
       </w:r>
@@ -5715,7 +5630,7 @@
       <w:pPr>
         <w:pStyle w:val="Titre3"/>
       </w:pPr>
-      <w:bookmarkStart w:id="20" w:name="_Toc5371205"/>
+      <w:bookmarkStart w:id="20" w:name="_Toc5374825"/>
       <w:r>
         <w:t>Jouer contre l’ordinateur</w:t>
       </w:r>
@@ -6785,7 +6700,7 @@
           <w:iCs/>
         </w:rPr>
       </w:pPr>
-      <w:bookmarkStart w:id="22" w:name="_Toc5371206"/>
+      <w:bookmarkStart w:id="22" w:name="_Toc5374826"/>
       <w:r>
         <w:rPr>
           <w:i w:val="0"/>
@@ -6793,14 +6708,12 @@
         </w:rPr>
         <w:t>Stratégie de test</w:t>
       </w:r>
-      <w:bookmarkStart w:id="23" w:name="_GoBack"/>
       <w:bookmarkEnd w:id="9"/>
       <w:bookmarkEnd w:id="22"/>
-      <w:bookmarkEnd w:id="23"/>
     </w:p>
     <w:p>
-      <w:bookmarkStart w:id="24" w:name="_Toc25553309"/>
-      <w:bookmarkStart w:id="25" w:name="_Toc71691014"/>
+      <w:bookmarkStart w:id="23" w:name="_Toc25553309"/>
+      <w:bookmarkStart w:id="24" w:name="_Toc71691014"/>
       <w:r>
         <w:t>A chaque nouvelle version du projet publiée (Release), je ferai des tests fonctionnels</w:t>
       </w:r>
@@ -6873,13 +6786,13 @@
           <w:tab w:val="num" w:pos="360"/>
         </w:tabs>
       </w:pPr>
-      <w:bookmarkStart w:id="26" w:name="_Toc5371207"/>
+      <w:bookmarkStart w:id="25" w:name="_Toc5374827"/>
+      <w:bookmarkEnd w:id="23"/>
       <w:bookmarkEnd w:id="24"/>
+      <w:r>
+        <w:t>Implémentation</w:t>
+      </w:r>
       <w:bookmarkEnd w:id="25"/>
-      <w:r>
-        <w:t>Implémentation</w:t>
-      </w:r>
-      <w:bookmarkEnd w:id="26"/>
     </w:p>
     <w:p>
       <w:pPr>
@@ -6889,10 +6802,10 @@
           <w:iCs/>
         </w:rPr>
       </w:pPr>
-      <w:bookmarkStart w:id="27" w:name="_Toc25553317"/>
-      <w:bookmarkStart w:id="28" w:name="_Toc71691022"/>
-      <w:bookmarkStart w:id="29" w:name="_Ref254352701"/>
-      <w:bookmarkStart w:id="30" w:name="_Toc5371208"/>
+      <w:bookmarkStart w:id="26" w:name="_Toc25553317"/>
+      <w:bookmarkStart w:id="27" w:name="_Toc71691022"/>
+      <w:bookmarkStart w:id="28" w:name="_Ref254352701"/>
+      <w:bookmarkStart w:id="29" w:name="_Toc5374828"/>
       <w:r>
         <w:rPr>
           <w:i w:val="0"/>
@@ -6900,7 +6813,12 @@
         </w:rPr>
         <w:t>Modèle Logique de données</w:t>
       </w:r>
-      <w:bookmarkEnd w:id="30"/>
+      <w:bookmarkEnd w:id="29"/>
+    </w:p>
+    <w:p>
+      <w:r>
+        <w:t>On a une grille de 8 * 8 cases. C’est notre modèle.</w:t>
+      </w:r>
     </w:p>
     <w:p>
       <w:r>
@@ -7135,7 +7053,10 @@
           </w:tcPr>
           <w:p>
             <w:r>
-              <w:t>11, 12, 13</w:t>
+              <w:t>11, 12 ou</w:t>
+            </w:r>
+            <w:r>
+              <w:t xml:space="preserve"> 13</w:t>
             </w:r>
           </w:p>
         </w:tc>
@@ -7182,7 +7103,10 @@
           </w:tcPr>
           <w:p>
             <w:r>
-              <w:t>21, 22, 23</w:t>
+              <w:t xml:space="preserve">21, 22 ou </w:t>
+            </w:r>
+            <w:r>
+              <w:t>23</w:t>
             </w:r>
           </w:p>
         </w:tc>
@@ -7217,7 +7141,10 @@
         </w:tc>
       </w:tr>
     </w:tbl>
-    <w:p/>
+    <w:p>
+      <w:bookmarkStart w:id="30" w:name="_GoBack"/>
+      <w:bookmarkEnd w:id="30"/>
+    </w:p>
     <w:p>
       <w:pPr>
         <w:pStyle w:val="Titre2"/>
@@ -7226,7 +7153,7 @@
           <w:iCs/>
         </w:rPr>
       </w:pPr>
-      <w:bookmarkStart w:id="31" w:name="_Toc5371209"/>
+      <w:bookmarkStart w:id="31" w:name="_Toc5374829"/>
       <w:r>
         <w:rPr>
           <w:i w:val="0"/>
@@ -7393,7 +7320,7 @@
       <w:pPr>
         <w:pStyle w:val="Titre3"/>
       </w:pPr>
-      <w:bookmarkStart w:id="32" w:name="_Toc5371210"/>
+      <w:bookmarkStart w:id="32" w:name="_Toc5374830"/>
       <w:r>
         <w:t>Point 1</w:t>
       </w:r>
@@ -7473,13 +7400,7 @@
       </w:r>
       <w:proofErr w:type="spellEnd"/>
       <w:r>
-        <w:t xml:space="preserve"> de sa case </w:t>
-      </w:r>
-      <w:r>
-        <w:t>(donc que le bateau est coulé)</w:t>
-      </w:r>
-      <w:r>
-        <w:t xml:space="preserve">, le </w:t>
+        <w:t xml:space="preserve"> de sa case (donc que le bateau est coulé), le </w:t>
       </w:r>
       <w:proofErr w:type="spellStart"/>
       <w:r>
@@ -7499,13 +7420,7 @@
         <w:t>E</w:t>
       </w:r>
       <w:r>
-        <w:t>t l</w:t>
-      </w:r>
-      <w:r>
-        <w:t>es valeurs dans le modèle augmente de 10, donc elles passent à 21, 22 ou 23.</w:t>
-      </w:r>
-      <w:r>
-        <w:t xml:space="preserve"> Dès que </w:t>
+        <w:t xml:space="preserve">t les valeurs dans le modèle augmente de 10, donc elles passent à 21, 22 ou 23. Dès que </w:t>
       </w:r>
       <w:proofErr w:type="spellStart"/>
       <w:r>
@@ -7523,7 +7438,7 @@
       <w:pPr>
         <w:pStyle w:val="Titre3"/>
       </w:pPr>
-      <w:bookmarkStart w:id="33" w:name="_Toc5371211"/>
+      <w:bookmarkStart w:id="33" w:name="_Toc5374831"/>
       <w:r>
         <w:t>Point 2</w:t>
       </w:r>
@@ -7533,15 +7448,15 @@
       <w:pPr>
         <w:pStyle w:val="Titre3"/>
       </w:pPr>
-      <w:bookmarkStart w:id="34" w:name="_Toc5371212"/>
+      <w:bookmarkStart w:id="34" w:name="_Toc5374832"/>
       <w:r>
         <w:t>Point …</w:t>
       </w:r>
       <w:bookmarkEnd w:id="34"/>
     </w:p>
+    <w:bookmarkEnd w:id="26"/>
     <w:bookmarkEnd w:id="27"/>
     <w:bookmarkEnd w:id="28"/>
-    <w:bookmarkEnd w:id="29"/>
     <w:p>
       <w:pPr>
         <w:pStyle w:val="Help"/>
@@ -7599,7 +7514,7 @@
           <w:iCs/>
         </w:rPr>
       </w:pPr>
-      <w:bookmarkStart w:id="35" w:name="_Toc5371213"/>
+      <w:bookmarkStart w:id="35" w:name="_Toc5374833"/>
       <w:r>
         <w:rPr>
           <w:i w:val="0"/>
@@ -7823,7 +7738,7 @@
       <w:pPr>
         <w:pStyle w:val="Titre1"/>
       </w:pPr>
-      <w:bookmarkStart w:id="38" w:name="_Toc5371214"/>
+      <w:bookmarkStart w:id="38" w:name="_Toc5374834"/>
       <w:r>
         <w:t>Tests</w:t>
       </w:r>
@@ -7837,7 +7752,7 @@
           <w:iCs/>
         </w:rPr>
       </w:pPr>
-      <w:bookmarkStart w:id="39" w:name="_Toc5371215"/>
+      <w:bookmarkStart w:id="39" w:name="_Toc5374835"/>
       <w:r>
         <w:rPr>
           <w:i w:val="0"/>
@@ -8199,7 +8114,7 @@
           <w:iCs/>
         </w:rPr>
       </w:pPr>
-      <w:bookmarkStart w:id="42" w:name="_Toc5371216"/>
+      <w:bookmarkStart w:id="42" w:name="_Toc5374836"/>
       <w:r>
         <w:rPr>
           <w:i w:val="0"/>
@@ -8288,7 +8203,7 @@
       </w:pPr>
       <w:bookmarkStart w:id="44" w:name="_Toc25553328"/>
       <w:bookmarkStart w:id="45" w:name="_Toc71703263"/>
-      <w:bookmarkStart w:id="46" w:name="_Toc5371217"/>
+      <w:bookmarkStart w:id="46" w:name="_Toc5374837"/>
       <w:r>
         <w:t>C</w:t>
       </w:r>
@@ -8380,7 +8295,7 @@
         </w:tabs>
       </w:pPr>
       <w:bookmarkStart w:id="47" w:name="_Toc71703264"/>
-      <w:bookmarkStart w:id="48" w:name="_Toc5371218"/>
+      <w:bookmarkStart w:id="48" w:name="_Toc5374838"/>
       <w:r>
         <w:t>A</w:t>
       </w:r>
@@ -8399,7 +8314,7 @@
         </w:rPr>
       </w:pPr>
       <w:bookmarkStart w:id="49" w:name="_Toc71703265"/>
-      <w:bookmarkStart w:id="50" w:name="_Toc5371219"/>
+      <w:bookmarkStart w:id="50" w:name="_Toc5374839"/>
       <w:r>
         <w:rPr>
           <w:i w:val="0"/>
@@ -8425,7 +8340,7 @@
       </w:r>
     </w:p>
     <w:p>
-      <w:hyperlink r:id="rId14" w:history="1">
+      <w:hyperlink r:id="rId14" w:anchor="p=display&amp;h=1&amp;f=Big%20Money-ne&amp;t=Victoire%20" w:history="1">
         <w:r>
           <w:rPr>
             <w:rStyle w:val="Lienhypertexte"/>
@@ -8471,7 +8386,7 @@
       </w:pPr>
       <w:bookmarkStart w:id="51" w:name="_Toc25553330"/>
       <w:bookmarkStart w:id="52" w:name="_Toc71703266"/>
-      <w:bookmarkStart w:id="53" w:name="_Toc5371220"/>
+      <w:bookmarkStart w:id="53" w:name="_Toc5374840"/>
       <w:r>
         <w:rPr>
           <w:i w:val="0"/>
@@ -13940,7 +13855,7 @@
 </file>
 
 <file path=customXml/itemProps1.xml><?xml version="1.0" encoding="utf-8"?>
-<ds:datastoreItem xmlns:ds="http://schemas.openxmlformats.org/officeDocument/2006/customXml" ds:itemID="{37FBF1EF-B25F-4478-B01B-6FE59CF029A8}">
+<ds:datastoreItem xmlns:ds="http://schemas.openxmlformats.org/officeDocument/2006/customXml" ds:itemID="{92A3A950-AAE0-4072-980A-154F9BFF5D7D}">
   <ds:schemaRefs>
     <ds:schemaRef ds:uri="http://schemas.openxmlformats.org/officeDocument/2006/bibliography"/>
   </ds:schemaRefs>

</xml_diff>

<commit_message>
placement des bateaux et grille depuis fichiers externes réussi
placement des bateaux: scénario 2.1 (grille fixe) et 2.2 (choisir une grille)
</commit_message>
<xml_diff>
--- a/doc/Documentation de projet 2.docx
+++ b/doc/Documentation de projet 2.docx
@@ -2184,21 +2184,7 @@
             <w:rStyle w:val="Lienhypertexte"/>
             <w:noProof/>
           </w:rPr>
-          <w:t>Jouer un</w:t>
-        </w:r>
-        <w:r>
-          <w:rPr>
-            <w:rStyle w:val="Lienhypertexte"/>
-            <w:noProof/>
-          </w:rPr>
-          <w:t>e</w:t>
-        </w:r>
-        <w:r>
-          <w:rPr>
-            <w:rStyle w:val="Lienhypertexte"/>
-            <w:noProof/>
-          </w:rPr>
-          <w:t xml:space="preserve"> partie complète :</w:t>
+          <w:t>Jouer une partie complète :</w:t>
         </w:r>
         <w:r>
           <w:rPr>
@@ -4493,8 +4479,13 @@
           </w:tcPr>
           <w:p>
             <w:r>
-              <w:t>Prendre une grille fixe</w:t>
-            </w:r>
+              <w:t xml:space="preserve">Prendre une grille </w:t>
+            </w:r>
+            <w:r>
+              <w:t>par défaut</w:t>
+            </w:r>
+            <w:bookmarkStart w:id="17" w:name="_GoBack"/>
+            <w:bookmarkEnd w:id="17"/>
           </w:p>
         </w:tc>
       </w:tr>
@@ -4626,6 +4617,137 @@
           <w:tcPr>
             <w:cnfStyle w:val="001000000000" w:firstRow="0" w:lastRow="0" w:firstColumn="1" w:lastColumn="0" w:oddVBand="0" w:evenVBand="0" w:oddHBand="0" w:evenHBand="0" w:firstRowFirstColumn="0" w:firstRowLastColumn="0" w:lastRowFirstColumn="0" w:lastRowLastColumn="0"/>
             <w:tcW w:w="3020" w:type="dxa"/>
+            <w:shd w:val="clear" w:color="auto" w:fill="auto"/>
+            <w:vAlign w:val="center"/>
+          </w:tcPr>
+          <w:p/>
+        </w:tc>
+        <w:tc>
+          <w:tcPr>
+            <w:tcW w:w="2369" w:type="dxa"/>
+            <w:shd w:val="clear" w:color="auto" w:fill="auto"/>
+            <w:vAlign w:val="center"/>
+          </w:tcPr>
+          <w:p>
+            <w:pPr>
+              <w:cnfStyle w:val="000000000000" w:firstRow="0" w:lastRow="0" w:firstColumn="0" w:lastColumn="0" w:oddVBand="0" w:evenVBand="0" w:oddHBand="0" w:evenHBand="0" w:firstRowFirstColumn="0" w:firstRowLastColumn="0" w:lastRowFirstColumn="0" w:lastRowLastColumn="0"/>
+            </w:pPr>
+            <w:r>
+              <w:t>Être</w:t>
+            </w:r>
+            <w:r>
+              <w:t xml:space="preserve"> déjà passé par l’aide.</w:t>
+            </w:r>
+          </w:p>
+        </w:tc>
+        <w:tc>
+          <w:tcPr>
+            <w:tcW w:w="3673" w:type="dxa"/>
+            <w:shd w:val="clear" w:color="auto" w:fill="auto"/>
+            <w:vAlign w:val="center"/>
+          </w:tcPr>
+          <w:p>
+            <w:pPr>
+              <w:cnfStyle w:val="000000000000" w:firstRow="0" w:lastRow="0" w:firstColumn="0" w:lastColumn="0" w:oddVBand="0" w:evenVBand="0" w:oddHBand="0" w:evenHBand="0" w:firstRowFirstColumn="0" w:firstRowLastColumn="0" w:lastRowFirstColumn="0" w:lastRowLastColumn="0"/>
+            </w:pPr>
+            <w:r>
+              <w:t>«</w:t>
+            </w:r>
+            <w:r>
+              <w:t xml:space="preserve"> </w:t>
+            </w:r>
+            <w:r>
+              <w:t>Bataille Navale – Placement des bateaux</w:t>
+            </w:r>
+            <w:r>
+              <w:t>.</w:t>
+            </w:r>
+            <w:r>
+              <w:t xml:space="preserve"> Voulez-vous </w:t>
+            </w:r>
+            <w:r>
+              <w:t>jouer avec la grille fixe par défaut ? (</w:t>
+            </w:r>
+            <w:proofErr w:type="gramStart"/>
+            <w:r>
+              <w:t>tapez</w:t>
+            </w:r>
+            <w:proofErr w:type="gramEnd"/>
+            <w:r>
+              <w:t xml:space="preserve"> 1 pour oui ou 0 pour non)</w:t>
+            </w:r>
+            <w:r>
+              <w:t>. Si non vous pouvez choisir entre 3 grilles</w:t>
+            </w:r>
+            <w:r>
+              <w:t>.</w:t>
+            </w:r>
+            <w:r>
+              <w:t>» </w:t>
+            </w:r>
+          </w:p>
+        </w:tc>
+      </w:tr>
+      <w:tr>
+        <w:trPr>
+          <w:trHeight w:val="510"/>
+        </w:trPr>
+        <w:tc>
+          <w:tcPr>
+            <w:cnfStyle w:val="001000000000" w:firstRow="0" w:lastRow="0" w:firstColumn="1" w:lastColumn="0" w:oddVBand="0" w:evenVBand="0" w:oddHBand="0" w:evenHBand="0" w:firstRowFirstColumn="0" w:firstRowLastColumn="0" w:lastRowFirstColumn="0" w:lastRowLastColumn="0"/>
+            <w:tcW w:w="3020" w:type="dxa"/>
+            <w:vAlign w:val="center"/>
+          </w:tcPr>
+          <w:p>
+            <w:pPr>
+              <w:rPr>
+                <w:b w:val="0"/>
+                <w:lang w:val="fr-FR"/>
+              </w:rPr>
+            </w:pPr>
+            <w:r>
+              <w:rPr>
+                <w:b w:val="0"/>
+                <w:lang w:val="fr-FR"/>
+              </w:rPr>
+              <w:t>On tape 1.</w:t>
+            </w:r>
+          </w:p>
+        </w:tc>
+        <w:tc>
+          <w:tcPr>
+            <w:tcW w:w="2369" w:type="dxa"/>
+            <w:vAlign w:val="center"/>
+          </w:tcPr>
+          <w:p>
+            <w:pPr>
+              <w:cnfStyle w:val="000000000000" w:firstRow="0" w:lastRow="0" w:firstColumn="0" w:lastColumn="0" w:oddVBand="0" w:evenVBand="0" w:oddHBand="0" w:evenHBand="0" w:firstRowFirstColumn="0" w:firstRowLastColumn="0" w:lastRowFirstColumn="0" w:lastRowLastColumn="0"/>
+            </w:pPr>
+          </w:p>
+        </w:tc>
+        <w:tc>
+          <w:tcPr>
+            <w:tcW w:w="3673" w:type="dxa"/>
+            <w:vAlign w:val="center"/>
+          </w:tcPr>
+          <w:p>
+            <w:pPr>
+              <w:cnfStyle w:val="000000000000" w:firstRow="0" w:lastRow="0" w:firstColumn="0" w:lastColumn="0" w:oddVBand="0" w:evenVBand="0" w:oddHBand="0" w:evenHBand="0" w:firstRowFirstColumn="0" w:firstRowLastColumn="0" w:lastRowFirstColumn="0" w:lastRowLastColumn="0"/>
+            </w:pPr>
+            <w:r>
+              <w:t>« L’ordinateur a appliqué la grille fixe prédéfinie. Vous pouvez maintenant jouer. Tapez une touche pour continuer…» </w:t>
+            </w:r>
+          </w:p>
+        </w:tc>
+      </w:tr>
+      <w:tr>
+        <w:trPr>
+          <w:trHeight w:val="474"/>
+        </w:trPr>
+        <w:tc>
+          <w:tcPr>
+            <w:cnfStyle w:val="001000000000" w:firstRow="0" w:lastRow="0" w:firstColumn="1" w:lastColumn="0" w:oddVBand="0" w:evenVBand="0" w:oddHBand="0" w:evenHBand="0" w:firstRowFirstColumn="0" w:firstRowLastColumn="0" w:lastRowFirstColumn="0" w:lastRowLastColumn="0"/>
+            <w:tcW w:w="3020" w:type="dxa"/>
             <w:vAlign w:val="center"/>
           </w:tcPr>
           <w:p>
@@ -4634,53 +4756,6 @@
                 <w:b w:val="0"/>
               </w:rPr>
             </w:pPr>
-          </w:p>
-        </w:tc>
-        <w:tc>
-          <w:tcPr>
-            <w:tcW w:w="2369" w:type="dxa"/>
-            <w:vAlign w:val="center"/>
-          </w:tcPr>
-          <w:p>
-            <w:pPr>
-              <w:cnfStyle w:val="000000000000" w:firstRow="0" w:lastRow="0" w:firstColumn="0" w:lastColumn="0" w:oddVBand="0" w:evenVBand="0" w:oddHBand="0" w:evenHBand="0" w:firstRowFirstColumn="0" w:firstRowLastColumn="0" w:lastRowFirstColumn="0" w:lastRowLastColumn="0"/>
-            </w:pPr>
-            <w:r>
-              <w:t>Etre déjà passé par l’aide.</w:t>
-            </w:r>
-          </w:p>
-        </w:tc>
-        <w:tc>
-          <w:tcPr>
-            <w:tcW w:w="3673" w:type="dxa"/>
-            <w:vAlign w:val="center"/>
-          </w:tcPr>
-          <w:p>
-            <w:pPr>
-              <w:cnfStyle w:val="000000000000" w:firstRow="0" w:lastRow="0" w:firstColumn="0" w:lastColumn="0" w:oddVBand="0" w:evenVBand="0" w:oddHBand="0" w:evenHBand="0" w:firstRowFirstColumn="0" w:firstRowLastColumn="0" w:lastRowFirstColumn="0" w:lastRowLastColumn="0"/>
-            </w:pPr>
-            <w:r>
-              <w:t>« L’ordinateur a appliqué la grille fixe prédéfinie. Vous pouvez maintenant jouer. Tapez une touche pour continuer…» </w:t>
-            </w:r>
-          </w:p>
-        </w:tc>
-      </w:tr>
-      <w:tr>
-        <w:trPr>
-          <w:trHeight w:val="474"/>
-        </w:trPr>
-        <w:tc>
-          <w:tcPr>
-            <w:cnfStyle w:val="001000000000" w:firstRow="0" w:lastRow="0" w:firstColumn="1" w:lastColumn="0" w:oddVBand="0" w:evenVBand="0" w:oddHBand="0" w:evenHBand="0" w:firstRowFirstColumn="0" w:firstRowLastColumn="0" w:lastRowFirstColumn="0" w:lastRowLastColumn="0"/>
-            <w:tcW w:w="3020" w:type="dxa"/>
-            <w:vAlign w:val="center"/>
-          </w:tcPr>
-          <w:p>
-            <w:pPr>
-              <w:rPr>
-                <w:b w:val="0"/>
-              </w:rPr>
-            </w:pPr>
             <w:r>
               <w:rPr>
                 <w:b w:val="0"/>
@@ -4718,11 +4793,11 @@
       <w:pPr>
         <w:pStyle w:val="Titre4"/>
       </w:pPr>
-      <w:bookmarkStart w:id="17" w:name="_Toc1588696"/>
+      <w:bookmarkStart w:id="18" w:name="_Toc1588696"/>
       <w:r>
         <w:t>Choisir une grille</w:t>
       </w:r>
-      <w:bookmarkEnd w:id="17"/>
+      <w:bookmarkEnd w:id="18"/>
     </w:p>
     <w:tbl>
       <w:tblPr>
@@ -4817,6 +4892,9 @@
           <w:p>
             <w:r>
               <w:t>Choisir entre 3 grilles de placements</w:t>
+            </w:r>
+            <w:r>
+              <w:t xml:space="preserve"> de bateaux.</w:t>
             </w:r>
           </w:p>
         </w:tc>
@@ -4949,6 +5027,71 @@
           <w:tcPr>
             <w:cnfStyle w:val="001000000000" w:firstRow="0" w:lastRow="0" w:firstColumn="1" w:lastColumn="0" w:oddVBand="0" w:evenVBand="0" w:oddHBand="0" w:evenHBand="0" w:firstRowFirstColumn="0" w:firstRowLastColumn="0" w:lastRowFirstColumn="0" w:lastRowLastColumn="0"/>
             <w:tcW w:w="3020" w:type="dxa"/>
+            <w:shd w:val="clear" w:color="auto" w:fill="auto"/>
+            <w:vAlign w:val="center"/>
+          </w:tcPr>
+          <w:p/>
+        </w:tc>
+        <w:tc>
+          <w:tcPr>
+            <w:tcW w:w="2369" w:type="dxa"/>
+            <w:shd w:val="clear" w:color="auto" w:fill="auto"/>
+            <w:vAlign w:val="center"/>
+          </w:tcPr>
+          <w:p>
+            <w:pPr>
+              <w:cnfStyle w:val="000000000000" w:firstRow="0" w:lastRow="0" w:firstColumn="0" w:lastColumn="0" w:oddVBand="0" w:evenVBand="0" w:oddHBand="0" w:evenHBand="0" w:firstRowFirstColumn="0" w:firstRowLastColumn="0" w:lastRowFirstColumn="0" w:lastRowLastColumn="0"/>
+            </w:pPr>
+            <w:r>
+              <w:t>Être</w:t>
+            </w:r>
+            <w:r>
+              <w:t xml:space="preserve"> déjà passé par l’aide.</w:t>
+            </w:r>
+          </w:p>
+        </w:tc>
+        <w:tc>
+          <w:tcPr>
+            <w:tcW w:w="3673" w:type="dxa"/>
+            <w:shd w:val="clear" w:color="auto" w:fill="auto"/>
+            <w:vAlign w:val="center"/>
+          </w:tcPr>
+          <w:p>
+            <w:pPr>
+              <w:cnfStyle w:val="000000000000" w:firstRow="0" w:lastRow="0" w:firstColumn="0" w:lastColumn="0" w:oddVBand="0" w:evenVBand="0" w:oddHBand="0" w:evenHBand="0" w:firstRowFirstColumn="0" w:firstRowLastColumn="0" w:lastRowFirstColumn="0" w:lastRowLastColumn="0"/>
+            </w:pPr>
+            <w:r>
+              <w:t>« </w:t>
+            </w:r>
+            <w:r>
+              <w:t>Bataille Navale – Placement des bateaux</w:t>
+            </w:r>
+            <w:r>
+              <w:t xml:space="preserve">. </w:t>
+            </w:r>
+            <w:r>
+              <w:t>Voulez-vous jouer avec la grille fixe par défaut ? (</w:t>
+            </w:r>
+            <w:proofErr w:type="gramStart"/>
+            <w:r>
+              <w:t>tapez</w:t>
+            </w:r>
+            <w:proofErr w:type="gramEnd"/>
+            <w:r>
+              <w:t xml:space="preserve"> 1 pour oui ou 0 pour non). Si non vous pouvez choisir entre 3 grilles» </w:t>
+            </w:r>
+          </w:p>
+        </w:tc>
+      </w:tr>
+      <w:tr>
+        <w:trPr>
+          <w:trHeight w:val="510"/>
+        </w:trPr>
+        <w:tc>
+          <w:tcPr>
+            <w:cnfStyle w:val="001000000000" w:firstRow="0" w:lastRow="0" w:firstColumn="1" w:lastColumn="0" w:oddVBand="0" w:evenVBand="0" w:oddHBand="0" w:evenHBand="0" w:firstRowFirstColumn="0" w:firstRowLastColumn="0" w:lastRowFirstColumn="0" w:lastRowLastColumn="0"/>
+            <w:tcW w:w="3020" w:type="dxa"/>
+            <w:shd w:val="clear" w:color="auto" w:fill="auto"/>
             <w:vAlign w:val="center"/>
           </w:tcPr>
           <w:p>
@@ -4957,11 +5100,18 @@
                 <w:b w:val="0"/>
               </w:rPr>
             </w:pPr>
+            <w:r>
+              <w:rPr>
+                <w:b w:val="0"/>
+              </w:rPr>
+              <w:t>On tape 3</w:t>
+            </w:r>
           </w:p>
         </w:tc>
         <w:tc>
           <w:tcPr>
             <w:tcW w:w="2369" w:type="dxa"/>
+            <w:shd w:val="clear" w:color="auto" w:fill="auto"/>
             <w:vAlign w:val="center"/>
           </w:tcPr>
           <w:p>
@@ -4969,13 +5119,14 @@
               <w:cnfStyle w:val="000000000000" w:firstRow="0" w:lastRow="0" w:firstColumn="0" w:lastColumn="0" w:oddVBand="0" w:evenVBand="0" w:oddHBand="0" w:evenHBand="0" w:firstRowFirstColumn="0" w:firstRowLastColumn="0" w:lastRowFirstColumn="0" w:lastRowLastColumn="0"/>
             </w:pPr>
             <w:r>
-              <w:t>Etre déjà passé par l’aide.</w:t>
+              <w:t>On a tapé autre chose que 0 et 1.</w:t>
             </w:r>
           </w:p>
         </w:tc>
         <w:tc>
           <w:tcPr>
             <w:tcW w:w="3673" w:type="dxa"/>
+            <w:shd w:val="clear" w:color="auto" w:fill="auto"/>
             <w:vAlign w:val="center"/>
           </w:tcPr>
           <w:p>
@@ -4983,7 +5134,7 @@
               <w:cnfStyle w:val="000000000000" w:firstRow="0" w:lastRow="0" w:firstColumn="0" w:lastColumn="0" w:oddVBand="0" w:evenVBand="0" w:oddHBand="0" w:evenHBand="0" w:firstRowFirstColumn="0" w:firstRowLastColumn="0" w:lastRowFirstColumn="0" w:lastRowLastColumn="0"/>
             </w:pPr>
             <w:r>
-              <w:t>« Choisissez une grille de bateau parmi 3 différentes. Tapez 1, 2 ou 3. » </w:t>
+              <w:t xml:space="preserve">« Invalide. Retentez : » </w:t>
             </w:r>
           </w:p>
         </w:tc>
@@ -5008,6 +5159,63 @@
               <w:rPr>
                 <w:b w:val="0"/>
               </w:rPr>
+              <w:lastRenderedPageBreak/>
+              <w:t>On tape 0</w:t>
+            </w:r>
+          </w:p>
+        </w:tc>
+        <w:tc>
+          <w:tcPr>
+            <w:tcW w:w="2369" w:type="dxa"/>
+            <w:vAlign w:val="center"/>
+          </w:tcPr>
+          <w:p>
+            <w:pPr>
+              <w:cnfStyle w:val="000000000000" w:firstRow="0" w:lastRow="0" w:firstColumn="0" w:lastColumn="0" w:oddVBand="0" w:evenVBand="0" w:oddHBand="0" w:evenHBand="0" w:firstRowFirstColumn="0" w:firstRowLastColumn="0" w:lastRowFirstColumn="0" w:lastRowLastColumn="0"/>
+            </w:pPr>
+          </w:p>
+        </w:tc>
+        <w:tc>
+          <w:tcPr>
+            <w:tcW w:w="3673" w:type="dxa"/>
+            <w:vAlign w:val="center"/>
+          </w:tcPr>
+          <w:p>
+            <w:pPr>
+              <w:cnfStyle w:val="000000000000" w:firstRow="0" w:lastRow="0" w:firstColumn="0" w:lastColumn="0" w:oddVBand="0" w:evenVBand="0" w:oddHBand="0" w:evenHBand="0" w:firstRowFirstColumn="0" w:firstRowLastColumn="0" w:lastRowFirstColumn="0" w:lastRowLastColumn="0"/>
+            </w:pPr>
+            <w:r>
+              <w:t xml:space="preserve">« Choisissez </w:t>
+            </w:r>
+            <w:r>
+              <w:t>une des 3 grilles de bateaux.</w:t>
+            </w:r>
+            <w:r>
+              <w:t xml:space="preserve"> Tapez 1, 2 ou 3. » </w:t>
+            </w:r>
+          </w:p>
+        </w:tc>
+      </w:tr>
+      <w:tr>
+        <w:trPr>
+          <w:trHeight w:val="510"/>
+        </w:trPr>
+        <w:tc>
+          <w:tcPr>
+            <w:cnfStyle w:val="001000000000" w:firstRow="0" w:lastRow="0" w:firstColumn="1" w:lastColumn="0" w:oddVBand="0" w:evenVBand="0" w:oddHBand="0" w:evenHBand="0" w:firstRowFirstColumn="0" w:firstRowLastColumn="0" w:lastRowFirstColumn="0" w:lastRowLastColumn="0"/>
+            <w:tcW w:w="3020" w:type="dxa"/>
+            <w:vAlign w:val="center"/>
+          </w:tcPr>
+          <w:p>
+            <w:pPr>
+              <w:rPr>
+                <w:b w:val="0"/>
+              </w:rPr>
+            </w:pPr>
+            <w:r>
+              <w:rPr>
+                <w:b w:val="0"/>
+              </w:rPr>
               <w:t>On tape 5.</w:t>
             </w:r>
           </w:p>
@@ -5101,7 +5309,7 @@
               <w:cnfStyle w:val="000000000000" w:firstRow="0" w:lastRow="0" w:firstColumn="0" w:lastColumn="0" w:oddVBand="0" w:evenVBand="0" w:oddHBand="0" w:evenHBand="0" w:firstRowFirstColumn="0" w:firstRowLastColumn="0" w:lastRowFirstColumn="0" w:lastRowLastColumn="0"/>
             </w:pPr>
             <w:r>
-              <w:t>« Grille 2 bien choisie. » </w:t>
+              <w:t>« Grille 2 bien choisie. »</w:t>
             </w:r>
           </w:p>
         </w:tc>
@@ -5112,11 +5320,11 @@
       <w:pPr>
         <w:pStyle w:val="Titre4"/>
       </w:pPr>
-      <w:bookmarkStart w:id="18" w:name="_Toc1588697"/>
+      <w:bookmarkStart w:id="19" w:name="_Toc1588697"/>
       <w:r>
         <w:t>Placer les bateaux (joueur)</w:t>
       </w:r>
-      <w:bookmarkEnd w:id="18"/>
+      <w:bookmarkEnd w:id="19"/>
     </w:p>
     <w:tbl>
       <w:tblPr>
@@ -5198,7 +5406,6 @@
           </w:tcPr>
           <w:p>
             <w:r>
-              <w:lastRenderedPageBreak/>
               <w:t>Je veux</w:t>
             </w:r>
           </w:p>
@@ -5749,28 +5956,28 @@
         </w:numPr>
         <w:ind w:left="720" w:hanging="720"/>
       </w:pPr>
-      <w:bookmarkStart w:id="19" w:name="_Toc1588698"/>
+      <w:bookmarkStart w:id="20" w:name="_Toc1588698"/>
     </w:p>
     <w:p>
       <w:pPr>
         <w:pStyle w:val="Titre3"/>
       </w:pPr>
-      <w:bookmarkStart w:id="20" w:name="_Toc5469190"/>
+      <w:bookmarkStart w:id="21" w:name="_Toc5469190"/>
       <w:r>
         <w:t>Jouer contre l’ordinateur</w:t>
       </w:r>
-      <w:bookmarkEnd w:id="19"/>
       <w:bookmarkEnd w:id="20"/>
+      <w:bookmarkEnd w:id="21"/>
     </w:p>
     <w:p>
       <w:pPr>
         <w:pStyle w:val="Titre4"/>
       </w:pPr>
-      <w:bookmarkStart w:id="21" w:name="_Toc1588699"/>
+      <w:bookmarkStart w:id="22" w:name="_Toc1588699"/>
       <w:r>
         <w:t>Partie complète.</w:t>
       </w:r>
-      <w:bookmarkEnd w:id="21"/>
+      <w:bookmarkEnd w:id="22"/>
     </w:p>
     <w:tbl>
       <w:tblPr>
@@ -5910,6 +6117,7 @@
           </w:tcPr>
           <w:p>
             <w:r>
+              <w:lastRenderedPageBreak/>
               <w:t>Priorité</w:t>
             </w:r>
           </w:p>
@@ -6194,7 +6402,6 @@
               <w:rPr>
                 <w:b w:val="0"/>
               </w:rPr>
-              <w:lastRenderedPageBreak/>
               <w:t>On entre D2</w:t>
             </w:r>
           </w:p>
@@ -6868,7 +7075,7 @@
           <w:iCs/>
         </w:rPr>
       </w:pPr>
-      <w:bookmarkStart w:id="22" w:name="_Toc5469191"/>
+      <w:bookmarkStart w:id="23" w:name="_Toc5469191"/>
       <w:r>
         <w:rPr>
           <w:i w:val="0"/>
@@ -6877,11 +7084,11 @@
         <w:t>Stratégie de test</w:t>
       </w:r>
       <w:bookmarkEnd w:id="9"/>
-      <w:bookmarkEnd w:id="22"/>
+      <w:bookmarkEnd w:id="23"/>
     </w:p>
     <w:p>
-      <w:bookmarkStart w:id="23" w:name="_Toc25553309"/>
-      <w:bookmarkStart w:id="24" w:name="_Toc71691014"/>
+      <w:bookmarkStart w:id="24" w:name="_Toc25553309"/>
+      <w:bookmarkStart w:id="25" w:name="_Toc71691014"/>
       <w:r>
         <w:t>A chaque nouvelle version du projet publiée (Release), je ferai des tests fonctionnels</w:t>
       </w:r>
@@ -6916,6 +7123,7 @@
         </w:numPr>
       </w:pPr>
       <w:r>
+        <w:lastRenderedPageBreak/>
         <w:t>3 grilles de jeu définissant la position des bateaux sur le plateau.</w:t>
       </w:r>
     </w:p>
@@ -6954,14 +7162,13 @@
           <w:tab w:val="num" w:pos="360"/>
         </w:tabs>
       </w:pPr>
-      <w:bookmarkStart w:id="25" w:name="_Toc5469192"/>
-      <w:bookmarkEnd w:id="23"/>
+      <w:bookmarkStart w:id="26" w:name="_Toc5469192"/>
       <w:bookmarkEnd w:id="24"/>
-      <w:r>
-        <w:lastRenderedPageBreak/>
+      <w:bookmarkEnd w:id="25"/>
+      <w:r>
         <w:t>Implémentation</w:t>
       </w:r>
-      <w:bookmarkEnd w:id="25"/>
+      <w:bookmarkEnd w:id="26"/>
     </w:p>
     <w:p>
       <w:pPr>
@@ -6971,10 +7178,10 @@
           <w:iCs/>
         </w:rPr>
       </w:pPr>
-      <w:bookmarkStart w:id="26" w:name="_Toc25553317"/>
-      <w:bookmarkStart w:id="27" w:name="_Toc71691022"/>
-      <w:bookmarkStart w:id="28" w:name="_Ref254352701"/>
-      <w:bookmarkStart w:id="29" w:name="_Toc5469193"/>
+      <w:bookmarkStart w:id="27" w:name="_Toc5469193"/>
+      <w:bookmarkStart w:id="28" w:name="_Toc25553317"/>
+      <w:bookmarkStart w:id="29" w:name="_Toc71691022"/>
+      <w:bookmarkStart w:id="30" w:name="_Ref254352701"/>
       <w:r>
         <w:rPr>
           <w:i w:val="0"/>
@@ -6982,7 +7189,7 @@
         </w:rPr>
         <w:t>Modèle Logique de données</w:t>
       </w:r>
-      <w:bookmarkEnd w:id="29"/>
+      <w:bookmarkEnd w:id="27"/>
     </w:p>
     <w:p>
       <w:r>
@@ -7388,7 +7595,7 @@
           <w:iCs/>
         </w:rPr>
       </w:pPr>
-      <w:bookmarkStart w:id="30" w:name="_Toc5469194"/>
+      <w:bookmarkStart w:id="31" w:name="_Toc5469194"/>
       <w:r>
         <w:rPr>
           <w:i w:val="0"/>
@@ -7396,7 +7603,7 @@
         </w:rPr>
         <w:t>Points techniques spécifiques</w:t>
       </w:r>
-      <w:bookmarkEnd w:id="30"/>
+      <w:bookmarkEnd w:id="31"/>
     </w:p>
     <w:p>
       <w:pPr>
@@ -7555,11 +7762,11 @@
       <w:pPr>
         <w:pStyle w:val="Titre3"/>
       </w:pPr>
-      <w:bookmarkStart w:id="31" w:name="_Toc5469195"/>
+      <w:bookmarkStart w:id="32" w:name="_Toc5469195"/>
       <w:r>
         <w:t>Détection des bateaux coulés :</w:t>
       </w:r>
-      <w:bookmarkEnd w:id="31"/>
+      <w:bookmarkEnd w:id="32"/>
     </w:p>
     <w:p>
       <w:r>
@@ -7575,10 +7782,7 @@
         <w:t xml:space="preserve">le </w:t>
       </w:r>
       <w:r>
-        <w:t>compteur tableau « batotouches » va s’incrémenter dans la case au numéro du type de bateau (bateau de 1, 2 ou 3 cases=case 1, 2 ou 3 du compteur = typebato)</w:t>
-      </w:r>
-      <w:r>
-        <w:t xml:space="preserve"> et </w:t>
+        <w:t xml:space="preserve">compteur tableau « batotouches » va s’incrémenter dans la case au numéro du type de bateau (bateau de 1, 2 ou 3 cases=case 1, 2 ou 3 du compteur = typebato) et </w:t>
       </w:r>
       <w:r>
         <w:t xml:space="preserve">la </w:t>
@@ -7595,6 +7799,7 @@
     </w:p>
     <w:p>
       <w:r>
+        <w:lastRenderedPageBreak/>
         <w:t>Chaque fois qu’une case du compteur atteint</w:t>
       </w:r>
       <w:r>
@@ -7672,10 +7877,7 @@
         <w:t>,</w:t>
       </w:r>
       <w:r>
-        <w:t xml:space="preserve"> puis </w:t>
-      </w:r>
-      <w:r>
-        <w:t>on va regarder dans la case 2 de batotouches. Dans ce cas, la valeur vaut aussi 2.</w:t>
+        <w:t xml:space="preserve"> puis on va regarder dans la case 2 de batotouches. Dans ce cas, la valeur vaut aussi 2.</w:t>
       </w:r>
       <w:r>
         <w:t xml:space="preserve"> </w:t>
@@ -7686,7 +7888,6 @@
     </w:p>
     <w:p>
       <w:r>
-        <w:lastRenderedPageBreak/>
         <w:t>Ensuite</w:t>
       </w:r>
       <w:r>
@@ -7713,11 +7914,11 @@
       <w:pPr>
         <w:pStyle w:val="Titre3"/>
       </w:pPr>
-      <w:bookmarkStart w:id="32" w:name="_Toc5469196"/>
+      <w:bookmarkStart w:id="33" w:name="_Toc5469196"/>
       <w:r>
         <w:t>Tirer une case </w:t>
       </w:r>
-      <w:bookmarkEnd w:id="32"/>
+      <w:bookmarkEnd w:id="33"/>
       <w:r>
         <w:t xml:space="preserve">et afficher le résultat : </w:t>
       </w:r>
@@ -7739,40 +7940,10 @@
         <w:t>vérifie</w:t>
       </w:r>
       <w:r>
-        <w:t xml:space="preserve"> que hits[0] soit entre A et H (avec leur numéro ASCII). On fait de même </w:t>
-      </w:r>
-      <w:r>
-        <w:t>hits[</w:t>
-      </w:r>
-      <w:r>
-        <w:t>1</w:t>
-      </w:r>
-      <w:r>
-        <w:t>]</w:t>
-      </w:r>
-      <w:r>
-        <w:t xml:space="preserve"> (entre 1 et 8). Sinon on redemande la case. </w:t>
-      </w:r>
-      <w:r>
-        <w:t xml:space="preserve">On soustrait 65 à </w:t>
-      </w:r>
-      <w:r>
-        <w:t>hits[0]</w:t>
-      </w:r>
-      <w:r>
-        <w:t xml:space="preserve"> et 49 à </w:t>
-      </w:r>
-      <w:r>
-        <w:t>hits[</w:t>
-      </w:r>
-      <w:r>
-        <w:t>1</w:t>
-      </w:r>
-      <w:r>
-        <w:t>]</w:t>
-      </w:r>
-      <w:r>
-        <w:t xml:space="preserve"> pour avoir les coordonnées de type tableau (ici de 0 à 7).</w:t>
+        <w:t xml:space="preserve"> que hits[0] soit entre A et H (avec leur numéro ASCII). On fait de même hits[1] (entre 1 et 8). Sinon on redemande la case. </w:t>
+      </w:r>
+      <w:r>
+        <w:t>On soustrait 65 à hits[0] et 49 à hits[1] pour avoir les coordonnées de type tableau (ici de 0 à 7).</w:t>
       </w:r>
       <w:r>
         <w:t xml:space="preserve"> Donc si on tape A5, on a finalement 0 et 4.</w:t>
@@ -7789,8 +7960,6 @@
       <w:r>
         <w:t>.</w:t>
       </w:r>
-      <w:bookmarkStart w:id="33" w:name="_GoBack"/>
-      <w:bookmarkEnd w:id="33"/>
     </w:p>
     <w:p/>
     <w:p>
@@ -7841,9 +8010,9 @@
         <w:t>. Puis la boucle reprend.</w:t>
       </w:r>
     </w:p>
-    <w:bookmarkEnd w:id="26"/>
-    <w:bookmarkEnd w:id="27"/>
     <w:bookmarkEnd w:id="28"/>
+    <w:bookmarkEnd w:id="29"/>
+    <w:bookmarkEnd w:id="30"/>
     <w:p>
       <w:pPr>
         <w:pStyle w:val="Help"/>
@@ -8239,6 +8408,7 @@
               <w:rPr>
                 <w:color w:val="000000" w:themeColor="text1"/>
               </w:rPr>
+              <w:lastRenderedPageBreak/>
               <w:t>Samuel Roland</w:t>
             </w:r>
           </w:p>
@@ -8283,6 +8453,7 @@
           </w:tcPr>
           <w:p>
             <w:r>
+              <w:lastRenderedPageBreak/>
               <w:t>05.04.2019</w:t>
             </w:r>
           </w:p>
@@ -8293,6 +8464,7 @@
           </w:p>
           <w:p>
             <w:r>
+              <w:lastRenderedPageBreak/>
               <w:t>PC Windows école</w:t>
             </w:r>
           </w:p>
@@ -8392,7 +8564,6 @@
           </w:tcPr>
           <w:p>
             <w:r>
-              <w:lastRenderedPageBreak/>
               <w:t>1.2 Démarrer sans lire les règles</w:t>
             </w:r>
           </w:p>
@@ -8949,6 +9120,7 @@
           </w:tcPr>
           <w:p>
             <w:r>
+              <w:lastRenderedPageBreak/>
               <w:t>08.03.2019</w:t>
             </w:r>
           </w:p>
@@ -9093,7 +9265,6 @@
           </w:tcPr>
           <w:p>
             <w:r>
-              <w:lastRenderedPageBreak/>
               <w:t>03.04.2019</w:t>
             </w:r>
           </w:p>
@@ -9275,7 +9446,7 @@
       <w:rPr>
         <w:noProof/>
       </w:rPr>
-      <w:t>06/04/2019</w:t>
+      <w:t>07/04/2019</w:t>
     </w:r>
     <w:r>
       <w:fldChar w:fldCharType="end"/>
@@ -14407,7 +14578,7 @@
 </file>
 
 <file path=customXml/itemProps1.xml><?xml version="1.0" encoding="utf-8"?>
-<ds:datastoreItem xmlns:ds="http://schemas.openxmlformats.org/officeDocument/2006/customXml" ds:itemID="{9410C62C-13C6-48AB-9E7F-22F97BD05BFF}">
+<ds:datastoreItem xmlns:ds="http://schemas.openxmlformats.org/officeDocument/2006/customXml" ds:itemID="{560B5604-8D5F-4668-9ECE-7704C69B853C}">
   <ds:schemaRefs>
     <ds:schemaRef ds:uri="http://schemas.openxmlformats.org/officeDocument/2006/bibliography"/>
   </ds:schemaRefs>

</xml_diff>

<commit_message>
tests fonctionnels pour scénario 2.1 et 2.2
</commit_message>
<xml_diff>
--- a/doc/Documentation de projet 2.docx
+++ b/doc/Documentation de projet 2.docx
@@ -3450,7 +3450,13 @@
     </w:p>
     <w:p>
       <w:r>
-        <w:t>Les maquettes se trouvent dans le fichier Maquettes-BN.pdf</w:t>
+        <w:t xml:space="preserve">Les maquettes se trouvent dans le </w:t>
+      </w:r>
+      <w:r>
+        <w:t>dossier</w:t>
+      </w:r>
+      <w:r>
+        <w:t xml:space="preserve"> Maquettes</w:t>
       </w:r>
       <w:r>
         <w:t xml:space="preserve"> dans le dossier doc du </w:t>
@@ -4484,8 +4490,6 @@
             <w:r>
               <w:t>par défaut</w:t>
             </w:r>
-            <w:bookmarkStart w:id="17" w:name="_GoBack"/>
-            <w:bookmarkEnd w:id="17"/>
           </w:p>
         </w:tc>
       </w:tr>
@@ -4542,7 +4546,7 @@
           </w:tcPr>
           <w:p>
             <w:r>
-              <w:t>M</w:t>
+              <w:t>C</w:t>
             </w:r>
           </w:p>
         </w:tc>
@@ -4793,11 +4797,11 @@
       <w:pPr>
         <w:pStyle w:val="Titre4"/>
       </w:pPr>
-      <w:bookmarkStart w:id="18" w:name="_Toc1588696"/>
+      <w:bookmarkStart w:id="17" w:name="_Toc1588696"/>
       <w:r>
         <w:t>Choisir une grille</w:t>
       </w:r>
-      <w:bookmarkEnd w:id="18"/>
+      <w:bookmarkEnd w:id="17"/>
     </w:p>
     <w:tbl>
       <w:tblPr>
@@ -4923,7 +4927,7 @@
           </w:tcPr>
           <w:p>
             <w:r>
-              <w:t>Pouvoir jouer plusieurs fois.</w:t>
+              <w:t>Choisir comment placer les bateaux.</w:t>
             </w:r>
           </w:p>
         </w:tc>
@@ -4952,7 +4956,7 @@
           </w:tcPr>
           <w:p>
             <w:r>
-              <w:t>C</w:t>
+              <w:t>S</w:t>
             </w:r>
           </w:p>
         </w:tc>
@@ -5147,6 +5151,7 @@
           <w:tcPr>
             <w:cnfStyle w:val="001000000000" w:firstRow="0" w:lastRow="0" w:firstColumn="1" w:lastColumn="0" w:oddVBand="0" w:evenVBand="0" w:oddHBand="0" w:evenHBand="0" w:firstRowFirstColumn="0" w:firstRowLastColumn="0" w:lastRowFirstColumn="0" w:lastRowLastColumn="0"/>
             <w:tcW w:w="3020" w:type="dxa"/>
+            <w:shd w:val="clear" w:color="auto" w:fill="auto"/>
             <w:vAlign w:val="center"/>
           </w:tcPr>
           <w:p>
@@ -5160,24 +5165,29 @@
                 <w:b w:val="0"/>
               </w:rPr>
               <w:lastRenderedPageBreak/>
-              <w:t>On tape 0</w:t>
+              <w:t>On tape « bla bla » </w:t>
             </w:r>
           </w:p>
         </w:tc>
         <w:tc>
           <w:tcPr>
             <w:tcW w:w="2369" w:type="dxa"/>
+            <w:shd w:val="clear" w:color="auto" w:fill="auto"/>
             <w:vAlign w:val="center"/>
           </w:tcPr>
           <w:p>
             <w:pPr>
               <w:cnfStyle w:val="000000000000" w:firstRow="0" w:lastRow="0" w:firstColumn="0" w:lastColumn="0" w:oddVBand="0" w:evenVBand="0" w:oddHBand="0" w:evenHBand="0" w:firstRowFirstColumn="0" w:firstRowLastColumn="0" w:lastRowFirstColumn="0" w:lastRowLastColumn="0"/>
             </w:pPr>
+            <w:r>
+              <w:t>On a tapé autre chose que 0 et 1.</w:t>
+            </w:r>
           </w:p>
         </w:tc>
         <w:tc>
           <w:tcPr>
             <w:tcW w:w="3673" w:type="dxa"/>
+            <w:shd w:val="clear" w:color="auto" w:fill="auto"/>
             <w:vAlign w:val="center"/>
           </w:tcPr>
           <w:p>
@@ -5185,13 +5195,7 @@
               <w:cnfStyle w:val="000000000000" w:firstRow="0" w:lastRow="0" w:firstColumn="0" w:lastColumn="0" w:oddVBand="0" w:evenVBand="0" w:oddHBand="0" w:evenHBand="0" w:firstRowFirstColumn="0" w:firstRowLastColumn="0" w:lastRowFirstColumn="0" w:lastRowLastColumn="0"/>
             </w:pPr>
             <w:r>
-              <w:t xml:space="preserve">« Choisissez </w:t>
-            </w:r>
-            <w:r>
-              <w:t>une des 3 grilles de bateaux.</w:t>
-            </w:r>
-            <w:r>
-              <w:t xml:space="preserve"> Tapez 1, 2 ou 3. » </w:t>
+              <w:t>« Invalide. Retentez : »</w:t>
             </w:r>
           </w:p>
         </w:tc>
@@ -5216,6 +5220,62 @@
               <w:rPr>
                 <w:b w:val="0"/>
               </w:rPr>
+              <w:t>On tape 0</w:t>
+            </w:r>
+          </w:p>
+        </w:tc>
+        <w:tc>
+          <w:tcPr>
+            <w:tcW w:w="2369" w:type="dxa"/>
+            <w:vAlign w:val="center"/>
+          </w:tcPr>
+          <w:p>
+            <w:pPr>
+              <w:cnfStyle w:val="000000000000" w:firstRow="0" w:lastRow="0" w:firstColumn="0" w:lastColumn="0" w:oddVBand="0" w:evenVBand="0" w:oddHBand="0" w:evenHBand="0" w:firstRowFirstColumn="0" w:firstRowLastColumn="0" w:lastRowFirstColumn="0" w:lastRowLastColumn="0"/>
+            </w:pPr>
+          </w:p>
+        </w:tc>
+        <w:tc>
+          <w:tcPr>
+            <w:tcW w:w="3673" w:type="dxa"/>
+            <w:vAlign w:val="center"/>
+          </w:tcPr>
+          <w:p>
+            <w:pPr>
+              <w:cnfStyle w:val="000000000000" w:firstRow="0" w:lastRow="0" w:firstColumn="0" w:lastColumn="0" w:oddVBand="0" w:evenVBand="0" w:oddHBand="0" w:evenHBand="0" w:firstRowFirstColumn="0" w:firstRowLastColumn="0" w:lastRowFirstColumn="0" w:lastRowLastColumn="0"/>
+            </w:pPr>
+            <w:r>
+              <w:t xml:space="preserve">« Choisissez </w:t>
+            </w:r>
+            <w:r>
+              <w:t>une des 3 grilles de bateaux.</w:t>
+            </w:r>
+            <w:r>
+              <w:t xml:space="preserve"> Tapez 1, 2 ou 3. » </w:t>
+            </w:r>
+          </w:p>
+        </w:tc>
+      </w:tr>
+      <w:tr>
+        <w:trPr>
+          <w:trHeight w:val="510"/>
+        </w:trPr>
+        <w:tc>
+          <w:tcPr>
+            <w:cnfStyle w:val="001000000000" w:firstRow="0" w:lastRow="0" w:firstColumn="1" w:lastColumn="0" w:oddVBand="0" w:evenVBand="0" w:oddHBand="0" w:evenHBand="0" w:firstRowFirstColumn="0" w:firstRowLastColumn="0" w:lastRowFirstColumn="0" w:lastRowLastColumn="0"/>
+            <w:tcW w:w="3020" w:type="dxa"/>
+            <w:vAlign w:val="center"/>
+          </w:tcPr>
+          <w:p>
+            <w:pPr>
+              <w:rPr>
+                <w:b w:val="0"/>
+              </w:rPr>
+            </w:pPr>
+            <w:r>
+              <w:rPr>
+                <w:b w:val="0"/>
+              </w:rPr>
               <w:t>On tape 5.</w:t>
             </w:r>
           </w:p>
@@ -5309,7 +5369,13 @@
               <w:cnfStyle w:val="000000000000" w:firstRow="0" w:lastRow="0" w:firstColumn="0" w:lastColumn="0" w:oddVBand="0" w:evenVBand="0" w:oddHBand="0" w:evenHBand="0" w:firstRowFirstColumn="0" w:firstRowLastColumn="0" w:lastRowFirstColumn="0" w:lastRowLastColumn="0"/>
             </w:pPr>
             <w:r>
-              <w:t>« Grille 2 bien choisie. »</w:t>
+              <w:t>« Grille 2 bien choisie</w:t>
+            </w:r>
+            <w:r>
+              <w:t>…</w:t>
+            </w:r>
+            <w:r>
+              <w:t xml:space="preserve"> »</w:t>
             </w:r>
           </w:p>
         </w:tc>
@@ -5320,11 +5386,11 @@
       <w:pPr>
         <w:pStyle w:val="Titre4"/>
       </w:pPr>
-      <w:bookmarkStart w:id="19" w:name="_Toc1588697"/>
+      <w:bookmarkStart w:id="18" w:name="_Toc1588697"/>
       <w:r>
         <w:t>Placer les bateaux (joueur)</w:t>
       </w:r>
-      <w:bookmarkEnd w:id="19"/>
+      <w:bookmarkEnd w:id="18"/>
     </w:p>
     <w:tbl>
       <w:tblPr>
@@ -5956,28 +6022,28 @@
         </w:numPr>
         <w:ind w:left="720" w:hanging="720"/>
       </w:pPr>
-      <w:bookmarkStart w:id="20" w:name="_Toc1588698"/>
+      <w:bookmarkStart w:id="19" w:name="_Toc1588698"/>
     </w:p>
     <w:p>
       <w:pPr>
         <w:pStyle w:val="Titre3"/>
       </w:pPr>
-      <w:bookmarkStart w:id="21" w:name="_Toc5469190"/>
+      <w:bookmarkStart w:id="20" w:name="_Toc5469190"/>
       <w:r>
         <w:t>Jouer contre l’ordinateur</w:t>
       </w:r>
+      <w:bookmarkEnd w:id="19"/>
       <w:bookmarkEnd w:id="20"/>
-      <w:bookmarkEnd w:id="21"/>
     </w:p>
     <w:p>
       <w:pPr>
         <w:pStyle w:val="Titre4"/>
       </w:pPr>
-      <w:bookmarkStart w:id="22" w:name="_Toc1588699"/>
+      <w:bookmarkStart w:id="21" w:name="_Toc1588699"/>
       <w:r>
         <w:t>Partie complète.</w:t>
       </w:r>
-      <w:bookmarkEnd w:id="22"/>
+      <w:bookmarkEnd w:id="21"/>
     </w:p>
     <w:tbl>
       <w:tblPr>
@@ -6088,6 +6154,7 @@
           </w:tcPr>
           <w:p>
             <w:r>
+              <w:lastRenderedPageBreak/>
               <w:t>Pour</w:t>
             </w:r>
           </w:p>
@@ -6117,7 +6184,6 @@
           </w:tcPr>
           <w:p>
             <w:r>
-              <w:lastRenderedPageBreak/>
               <w:t>Priorité</w:t>
             </w:r>
           </w:p>
@@ -7075,7 +7141,7 @@
           <w:iCs/>
         </w:rPr>
       </w:pPr>
-      <w:bookmarkStart w:id="23" w:name="_Toc5469191"/>
+      <w:bookmarkStart w:id="22" w:name="_Toc5469191"/>
       <w:r>
         <w:rPr>
           <w:i w:val="0"/>
@@ -7084,11 +7150,11 @@
         <w:t>Stratégie de test</w:t>
       </w:r>
       <w:bookmarkEnd w:id="9"/>
-      <w:bookmarkEnd w:id="23"/>
+      <w:bookmarkEnd w:id="22"/>
     </w:p>
     <w:p>
-      <w:bookmarkStart w:id="24" w:name="_Toc25553309"/>
-      <w:bookmarkStart w:id="25" w:name="_Toc71691014"/>
+      <w:bookmarkStart w:id="23" w:name="_Toc25553309"/>
+      <w:bookmarkStart w:id="24" w:name="_Toc71691014"/>
       <w:r>
         <w:t>A chaque nouvelle version du projet publiée (Release), je ferai des tests fonctionnels</w:t>
       </w:r>
@@ -7123,7 +7189,6 @@
         </w:numPr>
       </w:pPr>
       <w:r>
-        <w:lastRenderedPageBreak/>
         <w:t>3 grilles de jeu définissant la position des bateaux sur le plateau.</w:t>
       </w:r>
     </w:p>
@@ -7162,13 +7227,13 @@
           <w:tab w:val="num" w:pos="360"/>
         </w:tabs>
       </w:pPr>
-      <w:bookmarkStart w:id="26" w:name="_Toc5469192"/>
+      <w:bookmarkStart w:id="25" w:name="_Toc5469192"/>
+      <w:bookmarkEnd w:id="23"/>
       <w:bookmarkEnd w:id="24"/>
+      <w:r>
+        <w:t>Implémentation</w:t>
+      </w:r>
       <w:bookmarkEnd w:id="25"/>
-      <w:r>
-        <w:t>Implémentation</w:t>
-      </w:r>
-      <w:bookmarkEnd w:id="26"/>
     </w:p>
     <w:p>
       <w:pPr>
@@ -7178,10 +7243,10 @@
           <w:iCs/>
         </w:rPr>
       </w:pPr>
-      <w:bookmarkStart w:id="27" w:name="_Toc5469193"/>
-      <w:bookmarkStart w:id="28" w:name="_Toc25553317"/>
-      <w:bookmarkStart w:id="29" w:name="_Toc71691022"/>
-      <w:bookmarkStart w:id="30" w:name="_Ref254352701"/>
+      <w:bookmarkStart w:id="26" w:name="_Toc5469193"/>
+      <w:bookmarkStart w:id="27" w:name="_Toc25553317"/>
+      <w:bookmarkStart w:id="28" w:name="_Toc71691022"/>
+      <w:bookmarkStart w:id="29" w:name="_Ref254352701"/>
       <w:r>
         <w:rPr>
           <w:i w:val="0"/>
@@ -7189,7 +7254,7 @@
         </w:rPr>
         <w:t>Modèle Logique de données</w:t>
       </w:r>
-      <w:bookmarkEnd w:id="27"/>
+      <w:bookmarkEnd w:id="26"/>
     </w:p>
     <w:p>
       <w:r>
@@ -7595,7 +7660,7 @@
           <w:iCs/>
         </w:rPr>
       </w:pPr>
-      <w:bookmarkStart w:id="31" w:name="_Toc5469194"/>
+      <w:bookmarkStart w:id="30" w:name="_Toc5469194"/>
       <w:r>
         <w:rPr>
           <w:i w:val="0"/>
@@ -7603,7 +7668,7 @@
         </w:rPr>
         <w:t>Points techniques spécifiques</w:t>
       </w:r>
-      <w:bookmarkEnd w:id="31"/>
+      <w:bookmarkEnd w:id="30"/>
     </w:p>
     <w:p>
       <w:pPr>
@@ -7762,11 +7827,12 @@
       <w:pPr>
         <w:pStyle w:val="Titre3"/>
       </w:pPr>
-      <w:bookmarkStart w:id="32" w:name="_Toc5469195"/>
-      <w:r>
+      <w:bookmarkStart w:id="31" w:name="_Toc5469195"/>
+      <w:r>
+        <w:lastRenderedPageBreak/>
         <w:t>Détection des bateaux coulés :</w:t>
       </w:r>
-      <w:bookmarkEnd w:id="32"/>
+      <w:bookmarkEnd w:id="31"/>
     </w:p>
     <w:p>
       <w:r>
@@ -7799,7 +7865,6 @@
     </w:p>
     <w:p>
       <w:r>
-        <w:lastRenderedPageBreak/>
         <w:t>Chaque fois qu’une case du compteur atteint</w:t>
       </w:r>
       <w:r>
@@ -7914,11 +7979,11 @@
       <w:pPr>
         <w:pStyle w:val="Titre3"/>
       </w:pPr>
-      <w:bookmarkStart w:id="33" w:name="_Toc5469196"/>
+      <w:bookmarkStart w:id="32" w:name="_Toc5469196"/>
       <w:r>
         <w:t>Tirer une case </w:t>
       </w:r>
-      <w:bookmarkEnd w:id="33"/>
+      <w:bookmarkEnd w:id="32"/>
       <w:r>
         <w:t xml:space="preserve">et afficher le résultat : </w:t>
       </w:r>
@@ -7966,11 +8031,11 @@
       <w:pPr>
         <w:pStyle w:val="Titre3"/>
       </w:pPr>
-      <w:bookmarkStart w:id="34" w:name="_Toc5469197"/>
+      <w:bookmarkStart w:id="33" w:name="_Toc5469197"/>
       <w:r>
         <w:t>Jouer une partie complète :</w:t>
       </w:r>
-      <w:bookmarkEnd w:id="34"/>
+      <w:bookmarkEnd w:id="33"/>
     </w:p>
     <w:p>
       <w:r>
@@ -8010,9 +8075,9 @@
         <w:t>. Puis la boucle reprend.</w:t>
       </w:r>
     </w:p>
+    <w:bookmarkEnd w:id="27"/>
     <w:bookmarkEnd w:id="28"/>
     <w:bookmarkEnd w:id="29"/>
-    <w:bookmarkEnd w:id="30"/>
     <w:p>
       <w:pPr>
         <w:pStyle w:val="Help"/>
@@ -8070,7 +8135,7 @@
           <w:iCs/>
         </w:rPr>
       </w:pPr>
-      <w:bookmarkStart w:id="35" w:name="_Toc5469198"/>
+      <w:bookmarkStart w:id="34" w:name="_Toc5469198"/>
       <w:r>
         <w:rPr>
           <w:i w:val="0"/>
@@ -8078,7 +8143,7 @@
         </w:rPr>
         <w:t>Livraisons</w:t>
       </w:r>
-      <w:bookmarkEnd w:id="35"/>
+      <w:bookmarkEnd w:id="34"/>
     </w:p>
     <w:p>
       <w:r>
@@ -8135,8 +8200,8 @@
                 <w:b/>
               </w:rPr>
             </w:pPr>
-            <w:bookmarkStart w:id="36" w:name="_Toc25553321"/>
-            <w:bookmarkStart w:id="37" w:name="_Toc71691025"/>
+            <w:bookmarkStart w:id="35" w:name="_Toc25553321"/>
+            <w:bookmarkStart w:id="36" w:name="_Toc71691025"/>
             <w:r>
               <w:rPr>
                 <w:b/>
@@ -8306,11 +8371,12 @@
       <w:pPr>
         <w:pStyle w:val="Titre1"/>
       </w:pPr>
-      <w:bookmarkStart w:id="38" w:name="_Toc5469199"/>
-      <w:r>
+      <w:bookmarkStart w:id="37" w:name="_Toc5469199"/>
+      <w:r>
+        <w:lastRenderedPageBreak/>
         <w:t>Tests</w:t>
       </w:r>
-      <w:bookmarkEnd w:id="38"/>
+      <w:bookmarkEnd w:id="37"/>
     </w:p>
     <w:p>
       <w:pPr>
@@ -8320,7 +8386,7 @@
           <w:iCs/>
         </w:rPr>
       </w:pPr>
-      <w:bookmarkStart w:id="39" w:name="_Toc5469200"/>
+      <w:bookmarkStart w:id="38" w:name="_Toc5469200"/>
       <w:r>
         <w:rPr>
           <w:i w:val="0"/>
@@ -8335,7 +8401,7 @@
         </w:rPr>
         <w:t>est</w:t>
       </w:r>
-      <w:bookmarkEnd w:id="36"/>
+      <w:bookmarkEnd w:id="35"/>
       <w:r>
         <w:rPr>
           <w:i w:val="0"/>
@@ -8343,8 +8409,8 @@
         </w:rPr>
         <w:t>s effectués</w:t>
       </w:r>
-      <w:bookmarkEnd w:id="37"/>
-      <w:bookmarkEnd w:id="39"/>
+      <w:bookmarkEnd w:id="36"/>
+      <w:bookmarkEnd w:id="38"/>
     </w:p>
     <w:tbl>
       <w:tblPr>
@@ -8353,15 +8419,16 @@
         <w:tblLook w:val="04A0" w:firstRow="1" w:lastRow="0" w:firstColumn="1" w:lastColumn="0" w:noHBand="0" w:noVBand="1"/>
       </w:tblPr>
       <w:tblGrid>
-        <w:gridCol w:w="2689"/>
-        <w:gridCol w:w="1841"/>
-        <w:gridCol w:w="2265"/>
-        <w:gridCol w:w="2265"/>
+        <w:gridCol w:w="2205"/>
+        <w:gridCol w:w="1700"/>
+        <w:gridCol w:w="1983"/>
+        <w:gridCol w:w="1586"/>
+        <w:gridCol w:w="1586"/>
       </w:tblGrid>
       <w:tr>
         <w:tc>
           <w:tcPr>
-            <w:tcW w:w="2689" w:type="dxa"/>
+            <w:tcW w:w="2205" w:type="dxa"/>
             <w:vAlign w:val="center"/>
           </w:tcPr>
           <w:p>
@@ -8370,8 +8437,8 @@
                 <w:b/>
               </w:rPr>
             </w:pPr>
-            <w:bookmarkStart w:id="40" w:name="_Toc25553322"/>
-            <w:bookmarkStart w:id="41" w:name="_Toc71691026"/>
+            <w:bookmarkStart w:id="39" w:name="_Toc25553322"/>
+            <w:bookmarkStart w:id="40" w:name="_Toc71691026"/>
             <w:r>
               <w:rPr>
                 <w:b/>
@@ -8382,7 +8449,7 @@
         </w:tc>
         <w:tc>
           <w:tcPr>
-            <w:tcW w:w="1841" w:type="dxa"/>
+            <w:tcW w:w="1700" w:type="dxa"/>
             <w:vAlign w:val="center"/>
           </w:tcPr>
           <w:p>
@@ -8408,7 +8475,6 @@
               <w:rPr>
                 <w:color w:val="000000" w:themeColor="text1"/>
               </w:rPr>
-              <w:lastRenderedPageBreak/>
               <w:t>Samuel Roland</w:t>
             </w:r>
           </w:p>
@@ -8448,12 +8514,11 @@
         </w:tc>
         <w:tc>
           <w:tcPr>
-            <w:tcW w:w="2265" w:type="dxa"/>
-            <w:vAlign w:val="center"/>
-          </w:tcPr>
-          <w:p>
-            <w:r>
-              <w:lastRenderedPageBreak/>
+            <w:tcW w:w="1983" w:type="dxa"/>
+            <w:vAlign w:val="center"/>
+          </w:tcPr>
+          <w:p>
+            <w:r>
               <w:t>05.04.2019</w:t>
             </w:r>
           </w:p>
@@ -8464,7 +8529,6 @@
           </w:p>
           <w:p>
             <w:r>
-              <w:lastRenderedPageBreak/>
               <w:t>PC Windows école</w:t>
             </w:r>
           </w:p>
@@ -8472,34 +8536,67 @@
             <w:r>
               <w:t>Pas de données</w:t>
             </w:r>
-          </w:p>
-        </w:tc>
-        <w:tc>
-          <w:tcPr>
-            <w:tcW w:w="2265" w:type="dxa"/>
-            <w:vAlign w:val="center"/>
-          </w:tcPr>
-          <w:p/>
+            <w:r>
+              <w:t>.</w:t>
+            </w:r>
+          </w:p>
+        </w:tc>
+        <w:tc>
+          <w:tcPr>
+            <w:tcW w:w="1586" w:type="dxa"/>
+          </w:tcPr>
+          <w:p>
+            <w:r>
+              <w:t>07.04.2019</w:t>
+            </w:r>
+          </w:p>
+          <w:p>
+            <w:r>
+              <w:t>Samuel Roland</w:t>
+            </w:r>
+          </w:p>
+          <w:p>
+            <w:r>
+              <w:t>PC Windows maison</w:t>
+            </w:r>
+          </w:p>
+          <w:p>
+            <w:r>
+              <w:t>Pas de données.</w:t>
+            </w:r>
+          </w:p>
+        </w:tc>
+        <w:tc>
+          <w:tcPr>
+            <w:tcW w:w="1586" w:type="dxa"/>
+            <w:vAlign w:val="center"/>
+          </w:tcPr>
+          <w:p>
+            <w:r>
+              <w:t>07.04.2019</w:t>
+            </w:r>
+          </w:p>
+          <w:p>
+            <w:bookmarkStart w:id="41" w:name="_GoBack"/>
+            <w:bookmarkEnd w:id="41"/>
+          </w:p>
         </w:tc>
       </w:tr>
       <w:tr>
         <w:tc>
           <w:tcPr>
-            <w:tcW w:w="2689" w:type="dxa"/>
-            <w:vAlign w:val="center"/>
-          </w:tcPr>
-          <w:p>
-            <w:r>
-              <w:t>1.1 Démarrer et</w:t>
-            </w:r>
-            <w:r>
-              <w:t xml:space="preserve"> lire règles</w:t>
-            </w:r>
-          </w:p>
-        </w:tc>
-        <w:tc>
-          <w:tcPr>
-            <w:tcW w:w="1841" w:type="dxa"/>
+            <w:tcW w:w="2205" w:type="dxa"/>
+            <w:vAlign w:val="center"/>
+          </w:tcPr>
+          <w:p>
+            <w:r>
+              <w:t>1.1 Démarrer et lire règles</w:t>
+            </w:r>
+          </w:p>
+        </w:tc>
+        <w:tc>
+          <w:tcPr>
+            <w:tcW w:w="1700" w:type="dxa"/>
             <w:shd w:val="clear" w:color="auto" w:fill="C00000"/>
             <w:vAlign w:val="center"/>
           </w:tcPr>
@@ -8510,35 +8607,13 @@
           </w:p>
           <w:p>
             <w:r>
-              <w:t>« </w:t>
-            </w:r>
-            <w:proofErr w:type="gramStart"/>
-            <w:r>
-              <w:t>bla</w:t>
-            </w:r>
-            <w:proofErr w:type="gramEnd"/>
-            <w:r>
-              <w:t xml:space="preserve"> </w:t>
-            </w:r>
-            <w:proofErr w:type="spellStart"/>
-            <w:r>
-              <w:t>bla</w:t>
-            </w:r>
-            <w:proofErr w:type="spellEnd"/>
-            <w:r>
-              <w:t> »</w:t>
-            </w:r>
-            <w:r>
-              <w:t xml:space="preserve"> = </w:t>
-            </w:r>
-            <w:r>
-              <w:t>crash.</w:t>
-            </w:r>
-          </w:p>
-        </w:tc>
-        <w:tc>
-          <w:tcPr>
-            <w:tcW w:w="2265" w:type="dxa"/>
+              <w:t>« bla bla » = crash.</w:t>
+            </w:r>
+          </w:p>
+        </w:tc>
+        <w:tc>
+          <w:tcPr>
+            <w:tcW w:w="1983" w:type="dxa"/>
             <w:shd w:val="clear" w:color="auto" w:fill="92D050"/>
             <w:vAlign w:val="center"/>
           </w:tcPr>
@@ -8550,7 +8625,14 @@
         </w:tc>
         <w:tc>
           <w:tcPr>
-            <w:tcW w:w="2265" w:type="dxa"/>
+            <w:tcW w:w="1586" w:type="dxa"/>
+            <w:shd w:val="clear" w:color="auto" w:fill="FFFFFF" w:themeFill="background1"/>
+          </w:tcPr>
+          <w:p/>
+        </w:tc>
+        <w:tc>
+          <w:tcPr>
+            <w:tcW w:w="1586" w:type="dxa"/>
             <w:vAlign w:val="center"/>
           </w:tcPr>
           <w:p/>
@@ -8559,7 +8641,7 @@
       <w:tr>
         <w:tc>
           <w:tcPr>
-            <w:tcW w:w="2689" w:type="dxa"/>
+            <w:tcW w:w="2205" w:type="dxa"/>
             <w:vAlign w:val="center"/>
           </w:tcPr>
           <w:p>
@@ -8570,7 +8652,7 @@
         </w:tc>
         <w:tc>
           <w:tcPr>
-            <w:tcW w:w="1841" w:type="dxa"/>
+            <w:tcW w:w="1700" w:type="dxa"/>
             <w:shd w:val="clear" w:color="auto" w:fill="92D050"/>
             <w:vAlign w:val="center"/>
           </w:tcPr>
@@ -8582,7 +8664,7 @@
         </w:tc>
         <w:tc>
           <w:tcPr>
-            <w:tcW w:w="2265" w:type="dxa"/>
+            <w:tcW w:w="1983" w:type="dxa"/>
             <w:shd w:val="clear" w:color="auto" w:fill="92D050"/>
             <w:vAlign w:val="center"/>
           </w:tcPr>
@@ -8594,7 +8676,13 @@
         </w:tc>
         <w:tc>
           <w:tcPr>
-            <w:tcW w:w="2265" w:type="dxa"/>
+            <w:tcW w:w="1586" w:type="dxa"/>
+          </w:tcPr>
+          <w:p/>
+        </w:tc>
+        <w:tc>
+          <w:tcPr>
+            <w:tcW w:w="1586" w:type="dxa"/>
             <w:vAlign w:val="center"/>
           </w:tcPr>
           <w:p/>
@@ -8603,7 +8691,7 @@
       <w:tr>
         <w:tc>
           <w:tcPr>
-            <w:tcW w:w="2689" w:type="dxa"/>
+            <w:tcW w:w="2205" w:type="dxa"/>
             <w:vAlign w:val="center"/>
           </w:tcPr>
           <w:p>
@@ -8614,21 +8702,32 @@
         </w:tc>
         <w:tc>
           <w:tcPr>
-            <w:tcW w:w="1841" w:type="dxa"/>
+            <w:tcW w:w="1700" w:type="dxa"/>
             <w:vAlign w:val="center"/>
           </w:tcPr>
           <w:p/>
         </w:tc>
         <w:tc>
           <w:tcPr>
-            <w:tcW w:w="2265" w:type="dxa"/>
+            <w:tcW w:w="1983" w:type="dxa"/>
             <w:vAlign w:val="center"/>
           </w:tcPr>
           <w:p/>
         </w:tc>
         <w:tc>
           <w:tcPr>
-            <w:tcW w:w="2265" w:type="dxa"/>
+            <w:tcW w:w="1586" w:type="dxa"/>
+            <w:shd w:val="clear" w:color="auto" w:fill="C00000"/>
+          </w:tcPr>
+          <w:p>
+            <w:r>
+              <w:t>KO rien ne s’affiche quand on tape 1.</w:t>
+            </w:r>
+          </w:p>
+        </w:tc>
+        <w:tc>
+          <w:tcPr>
+            <w:tcW w:w="1586" w:type="dxa"/>
             <w:vAlign w:val="center"/>
           </w:tcPr>
           <w:p/>
@@ -8637,7 +8736,7 @@
       <w:tr>
         <w:tc>
           <w:tcPr>
-            <w:tcW w:w="2689" w:type="dxa"/>
+            <w:tcW w:w="2205" w:type="dxa"/>
             <w:vAlign w:val="center"/>
           </w:tcPr>
           <w:p>
@@ -8648,21 +8747,32 @@
         </w:tc>
         <w:tc>
           <w:tcPr>
-            <w:tcW w:w="1841" w:type="dxa"/>
+            <w:tcW w:w="1700" w:type="dxa"/>
             <w:vAlign w:val="center"/>
           </w:tcPr>
           <w:p/>
         </w:tc>
         <w:tc>
           <w:tcPr>
-            <w:tcW w:w="2265" w:type="dxa"/>
+            <w:tcW w:w="1983" w:type="dxa"/>
             <w:vAlign w:val="center"/>
           </w:tcPr>
           <w:p/>
         </w:tc>
         <w:tc>
           <w:tcPr>
-            <w:tcW w:w="2265" w:type="dxa"/>
+            <w:tcW w:w="1586" w:type="dxa"/>
+            <w:shd w:val="clear" w:color="auto" w:fill="92D050"/>
+          </w:tcPr>
+          <w:p>
+            <w:r>
+              <w:t>OK</w:t>
+            </w:r>
+          </w:p>
+        </w:tc>
+        <w:tc>
+          <w:tcPr>
+            <w:tcW w:w="1586" w:type="dxa"/>
             <w:vAlign w:val="center"/>
           </w:tcPr>
           <w:p/>
@@ -8671,7 +8781,7 @@
       <w:tr>
         <w:tc>
           <w:tcPr>
-            <w:tcW w:w="2689" w:type="dxa"/>
+            <w:tcW w:w="2205" w:type="dxa"/>
             <w:vAlign w:val="center"/>
           </w:tcPr>
           <w:p>
@@ -8682,21 +8792,27 @@
         </w:tc>
         <w:tc>
           <w:tcPr>
-            <w:tcW w:w="1841" w:type="dxa"/>
+            <w:tcW w:w="1700" w:type="dxa"/>
             <w:vAlign w:val="center"/>
           </w:tcPr>
           <w:p/>
         </w:tc>
         <w:tc>
           <w:tcPr>
-            <w:tcW w:w="2265" w:type="dxa"/>
+            <w:tcW w:w="1983" w:type="dxa"/>
             <w:vAlign w:val="center"/>
           </w:tcPr>
           <w:p/>
         </w:tc>
         <w:tc>
           <w:tcPr>
-            <w:tcW w:w="2265" w:type="dxa"/>
+            <w:tcW w:w="1586" w:type="dxa"/>
+          </w:tcPr>
+          <w:p/>
+        </w:tc>
+        <w:tc>
+          <w:tcPr>
+            <w:tcW w:w="1586" w:type="dxa"/>
             <w:vAlign w:val="center"/>
           </w:tcPr>
           <w:p/>
@@ -8705,7 +8821,7 @@
       <w:tr>
         <w:tc>
           <w:tcPr>
-            <w:tcW w:w="2689" w:type="dxa"/>
+            <w:tcW w:w="2205" w:type="dxa"/>
             <w:vAlign w:val="center"/>
           </w:tcPr>
           <w:p>
@@ -8716,14 +8832,14 @@
         </w:tc>
         <w:tc>
           <w:tcPr>
-            <w:tcW w:w="1841" w:type="dxa"/>
+            <w:tcW w:w="1700" w:type="dxa"/>
             <w:vAlign w:val="center"/>
           </w:tcPr>
           <w:p/>
         </w:tc>
         <w:tc>
           <w:tcPr>
-            <w:tcW w:w="2265" w:type="dxa"/>
+            <w:tcW w:w="1983" w:type="dxa"/>
             <w:shd w:val="clear" w:color="auto" w:fill="92D050"/>
             <w:vAlign w:val="center"/>
           </w:tcPr>
@@ -8735,7 +8851,13 @@
         </w:tc>
         <w:tc>
           <w:tcPr>
-            <w:tcW w:w="2265" w:type="dxa"/>
+            <w:tcW w:w="1586" w:type="dxa"/>
+          </w:tcPr>
+          <w:p/>
+        </w:tc>
+        <w:tc>
+          <w:tcPr>
+            <w:tcW w:w="1586" w:type="dxa"/>
             <w:vAlign w:val="center"/>
           </w:tcPr>
           <w:p/>
@@ -8758,7 +8880,7 @@
         </w:rPr>
         <w:t xml:space="preserve">Erreurs </w:t>
       </w:r>
-      <w:bookmarkEnd w:id="40"/>
+      <w:bookmarkEnd w:id="39"/>
       <w:r>
         <w:rPr>
           <w:i w:val="0"/>
@@ -8766,7 +8888,7 @@
         </w:rPr>
         <w:t>restantes</w:t>
       </w:r>
-      <w:bookmarkEnd w:id="41"/>
+      <w:bookmarkEnd w:id="40"/>
       <w:bookmarkEnd w:id="42"/>
       <w:r>
         <w:rPr>
@@ -9120,7 +9242,6 @@
           </w:tcPr>
           <w:p>
             <w:r>
-              <w:lastRenderedPageBreak/>
               <w:t>08.03.2019</w:t>
             </w:r>
           </w:p>
@@ -14578,7 +14699,7 @@
 </file>
 
 <file path=customXml/itemProps1.xml><?xml version="1.0" encoding="utf-8"?>
-<ds:datastoreItem xmlns:ds="http://schemas.openxmlformats.org/officeDocument/2006/customXml" ds:itemID="{560B5604-8D5F-4668-9ECE-7704C69B853C}">
+<ds:datastoreItem xmlns:ds="http://schemas.openxmlformats.org/officeDocument/2006/customXml" ds:itemID="{BCEC99F8-EF8B-4F5E-B4C7-17492D227E67}">
   <ds:schemaRefs>
     <ds:schemaRef ds:uri="http://schemas.openxmlformats.org/officeDocument/2006/bibliography"/>
   </ds:schemaRefs>

</xml_diff>

<commit_message>
Analyse détaillée sprint 5 finie
Maquettes créées.
Scénarios améliorés et corrigés
</commit_message>
<xml_diff>
--- a/doc/Documentation de projet 2.docx
+++ b/doc/Documentation de projet 2.docx
@@ -745,7 +745,7 @@
       <w:r>
         <w:fldChar w:fldCharType="separate"/>
       </w:r>
-      <w:hyperlink w:anchor="_Toc5469181" w:history="1">
+      <w:hyperlink w:anchor="_Toc5555141" w:history="1">
         <w:r>
           <w:rPr>
             <w:rStyle w:val="Lienhypertexte"/>
@@ -783,7 +783,7 @@
           <w:rPr>
             <w:webHidden/>
           </w:rPr>
-          <w:instrText xml:space="preserve"> PAGEREF _Toc5469181 \h </w:instrText>
+          <w:instrText xml:space="preserve"> PAGEREF _Toc5555141 \h </w:instrText>
         </w:r>
         <w:r>
           <w:rPr>
@@ -825,7 +825,7 @@
           <w:lang w:val="fr-CH" w:eastAsia="fr-CH"/>
         </w:rPr>
       </w:pPr>
-      <w:hyperlink w:anchor="_Toc5469182" w:history="1">
+      <w:hyperlink w:anchor="_Toc5555142" w:history="1">
         <w:r>
           <w:rPr>
             <w:rStyle w:val="Lienhypertexte"/>
@@ -871,7 +871,7 @@
             <w:noProof/>
             <w:webHidden/>
           </w:rPr>
-          <w:instrText xml:space="preserve"> PAGEREF _Toc5469182 \h </w:instrText>
+          <w:instrText xml:space="preserve"> PAGEREF _Toc5555142 \h </w:instrText>
         </w:r>
         <w:r>
           <w:rPr>
@@ -917,7 +917,7 @@
           <w:lang w:val="fr-CH" w:eastAsia="fr-CH"/>
         </w:rPr>
       </w:pPr>
-      <w:hyperlink w:anchor="_Toc5469183" w:history="1">
+      <w:hyperlink w:anchor="_Toc5555143" w:history="1">
         <w:r>
           <w:rPr>
             <w:rStyle w:val="Lienhypertexte"/>
@@ -963,7 +963,7 @@
             <w:noProof/>
             <w:webHidden/>
           </w:rPr>
-          <w:instrText xml:space="preserve"> PAGEREF _Toc5469183 \h </w:instrText>
+          <w:instrText xml:space="preserve"> PAGEREF _Toc5555143 \h </w:instrText>
         </w:r>
         <w:r>
           <w:rPr>
@@ -1009,7 +1009,7 @@
           <w:lang w:val="fr-CH" w:eastAsia="fr-CH"/>
         </w:rPr>
       </w:pPr>
-      <w:hyperlink w:anchor="_Toc5469184" w:history="1">
+      <w:hyperlink w:anchor="_Toc5555144" w:history="1">
         <w:r>
           <w:rPr>
             <w:rStyle w:val="Lienhypertexte"/>
@@ -1055,7 +1055,7 @@
             <w:noProof/>
             <w:webHidden/>
           </w:rPr>
-          <w:instrText xml:space="preserve"> PAGEREF _Toc5469184 \h </w:instrText>
+          <w:instrText xml:space="preserve"> PAGEREF _Toc5555144 \h </w:instrText>
         </w:r>
         <w:r>
           <w:rPr>
@@ -1101,7 +1101,7 @@
           <w:lang w:val="fr-CH" w:eastAsia="fr-CH"/>
         </w:rPr>
       </w:pPr>
-      <w:hyperlink w:anchor="_Toc5469185" w:history="1">
+      <w:hyperlink w:anchor="_Toc5555145" w:history="1">
         <w:r>
           <w:rPr>
             <w:rStyle w:val="Lienhypertexte"/>
@@ -1147,7 +1147,7 @@
             <w:noProof/>
             <w:webHidden/>
           </w:rPr>
-          <w:instrText xml:space="preserve"> PAGEREF _Toc5469185 \h </w:instrText>
+          <w:instrText xml:space="preserve"> PAGEREF _Toc5555145 \h </w:instrText>
         </w:r>
         <w:r>
           <w:rPr>
@@ -1188,7 +1188,7 @@
           <w:lang w:val="fr-CH" w:eastAsia="fr-CH"/>
         </w:rPr>
       </w:pPr>
-      <w:hyperlink w:anchor="_Toc5469186" w:history="1">
+      <w:hyperlink w:anchor="_Toc5555146" w:history="1">
         <w:r>
           <w:rPr>
             <w:rStyle w:val="Lienhypertexte"/>
@@ -1226,7 +1226,7 @@
           <w:rPr>
             <w:webHidden/>
           </w:rPr>
-          <w:instrText xml:space="preserve"> PAGEREF _Toc5469186 \h </w:instrText>
+          <w:instrText xml:space="preserve"> PAGEREF _Toc5555146 \h </w:instrText>
         </w:r>
         <w:r>
           <w:rPr>
@@ -1268,7 +1268,7 @@
           <w:lang w:val="fr-CH" w:eastAsia="fr-CH"/>
         </w:rPr>
       </w:pPr>
-      <w:hyperlink w:anchor="_Toc5469187" w:history="1">
+      <w:hyperlink w:anchor="_Toc5555147" w:history="1">
         <w:r>
           <w:rPr>
             <w:rStyle w:val="Lienhypertexte"/>
@@ -1314,7 +1314,7 @@
             <w:noProof/>
             <w:webHidden/>
           </w:rPr>
-          <w:instrText xml:space="preserve"> PAGEREF _Toc5469187 \h </w:instrText>
+          <w:instrText xml:space="preserve"> PAGEREF _Toc5555147 \h </w:instrText>
         </w:r>
         <w:r>
           <w:rPr>
@@ -1360,7 +1360,7 @@
           <w:lang w:val="fr-CH" w:eastAsia="fr-CH"/>
         </w:rPr>
       </w:pPr>
-      <w:hyperlink w:anchor="_Toc5469188" w:history="1">
+      <w:hyperlink w:anchor="_Toc5555148" w:history="1">
         <w:r>
           <w:rPr>
             <w:rStyle w:val="Lienhypertexte"/>
@@ -1404,7 +1404,7 @@
             <w:noProof/>
             <w:webHidden/>
           </w:rPr>
-          <w:instrText xml:space="preserve"> PAGEREF _Toc5469188 \h </w:instrText>
+          <w:instrText xml:space="preserve"> PAGEREF _Toc5555148 \h </w:instrText>
         </w:r>
         <w:r>
           <w:rPr>
@@ -1450,7 +1450,7 @@
           <w:lang w:val="fr-CH" w:eastAsia="fr-CH"/>
         </w:rPr>
       </w:pPr>
-      <w:hyperlink w:anchor="_Toc5469189" w:history="1">
+      <w:hyperlink w:anchor="_Toc5555149" w:history="1">
         <w:r>
           <w:rPr>
             <w:rStyle w:val="Lienhypertexte"/>
@@ -1473,7 +1473,21 @@
             <w:rStyle w:val="Lienhypertexte"/>
             <w:noProof/>
           </w:rPr>
-          <w:t>Placer les bateaux</w:t>
+          <w:t>Placer</w:t>
+        </w:r>
+        <w:r>
+          <w:rPr>
+            <w:rStyle w:val="Lienhypertexte"/>
+            <w:noProof/>
+          </w:rPr>
+          <w:t xml:space="preserve"> </w:t>
+        </w:r>
+        <w:r>
+          <w:rPr>
+            <w:rStyle w:val="Lienhypertexte"/>
+            <w:noProof/>
+          </w:rPr>
+          <w:t>les bateaux</w:t>
         </w:r>
         <w:r>
           <w:rPr>
@@ -1494,7 +1508,7 @@
             <w:noProof/>
             <w:webHidden/>
           </w:rPr>
-          <w:instrText xml:space="preserve"> PAGEREF _Toc5469189 \h </w:instrText>
+          <w:instrText xml:space="preserve"> PAGEREF _Toc5555149 \h </w:instrText>
         </w:r>
         <w:r>
           <w:rPr>
@@ -1540,7 +1554,7 @@
           <w:lang w:val="fr-CH" w:eastAsia="fr-CH"/>
         </w:rPr>
       </w:pPr>
-      <w:hyperlink w:anchor="_Toc5469190" w:history="1">
+      <w:hyperlink w:anchor="_Toc5555150" w:history="1">
         <w:r>
           <w:rPr>
             <w:rStyle w:val="Lienhypertexte"/>
@@ -1584,7 +1598,7 @@
             <w:noProof/>
             <w:webHidden/>
           </w:rPr>
-          <w:instrText xml:space="preserve"> PAGEREF _Toc5469190 \h </w:instrText>
+          <w:instrText xml:space="preserve"> PAGEREF _Toc5555150 \h </w:instrText>
         </w:r>
         <w:r>
           <w:rPr>
@@ -1630,7 +1644,7 @@
           <w:lang w:val="fr-CH" w:eastAsia="fr-CH"/>
         </w:rPr>
       </w:pPr>
-      <w:hyperlink w:anchor="_Toc5469191" w:history="1">
+      <w:hyperlink w:anchor="_Toc5555151" w:history="1">
         <w:r>
           <w:rPr>
             <w:rStyle w:val="Lienhypertexte"/>
@@ -1676,7 +1690,7 @@
             <w:noProof/>
             <w:webHidden/>
           </w:rPr>
-          <w:instrText xml:space="preserve"> PAGEREF _Toc5469191 \h </w:instrText>
+          <w:instrText xml:space="preserve"> PAGEREF _Toc5555151 \h </w:instrText>
         </w:r>
         <w:r>
           <w:rPr>
@@ -1717,7 +1731,7 @@
           <w:lang w:val="fr-CH" w:eastAsia="fr-CH"/>
         </w:rPr>
       </w:pPr>
-      <w:hyperlink w:anchor="_Toc5469192" w:history="1">
+      <w:hyperlink w:anchor="_Toc5555152" w:history="1">
         <w:r>
           <w:rPr>
             <w:rStyle w:val="Lienhypertexte"/>
@@ -1755,7 +1769,7 @@
           <w:rPr>
             <w:webHidden/>
           </w:rPr>
-          <w:instrText xml:space="preserve"> PAGEREF _Toc5469192 \h </w:instrText>
+          <w:instrText xml:space="preserve"> PAGEREF _Toc5555152 \h </w:instrText>
         </w:r>
         <w:r>
           <w:rPr>
@@ -1797,7 +1811,7 @@
           <w:lang w:val="fr-CH" w:eastAsia="fr-CH"/>
         </w:rPr>
       </w:pPr>
-      <w:hyperlink w:anchor="_Toc5469193" w:history="1">
+      <w:hyperlink w:anchor="_Toc5555153" w:history="1">
         <w:r>
           <w:rPr>
             <w:rStyle w:val="Lienhypertexte"/>
@@ -1843,7 +1857,7 @@
             <w:noProof/>
             <w:webHidden/>
           </w:rPr>
-          <w:instrText xml:space="preserve"> PAGEREF _Toc5469193 \h </w:instrText>
+          <w:instrText xml:space="preserve"> PAGEREF _Toc5555153 \h </w:instrText>
         </w:r>
         <w:r>
           <w:rPr>
@@ -1889,7 +1903,7 @@
           <w:lang w:val="fr-CH" w:eastAsia="fr-CH"/>
         </w:rPr>
       </w:pPr>
-      <w:hyperlink w:anchor="_Toc5469194" w:history="1">
+      <w:hyperlink w:anchor="_Toc5555154" w:history="1">
         <w:r>
           <w:rPr>
             <w:rStyle w:val="Lienhypertexte"/>
@@ -1935,7 +1949,7 @@
             <w:noProof/>
             <w:webHidden/>
           </w:rPr>
-          <w:instrText xml:space="preserve"> PAGEREF _Toc5469194 \h </w:instrText>
+          <w:instrText xml:space="preserve"> PAGEREF _Toc5555154 \h </w:instrText>
         </w:r>
         <w:r>
           <w:rPr>
@@ -1981,7 +1995,7 @@
           <w:lang w:val="fr-CH" w:eastAsia="fr-CH"/>
         </w:rPr>
       </w:pPr>
-      <w:hyperlink w:anchor="_Toc5469195" w:history="1">
+      <w:hyperlink w:anchor="_Toc5555155" w:history="1">
         <w:r>
           <w:rPr>
             <w:rStyle w:val="Lienhypertexte"/>
@@ -2025,7 +2039,7 @@
             <w:noProof/>
             <w:webHidden/>
           </w:rPr>
-          <w:instrText xml:space="preserve"> PAGEREF _Toc5469195 \h </w:instrText>
+          <w:instrText xml:space="preserve"> PAGEREF _Toc5555155 \h </w:instrText>
         </w:r>
         <w:r>
           <w:rPr>
@@ -2045,7 +2059,7 @@
             <w:noProof/>
             <w:webHidden/>
           </w:rPr>
-          <w:t>9</w:t>
+          <w:t>10</w:t>
         </w:r>
         <w:r>
           <w:rPr>
@@ -2071,7 +2085,7 @@
           <w:lang w:val="fr-CH" w:eastAsia="fr-CH"/>
         </w:rPr>
       </w:pPr>
-      <w:hyperlink w:anchor="_Toc5469196" w:history="1">
+      <w:hyperlink w:anchor="_Toc5555156" w:history="1">
         <w:r>
           <w:rPr>
             <w:rStyle w:val="Lienhypertexte"/>
@@ -2094,7 +2108,7 @@
             <w:rStyle w:val="Lienhypertexte"/>
             <w:noProof/>
           </w:rPr>
-          <w:t>Tirer une case :</w:t>
+          <w:t>Tirer une case et afficher le résultat :</w:t>
         </w:r>
         <w:r>
           <w:rPr>
@@ -2115,7 +2129,7 @@
             <w:noProof/>
             <w:webHidden/>
           </w:rPr>
-          <w:instrText xml:space="preserve"> PAGEREF _Toc5469196 \h </w:instrText>
+          <w:instrText xml:space="preserve"> PAGEREF _Toc5555156 \h </w:instrText>
         </w:r>
         <w:r>
           <w:rPr>
@@ -2135,7 +2149,7 @@
             <w:noProof/>
             <w:webHidden/>
           </w:rPr>
-          <w:t>9</w:t>
+          <w:t>10</w:t>
         </w:r>
         <w:r>
           <w:rPr>
@@ -2161,7 +2175,7 @@
           <w:lang w:val="fr-CH" w:eastAsia="fr-CH"/>
         </w:rPr>
       </w:pPr>
-      <w:hyperlink w:anchor="_Toc5469197" w:history="1">
+      <w:hyperlink w:anchor="_Toc5555157" w:history="1">
         <w:r>
           <w:rPr>
             <w:rStyle w:val="Lienhypertexte"/>
@@ -2205,7 +2219,7 @@
             <w:noProof/>
             <w:webHidden/>
           </w:rPr>
-          <w:instrText xml:space="preserve"> PAGEREF _Toc5469197 \h </w:instrText>
+          <w:instrText xml:space="preserve"> PAGEREF _Toc5555157 \h </w:instrText>
         </w:r>
         <w:r>
           <w:rPr>
@@ -2251,7 +2265,7 @@
           <w:lang w:val="fr-CH" w:eastAsia="fr-CH"/>
         </w:rPr>
       </w:pPr>
-      <w:hyperlink w:anchor="_Toc5469198" w:history="1">
+      <w:hyperlink w:anchor="_Toc5555158" w:history="1">
         <w:r>
           <w:rPr>
             <w:rStyle w:val="Lienhypertexte"/>
@@ -2297,7 +2311,7 @@
             <w:noProof/>
             <w:webHidden/>
           </w:rPr>
-          <w:instrText xml:space="preserve"> PAGEREF _Toc5469198 \h </w:instrText>
+          <w:instrText xml:space="preserve"> PAGEREF _Toc5555158 \h </w:instrText>
         </w:r>
         <w:r>
           <w:rPr>
@@ -2338,7 +2352,7 @@
           <w:lang w:val="fr-CH" w:eastAsia="fr-CH"/>
         </w:rPr>
       </w:pPr>
-      <w:hyperlink w:anchor="_Toc5469199" w:history="1">
+      <w:hyperlink w:anchor="_Toc5555159" w:history="1">
         <w:r>
           <w:rPr>
             <w:rStyle w:val="Lienhypertexte"/>
@@ -2376,7 +2390,7 @@
           <w:rPr>
             <w:webHidden/>
           </w:rPr>
-          <w:instrText xml:space="preserve"> PAGEREF _Toc5469199 \h </w:instrText>
+          <w:instrText xml:space="preserve"> PAGEREF _Toc5555159 \h </w:instrText>
         </w:r>
         <w:r>
           <w:rPr>
@@ -2393,7 +2407,7 @@
           <w:rPr>
             <w:webHidden/>
           </w:rPr>
-          <w:t>10</w:t>
+          <w:t>11</w:t>
         </w:r>
         <w:r>
           <w:rPr>
@@ -2418,7 +2432,7 @@
           <w:lang w:val="fr-CH" w:eastAsia="fr-CH"/>
         </w:rPr>
       </w:pPr>
-      <w:hyperlink w:anchor="_Toc5469200" w:history="1">
+      <w:hyperlink w:anchor="_Toc5555160" w:history="1">
         <w:r>
           <w:rPr>
             <w:rStyle w:val="Lienhypertexte"/>
@@ -2464,7 +2478,7 @@
             <w:noProof/>
             <w:webHidden/>
           </w:rPr>
-          <w:instrText xml:space="preserve"> PAGEREF _Toc5469200 \h </w:instrText>
+          <w:instrText xml:space="preserve"> PAGEREF _Toc5555160 \h </w:instrText>
         </w:r>
         <w:r>
           <w:rPr>
@@ -2484,7 +2498,7 @@
             <w:noProof/>
             <w:webHidden/>
           </w:rPr>
-          <w:t>10</w:t>
+          <w:t>11</w:t>
         </w:r>
         <w:r>
           <w:rPr>
@@ -2510,7 +2524,7 @@
           <w:lang w:val="fr-CH" w:eastAsia="fr-CH"/>
         </w:rPr>
       </w:pPr>
-      <w:hyperlink w:anchor="_Toc5469201" w:history="1">
+      <w:hyperlink w:anchor="_Toc5555161" w:history="1">
         <w:r>
           <w:rPr>
             <w:rStyle w:val="Lienhypertexte"/>
@@ -2556,7 +2570,7 @@
             <w:noProof/>
             <w:webHidden/>
           </w:rPr>
-          <w:instrText xml:space="preserve"> PAGEREF _Toc5469201 \h </w:instrText>
+          <w:instrText xml:space="preserve"> PAGEREF _Toc5555161 \h </w:instrText>
         </w:r>
         <w:r>
           <w:rPr>
@@ -2576,7 +2590,7 @@
             <w:noProof/>
             <w:webHidden/>
           </w:rPr>
-          <w:t>10</w:t>
+          <w:t>11</w:t>
         </w:r>
         <w:r>
           <w:rPr>
@@ -2597,7 +2611,7 @@
           <w:lang w:val="fr-CH" w:eastAsia="fr-CH"/>
         </w:rPr>
       </w:pPr>
-      <w:hyperlink w:anchor="_Toc5469202" w:history="1">
+      <w:hyperlink w:anchor="_Toc5555162" w:history="1">
         <w:r>
           <w:rPr>
             <w:rStyle w:val="Lienhypertexte"/>
@@ -2635,7 +2649,7 @@
           <w:rPr>
             <w:webHidden/>
           </w:rPr>
-          <w:instrText xml:space="preserve"> PAGEREF _Toc5469202 \h </w:instrText>
+          <w:instrText xml:space="preserve"> PAGEREF _Toc5555162 \h </w:instrText>
         </w:r>
         <w:r>
           <w:rPr>
@@ -2672,7 +2686,7 @@
           <w:lang w:val="fr-CH" w:eastAsia="fr-CH"/>
         </w:rPr>
       </w:pPr>
-      <w:hyperlink w:anchor="_Toc5469203" w:history="1">
+      <w:hyperlink w:anchor="_Toc5555163" w:history="1">
         <w:r>
           <w:rPr>
             <w:rStyle w:val="Lienhypertexte"/>
@@ -2710,7 +2724,7 @@
           <w:rPr>
             <w:webHidden/>
           </w:rPr>
-          <w:instrText xml:space="preserve"> PAGEREF _Toc5469203 \h </w:instrText>
+          <w:instrText xml:space="preserve"> PAGEREF _Toc5555163 \h </w:instrText>
         </w:r>
         <w:r>
           <w:rPr>
@@ -2727,7 +2741,7 @@
           <w:rPr>
             <w:webHidden/>
           </w:rPr>
-          <w:t>11</w:t>
+          <w:t>12</w:t>
         </w:r>
         <w:r>
           <w:rPr>
@@ -2752,7 +2766,7 @@
           <w:lang w:val="fr-CH" w:eastAsia="fr-CH"/>
         </w:rPr>
       </w:pPr>
-      <w:hyperlink w:anchor="_Toc5469204" w:history="1">
+      <w:hyperlink w:anchor="_Toc5555164" w:history="1">
         <w:r>
           <w:rPr>
             <w:rStyle w:val="Lienhypertexte"/>
@@ -2798,7 +2812,7 @@
             <w:noProof/>
             <w:webHidden/>
           </w:rPr>
-          <w:instrText xml:space="preserve"> PAGEREF _Toc5469204 \h </w:instrText>
+          <w:instrText xml:space="preserve"> PAGEREF _Toc5555164 \h </w:instrText>
         </w:r>
         <w:r>
           <w:rPr>
@@ -2818,7 +2832,7 @@
             <w:noProof/>
             <w:webHidden/>
           </w:rPr>
-          <w:t>11</w:t>
+          <w:t>12</w:t>
         </w:r>
         <w:r>
           <w:rPr>
@@ -2844,7 +2858,7 @@
           <w:lang w:val="fr-CH" w:eastAsia="fr-CH"/>
         </w:rPr>
       </w:pPr>
-      <w:hyperlink w:anchor="_Toc5469205" w:history="1">
+      <w:hyperlink w:anchor="_Toc5555165" w:history="1">
         <w:r>
           <w:rPr>
             <w:rStyle w:val="Lienhypertexte"/>
@@ -2890,7 +2904,7 @@
             <w:noProof/>
             <w:webHidden/>
           </w:rPr>
-          <w:instrText xml:space="preserve"> PAGEREF _Toc5469205 \h </w:instrText>
+          <w:instrText xml:space="preserve"> PAGEREF _Toc5555165 \h </w:instrText>
         </w:r>
         <w:r>
           <w:rPr>
@@ -2910,7 +2924,7 @@
             <w:noProof/>
             <w:webHidden/>
           </w:rPr>
-          <w:t>11</w:t>
+          <w:t>12</w:t>
         </w:r>
         <w:r>
           <w:rPr>
@@ -2944,7 +2958,7 @@
       <w:pPr>
         <w:pStyle w:val="Titre1"/>
       </w:pPr>
-      <w:bookmarkStart w:id="0" w:name="_Toc5469181"/>
+      <w:bookmarkStart w:id="0" w:name="_Toc5555141"/>
       <w:r>
         <w:lastRenderedPageBreak/>
         <w:t>Introduction</w:t>
@@ -2959,7 +2973,7 @@
           <w:iCs/>
         </w:rPr>
       </w:pPr>
-      <w:bookmarkStart w:id="1" w:name="_Toc5469182"/>
+      <w:bookmarkStart w:id="1" w:name="_Toc5555142"/>
       <w:r>
         <w:rPr>
           <w:i w:val="0"/>
@@ -3015,7 +3029,7 @@
           <w:iCs/>
         </w:rPr>
       </w:pPr>
-      <w:bookmarkStart w:id="2" w:name="_Toc5469183"/>
+      <w:bookmarkStart w:id="2" w:name="_Toc5555143"/>
       <w:r>
         <w:rPr>
           <w:i w:val="0"/>
@@ -3034,6 +3048,13 @@
       </w:r>
     </w:p>
     <w:p>
+      <w:pPr>
+        <w:pStyle w:val="Paragraphedeliste"/>
+        <w:numPr>
+          <w:ilvl w:val="0"/>
+          <w:numId w:val="32"/>
+        </w:numPr>
+      </w:pPr>
       <w:r>
         <w:t>Développeur</w:t>
       </w:r>
@@ -3045,6 +3066,13 @@
       </w:r>
     </w:p>
     <w:p>
+      <w:pPr>
+        <w:pStyle w:val="Paragraphedeliste"/>
+        <w:numPr>
+          <w:ilvl w:val="0"/>
+          <w:numId w:val="32"/>
+        </w:numPr>
+      </w:pPr>
       <w:r>
         <w:t>Chef</w:t>
       </w:r>
@@ -3068,6 +3096,13 @@
       </w:r>
     </w:p>
     <w:p>
+      <w:pPr>
+        <w:pStyle w:val="Paragraphedeliste"/>
+        <w:numPr>
+          <w:ilvl w:val="0"/>
+          <w:numId w:val="32"/>
+        </w:numPr>
+      </w:pPr>
       <w:r>
         <w:t>Aucun expert.</w:t>
       </w:r>
@@ -3112,9 +3147,9 @@
         <w:tblLook w:val="01E0" w:firstRow="1" w:lastRow="1" w:firstColumn="1" w:lastColumn="1" w:noHBand="0" w:noVBand="0"/>
       </w:tblPr>
       <w:tblGrid>
-        <w:gridCol w:w="3026"/>
-        <w:gridCol w:w="3016"/>
-        <w:gridCol w:w="3018"/>
+        <w:gridCol w:w="3033"/>
+        <w:gridCol w:w="3025"/>
+        <w:gridCol w:w="3002"/>
       </w:tblGrid>
       <w:tr>
         <w:tc>
@@ -3142,7 +3177,10 @@
           </w:tcPr>
           <w:p>
             <w:r>
-              <w:t>Responsable de projet</w:t>
+              <w:t>Chef</w:t>
+            </w:r>
+            <w:r>
+              <w:t xml:space="preserve"> de projet</w:t>
             </w:r>
           </w:p>
         </w:tc>
@@ -3255,6 +3293,37 @@
           <w:p>
             <w:r>
               <w:t>Maintenance Planning</w:t>
+            </w:r>
+          </w:p>
+        </w:tc>
+        <w:tc>
+          <w:tcPr>
+            <w:tcW w:w="3070" w:type="dxa"/>
+            <w:vAlign w:val="center"/>
+          </w:tcPr>
+          <w:p>
+            <w:r>
+              <w:t>X</w:t>
+            </w:r>
+          </w:p>
+        </w:tc>
+        <w:tc>
+          <w:tcPr>
+            <w:tcW w:w="3070" w:type="dxa"/>
+            <w:vAlign w:val="center"/>
+          </w:tcPr>
+          <w:p/>
+        </w:tc>
+      </w:tr>
+      <w:tr>
+        <w:tc>
+          <w:tcPr>
+            <w:tcW w:w="3070" w:type="dxa"/>
+            <w:vAlign w:val="center"/>
+          </w:tcPr>
+          <w:p>
+            <w:r>
+              <w:t>Rédaction de la doc de projet</w:t>
             </w:r>
           </w:p>
         </w:tc>
@@ -3302,7 +3371,7 @@
           <w:iCs/>
         </w:rPr>
       </w:pPr>
-      <w:bookmarkStart w:id="3" w:name="_Toc5469184"/>
+      <w:bookmarkStart w:id="3" w:name="_Toc5555144"/>
       <w:r>
         <w:rPr>
           <w:i w:val="0"/>
@@ -3349,7 +3418,7 @@
           <w:iCs/>
         </w:rPr>
       </w:pPr>
-      <w:bookmarkStart w:id="4" w:name="_Toc5469185"/>
+      <w:bookmarkStart w:id="4" w:name="_Toc5555145"/>
       <w:r>
         <w:rPr>
           <w:noProof/>
@@ -3401,7 +3470,7 @@
       <w:pPr>
         <w:pStyle w:val="Titre1"/>
       </w:pPr>
-      <w:bookmarkStart w:id="5" w:name="_Toc5469186"/>
+      <w:bookmarkStart w:id="5" w:name="_Toc5555146"/>
       <w:r>
         <w:t>Analyse</w:t>
       </w:r>
@@ -3411,7 +3480,21 @@
       <w:bookmarkStart w:id="6" w:name="_Toc25553307"/>
       <w:bookmarkStart w:id="7" w:name="_Toc71691011"/>
       <w:r>
-        <w:t>Le produit fini sera un jeu de bataille navale, exécutable dans l’invite de commandes. On jouera seul contre l’ordinateur. L’ordinateur ne jouera pas. On pourra apprendre à jouer, pouvoir placer les bateaux et jouer une partie complète.</w:t>
+        <w:t>Le produit fini sera un jeu de bataille navale, exécutable dans l’invite de commandes</w:t>
+      </w:r>
+      <w:r>
+        <w:t xml:space="preserve"> sur Windows</w:t>
+      </w:r>
+      <w:r>
+        <w:t>. On jouera seul contre l’ordinateur. L’ordinateur ne jouera pas. On pourra apprendre à jouer</w:t>
+      </w:r>
+      <w:r>
+        <w:t xml:space="preserve"> </w:t>
+      </w:r>
+      <w:bookmarkStart w:id="8" w:name="_GoBack"/>
+      <w:bookmarkEnd w:id="8"/>
+      <w:r>
+        <w:t>et jouer une partie complète.</w:t>
       </w:r>
     </w:p>
     <w:p>
@@ -3436,7 +3519,7 @@
           <w:iCs/>
         </w:rPr>
       </w:pPr>
-      <w:bookmarkStart w:id="8" w:name="_Toc5469187"/>
+      <w:bookmarkStart w:id="9" w:name="_Toc5555147"/>
       <w:bookmarkEnd w:id="6"/>
       <w:bookmarkEnd w:id="7"/>
       <w:r>
@@ -3446,7 +3529,7 @@
         </w:rPr>
         <w:t>Use cases et scénarios</w:t>
       </w:r>
-      <w:bookmarkEnd w:id="8"/>
+      <w:bookmarkEnd w:id="9"/>
     </w:p>
     <w:p>
       <w:r>
@@ -3466,29 +3549,29 @@
       </w:r>
     </w:p>
     <w:p>
-      <w:bookmarkStart w:id="9" w:name="_Toc71691012"/>
+      <w:bookmarkStart w:id="10" w:name="_Toc71691012"/>
     </w:p>
     <w:p>
       <w:pPr>
         <w:pStyle w:val="Titre3"/>
       </w:pPr>
-      <w:bookmarkStart w:id="10" w:name="_Toc1588691"/>
-      <w:bookmarkStart w:id="11" w:name="_Toc5469188"/>
+      <w:bookmarkStart w:id="11" w:name="_Toc1588691"/>
+      <w:bookmarkStart w:id="12" w:name="_Toc5555148"/>
       <w:r>
         <w:t>Apprendre à jouer</w:t>
       </w:r>
-      <w:bookmarkEnd w:id="10"/>
       <w:bookmarkEnd w:id="11"/>
+      <w:bookmarkEnd w:id="12"/>
     </w:p>
     <w:p>
       <w:pPr>
         <w:pStyle w:val="Titre4"/>
       </w:pPr>
-      <w:bookmarkStart w:id="12" w:name="_Toc1588692"/>
+      <w:bookmarkStart w:id="13" w:name="_Toc1588692"/>
       <w:r>
         <w:t>Démarrer et lire les règles</w:t>
       </w:r>
-      <w:bookmarkEnd w:id="12"/>
+      <w:bookmarkEnd w:id="13"/>
     </w:p>
     <w:tbl>
       <w:tblPr>
@@ -4007,11 +4090,11 @@
       <w:pPr>
         <w:pStyle w:val="Titre4"/>
       </w:pPr>
-      <w:bookmarkStart w:id="13" w:name="_Toc1588693"/>
+      <w:bookmarkStart w:id="14" w:name="_Toc1588693"/>
       <w:r>
         <w:t>Démarrer sans lire les règles</w:t>
       </w:r>
-      <w:bookmarkEnd w:id="13"/>
+      <w:bookmarkEnd w:id="14"/>
     </w:p>
     <w:tbl>
       <w:tblPr>
@@ -4374,24 +4457,24 @@
       <w:pPr>
         <w:pStyle w:val="Titre3"/>
       </w:pPr>
-      <w:bookmarkStart w:id="14" w:name="_Toc1588694"/>
-      <w:bookmarkStart w:id="15" w:name="_Toc5469189"/>
+      <w:bookmarkStart w:id="15" w:name="_Toc1588694"/>
+      <w:bookmarkStart w:id="16" w:name="_Toc5555149"/>
       <w:r>
         <w:lastRenderedPageBreak/>
         <w:t>Placer les bateaux</w:t>
       </w:r>
-      <w:bookmarkEnd w:id="14"/>
       <w:bookmarkEnd w:id="15"/>
+      <w:bookmarkEnd w:id="16"/>
     </w:p>
     <w:p>
       <w:pPr>
         <w:pStyle w:val="Titre4"/>
       </w:pPr>
-      <w:bookmarkStart w:id="16" w:name="_Toc1588695"/>
+      <w:bookmarkStart w:id="17" w:name="_Toc1588695"/>
       <w:r>
         <w:t>Grille fixe</w:t>
       </w:r>
-      <w:bookmarkEnd w:id="16"/>
+      <w:bookmarkEnd w:id="17"/>
     </w:p>
     <w:tbl>
       <w:tblPr>
@@ -4546,7 +4629,7 @@
           </w:tcPr>
           <w:p>
             <w:r>
-              <w:t>C</w:t>
+              <w:t>S</w:t>
             </w:r>
           </w:p>
         </w:tc>
@@ -4572,7 +4655,7 @@
         <w:tc>
           <w:tcPr>
             <w:cnfStyle w:val="001000000000" w:firstRow="0" w:lastRow="0" w:firstColumn="1" w:lastColumn="0" w:oddVBand="0" w:evenVBand="0" w:oddHBand="0" w:evenHBand="0" w:firstRowFirstColumn="0" w:firstRowLastColumn="0" w:lastRowFirstColumn="0" w:lastRowLastColumn="0"/>
-            <w:tcW w:w="3020" w:type="dxa"/>
+            <w:tcW w:w="3019" w:type="dxa"/>
             <w:shd w:val="clear" w:color="auto" w:fill="B4C6E7" w:themeFill="accent1" w:themeFillTint="66"/>
             <w:vAlign w:val="center"/>
           </w:tcPr>
@@ -4599,7 +4682,7 @@
         </w:tc>
         <w:tc>
           <w:tcPr>
-            <w:tcW w:w="3673" w:type="dxa"/>
+            <w:tcW w:w="3672" w:type="dxa"/>
             <w:shd w:val="clear" w:color="auto" w:fill="B4C6E7" w:themeFill="accent1" w:themeFillTint="66"/>
             <w:vAlign w:val="center"/>
           </w:tcPr>
@@ -4620,7 +4703,7 @@
         <w:tc>
           <w:tcPr>
             <w:cnfStyle w:val="001000000000" w:firstRow="0" w:lastRow="0" w:firstColumn="1" w:lastColumn="0" w:oddVBand="0" w:evenVBand="0" w:oddHBand="0" w:evenHBand="0" w:firstRowFirstColumn="0" w:firstRowLastColumn="0" w:lastRowFirstColumn="0" w:lastRowLastColumn="0"/>
-            <w:tcW w:w="3020" w:type="dxa"/>
+            <w:tcW w:w="3019" w:type="dxa"/>
             <w:shd w:val="clear" w:color="auto" w:fill="auto"/>
             <w:vAlign w:val="center"/>
           </w:tcPr>
@@ -4646,7 +4729,7 @@
         </w:tc>
         <w:tc>
           <w:tcPr>
-            <w:tcW w:w="3673" w:type="dxa"/>
+            <w:tcW w:w="3672" w:type="dxa"/>
             <w:shd w:val="clear" w:color="auto" w:fill="auto"/>
             <w:vAlign w:val="center"/>
           </w:tcPr>
@@ -4699,7 +4782,7 @@
         <w:tc>
           <w:tcPr>
             <w:cnfStyle w:val="001000000000" w:firstRow="0" w:lastRow="0" w:firstColumn="1" w:lastColumn="0" w:oddVBand="0" w:evenVBand="0" w:oddHBand="0" w:evenHBand="0" w:firstRowFirstColumn="0" w:firstRowLastColumn="0" w:lastRowFirstColumn="0" w:lastRowLastColumn="0"/>
-            <w:tcW w:w="3020" w:type="dxa"/>
+            <w:tcW w:w="3019" w:type="dxa"/>
             <w:vAlign w:val="center"/>
           </w:tcPr>
           <w:p>
@@ -4731,7 +4814,7 @@
         </w:tc>
         <w:tc>
           <w:tcPr>
-            <w:tcW w:w="3673" w:type="dxa"/>
+            <w:tcW w:w="3672" w:type="dxa"/>
             <w:vAlign w:val="center"/>
           </w:tcPr>
           <w:p>
@@ -4739,55 +4822,14 @@
               <w:cnfStyle w:val="000000000000" w:firstRow="0" w:lastRow="0" w:firstColumn="0" w:lastColumn="0" w:oddVBand="0" w:evenVBand="0" w:oddHBand="0" w:evenHBand="0" w:firstRowFirstColumn="0" w:firstRowLastColumn="0" w:lastRowFirstColumn="0" w:lastRowLastColumn="0"/>
             </w:pPr>
             <w:r>
-              <w:t>« L’ordinateur a appliqué la grille fixe prédéfinie. Vous pouvez maintenant jouer. Tapez une touche pour continuer…» </w:t>
-            </w:r>
-          </w:p>
-        </w:tc>
-      </w:tr>
-      <w:tr>
-        <w:trPr>
-          <w:trHeight w:val="474"/>
-        </w:trPr>
-        <w:tc>
-          <w:tcPr>
-            <w:cnfStyle w:val="001000000000" w:firstRow="0" w:lastRow="0" w:firstColumn="1" w:lastColumn="0" w:oddVBand="0" w:evenVBand="0" w:oddHBand="0" w:evenHBand="0" w:firstRowFirstColumn="0" w:firstRowLastColumn="0" w:lastRowFirstColumn="0" w:lastRowLastColumn="0"/>
-            <w:tcW w:w="3020" w:type="dxa"/>
-            <w:vAlign w:val="center"/>
-          </w:tcPr>
-          <w:p>
-            <w:pPr>
-              <w:rPr>
-                <w:b w:val="0"/>
-              </w:rPr>
-            </w:pPr>
-            <w:r>
-              <w:rPr>
-                <w:b w:val="0"/>
-              </w:rPr>
-              <w:t>On tape une touche.</w:t>
-            </w:r>
-          </w:p>
-        </w:tc>
-        <w:tc>
-          <w:tcPr>
-            <w:tcW w:w="2369" w:type="dxa"/>
-            <w:vAlign w:val="center"/>
-          </w:tcPr>
-          <w:p>
-            <w:pPr>
-              <w:cnfStyle w:val="000000000000" w:firstRow="0" w:lastRow="0" w:firstColumn="0" w:lastColumn="0" w:oddVBand="0" w:evenVBand="0" w:oddHBand="0" w:evenHBand="0" w:firstRowFirstColumn="0" w:firstRowLastColumn="0" w:lastRowFirstColumn="0" w:lastRowLastColumn="0"/>
-            </w:pPr>
-          </w:p>
-        </w:tc>
-        <w:tc>
-          <w:tcPr>
-            <w:tcW w:w="3673" w:type="dxa"/>
-            <w:vAlign w:val="center"/>
-          </w:tcPr>
-          <w:p>
-            <w:pPr>
-              <w:cnfStyle w:val="000000000000" w:firstRow="0" w:lastRow="0" w:firstColumn="0" w:lastColumn="0" w:oddVBand="0" w:evenVBand="0" w:oddHBand="0" w:evenHBand="0" w:firstRowFirstColumn="0" w:firstRowLastColumn="0" w:lastRowFirstColumn="0" w:lastRowLastColumn="0"/>
-            </w:pPr>
+              <w:t>« L’ordinateur a appliqué la grille fixe prédéfinie. Vous pouvez maintenant jouer.</w:t>
+            </w:r>
+            <w:r>
+              <w:t> »</w:t>
+            </w:r>
+            <w:r>
+              <w:t xml:space="preserve"> Maquette_1.5</w:t>
+            </w:r>
           </w:p>
         </w:tc>
       </w:tr>
@@ -4797,11 +4839,11 @@
       <w:pPr>
         <w:pStyle w:val="Titre4"/>
       </w:pPr>
-      <w:bookmarkStart w:id="17" w:name="_Toc1588696"/>
+      <w:bookmarkStart w:id="18" w:name="_Toc1588696"/>
       <w:r>
         <w:t>Choisir une grille</w:t>
       </w:r>
-      <w:bookmarkEnd w:id="17"/>
+      <w:bookmarkEnd w:id="18"/>
     </w:p>
     <w:tbl>
       <w:tblPr>
@@ -4956,7 +4998,7 @@
           </w:tcPr>
           <w:p>
             <w:r>
-              <w:t>S</w:t>
+              <w:t>C</w:t>
             </w:r>
           </w:p>
         </w:tc>
@@ -5164,8 +5206,7 @@
               <w:rPr>
                 <w:b w:val="0"/>
               </w:rPr>
-              <w:lastRenderedPageBreak/>
-              <w:t>On tape « bla bla » </w:t>
+              <w:t>On tape « blabla » </w:t>
             </w:r>
           </w:p>
         </w:tc>
@@ -5220,6 +5261,7 @@
               <w:rPr>
                 <w:b w:val="0"/>
               </w:rPr>
+              <w:lastRenderedPageBreak/>
               <w:t>On tape 0</w:t>
             </w:r>
           </w:p>
@@ -5377,6 +5419,9 @@
             <w:r>
               <w:t xml:space="preserve"> »</w:t>
             </w:r>
+            <w:r>
+              <w:t xml:space="preserve"> Maquette_1.6</w:t>
+            </w:r>
           </w:p>
         </w:tc>
       </w:tr>
@@ -5386,11 +5431,11 @@
       <w:pPr>
         <w:pStyle w:val="Titre4"/>
       </w:pPr>
-      <w:bookmarkStart w:id="18" w:name="_Toc1588697"/>
+      <w:bookmarkStart w:id="19" w:name="_Toc1588697"/>
       <w:r>
         <w:t>Placer les bateaux (joueur)</w:t>
       </w:r>
-      <w:bookmarkEnd w:id="18"/>
+      <w:bookmarkEnd w:id="19"/>
     </w:p>
     <w:tbl>
       <w:tblPr>
@@ -5513,7 +5558,10 @@
           </w:tcPr>
           <w:p>
             <w:r>
-              <w:t>Être libre de choisir où je mets mes bateaux</w:t>
+              <w:t xml:space="preserve">Être libre de choisir où </w:t>
+            </w:r>
+            <w:r>
+              <w:t>placer les bateaux.</w:t>
             </w:r>
           </w:p>
         </w:tc>
@@ -5556,9 +5604,9 @@
         <w:tblLook w:val="04A0" w:firstRow="1" w:lastRow="0" w:firstColumn="1" w:lastColumn="0" w:noHBand="0" w:noVBand="1"/>
       </w:tblPr>
       <w:tblGrid>
-        <w:gridCol w:w="3019"/>
-        <w:gridCol w:w="2369"/>
-        <w:gridCol w:w="3672"/>
+        <w:gridCol w:w="1980"/>
+        <w:gridCol w:w="2693"/>
+        <w:gridCol w:w="4387"/>
       </w:tblGrid>
       <w:tr>
         <w:trPr>
@@ -5568,7 +5616,7 @@
         <w:tc>
           <w:tcPr>
             <w:cnfStyle w:val="001000000000" w:firstRow="0" w:lastRow="0" w:firstColumn="1" w:lastColumn="0" w:oddVBand="0" w:evenVBand="0" w:oddHBand="0" w:evenHBand="0" w:firstRowFirstColumn="0" w:firstRowLastColumn="0" w:lastRowFirstColumn="0" w:lastRowLastColumn="0"/>
-            <w:tcW w:w="3020" w:type="dxa"/>
+            <w:tcW w:w="1980" w:type="dxa"/>
             <w:shd w:val="clear" w:color="auto" w:fill="B4C6E7" w:themeFill="accent1" w:themeFillTint="66"/>
             <w:vAlign w:val="center"/>
           </w:tcPr>
@@ -5580,7 +5628,7 @@
         </w:tc>
         <w:tc>
           <w:tcPr>
-            <w:tcW w:w="2369" w:type="dxa"/>
+            <w:tcW w:w="2693" w:type="dxa"/>
             <w:shd w:val="clear" w:color="auto" w:fill="B4C6E7" w:themeFill="accent1" w:themeFillTint="66"/>
             <w:vAlign w:val="center"/>
           </w:tcPr>
@@ -5595,7 +5643,7 @@
         </w:tc>
         <w:tc>
           <w:tcPr>
-            <w:tcW w:w="3673" w:type="dxa"/>
+            <w:tcW w:w="4387" w:type="dxa"/>
             <w:shd w:val="clear" w:color="auto" w:fill="B4C6E7" w:themeFill="accent1" w:themeFillTint="66"/>
             <w:vAlign w:val="center"/>
           </w:tcPr>
@@ -5616,7 +5664,7 @@
         <w:tc>
           <w:tcPr>
             <w:cnfStyle w:val="001000000000" w:firstRow="0" w:lastRow="0" w:firstColumn="1" w:lastColumn="0" w:oddVBand="0" w:evenVBand="0" w:oddHBand="0" w:evenHBand="0" w:firstRowFirstColumn="0" w:firstRowLastColumn="0" w:lastRowFirstColumn="0" w:lastRowLastColumn="0"/>
-            <w:tcW w:w="3020" w:type="dxa"/>
+            <w:tcW w:w="1980" w:type="dxa"/>
             <w:vAlign w:val="center"/>
           </w:tcPr>
           <w:p>
@@ -5629,7 +5677,7 @@
         </w:tc>
         <w:tc>
           <w:tcPr>
-            <w:tcW w:w="2369" w:type="dxa"/>
+            <w:tcW w:w="2693" w:type="dxa"/>
             <w:vAlign w:val="center"/>
           </w:tcPr>
           <w:p>
@@ -5637,13 +5685,16 @@
               <w:cnfStyle w:val="000000000000" w:firstRow="0" w:lastRow="0" w:firstColumn="0" w:lastColumn="0" w:oddVBand="0" w:evenVBand="0" w:oddHBand="0" w:evenHBand="0" w:firstRowFirstColumn="0" w:firstRowLastColumn="0" w:lastRowFirstColumn="0" w:lastRowLastColumn="0"/>
             </w:pPr>
             <w:r>
-              <w:t>Etre déjà passé par l’aide.</w:t>
-            </w:r>
-          </w:p>
-        </w:tc>
-        <w:tc>
-          <w:tcPr>
-            <w:tcW w:w="3673" w:type="dxa"/>
+              <w:t>Être</w:t>
+            </w:r>
+            <w:r>
+              <w:t xml:space="preserve"> déjà passé par l’aide.</w:t>
+            </w:r>
+          </w:p>
+        </w:tc>
+        <w:tc>
+          <w:tcPr>
+            <w:tcW w:w="4387" w:type="dxa"/>
             <w:vAlign w:val="center"/>
           </w:tcPr>
           <w:p>
@@ -5663,7 +5714,7 @@
         <w:tc>
           <w:tcPr>
             <w:cnfStyle w:val="001000000000" w:firstRow="0" w:lastRow="0" w:firstColumn="1" w:lastColumn="0" w:oddVBand="0" w:evenVBand="0" w:oddHBand="0" w:evenHBand="0" w:firstRowFirstColumn="0" w:firstRowLastColumn="0" w:lastRowFirstColumn="0" w:lastRowLastColumn="0"/>
-            <w:tcW w:w="3020" w:type="dxa"/>
+            <w:tcW w:w="1980" w:type="dxa"/>
             <w:vAlign w:val="center"/>
           </w:tcPr>
           <w:p>
@@ -5676,13 +5727,25 @@
               <w:rPr>
                 <w:b w:val="0"/>
               </w:rPr>
-              <w:t>On entre 2.</w:t>
-            </w:r>
-          </w:p>
-        </w:tc>
-        <w:tc>
-          <w:tcPr>
-            <w:tcW w:w="2369" w:type="dxa"/>
+              <w:t xml:space="preserve">On entre </w:t>
+            </w:r>
+            <w:r>
+              <w:rPr>
+                <w:b w:val="0"/>
+              </w:rPr>
+              <w:t>3</w:t>
+            </w:r>
+            <w:r>
+              <w:rPr>
+                <w:b w:val="0"/>
+              </w:rPr>
+              <w:t>.</w:t>
+            </w:r>
+          </w:p>
+        </w:tc>
+        <w:tc>
+          <w:tcPr>
+            <w:tcW w:w="2693" w:type="dxa"/>
             <w:vAlign w:val="center"/>
           </w:tcPr>
           <w:p>
@@ -5693,7 +5756,7 @@
         </w:tc>
         <w:tc>
           <w:tcPr>
-            <w:tcW w:w="3673" w:type="dxa"/>
+            <w:tcW w:w="4387" w:type="dxa"/>
             <w:vAlign w:val="center"/>
           </w:tcPr>
           <w:p>
@@ -5713,7 +5776,7 @@
         <w:tc>
           <w:tcPr>
             <w:cnfStyle w:val="001000000000" w:firstRow="0" w:lastRow="0" w:firstColumn="1" w:lastColumn="0" w:oddVBand="0" w:evenVBand="0" w:oddHBand="0" w:evenHBand="0" w:firstRowFirstColumn="0" w:firstRowLastColumn="0" w:lastRowFirstColumn="0" w:lastRowLastColumn="0"/>
-            <w:tcW w:w="3020" w:type="dxa"/>
+            <w:tcW w:w="1980" w:type="dxa"/>
             <w:vAlign w:val="center"/>
           </w:tcPr>
           <w:p>
@@ -5732,7 +5795,7 @@
         </w:tc>
         <w:tc>
           <w:tcPr>
-            <w:tcW w:w="2369" w:type="dxa"/>
+            <w:tcW w:w="2693" w:type="dxa"/>
             <w:vAlign w:val="center"/>
           </w:tcPr>
           <w:p>
@@ -5743,7 +5806,7 @@
         </w:tc>
         <w:tc>
           <w:tcPr>
-            <w:tcW w:w="3673" w:type="dxa"/>
+            <w:tcW w:w="4387" w:type="dxa"/>
             <w:vAlign w:val="center"/>
           </w:tcPr>
           <w:p>
@@ -5763,7 +5826,7 @@
         <w:tc>
           <w:tcPr>
             <w:cnfStyle w:val="001000000000" w:firstRow="0" w:lastRow="0" w:firstColumn="1" w:lastColumn="0" w:oddVBand="0" w:evenVBand="0" w:oddHBand="0" w:evenHBand="0" w:firstRowFirstColumn="0" w:firstRowLastColumn="0" w:lastRowFirstColumn="0" w:lastRowLastColumn="0"/>
-            <w:tcW w:w="3020" w:type="dxa"/>
+            <w:tcW w:w="1980" w:type="dxa"/>
             <w:vAlign w:val="center"/>
           </w:tcPr>
           <w:p>
@@ -5782,7 +5845,7 @@
         </w:tc>
         <w:tc>
           <w:tcPr>
-            <w:tcW w:w="2369" w:type="dxa"/>
+            <w:tcW w:w="2693" w:type="dxa"/>
             <w:vAlign w:val="center"/>
           </w:tcPr>
           <w:p>
@@ -5796,7 +5859,7 @@
         </w:tc>
         <w:tc>
           <w:tcPr>
-            <w:tcW w:w="3673" w:type="dxa"/>
+            <w:tcW w:w="4387" w:type="dxa"/>
             <w:vAlign w:val="center"/>
           </w:tcPr>
           <w:p>
@@ -5822,7 +5885,7 @@
         <w:tc>
           <w:tcPr>
             <w:cnfStyle w:val="001000000000" w:firstRow="0" w:lastRow="0" w:firstColumn="1" w:lastColumn="0" w:oddVBand="0" w:evenVBand="0" w:oddHBand="0" w:evenHBand="0" w:firstRowFirstColumn="0" w:firstRowLastColumn="0" w:lastRowFirstColumn="0" w:lastRowLastColumn="0"/>
-            <w:tcW w:w="3020" w:type="dxa"/>
+            <w:tcW w:w="1980" w:type="dxa"/>
             <w:vAlign w:val="center"/>
           </w:tcPr>
           <w:p>
@@ -5841,7 +5904,7 @@
         </w:tc>
         <w:tc>
           <w:tcPr>
-            <w:tcW w:w="2369" w:type="dxa"/>
+            <w:tcW w:w="2693" w:type="dxa"/>
             <w:vAlign w:val="center"/>
           </w:tcPr>
           <w:p>
@@ -5855,7 +5918,7 @@
         </w:tc>
         <w:tc>
           <w:tcPr>
-            <w:tcW w:w="3673" w:type="dxa"/>
+            <w:tcW w:w="4387" w:type="dxa"/>
             <w:vAlign w:val="center"/>
           </w:tcPr>
           <w:p>
@@ -5881,7 +5944,7 @@
         <w:tc>
           <w:tcPr>
             <w:cnfStyle w:val="001000000000" w:firstRow="0" w:lastRow="0" w:firstColumn="1" w:lastColumn="0" w:oddVBand="0" w:evenVBand="0" w:oddHBand="0" w:evenHBand="0" w:firstRowFirstColumn="0" w:firstRowLastColumn="0" w:lastRowFirstColumn="0" w:lastRowLastColumn="0"/>
-            <w:tcW w:w="3020" w:type="dxa"/>
+            <w:tcW w:w="1980" w:type="dxa"/>
             <w:vAlign w:val="center"/>
           </w:tcPr>
           <w:p>
@@ -5900,7 +5963,7 @@
         </w:tc>
         <w:tc>
           <w:tcPr>
-            <w:tcW w:w="2369" w:type="dxa"/>
+            <w:tcW w:w="2693" w:type="dxa"/>
             <w:vAlign w:val="center"/>
           </w:tcPr>
           <w:p>
@@ -5914,7 +5977,7 @@
         </w:tc>
         <w:tc>
           <w:tcPr>
-            <w:tcW w:w="3673" w:type="dxa"/>
+            <w:tcW w:w="4387" w:type="dxa"/>
             <w:vAlign w:val="center"/>
           </w:tcPr>
           <w:p>
@@ -5940,8 +6003,34 @@
         <w:tc>
           <w:tcPr>
             <w:cnfStyle w:val="001000000000" w:firstRow="0" w:lastRow="0" w:firstColumn="1" w:lastColumn="0" w:oddVBand="0" w:evenVBand="0" w:oddHBand="0" w:evenHBand="0" w:firstRowFirstColumn="0" w:firstRowLastColumn="0" w:lastRowFirstColumn="0" w:lastRowLastColumn="0"/>
-            <w:tcW w:w="9062" w:type="dxa"/>
+            <w:tcW w:w="9060" w:type="dxa"/>
             <w:gridSpan w:val="3"/>
+            <w:vAlign w:val="center"/>
+          </w:tcPr>
+          <w:p>
+            <w:pPr>
+              <w:jc w:val="center"/>
+              <w:rPr>
+                <w:b w:val="0"/>
+              </w:rPr>
+            </w:pPr>
+            <w:r>
+              <w:rPr>
+                <w:b w:val="0"/>
+              </w:rPr>
+              <w:t>…</w:t>
+            </w:r>
+          </w:p>
+        </w:tc>
+      </w:tr>
+      <w:tr>
+        <w:trPr>
+          <w:trHeight w:val="515"/>
+        </w:trPr>
+        <w:tc>
+          <w:tcPr>
+            <w:cnfStyle w:val="001000000000" w:firstRow="0" w:lastRow="0" w:firstColumn="1" w:lastColumn="0" w:oddVBand="0" w:evenVBand="0" w:oddHBand="0" w:evenHBand="0" w:firstRowFirstColumn="0" w:firstRowLastColumn="0" w:lastRowFirstColumn="0" w:lastRowLastColumn="0"/>
+            <w:tcW w:w="1980" w:type="dxa"/>
             <w:vAlign w:val="center"/>
           </w:tcPr>
           <w:p>
@@ -5950,36 +6039,11 @@
                 <w:b w:val="0"/>
               </w:rPr>
             </w:pPr>
-            <w:r>
-              <w:rPr>
-                <w:b w:val="0"/>
-              </w:rPr>
-              <w:t>…</w:t>
-            </w:r>
-          </w:p>
-        </w:tc>
-      </w:tr>
-      <w:tr>
-        <w:trPr>
-          <w:trHeight w:val="515"/>
-        </w:trPr>
-        <w:tc>
-          <w:tcPr>
-            <w:cnfStyle w:val="001000000000" w:firstRow="0" w:lastRow="0" w:firstColumn="1" w:lastColumn="0" w:oddVBand="0" w:evenVBand="0" w:oddHBand="0" w:evenHBand="0" w:firstRowFirstColumn="0" w:firstRowLastColumn="0" w:lastRowFirstColumn="0" w:lastRowLastColumn="0"/>
-            <w:tcW w:w="3020" w:type="dxa"/>
-            <w:vAlign w:val="center"/>
-          </w:tcPr>
-          <w:p>
-            <w:pPr>
-              <w:rPr>
-                <w:b w:val="0"/>
-              </w:rPr>
-            </w:pPr>
-          </w:p>
-        </w:tc>
-        <w:tc>
-          <w:tcPr>
-            <w:tcW w:w="2369" w:type="dxa"/>
+          </w:p>
+        </w:tc>
+        <w:tc>
+          <w:tcPr>
+            <w:tcW w:w="2693" w:type="dxa"/>
             <w:vAlign w:val="center"/>
           </w:tcPr>
           <w:p>
@@ -5993,7 +6057,7 @@
         </w:tc>
         <w:tc>
           <w:tcPr>
-            <w:tcW w:w="3673" w:type="dxa"/>
+            <w:tcW w:w="4387" w:type="dxa"/>
             <w:vAlign w:val="center"/>
           </w:tcPr>
           <w:p>
@@ -6007,7 +6071,7 @@
               <w:rPr>
                 <w:bCs/>
               </w:rPr>
-              <w:t>« Parfait les bateaux sont bien placés en A6, A5, […]. (04)</w:t>
+              <w:t xml:space="preserve">« Parfait les bateaux sont bien placés en A6, A5, […]. </w:t>
             </w:r>
           </w:p>
         </w:tc>
@@ -6022,28 +6086,28 @@
         </w:numPr>
         <w:ind w:left="720" w:hanging="720"/>
       </w:pPr>
-      <w:bookmarkStart w:id="19" w:name="_Toc1588698"/>
+      <w:bookmarkStart w:id="20" w:name="_Toc1588698"/>
     </w:p>
     <w:p>
       <w:pPr>
         <w:pStyle w:val="Titre3"/>
       </w:pPr>
-      <w:bookmarkStart w:id="20" w:name="_Toc5469190"/>
+      <w:bookmarkStart w:id="21" w:name="_Toc5555150"/>
       <w:r>
         <w:t>Jouer contre l’ordinateur</w:t>
       </w:r>
-      <w:bookmarkEnd w:id="19"/>
       <w:bookmarkEnd w:id="20"/>
+      <w:bookmarkEnd w:id="21"/>
     </w:p>
     <w:p>
       <w:pPr>
         <w:pStyle w:val="Titre4"/>
       </w:pPr>
-      <w:bookmarkStart w:id="21" w:name="_Toc1588699"/>
+      <w:bookmarkStart w:id="22" w:name="_Toc1588699"/>
       <w:r>
         <w:t>Partie complète.</w:t>
       </w:r>
-      <w:bookmarkEnd w:id="21"/>
+      <w:bookmarkEnd w:id="22"/>
     </w:p>
     <w:tbl>
       <w:tblPr>
@@ -6154,7 +6218,6 @@
           </w:tcPr>
           <w:p>
             <w:r>
-              <w:lastRenderedPageBreak/>
               <w:t>Pour</w:t>
             </w:r>
           </w:p>
@@ -6787,21 +6850,7 @@
               <w:rPr>
                 <w:b w:val="0"/>
               </w:rPr>
-              <w:t xml:space="preserve">On entre bla </w:t>
-            </w:r>
-            <w:proofErr w:type="spellStart"/>
-            <w:r>
-              <w:rPr>
-                <w:b w:val="0"/>
-              </w:rPr>
-              <w:t>bla</w:t>
-            </w:r>
-            <w:proofErr w:type="spellEnd"/>
-            <w:r>
-              <w:rPr>
-                <w:b w:val="0"/>
-              </w:rPr>
-              <w:t xml:space="preserve"> </w:t>
+              <w:t xml:space="preserve">On entre bla bla </w:t>
             </w:r>
             <w:proofErr w:type="spellStart"/>
             <w:r>
@@ -7141,7 +7190,7 @@
           <w:iCs/>
         </w:rPr>
       </w:pPr>
-      <w:bookmarkStart w:id="22" w:name="_Toc5469191"/>
+      <w:bookmarkStart w:id="23" w:name="_Toc5555151"/>
       <w:r>
         <w:rPr>
           <w:i w:val="0"/>
@@ -7149,12 +7198,12 @@
         </w:rPr>
         <w:t>Stratégie de test</w:t>
       </w:r>
-      <w:bookmarkEnd w:id="9"/>
-      <w:bookmarkEnd w:id="22"/>
+      <w:bookmarkEnd w:id="10"/>
+      <w:bookmarkEnd w:id="23"/>
     </w:p>
     <w:p>
-      <w:bookmarkStart w:id="23" w:name="_Toc25553309"/>
-      <w:bookmarkStart w:id="24" w:name="_Toc71691014"/>
+      <w:bookmarkStart w:id="24" w:name="_Toc25553309"/>
+      <w:bookmarkStart w:id="25" w:name="_Toc71691014"/>
       <w:r>
         <w:t>A chaque nouvelle version du projet publiée (Release), je ferai des tests fonctionnels</w:t>
       </w:r>
@@ -7194,6 +7243,7 @@
     </w:p>
     <w:p>
       <w:r>
+        <w:lastRenderedPageBreak/>
         <w:t>Pour les tests finaux de la bataill</w:t>
       </w:r>
       <w:r>
@@ -7227,13 +7277,13 @@
           <w:tab w:val="num" w:pos="360"/>
         </w:tabs>
       </w:pPr>
-      <w:bookmarkStart w:id="25" w:name="_Toc5469192"/>
-      <w:bookmarkEnd w:id="23"/>
+      <w:bookmarkStart w:id="26" w:name="_Toc5555152"/>
       <w:bookmarkEnd w:id="24"/>
+      <w:bookmarkEnd w:id="25"/>
       <w:r>
         <w:t>Implémentation</w:t>
       </w:r>
-      <w:bookmarkEnd w:id="25"/>
+      <w:bookmarkEnd w:id="26"/>
     </w:p>
     <w:p>
       <w:pPr>
@@ -7243,10 +7293,10 @@
           <w:iCs/>
         </w:rPr>
       </w:pPr>
-      <w:bookmarkStart w:id="26" w:name="_Toc5469193"/>
       <w:bookmarkStart w:id="27" w:name="_Toc25553317"/>
       <w:bookmarkStart w:id="28" w:name="_Toc71691022"/>
       <w:bookmarkStart w:id="29" w:name="_Ref254352701"/>
+      <w:bookmarkStart w:id="30" w:name="_Toc5555153"/>
       <w:r>
         <w:rPr>
           <w:i w:val="0"/>
@@ -7254,7 +7304,7 @@
         </w:rPr>
         <w:t>Modèle Logique de données</w:t>
       </w:r>
-      <w:bookmarkEnd w:id="26"/>
+      <w:bookmarkEnd w:id="30"/>
     </w:p>
     <w:p>
       <w:r>
@@ -7355,7 +7405,19 @@
               <w:rPr>
                 <w:b/>
               </w:rPr>
-              <w:t>ce qui sera affiché dans la case)</w:t>
+              <w:t>ce qui sera affiché dans la case</w:t>
+            </w:r>
+            <w:r>
+              <w:rPr>
+                <w:b/>
+              </w:rPr>
+              <w:t xml:space="preserve"> durant la partie</w:t>
+            </w:r>
+            <w:r>
+              <w:rPr>
+                <w:b/>
+              </w:rPr>
+              <w:t>)</w:t>
             </w:r>
           </w:p>
         </w:tc>
@@ -7660,7 +7722,7 @@
           <w:iCs/>
         </w:rPr>
       </w:pPr>
-      <w:bookmarkStart w:id="30" w:name="_Toc5469194"/>
+      <w:bookmarkStart w:id="31" w:name="_Toc5555154"/>
       <w:r>
         <w:rPr>
           <w:i w:val="0"/>
@@ -7668,7 +7730,7 @@
         </w:rPr>
         <w:t>Points techniques spécifiques</w:t>
       </w:r>
-      <w:bookmarkEnd w:id="30"/>
+      <w:bookmarkEnd w:id="31"/>
     </w:p>
     <w:p>
       <w:pPr>
@@ -7827,12 +7889,11 @@
       <w:pPr>
         <w:pStyle w:val="Titre3"/>
       </w:pPr>
-      <w:bookmarkStart w:id="31" w:name="_Toc5469195"/>
-      <w:r>
-        <w:lastRenderedPageBreak/>
+      <w:bookmarkStart w:id="32" w:name="_Toc5555155"/>
+      <w:r>
         <w:t>Détection des bateaux coulés :</w:t>
       </w:r>
-      <w:bookmarkEnd w:id="31"/>
+      <w:bookmarkEnd w:id="32"/>
     </w:p>
     <w:p>
       <w:r>
@@ -7895,7 +7956,11 @@
         <w:t>E</w:t>
       </w:r>
       <w:r>
-        <w:t xml:space="preserve">t les valeurs dans le modèle </w:t>
+        <w:t xml:space="preserve">t les valeurs </w:t>
+      </w:r>
+      <w:r>
+        <w:lastRenderedPageBreak/>
+        <w:t xml:space="preserve">dans le modèle </w:t>
       </w:r>
       <w:r>
         <w:t>augmentent</w:t>
@@ -7979,13 +8044,16 @@
       <w:pPr>
         <w:pStyle w:val="Titre3"/>
       </w:pPr>
-      <w:bookmarkStart w:id="32" w:name="_Toc5469196"/>
+      <w:bookmarkStart w:id="33" w:name="_Toc5555156"/>
       <w:r>
         <w:t>Tirer une case </w:t>
       </w:r>
-      <w:bookmarkEnd w:id="32"/>
-      <w:r>
-        <w:t xml:space="preserve">et afficher le résultat : </w:t>
+      <w:r>
+        <w:t>et afficher le résultat :</w:t>
+      </w:r>
+      <w:bookmarkEnd w:id="33"/>
+      <w:r>
+        <w:t xml:space="preserve"> </w:t>
       </w:r>
     </w:p>
     <w:p>
@@ -8031,11 +8099,11 @@
       <w:pPr>
         <w:pStyle w:val="Titre3"/>
       </w:pPr>
-      <w:bookmarkStart w:id="33" w:name="_Toc5469197"/>
+      <w:bookmarkStart w:id="34" w:name="_Toc5555157"/>
       <w:r>
         <w:t>Jouer une partie complète :</w:t>
       </w:r>
-      <w:bookmarkEnd w:id="33"/>
+      <w:bookmarkEnd w:id="34"/>
     </w:p>
     <w:p>
       <w:r>
@@ -8072,7 +8140,10 @@
         <w:t xml:space="preserve"> affiche le résultat du tir (Pour H4 : Touché !)</w:t>
       </w:r>
       <w:r>
-        <w:t>. Puis la boucle reprend.</w:t>
+        <w:t>. Puis la boucle reprend</w:t>
+      </w:r>
+      <w:r>
+        <w:t xml:space="preserve"> jusqu’à que tous les bateaux soient coulés.</w:t>
       </w:r>
     </w:p>
     <w:bookmarkEnd w:id="27"/>
@@ -8089,53 +8160,13 @@
     </w:p>
     <w:p>
       <w:pPr>
-        <w:pStyle w:val="Help"/>
-        <w:rPr>
-          <w:b/>
-        </w:rPr>
-      </w:pPr>
-      <w:r>
-        <w:rPr>
-          <w:b/>
-          <w:u w:val="single"/>
-        </w:rPr>
-        <w:t>Attention</w:t>
-      </w:r>
-      <w:r>
-        <w:rPr>
-          <w:b/>
-          <w:u w:val="single"/>
-        </w:rPr>
-        <w:t xml:space="preserve"> </w:t>
-      </w:r>
-      <w:r>
-        <w:rPr>
-          <w:b/>
-        </w:rPr>
-        <w:t xml:space="preserve">: </w:t>
-      </w:r>
-      <w:r>
-        <w:rPr>
-          <w:b/>
-        </w:rPr>
-        <w:t xml:space="preserve">Tout ce qui précède </w:t>
-      </w:r>
-      <w:r>
-        <w:rPr>
-          <w:b/>
-        </w:rPr>
-        <w:t>doit permettre à une autre personne de maintenir et modifier votre projet sans votre aide !</w:t>
-      </w:r>
-    </w:p>
-    <w:p>
-      <w:pPr>
         <w:pStyle w:val="Titre2"/>
         <w:rPr>
           <w:i w:val="0"/>
           <w:iCs/>
         </w:rPr>
       </w:pPr>
-      <w:bookmarkStart w:id="34" w:name="_Toc5469198"/>
+      <w:bookmarkStart w:id="35" w:name="_Toc5555158"/>
       <w:r>
         <w:rPr>
           <w:i w:val="0"/>
@@ -8143,7 +8174,7 @@
         </w:rPr>
         <w:t>Livraisons</w:t>
       </w:r>
-      <w:bookmarkEnd w:id="34"/>
+      <w:bookmarkEnd w:id="35"/>
     </w:p>
     <w:p>
       <w:r>
@@ -8200,8 +8231,8 @@
                 <w:b/>
               </w:rPr>
             </w:pPr>
-            <w:bookmarkStart w:id="35" w:name="_Toc25553321"/>
-            <w:bookmarkStart w:id="36" w:name="_Toc71691025"/>
+            <w:bookmarkStart w:id="36" w:name="_Toc25553321"/>
+            <w:bookmarkStart w:id="37" w:name="_Toc71691025"/>
             <w:r>
               <w:rPr>
                 <w:b/>
@@ -8274,6 +8305,9 @@
             <w:r>
               <w:t>Version 1.0</w:t>
             </w:r>
+            <w:r>
+              <w:t xml:space="preserve"> – Bataille Navale</w:t>
+            </w:r>
           </w:p>
         </w:tc>
         <w:tc>
@@ -8313,6 +8347,12 @@
             <w:r>
               <w:t>Version 1.1</w:t>
             </w:r>
+            <w:r>
+              <w:t xml:space="preserve"> </w:t>
+            </w:r>
+            <w:r>
+              <w:t>– Bataille Navale</w:t>
+            </w:r>
           </w:p>
         </w:tc>
         <w:tc>
@@ -8352,6 +8392,12 @@
             <w:r>
               <w:t>Version 1.2</w:t>
             </w:r>
+            <w:r>
+              <w:t xml:space="preserve"> </w:t>
+            </w:r>
+            <w:r>
+              <w:t>– Bataille Navale</w:t>
+            </w:r>
           </w:p>
         </w:tc>
         <w:tc>
@@ -8362,6 +8408,96 @@
           <w:p>
             <w:r>
               <w:t>Afficher la grille avec modèle.</w:t>
+            </w:r>
+          </w:p>
+        </w:tc>
+      </w:tr>
+      <w:tr>
+        <w:trPr>
+          <w:trHeight w:val="600"/>
+          <w:jc w:val="center"/>
+        </w:trPr>
+        <w:tc>
+          <w:tcPr>
+            <w:tcW w:w="1547" w:type="dxa"/>
+            <w:vAlign w:val="center"/>
+          </w:tcPr>
+          <w:p>
+            <w:r>
+              <w:t>06.04.2019</w:t>
+            </w:r>
+          </w:p>
+        </w:tc>
+        <w:tc>
+          <w:tcPr>
+            <w:tcW w:w="3433" w:type="dxa"/>
+            <w:vAlign w:val="center"/>
+          </w:tcPr>
+          <w:p>
+            <w:r>
+              <w:t>Version 1.3</w:t>
+            </w:r>
+            <w:r>
+              <w:t xml:space="preserve"> </w:t>
+            </w:r>
+            <w:r>
+              <w:t>– Bataille Navale</w:t>
+            </w:r>
+          </w:p>
+        </w:tc>
+        <w:tc>
+          <w:tcPr>
+            <w:tcW w:w="4053" w:type="dxa"/>
+            <w:vAlign w:val="center"/>
+          </w:tcPr>
+          <w:p>
+            <w:r>
+              <w:t>Jouer une partie complète</w:t>
+            </w:r>
+          </w:p>
+        </w:tc>
+      </w:tr>
+      <w:tr>
+        <w:trPr>
+          <w:trHeight w:val="600"/>
+          <w:jc w:val="center"/>
+        </w:trPr>
+        <w:tc>
+          <w:tcPr>
+            <w:tcW w:w="1547" w:type="dxa"/>
+            <w:vAlign w:val="center"/>
+          </w:tcPr>
+          <w:p>
+            <w:r>
+              <w:t>07.04.2019</w:t>
+            </w:r>
+          </w:p>
+        </w:tc>
+        <w:tc>
+          <w:tcPr>
+            <w:tcW w:w="3433" w:type="dxa"/>
+            <w:vAlign w:val="center"/>
+          </w:tcPr>
+          <w:p>
+            <w:r>
+              <w:t>Version 1.4</w:t>
+            </w:r>
+            <w:r>
+              <w:t xml:space="preserve"> </w:t>
+            </w:r>
+            <w:r>
+              <w:t>– Bataille Navale</w:t>
+            </w:r>
+          </w:p>
+        </w:tc>
+        <w:tc>
+          <w:tcPr>
+            <w:tcW w:w="4053" w:type="dxa"/>
+            <w:vAlign w:val="center"/>
+          </w:tcPr>
+          <w:p>
+            <w:r>
+              <w:t>Grille fixe et Choisir une grille.</w:t>
             </w:r>
           </w:p>
         </w:tc>
@@ -8371,12 +8507,11 @@
       <w:pPr>
         <w:pStyle w:val="Titre1"/>
       </w:pPr>
-      <w:bookmarkStart w:id="37" w:name="_Toc5469199"/>
-      <w:r>
-        <w:lastRenderedPageBreak/>
+      <w:bookmarkStart w:id="38" w:name="_Toc5555159"/>
+      <w:r>
         <w:t>Tests</w:t>
       </w:r>
-      <w:bookmarkEnd w:id="37"/>
+      <w:bookmarkEnd w:id="38"/>
     </w:p>
     <w:p>
       <w:pPr>
@@ -8386,7 +8521,7 @@
           <w:iCs/>
         </w:rPr>
       </w:pPr>
-      <w:bookmarkStart w:id="38" w:name="_Toc5469200"/>
+      <w:bookmarkStart w:id="39" w:name="_Toc5555160"/>
       <w:r>
         <w:rPr>
           <w:i w:val="0"/>
@@ -8401,7 +8536,7 @@
         </w:rPr>
         <w:t>est</w:t>
       </w:r>
-      <w:bookmarkEnd w:id="35"/>
+      <w:bookmarkEnd w:id="36"/>
       <w:r>
         <w:rPr>
           <w:i w:val="0"/>
@@ -8409,8 +8544,8 @@
         </w:rPr>
         <w:t>s effectués</w:t>
       </w:r>
-      <w:bookmarkEnd w:id="36"/>
-      <w:bookmarkEnd w:id="38"/>
+      <w:bookmarkEnd w:id="37"/>
+      <w:bookmarkEnd w:id="39"/>
     </w:p>
     <w:tbl>
       <w:tblPr>
@@ -8437,8 +8572,8 @@
                 <w:b/>
               </w:rPr>
             </w:pPr>
-            <w:bookmarkStart w:id="39" w:name="_Toc25553322"/>
-            <w:bookmarkStart w:id="40" w:name="_Toc71691026"/>
+            <w:bookmarkStart w:id="40" w:name="_Toc25553322"/>
+            <w:bookmarkStart w:id="41" w:name="_Toc71691026"/>
             <w:r>
               <w:rPr>
                 <w:b/>
@@ -8475,6 +8610,7 @@
               <w:rPr>
                 <w:color w:val="000000" w:themeColor="text1"/>
               </w:rPr>
+              <w:lastRenderedPageBreak/>
               <w:t>Samuel Roland</w:t>
             </w:r>
           </w:p>
@@ -8519,11 +8655,13 @@
           </w:tcPr>
           <w:p>
             <w:r>
+              <w:lastRenderedPageBreak/>
               <w:t>05.04.2019</w:t>
             </w:r>
           </w:p>
           <w:p>
             <w:r>
+              <w:lastRenderedPageBreak/>
               <w:t>Samuel Roland</w:t>
             </w:r>
           </w:p>
@@ -8544,14 +8682,17 @@
         <w:tc>
           <w:tcPr>
             <w:tcW w:w="1586" w:type="dxa"/>
-          </w:tcPr>
-          <w:p>
-            <w:r>
+            <w:vAlign w:val="center"/>
+          </w:tcPr>
+          <w:p>
+            <w:r>
+              <w:lastRenderedPageBreak/>
               <w:t>07.04.2019</w:t>
             </w:r>
           </w:p>
           <w:p>
             <w:r>
+              <w:lastRenderedPageBreak/>
               <w:t>Samuel Roland</w:t>
             </w:r>
           </w:p>
@@ -8573,13 +8714,11 @@
           </w:tcPr>
           <w:p>
             <w:r>
+              <w:lastRenderedPageBreak/>
               <w:t>07.04.2019</w:t>
             </w:r>
           </w:p>
-          <w:p>
-            <w:bookmarkStart w:id="41" w:name="_GoBack"/>
-            <w:bookmarkEnd w:id="41"/>
-          </w:p>
+          <w:p/>
         </w:tc>
       </w:tr>
       <w:tr>
@@ -8590,6 +8729,7 @@
           </w:tcPr>
           <w:p>
             <w:r>
+              <w:lastRenderedPageBreak/>
               <w:t>1.1 Démarrer et lire règles</w:t>
             </w:r>
           </w:p>
@@ -8627,6 +8767,7 @@
           <w:tcPr>
             <w:tcW w:w="1586" w:type="dxa"/>
             <w:shd w:val="clear" w:color="auto" w:fill="FFFFFF" w:themeFill="background1"/>
+            <w:vAlign w:val="center"/>
           </w:tcPr>
           <w:p/>
         </w:tc>
@@ -8677,6 +8818,7 @@
         <w:tc>
           <w:tcPr>
             <w:tcW w:w="1586" w:type="dxa"/>
+            <w:vAlign w:val="center"/>
           </w:tcPr>
           <w:p/>
         </w:tc>
@@ -8718,6 +8860,7 @@
           <w:tcPr>
             <w:tcW w:w="1586" w:type="dxa"/>
             <w:shd w:val="clear" w:color="auto" w:fill="C00000"/>
+            <w:vAlign w:val="center"/>
           </w:tcPr>
           <w:p>
             <w:r>
@@ -8763,6 +8906,7 @@
           <w:tcPr>
             <w:tcW w:w="1586" w:type="dxa"/>
             <w:shd w:val="clear" w:color="auto" w:fill="92D050"/>
+            <w:vAlign w:val="center"/>
           </w:tcPr>
           <w:p>
             <w:r>
@@ -8807,6 +8951,7 @@
         <w:tc>
           <w:tcPr>
             <w:tcW w:w="1586" w:type="dxa"/>
+            <w:vAlign w:val="center"/>
           </w:tcPr>
           <w:p/>
         </w:tc>
@@ -8852,6 +8997,7 @@
         <w:tc>
           <w:tcPr>
             <w:tcW w:w="1586" w:type="dxa"/>
+            <w:vAlign w:val="center"/>
           </w:tcPr>
           <w:p/>
         </w:tc>
@@ -8872,7 +9018,7 @@
           <w:iCs/>
         </w:rPr>
       </w:pPr>
-      <w:bookmarkStart w:id="42" w:name="_Toc5469201"/>
+      <w:bookmarkStart w:id="42" w:name="_Toc5555161"/>
       <w:r>
         <w:rPr>
           <w:i w:val="0"/>
@@ -8880,7 +9026,7 @@
         </w:rPr>
         <w:t xml:space="preserve">Erreurs </w:t>
       </w:r>
-      <w:bookmarkEnd w:id="39"/>
+      <w:bookmarkEnd w:id="40"/>
       <w:r>
         <w:rPr>
           <w:i w:val="0"/>
@@ -8888,7 +9034,7 @@
         </w:rPr>
         <w:t>restantes</w:t>
       </w:r>
-      <w:bookmarkEnd w:id="40"/>
+      <w:bookmarkEnd w:id="41"/>
       <w:bookmarkEnd w:id="42"/>
       <w:r>
         <w:rPr>
@@ -8953,7 +9099,7 @@
       </w:pPr>
       <w:bookmarkStart w:id="44" w:name="_Toc25553328"/>
       <w:bookmarkStart w:id="45" w:name="_Toc71703263"/>
-      <w:bookmarkStart w:id="46" w:name="_Toc5469202"/>
+      <w:bookmarkStart w:id="46" w:name="_Toc5555162"/>
       <w:r>
         <w:t>C</w:t>
       </w:r>
@@ -8963,14 +9109,6 @@
         <w:t>onclusions</w:t>
       </w:r>
       <w:bookmarkEnd w:id="46"/>
-    </w:p>
-    <w:p>
-      <w:pPr>
-        <w:pStyle w:val="Help"/>
-      </w:pPr>
-      <w:r>
-        <w:t>Développez en tous cas les points suivants:</w:t>
-      </w:r>
     </w:p>
     <w:p>
       <w:pPr>
@@ -8979,9 +9117,73 @@
           <w:ilvl w:val="0"/>
           <w:numId w:val="25"/>
         </w:numPr>
-      </w:pPr>
-      <w:r>
-        <w:t>Objectifs atteints / non-atteints</w:t>
+        <w:rPr>
+          <w:i w:val="0"/>
+          <w:color w:val="000000" w:themeColor="text1"/>
+        </w:rPr>
+      </w:pPr>
+      <w:r>
+        <w:rPr>
+          <w:i w:val="0"/>
+          <w:color w:val="000000" w:themeColor="text1"/>
+        </w:rPr>
+        <w:t xml:space="preserve">Les objectifs de pouvoir </w:t>
+      </w:r>
+      <w:r>
+        <w:rPr>
+          <w:i w:val="0"/>
+          <w:color w:val="000000" w:themeColor="text1"/>
+        </w:rPr>
+        <w:t>A</w:t>
+      </w:r>
+      <w:r>
+        <w:rPr>
+          <w:i w:val="0"/>
+          <w:color w:val="000000" w:themeColor="text1"/>
+        </w:rPr>
+        <w:t xml:space="preserve">fficher l’aide et de </w:t>
+      </w:r>
+      <w:r>
+        <w:rPr>
+          <w:i w:val="0"/>
+          <w:color w:val="000000" w:themeColor="text1"/>
+        </w:rPr>
+        <w:t>J</w:t>
+      </w:r>
+      <w:r>
+        <w:rPr>
+          <w:i w:val="0"/>
+          <w:color w:val="000000" w:themeColor="text1"/>
+        </w:rPr>
+        <w:t>ouer une partie complète sont atteints. Les scénarios 1.1, 1.2, 2.1, 2.2 et 3.1 ont été réalisé. Par manque de temps, le</w:t>
+      </w:r>
+      <w:r>
+        <w:rPr>
+          <w:i w:val="0"/>
+          <w:color w:val="000000" w:themeColor="text1"/>
+        </w:rPr>
+        <w:t xml:space="preserve"> scénario 2.3 </w:t>
+      </w:r>
+      <w:r>
+        <w:rPr>
+          <w:i w:val="0"/>
+          <w:color w:val="000000" w:themeColor="text1"/>
+        </w:rPr>
+        <w:t>Placer les bateaux (joueur)</w:t>
+      </w:r>
+      <w:r>
+        <w:rPr>
+          <w:i w:val="0"/>
+          <w:color w:val="000000" w:themeColor="text1"/>
+        </w:rPr>
+        <w:t xml:space="preserve">, </w:t>
+      </w:r>
+      <w:r>
+        <w:rPr>
+          <w:i w:val="0"/>
+          <w:color w:val="000000" w:themeColor="text1"/>
+        </w:rPr>
+        <w:t>n’a pas été réalisé.</w:t>
       </w:r>
     </w:p>
     <w:p>
@@ -8991,9 +9193,45 @@
           <w:ilvl w:val="0"/>
           <w:numId w:val="25"/>
         </w:numPr>
-      </w:pPr>
-      <w:r>
-        <w:t>Comparaison entre ce qui avait prévu et ce qui s’est passé, en termes de planning et (éventuellement) de budget</w:t>
+        <w:rPr>
+          <w:i w:val="0"/>
+          <w:color w:val="000000" w:themeColor="text1"/>
+        </w:rPr>
+      </w:pPr>
+      <w:r>
+        <w:rPr>
+          <w:i w:val="0"/>
+          <w:color w:val="000000" w:themeColor="text1"/>
+        </w:rPr>
+        <w:t>Le planning n’a pas été défini au départ en entier et s’est modifié au fur et à mesure.</w:t>
+      </w:r>
+      <w:r>
+        <w:rPr>
+          <w:i w:val="0"/>
+          <w:color w:val="000000" w:themeColor="text1"/>
+        </w:rPr>
+        <w:t xml:space="preserve"> C’est le chef de projet qui a défini les objectifs des sprint</w:t>
+      </w:r>
+      <w:r>
+        <w:rPr>
+          <w:i w:val="0"/>
+          <w:color w:val="000000" w:themeColor="text1"/>
+        </w:rPr>
+        <w:t xml:space="preserve">s et le </w:t>
+      </w:r>
+      <w:r>
+        <w:rPr>
+          <w:i w:val="0"/>
+          <w:color w:val="000000" w:themeColor="text1"/>
+        </w:rPr>
+        <w:t>développeur</w:t>
+      </w:r>
+      <w:r>
+        <w:rPr>
+          <w:i w:val="0"/>
+          <w:color w:val="000000" w:themeColor="text1"/>
+        </w:rPr>
+        <w:t xml:space="preserve"> qui a créé les Issues.</w:t>
       </w:r>
     </w:p>
     <w:p>
@@ -9003,9 +9241,87 @@
           <w:ilvl w:val="0"/>
           <w:numId w:val="25"/>
         </w:numPr>
-      </w:pPr>
-      <w:r>
+        <w:rPr>
+          <w:i w:val="0"/>
+          <w:color w:val="000000" w:themeColor="text1"/>
+        </w:rPr>
+      </w:pPr>
+      <w:r>
+        <w:rPr>
+          <w:i w:val="0"/>
+          <w:color w:val="000000" w:themeColor="text1"/>
+        </w:rPr>
         <w:t>Points positifs / négatifs</w:t>
+      </w:r>
+      <w:r>
+        <w:rPr>
+          <w:i w:val="0"/>
+          <w:color w:val="000000" w:themeColor="text1"/>
+        </w:rPr>
+        <w:t xml:space="preserve"> : </w:t>
+      </w:r>
+      <w:r>
+        <w:rPr>
+          <w:i w:val="0"/>
+          <w:color w:val="000000" w:themeColor="text1"/>
+        </w:rPr>
+        <w:t>Jeu simple de compréhension</w:t>
+      </w:r>
+      <w:r>
+        <w:rPr>
+          <w:i w:val="0"/>
+          <w:color w:val="000000" w:themeColor="text1"/>
+        </w:rPr>
+        <w:t xml:space="preserve"> et peu long à </w:t>
+      </w:r>
+      <w:r>
+        <w:rPr>
+          <w:i w:val="0"/>
+          <w:color w:val="000000" w:themeColor="text1"/>
+        </w:rPr>
+        <w:t>jouer mais</w:t>
+      </w:r>
+      <w:r>
+        <w:rPr>
+          <w:i w:val="0"/>
+          <w:color w:val="000000" w:themeColor="text1"/>
+        </w:rPr>
+        <w:t xml:space="preserve"> design </w:t>
+      </w:r>
+      <w:r>
+        <w:rPr>
+          <w:i w:val="0"/>
+          <w:color w:val="000000" w:themeColor="text1"/>
+        </w:rPr>
+        <w:t xml:space="preserve">un peu </w:t>
+      </w:r>
+      <w:r>
+        <w:rPr>
+          <w:i w:val="0"/>
+          <w:color w:val="000000" w:themeColor="text1"/>
+        </w:rPr>
+        <w:t>basique</w:t>
+      </w:r>
+      <w:r>
+        <w:rPr>
+          <w:i w:val="0"/>
+          <w:color w:val="000000" w:themeColor="text1"/>
+        </w:rPr>
+        <w:t>. Difficile de faire beaucoup mieux dans une Invite de commandes</w:t>
+      </w:r>
+      <w:r>
+        <w:rPr>
+          <w:i w:val="0"/>
+          <w:color w:val="000000" w:themeColor="text1"/>
+        </w:rPr>
+        <w:t xml:space="preserve"> en mode console (qui s’écrit ligne par ligne)</w:t>
+      </w:r>
+      <w:r>
+        <w:rPr>
+          <w:i w:val="0"/>
+          <w:color w:val="000000" w:themeColor="text1"/>
+        </w:rPr>
+        <w:t xml:space="preserve"> et avec les compétences actuelles.</w:t>
       </w:r>
     </w:p>
     <w:p>
@@ -9015,9 +9331,38 @@
           <w:ilvl w:val="0"/>
           <w:numId w:val="25"/>
         </w:numPr>
-      </w:pPr>
-      <w:r>
-        <w:t>Difficultés particulières</w:t>
+        <w:rPr>
+          <w:i w:val="0"/>
+          <w:color w:val="000000" w:themeColor="text1"/>
+        </w:rPr>
+      </w:pPr>
+      <w:r>
+        <w:rPr>
+          <w:i w:val="0"/>
+          <w:color w:val="000000" w:themeColor="text1"/>
+        </w:rPr>
+        <w:t xml:space="preserve">J’ai eu des difficultés particulières pour charger une grille externe. Je n’arrivais pas à ne pas charger </w:t>
+      </w:r>
+      <w:r>
+        <w:rPr>
+          <w:i w:val="0"/>
+          <w:color w:val="000000" w:themeColor="text1"/>
+        </w:rPr>
+        <w:t>les caractères de retour à la ligne.</w:t>
+      </w:r>
+      <w:r>
+        <w:rPr>
+          <w:i w:val="0"/>
+          <w:color w:val="000000" w:themeColor="text1"/>
+        </w:rPr>
+        <w:t xml:space="preserve"> J’ai aussi eu un problème pour arriver à couler les bateaux, à causes d’un compteur qui s’initialisait chaque fois au début de la boucle, ce qui rendait impossible le comptage</w:t>
+      </w:r>
+      <w:r>
+        <w:rPr>
+          <w:i w:val="0"/>
+          <w:color w:val="000000" w:themeColor="text1"/>
+        </w:rPr>
+        <w:t>.</w:t>
       </w:r>
     </w:p>
     <w:p>
@@ -9027,9 +9372,108 @@
           <w:ilvl w:val="0"/>
           <w:numId w:val="25"/>
         </w:numPr>
-      </w:pPr>
-      <w:r>
-        <w:t>Suites possibles pour le projet (évolutions &amp; améliorations)</w:t>
+        <w:rPr>
+          <w:i w:val="0"/>
+          <w:color w:val="000000" w:themeColor="text1"/>
+        </w:rPr>
+      </w:pPr>
+      <w:r>
+        <w:rPr>
+          <w:i w:val="0"/>
+          <w:color w:val="000000" w:themeColor="text1"/>
+        </w:rPr>
+        <w:t xml:space="preserve">Comme évolution possible, on pourrait réaliser le scénario </w:t>
+      </w:r>
+      <w:r>
+        <w:rPr>
+          <w:i w:val="0"/>
+          <w:color w:val="000000" w:themeColor="text1"/>
+        </w:rPr>
+        <w:t>Placer les bateaux (joueur)</w:t>
+      </w:r>
+      <w:r>
+        <w:rPr>
+          <w:i w:val="0"/>
+          <w:color w:val="000000" w:themeColor="text1"/>
+        </w:rPr>
+        <w:t xml:space="preserve"> </w:t>
+      </w:r>
+      <w:r>
+        <w:rPr>
+          <w:i w:val="0"/>
+          <w:color w:val="000000" w:themeColor="text1"/>
+        </w:rPr>
+        <w:t>déjà défini ou encore</w:t>
+      </w:r>
+      <w:r>
+        <w:rPr>
+          <w:i w:val="0"/>
+          <w:color w:val="000000" w:themeColor="text1"/>
+        </w:rPr>
+        <w:t xml:space="preserve"> </w:t>
+      </w:r>
+      <w:r>
+        <w:rPr>
+          <w:i w:val="0"/>
+          <w:color w:val="000000" w:themeColor="text1"/>
+        </w:rPr>
+        <w:t>d’autres scénarios comme</w:t>
+      </w:r>
+      <w:r>
+        <w:rPr>
+          <w:i w:val="0"/>
+          <w:color w:val="000000" w:themeColor="text1"/>
+        </w:rPr>
+        <w:t xml:space="preserve"> : </w:t>
+      </w:r>
+      <w:r>
+        <w:rPr>
+          <w:i w:val="0"/>
+          <w:color w:val="000000" w:themeColor="text1"/>
+        </w:rPr>
+        <w:t>Placer les bateaux aléatoirement</w:t>
+      </w:r>
+      <w:r>
+        <w:rPr>
+          <w:i w:val="0"/>
+          <w:color w:val="000000" w:themeColor="text1"/>
+        </w:rPr>
+        <w:t xml:space="preserve">, </w:t>
+      </w:r>
+      <w:r>
+        <w:rPr>
+          <w:i w:val="0"/>
+          <w:color w:val="000000" w:themeColor="text1"/>
+        </w:rPr>
+        <w:t>J</w:t>
+      </w:r>
+      <w:r>
+        <w:rPr>
+          <w:i w:val="0"/>
+          <w:color w:val="000000" w:themeColor="text1"/>
+        </w:rPr>
+        <w:t xml:space="preserve">ouer une partie contre </w:t>
+      </w:r>
+      <w:r>
+        <w:rPr>
+          <w:i w:val="0"/>
+          <w:color w:val="000000" w:themeColor="text1"/>
+        </w:rPr>
+        <w:t>l’ordinateur</w:t>
+      </w:r>
+      <w:r>
+        <w:rPr>
+          <w:i w:val="0"/>
+          <w:color w:val="000000" w:themeColor="text1"/>
+        </w:rPr>
+        <w:t xml:space="preserve">, </w:t>
+      </w:r>
+      <w:r>
+        <w:rPr>
+          <w:i w:val="0"/>
+          <w:color w:val="000000" w:themeColor="text1"/>
+        </w:rPr>
+        <w:t>…</w:t>
       </w:r>
     </w:p>
     <w:p>
@@ -9040,8 +9484,9 @@
         </w:tabs>
       </w:pPr>
       <w:bookmarkStart w:id="47" w:name="_Toc71703264"/>
-      <w:bookmarkStart w:id="48" w:name="_Toc5469203"/>
-      <w:r>
+      <w:bookmarkStart w:id="48" w:name="_Toc5555163"/>
+      <w:r>
+        <w:lastRenderedPageBreak/>
         <w:t>A</w:t>
       </w:r>
       <w:bookmarkEnd w:id="47"/>
@@ -9059,7 +9504,7 @@
         </w:rPr>
       </w:pPr>
       <w:bookmarkStart w:id="49" w:name="_Toc71703265"/>
-      <w:bookmarkStart w:id="50" w:name="_Toc5469204"/>
+      <w:bookmarkStart w:id="50" w:name="_Toc5555164"/>
       <w:r>
         <w:rPr>
           <w:i w:val="0"/>
@@ -9071,6 +9516,13 @@
       <w:bookmarkEnd w:id="50"/>
     </w:p>
     <w:p>
+      <w:pPr>
+        <w:pStyle w:val="Paragraphedeliste"/>
+        <w:numPr>
+          <w:ilvl w:val="0"/>
+          <w:numId w:val="30"/>
+        </w:numPr>
+      </w:pPr>
       <w:r>
         <w:t>ASCII ART pour afficher « Victoire ! »</w:t>
       </w:r>
@@ -9083,21 +9535,123 @@
       <w:r>
         <w:t> :</w:t>
       </w:r>
+      <w:r>
+        <w:t xml:space="preserve"> </w:t>
+      </w:r>
+      <w:hyperlink r:id="rId14" w:history="1">
+        <w:r>
+          <w:rPr>
+            <w:rStyle w:val="Lienhypertexte"/>
+          </w:rPr>
+          <w:t>http://www.patorjk.com/software/taag/#p=display&amp;h=1&amp;f=Big%20Money-ne&amp;t=Victoire%20!%</w:t>
+        </w:r>
+        <w:r>
+          <w:rPr>
+            <w:rStyle w:val="Lienhypertexte"/>
+          </w:rPr>
+          <w:t>2</w:t>
+        </w:r>
+        <w:r>
+          <w:rPr>
+            <w:rStyle w:val="Lienhypertexte"/>
+          </w:rPr>
+          <w:t>0</w:t>
+        </w:r>
+      </w:hyperlink>
     </w:p>
     <w:p>
-      <w:hyperlink r:id="rId14" w:anchor="p=display&amp;h=1&amp;f=Big%20Money-ne&amp;t=Victoire%20" w:history="1">
-        <w:r>
-          <w:rPr>
-            <w:rStyle w:val="Lienhypertexte"/>
-          </w:rPr>
-          <w:t>http://www.patorjk.com/software/taag/#p=display&amp;h=1&amp;f=Big%20Money-ne&amp;t=Victoire%20</w:t>
-        </w:r>
-      </w:hyperlink>
-      <w:r>
-        <w:t>!</w:t>
+      <w:pPr>
+        <w:pStyle w:val="Paragraphedeliste"/>
+        <w:numPr>
+          <w:ilvl w:val="0"/>
+          <w:numId w:val="30"/>
+        </w:numPr>
+      </w:pPr>
+      <w:r>
+        <w:t>Le code du chef de projet avec la définiti</w:t>
+      </w:r>
+      <w:r>
+        <w:t>o</w:t>
+      </w:r>
+      <w:r>
+        <w:t>n des constantes pour les caractères semi-graphiques utilisés pour dessiner la grille.</w:t>
       </w:r>
     </w:p>
-    <w:p/>
+    <w:p>
+      <w:pPr>
+        <w:pStyle w:val="Paragraphedeliste"/>
+        <w:numPr>
+          <w:ilvl w:val="0"/>
+          <w:numId w:val="30"/>
+        </w:numPr>
+      </w:pPr>
+      <w:r>
+        <w:t xml:space="preserve">Le support de cours </w:t>
+      </w:r>
+      <w:r>
+        <w:t>« </w:t>
+      </w:r>
+      <w:r>
+        <w:t>Exécution de mandat</w:t>
+      </w:r>
+      <w:r>
+        <w:t> »</w:t>
+      </w:r>
+      <w:r>
+        <w:t xml:space="preserve"> </w:t>
+      </w:r>
+      <w:r>
+        <w:t>du module</w:t>
+      </w:r>
+      <w:r>
+        <w:t xml:space="preserve"> ICT-431</w:t>
+      </w:r>
+      <w:r>
+        <w:t>.</w:t>
+      </w:r>
+    </w:p>
+    <w:p>
+      <w:pPr>
+        <w:pStyle w:val="Paragraphedeliste"/>
+        <w:numPr>
+          <w:ilvl w:val="0"/>
+          <w:numId w:val="30"/>
+        </w:numPr>
+      </w:pPr>
+      <w:r>
+        <w:t>Aide externe : Chef de projet Xavier Carrel</w:t>
+      </w:r>
+      <w:r>
+        <w:t>, questions sur le projet et la gestion du mandat.</w:t>
+      </w:r>
+    </w:p>
+    <w:p>
+      <w:pPr>
+        <w:pStyle w:val="Paragraphedeliste"/>
+        <w:numPr>
+          <w:ilvl w:val="0"/>
+          <w:numId w:val="30"/>
+        </w:numPr>
+      </w:pPr>
+      <w:r>
+        <w:t>Aide rapide de Christopher Pardo pour les fichiers grilles</w:t>
+      </w:r>
+    </w:p>
+    <w:p>
+      <w:pPr>
+        <w:pStyle w:val="Paragraphedeliste"/>
+        <w:numPr>
+          <w:ilvl w:val="0"/>
+          <w:numId w:val="30"/>
+        </w:numPr>
+      </w:pPr>
+      <w:r>
+        <w:t xml:space="preserve">Aide rapide </w:t>
+      </w:r>
+      <w:r>
+        <w:t>de Benoit Pierrehumbert, pour des questions d’erreurs minimes.</w:t>
+      </w:r>
+    </w:p>
     <w:p/>
     <w:p>
       <w:pPr>
@@ -9123,7 +9677,7 @@
       </w:pPr>
       <w:bookmarkStart w:id="51" w:name="_Toc25553330"/>
       <w:bookmarkStart w:id="52" w:name="_Toc71703266"/>
-      <w:bookmarkStart w:id="53" w:name="_Toc5469205"/>
+      <w:bookmarkStart w:id="53" w:name="_Toc5555165"/>
       <w:r>
         <w:rPr>
           <w:i w:val="0"/>
@@ -9456,14 +10010,49 @@
             <w:tcW w:w="1134" w:type="dxa"/>
             <w:vAlign w:val="center"/>
           </w:tcPr>
-          <w:p/>
+          <w:p>
+            <w:r>
+              <w:t>06.04.2019</w:t>
+            </w:r>
+          </w:p>
         </w:tc>
         <w:tc>
           <w:tcPr>
             <w:tcW w:w="7652" w:type="dxa"/>
             <w:vAlign w:val="center"/>
           </w:tcPr>
-          <w:p/>
+          <w:p>
+            <w:r>
+              <w:t>Fin du sprint 4 et publication Version 1.3</w:t>
+            </w:r>
+          </w:p>
+        </w:tc>
+      </w:tr>
+      <w:tr>
+        <w:trPr>
+          <w:trHeight w:val="528"/>
+        </w:trPr>
+        <w:tc>
+          <w:tcPr>
+            <w:tcW w:w="1134" w:type="dxa"/>
+            <w:vAlign w:val="center"/>
+          </w:tcPr>
+          <w:p>
+            <w:r>
+              <w:t>07.04.2019</w:t>
+            </w:r>
+          </w:p>
+        </w:tc>
+        <w:tc>
+          <w:tcPr>
+            <w:tcW w:w="7652" w:type="dxa"/>
+            <w:vAlign w:val="center"/>
+          </w:tcPr>
+          <w:p>
+            <w:r>
+              <w:t>Fin du sprint 5 et publication Version 1.4</w:t>
+            </w:r>
+          </w:p>
         </w:tc>
       </w:tr>
     </w:tbl>
@@ -11416,6 +12005,119 @@
     </w:lvl>
   </w:abstractNum>
   <w:abstractNum w:abstractNumId="15" w15:restartNumberingAfterBreak="0">
+    <w:nsid w:val="42741691"/>
+    <w:multiLevelType w:val="hybridMultilevel"/>
+    <w:tmpl w:val="E8A8272E"/>
+    <w:lvl w:ilvl="0" w:tplc="100C0001">
+      <w:start w:val="1"/>
+      <w:numFmt w:val="bullet"/>
+      <w:lvlText w:val=""/>
+      <w:lvlJc w:val="left"/>
+      <w:pPr>
+        <w:ind w:left="720" w:hanging="360"/>
+      </w:pPr>
+      <w:rPr>
+        <w:rFonts w:ascii="Symbol" w:hAnsi="Symbol" w:hint="default"/>
+      </w:rPr>
+    </w:lvl>
+    <w:lvl w:ilvl="1" w:tplc="100C0003" w:tentative="1">
+      <w:start w:val="1"/>
+      <w:numFmt w:val="bullet"/>
+      <w:lvlText w:val="o"/>
+      <w:lvlJc w:val="left"/>
+      <w:pPr>
+        <w:ind w:left="1440" w:hanging="360"/>
+      </w:pPr>
+      <w:rPr>
+        <w:rFonts w:ascii="Courier New" w:hAnsi="Courier New" w:cs="Courier New" w:hint="default"/>
+      </w:rPr>
+    </w:lvl>
+    <w:lvl w:ilvl="2" w:tplc="100C0005" w:tentative="1">
+      <w:start w:val="1"/>
+      <w:numFmt w:val="bullet"/>
+      <w:lvlText w:val=""/>
+      <w:lvlJc w:val="left"/>
+      <w:pPr>
+        <w:ind w:left="2160" w:hanging="360"/>
+      </w:pPr>
+      <w:rPr>
+        <w:rFonts w:ascii="Wingdings" w:hAnsi="Wingdings" w:hint="default"/>
+      </w:rPr>
+    </w:lvl>
+    <w:lvl w:ilvl="3" w:tplc="100C0001" w:tentative="1">
+      <w:start w:val="1"/>
+      <w:numFmt w:val="bullet"/>
+      <w:lvlText w:val=""/>
+      <w:lvlJc w:val="left"/>
+      <w:pPr>
+        <w:ind w:left="2880" w:hanging="360"/>
+      </w:pPr>
+      <w:rPr>
+        <w:rFonts w:ascii="Symbol" w:hAnsi="Symbol" w:hint="default"/>
+      </w:rPr>
+    </w:lvl>
+    <w:lvl w:ilvl="4" w:tplc="100C0003" w:tentative="1">
+      <w:start w:val="1"/>
+      <w:numFmt w:val="bullet"/>
+      <w:lvlText w:val="o"/>
+      <w:lvlJc w:val="left"/>
+      <w:pPr>
+        <w:ind w:left="3600" w:hanging="360"/>
+      </w:pPr>
+      <w:rPr>
+        <w:rFonts w:ascii="Courier New" w:hAnsi="Courier New" w:cs="Courier New" w:hint="default"/>
+      </w:rPr>
+    </w:lvl>
+    <w:lvl w:ilvl="5" w:tplc="100C0005" w:tentative="1">
+      <w:start w:val="1"/>
+      <w:numFmt w:val="bullet"/>
+      <w:lvlText w:val=""/>
+      <w:lvlJc w:val="left"/>
+      <w:pPr>
+        <w:ind w:left="4320" w:hanging="360"/>
+      </w:pPr>
+      <w:rPr>
+        <w:rFonts w:ascii="Wingdings" w:hAnsi="Wingdings" w:hint="default"/>
+      </w:rPr>
+    </w:lvl>
+    <w:lvl w:ilvl="6" w:tplc="100C0001" w:tentative="1">
+      <w:start w:val="1"/>
+      <w:numFmt w:val="bullet"/>
+      <w:lvlText w:val=""/>
+      <w:lvlJc w:val="left"/>
+      <w:pPr>
+        <w:ind w:left="5040" w:hanging="360"/>
+      </w:pPr>
+      <w:rPr>
+        <w:rFonts w:ascii="Symbol" w:hAnsi="Symbol" w:hint="default"/>
+      </w:rPr>
+    </w:lvl>
+    <w:lvl w:ilvl="7" w:tplc="100C0003" w:tentative="1">
+      <w:start w:val="1"/>
+      <w:numFmt w:val="bullet"/>
+      <w:lvlText w:val="o"/>
+      <w:lvlJc w:val="left"/>
+      <w:pPr>
+        <w:ind w:left="5760" w:hanging="360"/>
+      </w:pPr>
+      <w:rPr>
+        <w:rFonts w:ascii="Courier New" w:hAnsi="Courier New" w:cs="Courier New" w:hint="default"/>
+      </w:rPr>
+    </w:lvl>
+    <w:lvl w:ilvl="8" w:tplc="100C0005" w:tentative="1">
+      <w:start w:val="1"/>
+      <w:numFmt w:val="bullet"/>
+      <w:lvlText w:val=""/>
+      <w:lvlJc w:val="left"/>
+      <w:pPr>
+        <w:ind w:left="6480" w:hanging="360"/>
+      </w:pPr>
+      <w:rPr>
+        <w:rFonts w:ascii="Wingdings" w:hAnsi="Wingdings" w:hint="default"/>
+      </w:rPr>
+    </w:lvl>
+  </w:abstractNum>
+  <w:abstractNum w:abstractNumId="16" w15:restartNumberingAfterBreak="0">
     <w:nsid w:val="42F31DAB"/>
     <w:multiLevelType w:val="hybridMultilevel"/>
     <w:tmpl w:val="A46C5D1C"/>
@@ -11555,7 +12257,7 @@
       </w:rPr>
     </w:lvl>
   </w:abstractNum>
-  <w:abstractNum w:abstractNumId="16" w15:restartNumberingAfterBreak="0">
+  <w:abstractNum w:abstractNumId="17" w15:restartNumberingAfterBreak="0">
     <w:nsid w:val="45EB0AAE"/>
     <w:multiLevelType w:val="multilevel"/>
     <w:tmpl w:val="3E0A631E"/>
@@ -11668,7 +12370,7 @@
       </w:pPr>
     </w:lvl>
   </w:abstractNum>
-  <w:abstractNum w:abstractNumId="17" w15:restartNumberingAfterBreak="0">
+  <w:abstractNum w:abstractNumId="18" w15:restartNumberingAfterBreak="0">
     <w:nsid w:val="4FF51F81"/>
     <w:multiLevelType w:val="hybridMultilevel"/>
     <w:tmpl w:val="B4BACFDE"/>
@@ -11781,7 +12483,7 @@
       </w:rPr>
     </w:lvl>
   </w:abstractNum>
-  <w:abstractNum w:abstractNumId="18" w15:restartNumberingAfterBreak="0">
+  <w:abstractNum w:abstractNumId="19" w15:restartNumberingAfterBreak="0">
     <w:nsid w:val="5082572C"/>
     <w:multiLevelType w:val="hybridMultilevel"/>
     <w:tmpl w:val="ED4ACFA4"/>
@@ -11921,7 +12623,7 @@
       </w:rPr>
     </w:lvl>
   </w:abstractNum>
-  <w:abstractNum w:abstractNumId="19" w15:restartNumberingAfterBreak="0">
+  <w:abstractNum w:abstractNumId="20" w15:restartNumberingAfterBreak="0">
     <w:nsid w:val="52B247CA"/>
     <w:multiLevelType w:val="hybridMultilevel"/>
     <w:tmpl w:val="B7D4D45A"/>
@@ -12061,7 +12763,7 @@
       </w:rPr>
     </w:lvl>
   </w:abstractNum>
-  <w:abstractNum w:abstractNumId="20" w15:restartNumberingAfterBreak="0">
+  <w:abstractNum w:abstractNumId="21" w15:restartNumberingAfterBreak="0">
     <w:nsid w:val="56A255C1"/>
     <w:multiLevelType w:val="hybridMultilevel"/>
     <w:tmpl w:val="338CCFB2"/>
@@ -12174,7 +12876,7 @@
       </w:rPr>
     </w:lvl>
   </w:abstractNum>
-  <w:abstractNum w:abstractNumId="21" w15:restartNumberingAfterBreak="0">
+  <w:abstractNum w:abstractNumId="22" w15:restartNumberingAfterBreak="0">
     <w:nsid w:val="594C1361"/>
     <w:multiLevelType w:val="hybridMultilevel"/>
     <w:tmpl w:val="5C243628"/>
@@ -12314,7 +13016,7 @@
       </w:rPr>
     </w:lvl>
   </w:abstractNum>
-  <w:abstractNum w:abstractNumId="22" w15:restartNumberingAfterBreak="0">
+  <w:abstractNum w:abstractNumId="23" w15:restartNumberingAfterBreak="0">
     <w:nsid w:val="5B0F0972"/>
     <w:multiLevelType w:val="hybridMultilevel"/>
     <w:tmpl w:val="39D06EC6"/>
@@ -12427,7 +13129,7 @@
       </w:rPr>
     </w:lvl>
   </w:abstractNum>
-  <w:abstractNum w:abstractNumId="23" w15:restartNumberingAfterBreak="0">
+  <w:abstractNum w:abstractNumId="24" w15:restartNumberingAfterBreak="0">
     <w:nsid w:val="5E4B2431"/>
     <w:multiLevelType w:val="hybridMultilevel"/>
     <w:tmpl w:val="4550A29E"/>
@@ -12540,7 +13242,7 @@
       </w:rPr>
     </w:lvl>
   </w:abstractNum>
-  <w:abstractNum w:abstractNumId="24" w15:restartNumberingAfterBreak="0">
+  <w:abstractNum w:abstractNumId="25" w15:restartNumberingAfterBreak="0">
     <w:nsid w:val="71E06583"/>
     <w:multiLevelType w:val="hybridMultilevel"/>
     <w:tmpl w:val="26C81FCE"/>
@@ -12680,7 +13382,7 @@
       </w:rPr>
     </w:lvl>
   </w:abstractNum>
-  <w:abstractNum w:abstractNumId="25" w15:restartNumberingAfterBreak="0">
+  <w:abstractNum w:abstractNumId="26" w15:restartNumberingAfterBreak="0">
     <w:nsid w:val="75A3529B"/>
     <w:multiLevelType w:val="hybridMultilevel"/>
     <w:tmpl w:val="819EEA64"/>
@@ -12820,7 +13522,7 @@
       </w:rPr>
     </w:lvl>
   </w:abstractNum>
-  <w:abstractNum w:abstractNumId="26" w15:restartNumberingAfterBreak="0">
+  <w:abstractNum w:abstractNumId="27" w15:restartNumberingAfterBreak="0">
     <w:nsid w:val="797979A0"/>
     <w:multiLevelType w:val="hybridMultilevel"/>
     <w:tmpl w:val="7E40D33A"/>
@@ -12933,7 +13635,7 @@
       </w:rPr>
     </w:lvl>
   </w:abstractNum>
-  <w:abstractNum w:abstractNumId="27" w15:restartNumberingAfterBreak="0">
+  <w:abstractNum w:abstractNumId="28" w15:restartNumberingAfterBreak="0">
     <w:nsid w:val="7B193736"/>
     <w:multiLevelType w:val="multilevel"/>
     <w:tmpl w:val="3E0A631E"/>
@@ -13046,7 +13748,7 @@
       </w:pPr>
     </w:lvl>
   </w:abstractNum>
-  <w:abstractNum w:abstractNumId="28" w15:restartNumberingAfterBreak="0">
+  <w:abstractNum w:abstractNumId="29" w15:restartNumberingAfterBreak="0">
     <w:nsid w:val="7D032E42"/>
     <w:multiLevelType w:val="hybridMultilevel"/>
     <w:tmpl w:val="901CE568"/>
@@ -13159,7 +13861,7 @@
       </w:rPr>
     </w:lvl>
   </w:abstractNum>
-  <w:abstractNum w:abstractNumId="29" w15:restartNumberingAfterBreak="0">
+  <w:abstractNum w:abstractNumId="30" w15:restartNumberingAfterBreak="0">
     <w:nsid w:val="7DD245F2"/>
     <w:multiLevelType w:val="hybridMultilevel"/>
     <w:tmpl w:val="3100450C"/>
@@ -13299,7 +14001,7 @@
       </w:rPr>
     </w:lvl>
   </w:abstractNum>
-  <w:abstractNum w:abstractNumId="30" w15:restartNumberingAfterBreak="0">
+  <w:abstractNum w:abstractNumId="31" w15:restartNumberingAfterBreak="0">
     <w:nsid w:val="7DDE7E2F"/>
     <w:multiLevelType w:val="hybridMultilevel"/>
     <w:tmpl w:val="47B69FA2"/>
@@ -13413,7 +14115,7 @@
     </w:lvl>
   </w:abstractNum>
   <w:num w:numId="1">
-    <w:abstractNumId w:val="27"/>
+    <w:abstractNumId w:val="28"/>
   </w:num>
   <w:num w:numId="2">
     <w:abstractNumId w:val="1"/>
@@ -13422,19 +14124,19 @@
     <w:abstractNumId w:val="7"/>
   </w:num>
   <w:num w:numId="4">
-    <w:abstractNumId w:val="25"/>
+    <w:abstractNumId w:val="26"/>
   </w:num>
   <w:num w:numId="5">
-    <w:abstractNumId w:val="19"/>
+    <w:abstractNumId w:val="20"/>
   </w:num>
   <w:num w:numId="6">
     <w:abstractNumId w:val="10"/>
   </w:num>
   <w:num w:numId="7">
-    <w:abstractNumId w:val="21"/>
+    <w:abstractNumId w:val="22"/>
   </w:num>
   <w:num w:numId="8">
-    <w:abstractNumId w:val="29"/>
+    <w:abstractNumId w:val="30"/>
   </w:num>
   <w:num w:numId="9">
     <w:abstractNumId w:val="4"/>
@@ -13443,13 +14145,13 @@
     <w:abstractNumId w:val="14"/>
   </w:num>
   <w:num w:numId="11">
-    <w:abstractNumId w:val="18"/>
+    <w:abstractNumId w:val="19"/>
   </w:num>
   <w:num w:numId="12">
-    <w:abstractNumId w:val="15"/>
+    <w:abstractNumId w:val="16"/>
   </w:num>
   <w:num w:numId="13">
-    <w:abstractNumId w:val="24"/>
+    <w:abstractNumId w:val="25"/>
   </w:num>
   <w:num w:numId="14">
     <w:abstractNumId w:val="0"/>
@@ -13464,37 +14166,37 @@
     <w:abstractNumId w:val="5"/>
   </w:num>
   <w:num w:numId="18">
-    <w:abstractNumId w:val="28"/>
+    <w:abstractNumId w:val="29"/>
   </w:num>
   <w:num w:numId="19">
-    <w:abstractNumId w:val="23"/>
+    <w:abstractNumId w:val="24"/>
   </w:num>
   <w:num w:numId="20">
-    <w:abstractNumId w:val="30"/>
+    <w:abstractNumId w:val="31"/>
   </w:num>
   <w:num w:numId="21">
-    <w:abstractNumId w:val="20"/>
+    <w:abstractNumId w:val="21"/>
   </w:num>
   <w:num w:numId="22">
-    <w:abstractNumId w:val="26"/>
+    <w:abstractNumId w:val="27"/>
   </w:num>
   <w:num w:numId="23">
     <w:abstractNumId w:val="12"/>
   </w:num>
   <w:num w:numId="24">
-    <w:abstractNumId w:val="17"/>
+    <w:abstractNumId w:val="18"/>
   </w:num>
   <w:num w:numId="25">
     <w:abstractNumId w:val="3"/>
   </w:num>
   <w:num w:numId="26">
-    <w:abstractNumId w:val="16"/>
+    <w:abstractNumId w:val="17"/>
   </w:num>
   <w:num w:numId="27">
     <w:abstractNumId w:val="11"/>
   </w:num>
   <w:num w:numId="28">
-    <w:abstractNumId w:val="22"/>
+    <w:abstractNumId w:val="23"/>
   </w:num>
   <w:num w:numId="29">
     <w:abstractNumId w:val="6"/>
@@ -13504,6 +14206,9 @@
   </w:num>
   <w:num w:numId="31">
     <w:abstractNumId w:val="9"/>
+  </w:num>
+  <w:num w:numId="32">
+    <w:abstractNumId w:val="15"/>
   </w:num>
   <w:numIdMacAtCleanup w:val="13"/>
 </w:numbering>
@@ -13998,7 +14703,6 @@
   <w:style w:type="character" w:default="1" w:styleId="Policepardfaut">
     <w:name w:val="Default Paragraph Font"/>
     <w:uiPriority w:val="1"/>
-    <w:semiHidden/>
     <w:unhideWhenUsed/>
   </w:style>
   <w:style w:type="table" w:default="1" w:styleId="TableauNormal">
@@ -14430,6 +15134,18 @@
       </w:rPr>
     </w:tblStylePr>
   </w:style>
+  <w:style w:type="character" w:styleId="Mentionnonrsolue">
+    <w:name w:val="Unresolved Mention"/>
+    <w:basedOn w:val="Policepardfaut"/>
+    <w:uiPriority w:val="99"/>
+    <w:semiHidden/>
+    <w:unhideWhenUsed/>
+    <w:rsid w:val="00510A29"/>
+    <w:rPr>
+      <w:color w:val="605E5C"/>
+      <w:shd w:val="clear" w:color="auto" w:fill="E1DFDD"/>
+    </w:rPr>
+  </w:style>
 </w:styles>
 </file>
 
@@ -14699,7 +15415,7 @@
 </file>
 
 <file path=customXml/itemProps1.xml><?xml version="1.0" encoding="utf-8"?>
-<ds:datastoreItem xmlns:ds="http://schemas.openxmlformats.org/officeDocument/2006/customXml" ds:itemID="{BCEC99F8-EF8B-4F5E-B4C7-17492D227E67}">
+<ds:datastoreItem xmlns:ds="http://schemas.openxmlformats.org/officeDocument/2006/customXml" ds:itemID="{9810532A-CDF3-496E-9437-D9B0DDE21A4A}">
   <ds:schemaRefs>
     <ds:schemaRef ds:uri="http://schemas.openxmlformats.org/officeDocument/2006/bibliography"/>
   </ds:schemaRefs>

</xml_diff>

<commit_message>
Documentation de projet terminée pour le sprint 5
</commit_message>
<xml_diff>
--- a/doc/Documentation de projet 2.docx
+++ b/doc/Documentation de projet 2.docx
@@ -262,16 +262,16 @@
         <mc:AlternateContent>
           <mc:Choice Requires="wps">
             <w:drawing>
-              <wp:anchor distT="0" distB="0" distL="114300" distR="114300" simplePos="0" relativeHeight="251656192" behindDoc="0" locked="0" layoutInCell="1" allowOverlap="1" wp14:anchorId="1BD88593" wp14:editId="5C8920A2">
+              <wp:anchor distT="0" distB="0" distL="114300" distR="114300" simplePos="0" relativeHeight="251656192" behindDoc="0" locked="0" layoutInCell="1" allowOverlap="1" wp14:anchorId="1BD88593" wp14:editId="35F01697">
                 <wp:simplePos x="0" y="0"/>
                 <wp:positionH relativeFrom="column">
-                  <wp:posOffset>2313825</wp:posOffset>
+                  <wp:posOffset>2311897</wp:posOffset>
                 </wp:positionH>
                 <wp:positionV relativeFrom="paragraph">
-                  <wp:posOffset>76777</wp:posOffset>
+                  <wp:posOffset>72556</wp:posOffset>
                 </wp:positionV>
-                <wp:extent cx="1142365" cy="544946"/>
-                <wp:effectExtent l="0" t="0" r="0" b="7620"/>
+                <wp:extent cx="1142365" cy="605942"/>
+                <wp:effectExtent l="0" t="0" r="0" b="3810"/>
                 <wp:wrapNone/>
                 <wp:docPr id="4" name="Zone de texte 4"/>
                 <wp:cNvGraphicFramePr>
@@ -286,7 +286,7 @@
                       <wps:spPr bwMode="auto">
                         <a:xfrm>
                           <a:off x="0" y="0"/>
-                          <a:ext cx="1142365" cy="544946"/>
+                          <a:ext cx="1142365" cy="605942"/>
                         </a:xfrm>
                         <a:prstGeom prst="rect">
                           <a:avLst/>
@@ -372,7 +372,7 @@
                 <v:stroke joinstyle="miter"/>
                 <v:path gradientshapeok="t" o:connecttype="rect"/>
               </v:shapetype>
-              <v:shape id="Zone de texte 4" o:spid="_x0000_s1026" type="#_x0000_t202" style="position:absolute;left:0;text-align:left;margin-left:182.2pt;margin-top:6.05pt;width:89.95pt;height:42.9pt;z-index:251656192;visibility:visible;mso-wrap-style:none;mso-width-percent:0;mso-height-percent:0;mso-wrap-distance-left:9pt;mso-wrap-distance-top:0;mso-wrap-distance-right:9pt;mso-wrap-distance-bottom:0;mso-position-horizontal:absolute;mso-position-horizontal-relative:text;mso-position-vertical:absolute;mso-position-vertical-relative:text;mso-width-percent:0;mso-height-percent:0;mso-width-relative:page;mso-height-relative:page;v-text-anchor:top" o:gfxdata="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" filled="f" stroked="f">
+              <v:shape id="Zone de texte 4" o:spid="_x0000_s1026" type="#_x0000_t202" style="position:absolute;left:0;text-align:left;margin-left:182.05pt;margin-top:5.7pt;width:89.95pt;height:47.7pt;z-index:251656192;visibility:visible;mso-wrap-style:none;mso-width-percent:0;mso-height-percent:0;mso-wrap-distance-left:9pt;mso-wrap-distance-top:0;mso-wrap-distance-right:9pt;mso-wrap-distance-bottom:0;mso-position-horizontal:absolute;mso-position-horizontal-relative:text;mso-position-vertical:absolute;mso-position-vertical-relative:text;mso-width-percent:0;mso-height-percent:0;mso-width-relative:page;mso-height-relative:page;v-text-anchor:top" o:gfxdata="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" filled="f" stroked="f">
                 <v:textbox>
                   <w:txbxContent>
                     <w:p>
@@ -719,6 +719,8 @@
         <w:lastRenderedPageBreak/>
         <w:t>Table des matières</w:t>
       </w:r>
+      <w:bookmarkStart w:id="0" w:name="_GoBack"/>
+      <w:bookmarkEnd w:id="0"/>
     </w:p>
     <w:p>
       <w:pPr>
@@ -745,7 +747,7 @@
       <w:r>
         <w:fldChar w:fldCharType="separate"/>
       </w:r>
-      <w:hyperlink w:anchor="_Toc5555141" w:history="1">
+      <w:hyperlink w:anchor="_Toc5565314" w:history="1">
         <w:r>
           <w:rPr>
             <w:rStyle w:val="Lienhypertexte"/>
@@ -783,7 +785,7 @@
           <w:rPr>
             <w:webHidden/>
           </w:rPr>
-          <w:instrText xml:space="preserve"> PAGEREF _Toc5555141 \h </w:instrText>
+          <w:instrText xml:space="preserve"> PAGEREF _Toc5565314 \h </w:instrText>
         </w:r>
         <w:r>
           <w:rPr>
@@ -825,7 +827,7 @@
           <w:lang w:val="fr-CH" w:eastAsia="fr-CH"/>
         </w:rPr>
       </w:pPr>
-      <w:hyperlink w:anchor="_Toc5555142" w:history="1">
+      <w:hyperlink w:anchor="_Toc5565315" w:history="1">
         <w:r>
           <w:rPr>
             <w:rStyle w:val="Lienhypertexte"/>
@@ -871,7 +873,7 @@
             <w:noProof/>
             <w:webHidden/>
           </w:rPr>
-          <w:instrText xml:space="preserve"> PAGEREF _Toc5555142 \h </w:instrText>
+          <w:instrText xml:space="preserve"> PAGEREF _Toc5565315 \h </w:instrText>
         </w:r>
         <w:r>
           <w:rPr>
@@ -917,7 +919,7 @@
           <w:lang w:val="fr-CH" w:eastAsia="fr-CH"/>
         </w:rPr>
       </w:pPr>
-      <w:hyperlink w:anchor="_Toc5555143" w:history="1">
+      <w:hyperlink w:anchor="_Toc5565316" w:history="1">
         <w:r>
           <w:rPr>
             <w:rStyle w:val="Lienhypertexte"/>
@@ -963,7 +965,7 @@
             <w:noProof/>
             <w:webHidden/>
           </w:rPr>
-          <w:instrText xml:space="preserve"> PAGEREF _Toc5555143 \h </w:instrText>
+          <w:instrText xml:space="preserve"> PAGEREF _Toc5565316 \h </w:instrText>
         </w:r>
         <w:r>
           <w:rPr>
@@ -1009,7 +1011,7 @@
           <w:lang w:val="fr-CH" w:eastAsia="fr-CH"/>
         </w:rPr>
       </w:pPr>
-      <w:hyperlink w:anchor="_Toc5555144" w:history="1">
+      <w:hyperlink w:anchor="_Toc5565317" w:history="1">
         <w:r>
           <w:rPr>
             <w:rStyle w:val="Lienhypertexte"/>
@@ -1055,7 +1057,7 @@
             <w:noProof/>
             <w:webHidden/>
           </w:rPr>
-          <w:instrText xml:space="preserve"> PAGEREF _Toc5555144 \h </w:instrText>
+          <w:instrText xml:space="preserve"> PAGEREF _Toc5565317 \h </w:instrText>
         </w:r>
         <w:r>
           <w:rPr>
@@ -1101,7 +1103,7 @@
           <w:lang w:val="fr-CH" w:eastAsia="fr-CH"/>
         </w:rPr>
       </w:pPr>
-      <w:hyperlink w:anchor="_Toc5555145" w:history="1">
+      <w:hyperlink w:anchor="_Toc5565318" w:history="1">
         <w:r>
           <w:rPr>
             <w:rStyle w:val="Lienhypertexte"/>
@@ -1147,7 +1149,7 @@
             <w:noProof/>
             <w:webHidden/>
           </w:rPr>
-          <w:instrText xml:space="preserve"> PAGEREF _Toc5555145 \h </w:instrText>
+          <w:instrText xml:space="preserve"> PAGEREF _Toc5565318 \h </w:instrText>
         </w:r>
         <w:r>
           <w:rPr>
@@ -1188,7 +1190,7 @@
           <w:lang w:val="fr-CH" w:eastAsia="fr-CH"/>
         </w:rPr>
       </w:pPr>
-      <w:hyperlink w:anchor="_Toc5555146" w:history="1">
+      <w:hyperlink w:anchor="_Toc5565319" w:history="1">
         <w:r>
           <w:rPr>
             <w:rStyle w:val="Lienhypertexte"/>
@@ -1226,7 +1228,7 @@
           <w:rPr>
             <w:webHidden/>
           </w:rPr>
-          <w:instrText xml:space="preserve"> PAGEREF _Toc5555146 \h </w:instrText>
+          <w:instrText xml:space="preserve"> PAGEREF _Toc5565319 \h </w:instrText>
         </w:r>
         <w:r>
           <w:rPr>
@@ -1268,7 +1270,7 @@
           <w:lang w:val="fr-CH" w:eastAsia="fr-CH"/>
         </w:rPr>
       </w:pPr>
-      <w:hyperlink w:anchor="_Toc5555147" w:history="1">
+      <w:hyperlink w:anchor="_Toc5565320" w:history="1">
         <w:r>
           <w:rPr>
             <w:rStyle w:val="Lienhypertexte"/>
@@ -1314,7 +1316,7 @@
             <w:noProof/>
             <w:webHidden/>
           </w:rPr>
-          <w:instrText xml:space="preserve"> PAGEREF _Toc5555147 \h </w:instrText>
+          <w:instrText xml:space="preserve"> PAGEREF _Toc5565320 \h </w:instrText>
         </w:r>
         <w:r>
           <w:rPr>
@@ -1360,7 +1362,7 @@
           <w:lang w:val="fr-CH" w:eastAsia="fr-CH"/>
         </w:rPr>
       </w:pPr>
-      <w:hyperlink w:anchor="_Toc5555148" w:history="1">
+      <w:hyperlink w:anchor="_Toc5565321" w:history="1">
         <w:r>
           <w:rPr>
             <w:rStyle w:val="Lienhypertexte"/>
@@ -1404,7 +1406,7 @@
             <w:noProof/>
             <w:webHidden/>
           </w:rPr>
-          <w:instrText xml:space="preserve"> PAGEREF _Toc5555148 \h </w:instrText>
+          <w:instrText xml:space="preserve"> PAGEREF _Toc5565321 \h </w:instrText>
         </w:r>
         <w:r>
           <w:rPr>
@@ -1450,7 +1452,7 @@
           <w:lang w:val="fr-CH" w:eastAsia="fr-CH"/>
         </w:rPr>
       </w:pPr>
-      <w:hyperlink w:anchor="_Toc5555149" w:history="1">
+      <w:hyperlink w:anchor="_Toc5565322" w:history="1">
         <w:r>
           <w:rPr>
             <w:rStyle w:val="Lienhypertexte"/>
@@ -1473,21 +1475,7 @@
             <w:rStyle w:val="Lienhypertexte"/>
             <w:noProof/>
           </w:rPr>
-          <w:t>Placer</w:t>
-        </w:r>
-        <w:r>
-          <w:rPr>
-            <w:rStyle w:val="Lienhypertexte"/>
-            <w:noProof/>
-          </w:rPr>
-          <w:t xml:space="preserve"> </w:t>
-        </w:r>
-        <w:r>
-          <w:rPr>
-            <w:rStyle w:val="Lienhypertexte"/>
-            <w:noProof/>
-          </w:rPr>
-          <w:t>les bateaux</w:t>
+          <w:t>Placer les bateaux</w:t>
         </w:r>
         <w:r>
           <w:rPr>
@@ -1508,7 +1496,7 @@
             <w:noProof/>
             <w:webHidden/>
           </w:rPr>
-          <w:instrText xml:space="preserve"> PAGEREF _Toc5555149 \h </w:instrText>
+          <w:instrText xml:space="preserve"> PAGEREF _Toc5565322 \h </w:instrText>
         </w:r>
         <w:r>
           <w:rPr>
@@ -1554,7 +1542,7 @@
           <w:lang w:val="fr-CH" w:eastAsia="fr-CH"/>
         </w:rPr>
       </w:pPr>
-      <w:hyperlink w:anchor="_Toc5555150" w:history="1">
+      <w:hyperlink w:anchor="_Toc5565323" w:history="1">
         <w:r>
           <w:rPr>
             <w:rStyle w:val="Lienhypertexte"/>
@@ -1598,7 +1586,7 @@
             <w:noProof/>
             <w:webHidden/>
           </w:rPr>
-          <w:instrText xml:space="preserve"> PAGEREF _Toc5555150 \h </w:instrText>
+          <w:instrText xml:space="preserve"> PAGEREF _Toc5565323 \h </w:instrText>
         </w:r>
         <w:r>
           <w:rPr>
@@ -1618,7 +1606,7 @@
             <w:noProof/>
             <w:webHidden/>
           </w:rPr>
-          <w:t>7</w:t>
+          <w:t>8</w:t>
         </w:r>
         <w:r>
           <w:rPr>
@@ -1644,7 +1632,7 @@
           <w:lang w:val="fr-CH" w:eastAsia="fr-CH"/>
         </w:rPr>
       </w:pPr>
-      <w:hyperlink w:anchor="_Toc5555151" w:history="1">
+      <w:hyperlink w:anchor="_Toc5565324" w:history="1">
         <w:r>
           <w:rPr>
             <w:rStyle w:val="Lienhypertexte"/>
@@ -1690,7 +1678,7 @@
             <w:noProof/>
             <w:webHidden/>
           </w:rPr>
-          <w:instrText xml:space="preserve"> PAGEREF _Toc5555151 \h </w:instrText>
+          <w:instrText xml:space="preserve"> PAGEREF _Toc5565324 \h </w:instrText>
         </w:r>
         <w:r>
           <w:rPr>
@@ -1710,7 +1698,7 @@
             <w:noProof/>
             <w:webHidden/>
           </w:rPr>
-          <w:t>8</w:t>
+          <w:t>9</w:t>
         </w:r>
         <w:r>
           <w:rPr>
@@ -1731,7 +1719,7 @@
           <w:lang w:val="fr-CH" w:eastAsia="fr-CH"/>
         </w:rPr>
       </w:pPr>
-      <w:hyperlink w:anchor="_Toc5555152" w:history="1">
+      <w:hyperlink w:anchor="_Toc5565325" w:history="1">
         <w:r>
           <w:rPr>
             <w:rStyle w:val="Lienhypertexte"/>
@@ -1769,7 +1757,7 @@
           <w:rPr>
             <w:webHidden/>
           </w:rPr>
-          <w:instrText xml:space="preserve"> PAGEREF _Toc5555152 \h </w:instrText>
+          <w:instrText xml:space="preserve"> PAGEREF _Toc5565325 \h </w:instrText>
         </w:r>
         <w:r>
           <w:rPr>
@@ -1811,7 +1799,7 @@
           <w:lang w:val="fr-CH" w:eastAsia="fr-CH"/>
         </w:rPr>
       </w:pPr>
-      <w:hyperlink w:anchor="_Toc5555153" w:history="1">
+      <w:hyperlink w:anchor="_Toc5565326" w:history="1">
         <w:r>
           <w:rPr>
             <w:rStyle w:val="Lienhypertexte"/>
@@ -1857,7 +1845,7 @@
             <w:noProof/>
             <w:webHidden/>
           </w:rPr>
-          <w:instrText xml:space="preserve"> PAGEREF _Toc5555153 \h </w:instrText>
+          <w:instrText xml:space="preserve"> PAGEREF _Toc5565326 \h </w:instrText>
         </w:r>
         <w:r>
           <w:rPr>
@@ -1903,7 +1891,7 @@
           <w:lang w:val="fr-CH" w:eastAsia="fr-CH"/>
         </w:rPr>
       </w:pPr>
-      <w:hyperlink w:anchor="_Toc5555154" w:history="1">
+      <w:hyperlink w:anchor="_Toc5565327" w:history="1">
         <w:r>
           <w:rPr>
             <w:rStyle w:val="Lienhypertexte"/>
@@ -1949,7 +1937,7 @@
             <w:noProof/>
             <w:webHidden/>
           </w:rPr>
-          <w:instrText xml:space="preserve"> PAGEREF _Toc5555154 \h </w:instrText>
+          <w:instrText xml:space="preserve"> PAGEREF _Toc5565327 \h </w:instrText>
         </w:r>
         <w:r>
           <w:rPr>
@@ -1995,7 +1983,7 @@
           <w:lang w:val="fr-CH" w:eastAsia="fr-CH"/>
         </w:rPr>
       </w:pPr>
-      <w:hyperlink w:anchor="_Toc5555155" w:history="1">
+      <w:hyperlink w:anchor="_Toc5565328" w:history="1">
         <w:r>
           <w:rPr>
             <w:rStyle w:val="Lienhypertexte"/>
@@ -2039,7 +2027,7 @@
             <w:noProof/>
             <w:webHidden/>
           </w:rPr>
-          <w:instrText xml:space="preserve"> PAGEREF _Toc5555155 \h </w:instrText>
+          <w:instrText xml:space="preserve"> PAGEREF _Toc5565328 \h </w:instrText>
         </w:r>
         <w:r>
           <w:rPr>
@@ -2059,7 +2047,7 @@
             <w:noProof/>
             <w:webHidden/>
           </w:rPr>
-          <w:t>10</w:t>
+          <w:t>9</w:t>
         </w:r>
         <w:r>
           <w:rPr>
@@ -2085,7 +2073,7 @@
           <w:lang w:val="fr-CH" w:eastAsia="fr-CH"/>
         </w:rPr>
       </w:pPr>
-      <w:hyperlink w:anchor="_Toc5555156" w:history="1">
+      <w:hyperlink w:anchor="_Toc5565329" w:history="1">
         <w:r>
           <w:rPr>
             <w:rStyle w:val="Lienhypertexte"/>
@@ -2129,7 +2117,7 @@
             <w:noProof/>
             <w:webHidden/>
           </w:rPr>
-          <w:instrText xml:space="preserve"> PAGEREF _Toc5555156 \h </w:instrText>
+          <w:instrText xml:space="preserve"> PAGEREF _Toc5565329 \h </w:instrText>
         </w:r>
         <w:r>
           <w:rPr>
@@ -2175,7 +2163,7 @@
           <w:lang w:val="fr-CH" w:eastAsia="fr-CH"/>
         </w:rPr>
       </w:pPr>
-      <w:hyperlink w:anchor="_Toc5555157" w:history="1">
+      <w:hyperlink w:anchor="_Toc5565330" w:history="1">
         <w:r>
           <w:rPr>
             <w:rStyle w:val="Lienhypertexte"/>
@@ -2219,7 +2207,7 @@
             <w:noProof/>
             <w:webHidden/>
           </w:rPr>
-          <w:instrText xml:space="preserve"> PAGEREF _Toc5555157 \h </w:instrText>
+          <w:instrText xml:space="preserve"> PAGEREF _Toc5565330 \h </w:instrText>
         </w:r>
         <w:r>
           <w:rPr>
@@ -2265,7 +2253,7 @@
           <w:lang w:val="fr-CH" w:eastAsia="fr-CH"/>
         </w:rPr>
       </w:pPr>
-      <w:hyperlink w:anchor="_Toc5555158" w:history="1">
+      <w:hyperlink w:anchor="_Toc5565331" w:history="1">
         <w:r>
           <w:rPr>
             <w:rStyle w:val="Lienhypertexte"/>
@@ -2311,7 +2299,7 @@
             <w:noProof/>
             <w:webHidden/>
           </w:rPr>
-          <w:instrText xml:space="preserve"> PAGEREF _Toc5555158 \h </w:instrText>
+          <w:instrText xml:space="preserve"> PAGEREF _Toc5565331 \h </w:instrText>
         </w:r>
         <w:r>
           <w:rPr>
@@ -2352,7 +2340,7 @@
           <w:lang w:val="fr-CH" w:eastAsia="fr-CH"/>
         </w:rPr>
       </w:pPr>
-      <w:hyperlink w:anchor="_Toc5555159" w:history="1">
+      <w:hyperlink w:anchor="_Toc5565332" w:history="1">
         <w:r>
           <w:rPr>
             <w:rStyle w:val="Lienhypertexte"/>
@@ -2390,7 +2378,7 @@
           <w:rPr>
             <w:webHidden/>
           </w:rPr>
-          <w:instrText xml:space="preserve"> PAGEREF _Toc5555159 \h </w:instrText>
+          <w:instrText xml:space="preserve"> PAGEREF _Toc5565332 \h </w:instrText>
         </w:r>
         <w:r>
           <w:rPr>
@@ -2432,7 +2420,7 @@
           <w:lang w:val="fr-CH" w:eastAsia="fr-CH"/>
         </w:rPr>
       </w:pPr>
-      <w:hyperlink w:anchor="_Toc5555160" w:history="1">
+      <w:hyperlink w:anchor="_Toc5565333" w:history="1">
         <w:r>
           <w:rPr>
             <w:rStyle w:val="Lienhypertexte"/>
@@ -2478,7 +2466,7 @@
             <w:noProof/>
             <w:webHidden/>
           </w:rPr>
-          <w:instrText xml:space="preserve"> PAGEREF _Toc5555160 \h </w:instrText>
+          <w:instrText xml:space="preserve"> PAGEREF _Toc5565333 \h </w:instrText>
         </w:r>
         <w:r>
           <w:rPr>
@@ -2503,6 +2491,156 @@
         <w:r>
           <w:rPr>
             <w:noProof/>
+            <w:webHidden/>
+          </w:rPr>
+          <w:fldChar w:fldCharType="end"/>
+        </w:r>
+      </w:hyperlink>
+    </w:p>
+    <w:p>
+      <w:pPr>
+        <w:pStyle w:val="TM1"/>
+        <w:rPr>
+          <w:rFonts w:asciiTheme="minorHAnsi" w:eastAsiaTheme="minorEastAsia" w:hAnsiTheme="minorHAnsi" w:cstheme="minorBidi"/>
+          <w:sz w:val="22"/>
+          <w:szCs w:val="22"/>
+          <w:lang w:val="fr-CH" w:eastAsia="fr-CH"/>
+        </w:rPr>
+      </w:pPr>
+      <w:hyperlink w:anchor="_Toc5565334" w:history="1">
+        <w:r>
+          <w:rPr>
+            <w:rStyle w:val="Lienhypertexte"/>
+          </w:rPr>
+          <w:t>5</w:t>
+        </w:r>
+        <w:r>
+          <w:rPr>
+            <w:rFonts w:asciiTheme="minorHAnsi" w:eastAsiaTheme="minorEastAsia" w:hAnsiTheme="minorHAnsi" w:cstheme="minorBidi"/>
+            <w:sz w:val="22"/>
+            <w:szCs w:val="22"/>
+            <w:lang w:val="fr-CH" w:eastAsia="fr-CH"/>
+          </w:rPr>
+          <w:tab/>
+        </w:r>
+        <w:r>
+          <w:rPr>
+            <w:rStyle w:val="Lienhypertexte"/>
+          </w:rPr>
+          <w:t>Conclusions</w:t>
+        </w:r>
+        <w:r>
+          <w:rPr>
+            <w:webHidden/>
+          </w:rPr>
+          <w:tab/>
+        </w:r>
+        <w:r>
+          <w:rPr>
+            <w:webHidden/>
+          </w:rPr>
+          <w:fldChar w:fldCharType="begin"/>
+        </w:r>
+        <w:r>
+          <w:rPr>
+            <w:webHidden/>
+          </w:rPr>
+          <w:instrText xml:space="preserve"> PAGEREF _Toc5565334 \h </w:instrText>
+        </w:r>
+        <w:r>
+          <w:rPr>
+            <w:webHidden/>
+          </w:rPr>
+        </w:r>
+        <w:r>
+          <w:rPr>
+            <w:webHidden/>
+          </w:rPr>
+          <w:fldChar w:fldCharType="separate"/>
+        </w:r>
+        <w:r>
+          <w:rPr>
+            <w:webHidden/>
+          </w:rPr>
+          <w:t>11</w:t>
+        </w:r>
+        <w:r>
+          <w:rPr>
+            <w:webHidden/>
+          </w:rPr>
+          <w:fldChar w:fldCharType="end"/>
+        </w:r>
+      </w:hyperlink>
+    </w:p>
+    <w:p>
+      <w:pPr>
+        <w:pStyle w:val="TM1"/>
+        <w:rPr>
+          <w:rFonts w:asciiTheme="minorHAnsi" w:eastAsiaTheme="minorEastAsia" w:hAnsiTheme="minorHAnsi" w:cstheme="minorBidi"/>
+          <w:sz w:val="22"/>
+          <w:szCs w:val="22"/>
+          <w:lang w:val="fr-CH" w:eastAsia="fr-CH"/>
+        </w:rPr>
+      </w:pPr>
+      <w:hyperlink w:anchor="_Toc5565335" w:history="1">
+        <w:r>
+          <w:rPr>
+            <w:rStyle w:val="Lienhypertexte"/>
+          </w:rPr>
+          <w:t>6</w:t>
+        </w:r>
+        <w:r>
+          <w:rPr>
+            <w:rFonts w:asciiTheme="minorHAnsi" w:eastAsiaTheme="minorEastAsia" w:hAnsiTheme="minorHAnsi" w:cstheme="minorBidi"/>
+            <w:sz w:val="22"/>
+            <w:szCs w:val="22"/>
+            <w:lang w:val="fr-CH" w:eastAsia="fr-CH"/>
+          </w:rPr>
+          <w:tab/>
+        </w:r>
+        <w:r>
+          <w:rPr>
+            <w:rStyle w:val="Lienhypertexte"/>
+          </w:rPr>
+          <w:t>Annexes</w:t>
+        </w:r>
+        <w:r>
+          <w:rPr>
+            <w:webHidden/>
+          </w:rPr>
+          <w:tab/>
+        </w:r>
+        <w:r>
+          <w:rPr>
+            <w:webHidden/>
+          </w:rPr>
+          <w:fldChar w:fldCharType="begin"/>
+        </w:r>
+        <w:r>
+          <w:rPr>
+            <w:webHidden/>
+          </w:rPr>
+          <w:instrText xml:space="preserve"> PAGEREF _Toc5565335 \h </w:instrText>
+        </w:r>
+        <w:r>
+          <w:rPr>
+            <w:webHidden/>
+          </w:rPr>
+        </w:r>
+        <w:r>
+          <w:rPr>
+            <w:webHidden/>
+          </w:rPr>
+          <w:fldChar w:fldCharType="separate"/>
+        </w:r>
+        <w:r>
+          <w:rPr>
+            <w:webHidden/>
+          </w:rPr>
+          <w:t>12</w:t>
+        </w:r>
+        <w:r>
+          <w:rPr>
             <w:webHidden/>
           </w:rPr>
           <w:fldChar w:fldCharType="end"/>
@@ -2524,14 +2662,14 @@
           <w:lang w:val="fr-CH" w:eastAsia="fr-CH"/>
         </w:rPr>
       </w:pPr>
-      <w:hyperlink w:anchor="_Toc5555161" w:history="1">
+      <w:hyperlink w:anchor="_Toc5565336" w:history="1">
         <w:r>
           <w:rPr>
             <w:rStyle w:val="Lienhypertexte"/>
             <w:iCs/>
             <w:noProof/>
           </w:rPr>
-          <w:t>4.2</w:t>
+          <w:t>6.1</w:t>
         </w:r>
         <w:r>
           <w:rPr>
@@ -2549,7 +2687,7 @@
             <w:iCs/>
             <w:noProof/>
           </w:rPr>
-          <w:t>Erreurs restantes</w:t>
+          <w:t>Sources – Bibliographie</w:t>
         </w:r>
         <w:r>
           <w:rPr>
@@ -2570,7 +2708,7 @@
             <w:noProof/>
             <w:webHidden/>
           </w:rPr>
-          <w:instrText xml:space="preserve"> PAGEREF _Toc5555161 \h </w:instrText>
+          <w:instrText xml:space="preserve"> PAGEREF _Toc5565336 \h </w:instrText>
         </w:r>
         <w:r>
           <w:rPr>
@@ -2590,161 +2728,11 @@
             <w:noProof/>
             <w:webHidden/>
           </w:rPr>
-          <w:t>11</w:t>
-        </w:r>
-        <w:r>
-          <w:rPr>
-            <w:noProof/>
-            <w:webHidden/>
-          </w:rPr>
-          <w:fldChar w:fldCharType="end"/>
-        </w:r>
-      </w:hyperlink>
-    </w:p>
-    <w:p>
-      <w:pPr>
-        <w:pStyle w:val="TM1"/>
-        <w:rPr>
-          <w:rFonts w:asciiTheme="minorHAnsi" w:eastAsiaTheme="minorEastAsia" w:hAnsiTheme="minorHAnsi" w:cstheme="minorBidi"/>
-          <w:sz w:val="22"/>
-          <w:szCs w:val="22"/>
-          <w:lang w:val="fr-CH" w:eastAsia="fr-CH"/>
-        </w:rPr>
-      </w:pPr>
-      <w:hyperlink w:anchor="_Toc5555162" w:history="1">
-        <w:r>
-          <w:rPr>
-            <w:rStyle w:val="Lienhypertexte"/>
-          </w:rPr>
-          <w:t>5</w:t>
-        </w:r>
-        <w:r>
-          <w:rPr>
-            <w:rFonts w:asciiTheme="minorHAnsi" w:eastAsiaTheme="minorEastAsia" w:hAnsiTheme="minorHAnsi" w:cstheme="minorBidi"/>
-            <w:sz w:val="22"/>
-            <w:szCs w:val="22"/>
-            <w:lang w:val="fr-CH" w:eastAsia="fr-CH"/>
-          </w:rPr>
-          <w:tab/>
-        </w:r>
-        <w:r>
-          <w:rPr>
-            <w:rStyle w:val="Lienhypertexte"/>
-          </w:rPr>
-          <w:t>Conclusions</w:t>
-        </w:r>
-        <w:r>
-          <w:rPr>
-            <w:webHidden/>
-          </w:rPr>
-          <w:tab/>
-        </w:r>
-        <w:r>
-          <w:rPr>
-            <w:webHidden/>
-          </w:rPr>
-          <w:fldChar w:fldCharType="begin"/>
-        </w:r>
-        <w:r>
-          <w:rPr>
-            <w:webHidden/>
-          </w:rPr>
-          <w:instrText xml:space="preserve"> PAGEREF _Toc5555162 \h </w:instrText>
-        </w:r>
-        <w:r>
-          <w:rPr>
-            <w:webHidden/>
-          </w:rPr>
-        </w:r>
-        <w:r>
-          <w:rPr>
-            <w:webHidden/>
-          </w:rPr>
-          <w:fldChar w:fldCharType="separate"/>
-        </w:r>
-        <w:r>
-          <w:rPr>
-            <w:webHidden/>
-          </w:rPr>
-          <w:t>11</w:t>
-        </w:r>
-        <w:r>
-          <w:rPr>
-            <w:webHidden/>
-          </w:rPr>
-          <w:fldChar w:fldCharType="end"/>
-        </w:r>
-      </w:hyperlink>
-    </w:p>
-    <w:p>
-      <w:pPr>
-        <w:pStyle w:val="TM1"/>
-        <w:rPr>
-          <w:rFonts w:asciiTheme="minorHAnsi" w:eastAsiaTheme="minorEastAsia" w:hAnsiTheme="minorHAnsi" w:cstheme="minorBidi"/>
-          <w:sz w:val="22"/>
-          <w:szCs w:val="22"/>
-          <w:lang w:val="fr-CH" w:eastAsia="fr-CH"/>
-        </w:rPr>
-      </w:pPr>
-      <w:hyperlink w:anchor="_Toc5555163" w:history="1">
-        <w:r>
-          <w:rPr>
-            <w:rStyle w:val="Lienhypertexte"/>
-          </w:rPr>
-          <w:t>6</w:t>
-        </w:r>
-        <w:r>
-          <w:rPr>
-            <w:rFonts w:asciiTheme="minorHAnsi" w:eastAsiaTheme="minorEastAsia" w:hAnsiTheme="minorHAnsi" w:cstheme="minorBidi"/>
-            <w:sz w:val="22"/>
-            <w:szCs w:val="22"/>
-            <w:lang w:val="fr-CH" w:eastAsia="fr-CH"/>
-          </w:rPr>
-          <w:tab/>
-        </w:r>
-        <w:r>
-          <w:rPr>
-            <w:rStyle w:val="Lienhypertexte"/>
-          </w:rPr>
-          <w:t>Annexes</w:t>
-        </w:r>
-        <w:r>
-          <w:rPr>
-            <w:webHidden/>
-          </w:rPr>
-          <w:tab/>
-        </w:r>
-        <w:r>
-          <w:rPr>
-            <w:webHidden/>
-          </w:rPr>
-          <w:fldChar w:fldCharType="begin"/>
-        </w:r>
-        <w:r>
-          <w:rPr>
-            <w:webHidden/>
-          </w:rPr>
-          <w:instrText xml:space="preserve"> PAGEREF _Toc5555163 \h </w:instrText>
-        </w:r>
-        <w:r>
-          <w:rPr>
-            <w:webHidden/>
-          </w:rPr>
-        </w:r>
-        <w:r>
-          <w:rPr>
-            <w:webHidden/>
-          </w:rPr>
-          <w:fldChar w:fldCharType="separate"/>
-        </w:r>
-        <w:r>
-          <w:rPr>
-            <w:webHidden/>
-          </w:rPr>
           <w:t>12</w:t>
         </w:r>
         <w:r>
           <w:rPr>
+            <w:noProof/>
             <w:webHidden/>
           </w:rPr>
           <w:fldChar w:fldCharType="end"/>
@@ -2766,14 +2754,14 @@
           <w:lang w:val="fr-CH" w:eastAsia="fr-CH"/>
         </w:rPr>
       </w:pPr>
-      <w:hyperlink w:anchor="_Toc5555164" w:history="1">
+      <w:hyperlink w:anchor="_Toc5565337" w:history="1">
         <w:r>
           <w:rPr>
             <w:rStyle w:val="Lienhypertexte"/>
             <w:iCs/>
             <w:noProof/>
           </w:rPr>
-          <w:t>6.1</w:t>
+          <w:t>6.2</w:t>
         </w:r>
         <w:r>
           <w:rPr>
@@ -2791,7 +2779,7 @@
             <w:iCs/>
             <w:noProof/>
           </w:rPr>
-          <w:t>Sources – Bibliographie</w:t>
+          <w:t>Journal de bord du projet</w:t>
         </w:r>
         <w:r>
           <w:rPr>
@@ -2812,99 +2800,7 @@
             <w:noProof/>
             <w:webHidden/>
           </w:rPr>
-          <w:instrText xml:space="preserve"> PAGEREF _Toc5555164 \h </w:instrText>
-        </w:r>
-        <w:r>
-          <w:rPr>
-            <w:noProof/>
-            <w:webHidden/>
-          </w:rPr>
-        </w:r>
-        <w:r>
-          <w:rPr>
-            <w:noProof/>
-            <w:webHidden/>
-          </w:rPr>
-          <w:fldChar w:fldCharType="separate"/>
-        </w:r>
-        <w:r>
-          <w:rPr>
-            <w:noProof/>
-            <w:webHidden/>
-          </w:rPr>
-          <w:t>12</w:t>
-        </w:r>
-        <w:r>
-          <w:rPr>
-            <w:noProof/>
-            <w:webHidden/>
-          </w:rPr>
-          <w:fldChar w:fldCharType="end"/>
-        </w:r>
-      </w:hyperlink>
-    </w:p>
-    <w:p>
-      <w:pPr>
-        <w:pStyle w:val="TM2"/>
-        <w:tabs>
-          <w:tab w:val="left" w:pos="800"/>
-          <w:tab w:val="right" w:leader="dot" w:pos="9060"/>
-        </w:tabs>
-        <w:rPr>
-          <w:rFonts w:asciiTheme="minorHAnsi" w:eastAsiaTheme="minorEastAsia" w:hAnsiTheme="minorHAnsi" w:cstheme="minorBidi"/>
-          <w:noProof/>
-          <w:sz w:val="22"/>
-          <w:szCs w:val="22"/>
-          <w:lang w:val="fr-CH" w:eastAsia="fr-CH"/>
-        </w:rPr>
-      </w:pPr>
-      <w:hyperlink w:anchor="_Toc5555165" w:history="1">
-        <w:r>
-          <w:rPr>
-            <w:rStyle w:val="Lienhypertexte"/>
-            <w:iCs/>
-            <w:noProof/>
-          </w:rPr>
-          <w:t>6.2</w:t>
-        </w:r>
-        <w:r>
-          <w:rPr>
-            <w:rFonts w:asciiTheme="minorHAnsi" w:eastAsiaTheme="minorEastAsia" w:hAnsiTheme="minorHAnsi" w:cstheme="minorBidi"/>
-            <w:noProof/>
-            <w:sz w:val="22"/>
-            <w:szCs w:val="22"/>
-            <w:lang w:val="fr-CH" w:eastAsia="fr-CH"/>
-          </w:rPr>
-          <w:tab/>
-        </w:r>
-        <w:r>
-          <w:rPr>
-            <w:rStyle w:val="Lienhypertexte"/>
-            <w:iCs/>
-            <w:noProof/>
-          </w:rPr>
-          <w:t>Journal de bord du projet</w:t>
-        </w:r>
-        <w:r>
-          <w:rPr>
-            <w:noProof/>
-            <w:webHidden/>
-          </w:rPr>
-          <w:tab/>
-        </w:r>
-        <w:r>
-          <w:rPr>
-            <w:noProof/>
-            <w:webHidden/>
-          </w:rPr>
-          <w:fldChar w:fldCharType="begin"/>
-        </w:r>
-        <w:r>
-          <w:rPr>
-            <w:noProof/>
-            <w:webHidden/>
-          </w:rPr>
-          <w:instrText xml:space="preserve"> PAGEREF _Toc5555165 \h </w:instrText>
+          <w:instrText xml:space="preserve"> PAGEREF _Toc5565337 \h </w:instrText>
         </w:r>
         <w:r>
           <w:rPr>
@@ -2958,12 +2854,12 @@
       <w:pPr>
         <w:pStyle w:val="Titre1"/>
       </w:pPr>
-      <w:bookmarkStart w:id="0" w:name="_Toc5555141"/>
+      <w:bookmarkStart w:id="1" w:name="_Toc5565314"/>
       <w:r>
         <w:lastRenderedPageBreak/>
         <w:t>Introduction</w:t>
       </w:r>
-      <w:bookmarkEnd w:id="0"/>
+      <w:bookmarkEnd w:id="1"/>
     </w:p>
     <w:p>
       <w:pPr>
@@ -2973,7 +2869,7 @@
           <w:iCs/>
         </w:rPr>
       </w:pPr>
-      <w:bookmarkStart w:id="1" w:name="_Toc5555142"/>
+      <w:bookmarkStart w:id="2" w:name="_Toc5565315"/>
       <w:r>
         <w:rPr>
           <w:i w:val="0"/>
@@ -2981,7 +2877,7 @@
         </w:rPr>
         <w:t>Cadre, description et motivation</w:t>
       </w:r>
-      <w:bookmarkEnd w:id="1"/>
+      <w:bookmarkEnd w:id="2"/>
     </w:p>
     <w:p>
       <w:r>
@@ -3029,7 +2925,7 @@
           <w:iCs/>
         </w:rPr>
       </w:pPr>
-      <w:bookmarkStart w:id="2" w:name="_Toc5555143"/>
+      <w:bookmarkStart w:id="3" w:name="_Toc5565316"/>
       <w:r>
         <w:rPr>
           <w:i w:val="0"/>
@@ -3037,7 +2933,7 @@
         </w:rPr>
         <w:t>Organisation</w:t>
       </w:r>
-      <w:bookmarkEnd w:id="2"/>
+      <w:bookmarkEnd w:id="3"/>
     </w:p>
     <w:p>
       <w:r>
@@ -3105,27 +3001,6 @@
       </w:pPr>
       <w:r>
         <w:t>Aucun expert.</w:t>
-      </w:r>
-    </w:p>
-    <w:p>
-      <w:pPr>
-        <w:pStyle w:val="Help"/>
-      </w:pPr>
-      <w:r>
-        <w:t xml:space="preserve">Ce chapitre peut également montrer la répartition </w:t>
-      </w:r>
-      <w:r>
-        <w:t xml:space="preserve">générale </w:t>
-      </w:r>
-      <w:r>
-        <w:t>du travail (sous-projets)</w:t>
-      </w:r>
-      <w:r>
-        <w:t xml:space="preserve">. </w:t>
-      </w:r>
-      <w:r>
-        <w:br/>
-        <w:t>Exemple :</w:t>
       </w:r>
     </w:p>
     <w:p>
@@ -3354,24 +3229,13 @@
     </w:p>
     <w:p>
       <w:pPr>
-        <w:pStyle w:val="Help"/>
-      </w:pPr>
-      <w:r>
-        <w:t xml:space="preserve">Ces éléments peuvent être repris </w:t>
-      </w:r>
-      <w:r>
-        <w:t>de la fiche signalétique</w:t>
-      </w:r>
-    </w:p>
-    <w:p>
-      <w:pPr>
         <w:pStyle w:val="Titre2"/>
         <w:rPr>
           <w:i w:val="0"/>
           <w:iCs/>
         </w:rPr>
       </w:pPr>
-      <w:bookmarkStart w:id="3" w:name="_Toc5555144"/>
+      <w:bookmarkStart w:id="4" w:name="_Toc5565317"/>
       <w:r>
         <w:rPr>
           <w:i w:val="0"/>
@@ -3379,7 +3243,7 @@
         </w:rPr>
         <w:t>Objectifs</w:t>
       </w:r>
-      <w:bookmarkEnd w:id="3"/>
+      <w:bookmarkEnd w:id="4"/>
     </w:p>
     <w:p>
       <w:r>
@@ -3418,7 +3282,7 @@
           <w:iCs/>
         </w:rPr>
       </w:pPr>
-      <w:bookmarkStart w:id="4" w:name="_Toc5555145"/>
+      <w:bookmarkStart w:id="5" w:name="_Toc5565318"/>
       <w:r>
         <w:rPr>
           <w:noProof/>
@@ -3464,51 +3328,35 @@
         </w:rPr>
         <w:t xml:space="preserve"> initiale</w:t>
       </w:r>
-      <w:bookmarkEnd w:id="4"/>
-    </w:p>
-    <w:p>
-      <w:pPr>
-        <w:pStyle w:val="Titre1"/>
-      </w:pPr>
-      <w:bookmarkStart w:id="5" w:name="_Toc5555146"/>
-      <w:r>
-        <w:t>Analyse</w:t>
-      </w:r>
       <w:bookmarkEnd w:id="5"/>
     </w:p>
     <w:p>
-      <w:bookmarkStart w:id="6" w:name="_Toc25553307"/>
-      <w:bookmarkStart w:id="7" w:name="_Toc71691011"/>
-      <w:r>
-        <w:t>Le produit fini sera un jeu de bataille navale, exécutable dans l’invite de commandes</w:t>
-      </w:r>
-      <w:r>
-        <w:t xml:space="preserve"> sur Windows</w:t>
-      </w:r>
-      <w:r>
-        <w:t>. On jouera seul contre l’ordinateur. L’ordinateur ne jouera pas. On pourra apprendre à jouer</w:t>
-      </w:r>
-      <w:r>
-        <w:t xml:space="preserve"> </w:t>
-      </w:r>
-      <w:bookmarkStart w:id="8" w:name="_GoBack"/>
-      <w:bookmarkEnd w:id="8"/>
-      <w:r>
-        <w:t>et jouer une partie complète.</w:t>
-      </w:r>
+      <w:pPr>
+        <w:pStyle w:val="Titre1"/>
+      </w:pPr>
+      <w:bookmarkStart w:id="6" w:name="_Toc5565319"/>
+      <w:r>
+        <w:t>Analyse</w:t>
+      </w:r>
+      <w:bookmarkEnd w:id="6"/>
     </w:p>
     <w:p>
-      <w:pPr>
-        <w:pStyle w:val="Help"/>
-      </w:pPr>
-      <w:r>
-        <w:t>Elle</w:t>
-      </w:r>
-      <w:r>
-        <w:t xml:space="preserve"> doit faire l’objet d’une revue avec le client ; on s’assure que l’on a bien co</w:t>
-      </w:r>
-      <w:r>
-        <w:t>mpris ce qu’il attend du projet.</w:t>
+      <w:bookmarkStart w:id="7" w:name="_Toc25553307"/>
+      <w:bookmarkStart w:id="8" w:name="_Toc71691011"/>
+      <w:r>
+        <w:t>Le produit fini sera un jeu de bataille navale, exécutable dans l’invite de commandes</w:t>
+      </w:r>
+      <w:r>
+        <w:t xml:space="preserve"> sur Windows</w:t>
+      </w:r>
+      <w:r>
+        <w:t>. On jouera seul contre l’ordinateur. L’ordinateur ne jouera pas. On pourra apprendre à jouer</w:t>
+      </w:r>
+      <w:r>
+        <w:t xml:space="preserve"> </w:t>
+      </w:r>
+      <w:r>
+        <w:t>et jouer une partie complète.</w:t>
       </w:r>
     </w:p>
     <w:p>
@@ -3519,9 +3367,9 @@
           <w:iCs/>
         </w:rPr>
       </w:pPr>
-      <w:bookmarkStart w:id="9" w:name="_Toc5555147"/>
-      <w:bookmarkEnd w:id="6"/>
+      <w:bookmarkStart w:id="9" w:name="_Toc5565320"/>
       <w:bookmarkEnd w:id="7"/>
+      <w:bookmarkEnd w:id="8"/>
       <w:r>
         <w:rPr>
           <w:i w:val="0"/>
@@ -3556,7 +3404,7 @@
         <w:pStyle w:val="Titre3"/>
       </w:pPr>
       <w:bookmarkStart w:id="11" w:name="_Toc1588691"/>
-      <w:bookmarkStart w:id="12" w:name="_Toc5555148"/>
+      <w:bookmarkStart w:id="12" w:name="_Toc5565321"/>
       <w:r>
         <w:t>Apprendre à jouer</w:t>
       </w:r>
@@ -3714,7 +3562,6 @@
           </w:tcPr>
           <w:p>
             <w:r>
-              <w:lastRenderedPageBreak/>
               <w:t>Priorité</w:t>
             </w:r>
           </w:p>
@@ -3759,6 +3606,7 @@
           </w:tcPr>
           <w:p>
             <w:r>
+              <w:lastRenderedPageBreak/>
               <w:t>Action</w:t>
             </w:r>
           </w:p>
@@ -4454,13 +4302,18 @@
     </w:tbl>
     <w:p/>
     <w:p>
+      <w:r>
+        <w:br w:type="page"/>
+      </w:r>
+    </w:p>
+    <w:p/>
+    <w:p>
       <w:pPr>
         <w:pStyle w:val="Titre3"/>
       </w:pPr>
       <w:bookmarkStart w:id="15" w:name="_Toc1588694"/>
-      <w:bookmarkStart w:id="16" w:name="_Toc5555149"/>
-      <w:r>
-        <w:lastRenderedPageBreak/>
+      <w:bookmarkStart w:id="16" w:name="_Toc5565322"/>
+      <w:r>
         <w:t>Placer les bateaux</w:t>
       </w:r>
       <w:bookmarkEnd w:id="15"/>
@@ -5206,6 +5059,7 @@
               <w:rPr>
                 <w:b w:val="0"/>
               </w:rPr>
+              <w:lastRenderedPageBreak/>
               <w:t>On tape « blabla » </w:t>
             </w:r>
           </w:p>
@@ -5261,7 +5115,6 @@
               <w:rPr>
                 <w:b w:val="0"/>
               </w:rPr>
-              <w:lastRenderedPageBreak/>
               <w:t>On tape 0</w:t>
             </w:r>
           </w:p>
@@ -6090,9 +5943,29 @@
     </w:p>
     <w:p>
       <w:pPr>
+        <w:rPr>
+          <w:b/>
+        </w:rPr>
+      </w:pPr>
+      <w:r>
+        <w:br w:type="page"/>
+      </w:r>
+    </w:p>
+    <w:p>
+      <w:pPr>
         <w:pStyle w:val="Titre3"/>
-      </w:pPr>
-      <w:bookmarkStart w:id="21" w:name="_Toc5555150"/>
+        <w:numPr>
+          <w:ilvl w:val="0"/>
+          <w:numId w:val="0"/>
+        </w:numPr>
+        <w:ind w:left="720" w:hanging="720"/>
+      </w:pPr>
+    </w:p>
+    <w:p>
+      <w:pPr>
+        <w:pStyle w:val="Titre3"/>
+      </w:pPr>
+      <w:bookmarkStart w:id="21" w:name="_Toc5565323"/>
       <w:r>
         <w:t>Jouer contre l’ordinateur</w:t>
       </w:r>
@@ -6850,7 +6723,21 @@
               <w:rPr>
                 <w:b w:val="0"/>
               </w:rPr>
-              <w:t xml:space="preserve">On entre bla bla </w:t>
+              <w:t xml:space="preserve">On entre bla </w:t>
+            </w:r>
+            <w:proofErr w:type="spellStart"/>
+            <w:r>
+              <w:rPr>
+                <w:b w:val="0"/>
+              </w:rPr>
+              <w:t>bla</w:t>
+            </w:r>
+            <w:proofErr w:type="spellEnd"/>
+            <w:r>
+              <w:rPr>
+                <w:b w:val="0"/>
+              </w:rPr>
+              <w:t xml:space="preserve"> </w:t>
             </w:r>
             <w:proofErr w:type="spellStart"/>
             <w:r>
@@ -7111,6 +6998,7 @@
           </w:tcPr>
           <w:p>
             <w:pPr>
+              <w:jc w:val="center"/>
               <w:rPr>
                 <w:b w:val="0"/>
               </w:rPr>
@@ -7166,6 +7054,15 @@
               <w:cnfStyle w:val="000000000000" w:firstRow="0" w:lastRow="0" w:firstColumn="0" w:lastColumn="0" w:oddVBand="0" w:evenVBand="0" w:oddHBand="0" w:evenHBand="0" w:firstRowFirstColumn="0" w:firstRowLastColumn="0" w:lastRowFirstColumn="0" w:lastRowLastColumn="0"/>
             </w:pPr>
             <w:r>
+              <w:t xml:space="preserve">ASCII ART </w:t>
+            </w:r>
+            <w:r>
+              <w:t>« Victoire ! » </w:t>
+            </w:r>
+            <w:r>
+              <w:t xml:space="preserve">s’affiche + </w:t>
+            </w:r>
+            <w:r>
               <w:t xml:space="preserve">« Bravo vous avez gagné en </w:t>
             </w:r>
             <w:r>
@@ -7190,7 +7087,7 @@
           <w:iCs/>
         </w:rPr>
       </w:pPr>
-      <w:bookmarkStart w:id="23" w:name="_Toc5555151"/>
+      <w:bookmarkStart w:id="23" w:name="_Toc5565324"/>
       <w:r>
         <w:rPr>
           <w:i w:val="0"/>
@@ -7243,7 +7140,6 @@
     </w:p>
     <w:p>
       <w:r>
-        <w:lastRenderedPageBreak/>
         <w:t>Pour les tests finaux de la bataill</w:t>
       </w:r>
       <w:r>
@@ -7262,7 +7158,25 @@
         <w:t>Codetotal_BN_SRD</w:t>
       </w:r>
       <w:r>
-        <w:t>.exe dans l’Invite de commandes sur Windows 10 sur le pc de développement.</w:t>
+        <w:t>.exe</w:t>
+      </w:r>
+      <w:r>
+        <w:t xml:space="preserve"> </w:t>
+      </w:r>
+      <w:r>
+        <w:t>(</w:t>
+      </w:r>
+      <w:r>
+        <w:t>et le dossier de</w:t>
+      </w:r>
+      <w:r>
+        <w:t xml:space="preserve"> grilles externes « Grilles »</w:t>
+      </w:r>
+      <w:r>
+        <w:t>)</w:t>
+      </w:r>
+      <w:r>
+        <w:t xml:space="preserve"> dans l’Invite de commandes sur Windows 10 sur le pc de développement.</w:t>
       </w:r>
     </w:p>
     <w:p>
@@ -7277,7 +7191,7 @@
           <w:tab w:val="num" w:pos="360"/>
         </w:tabs>
       </w:pPr>
-      <w:bookmarkStart w:id="26" w:name="_Toc5555152"/>
+      <w:bookmarkStart w:id="26" w:name="_Toc5565325"/>
       <w:bookmarkEnd w:id="24"/>
       <w:bookmarkEnd w:id="25"/>
       <w:r>
@@ -7296,7 +7210,7 @@
       <w:bookmarkStart w:id="27" w:name="_Toc25553317"/>
       <w:bookmarkStart w:id="28" w:name="_Toc71691022"/>
       <w:bookmarkStart w:id="29" w:name="_Ref254352701"/>
-      <w:bookmarkStart w:id="30" w:name="_Toc5555153"/>
+      <w:bookmarkStart w:id="30" w:name="_Toc5565326"/>
       <w:r>
         <w:rPr>
           <w:i w:val="0"/>
@@ -7314,18 +7228,13 @@
         <w:t xml:space="preserve"> tableau à deux dimensions </w:t>
       </w:r>
       <w:r>
-        <w:t>de 8 * 8 cases. C’est notre modèle.</w:t>
-      </w:r>
-    </w:p>
-    <w:p>
-      <w:r>
-        <w:t>Modèle de la grille</w:t>
-      </w:r>
-      <w:r>
-        <w:t> </w:t>
-      </w:r>
-      <w:r>
-        <w:t>(données dans ce tableau) :</w:t>
+        <w:t xml:space="preserve">de 8 * 8 cases. </w:t>
+      </w:r>
+      <w:r>
+        <w:t>Voici les données du modèle</w:t>
+      </w:r>
+      <w:r>
+        <w:t> :</w:t>
       </w:r>
     </w:p>
     <w:tbl>
@@ -7485,11 +7394,7 @@
             <w:tcW w:w="2544" w:type="dxa"/>
             <w:vAlign w:val="center"/>
           </w:tcPr>
-          <w:p>
-            <w:r>
-              <w:t xml:space="preserve"> </w:t>
-            </w:r>
-          </w:p>
+          <w:p/>
         </w:tc>
       </w:tr>
       <w:tr>
@@ -7523,11 +7428,7 @@
             <w:tcW w:w="2544" w:type="dxa"/>
             <w:vAlign w:val="center"/>
           </w:tcPr>
-          <w:p>
-            <w:r>
-              <w:t xml:space="preserve"> </w:t>
-            </w:r>
-          </w:p>
+          <w:p/>
         </w:tc>
       </w:tr>
       <w:tr>
@@ -7561,11 +7462,7 @@
             <w:tcW w:w="2544" w:type="dxa"/>
             <w:vAlign w:val="center"/>
           </w:tcPr>
-          <w:p>
-            <w:r>
-              <w:t xml:space="preserve"> </w:t>
-            </w:r>
-          </w:p>
+          <w:p/>
         </w:tc>
       </w:tr>
       <w:tr>
@@ -7722,7 +7619,7 @@
           <w:iCs/>
         </w:rPr>
       </w:pPr>
-      <w:bookmarkStart w:id="31" w:name="_Toc5555154"/>
+      <w:bookmarkStart w:id="31" w:name="_Toc5565327"/>
       <w:r>
         <w:rPr>
           <w:i w:val="0"/>
@@ -7734,162 +7631,9 @@
     </w:p>
     <w:p>
       <w:pPr>
-        <w:pStyle w:val="Help"/>
-      </w:pPr>
-      <w:r>
-        <w:t>Cette section contient au minimum deux sous-sections qui décrivent chacune un élément technique précis, qui n’est pas évident et qui sert à comprendre le détail de fonctionnement du système.</w:t>
-      </w:r>
-    </w:p>
-    <w:p>
-      <w:pPr>
-        <w:pStyle w:val="Help"/>
-      </w:pPr>
-      <w:r>
-        <w:t>Il peut s’agir de :</w:t>
-      </w:r>
-    </w:p>
-    <w:p>
-      <w:pPr>
-        <w:pStyle w:val="Help"/>
-        <w:numPr>
-          <w:ilvl w:val="0"/>
-          <w:numId w:val="18"/>
-        </w:numPr>
-        <w:rPr>
-          <w:i w:val="0"/>
-        </w:rPr>
-      </w:pPr>
-      <w:r>
-        <w:t>D</w:t>
-      </w:r>
-      <w:r>
-        <w:t>écoupage modulaire</w:t>
-      </w:r>
-    </w:p>
-    <w:p>
-      <w:pPr>
-        <w:pStyle w:val="Help"/>
-        <w:numPr>
-          <w:ilvl w:val="0"/>
-          <w:numId w:val="18"/>
-        </w:numPr>
-        <w:rPr>
-          <w:i w:val="0"/>
-        </w:rPr>
-      </w:pPr>
-      <w:r>
-        <w:t>E</w:t>
-      </w:r>
-      <w:r>
-        <w:t>ntrées-sorties</w:t>
-      </w:r>
-    </w:p>
-    <w:p>
-      <w:pPr>
-        <w:pStyle w:val="Help"/>
-        <w:numPr>
-          <w:ilvl w:val="0"/>
-          <w:numId w:val="18"/>
-        </w:numPr>
-        <w:rPr>
-          <w:i w:val="0"/>
-        </w:rPr>
-      </w:pPr>
-      <w:r>
-        <w:t>P</w:t>
-      </w:r>
-      <w:r>
-        <w:t>seudo-code</w:t>
-      </w:r>
-      <w:r>
-        <w:t xml:space="preserve"> ou organigramme</w:t>
-      </w:r>
-      <w:r>
-        <w:t xml:space="preserve"> </w:t>
-      </w:r>
-      <w:r>
-        <w:t>(d’application ou de scripts)</w:t>
-      </w:r>
-      <w:r>
-        <w:t>.</w:t>
-      </w:r>
-    </w:p>
-    <w:p>
-      <w:pPr>
-        <w:pStyle w:val="Help"/>
-        <w:numPr>
-          <w:ilvl w:val="0"/>
-          <w:numId w:val="18"/>
-        </w:numPr>
-        <w:rPr>
-          <w:i w:val="0"/>
-        </w:rPr>
-      </w:pPr>
-      <w:r>
-        <w:t>D</w:t>
-      </w:r>
-      <w:r>
-        <w:t>iagramme de navigation des pages</w:t>
-      </w:r>
-      <w:r>
-        <w:t xml:space="preserve"> (site web)</w:t>
-      </w:r>
-    </w:p>
-    <w:p>
-      <w:pPr>
-        <w:pStyle w:val="Help"/>
-        <w:numPr>
-          <w:ilvl w:val="0"/>
-          <w:numId w:val="18"/>
-        </w:numPr>
-        <w:rPr>
-          <w:i w:val="0"/>
-        </w:rPr>
-      </w:pPr>
-      <w:r>
-        <w:t>Diagramme de séquence</w:t>
-      </w:r>
-    </w:p>
-    <w:p>
-      <w:pPr>
-        <w:pStyle w:val="Help"/>
-        <w:numPr>
-          <w:ilvl w:val="0"/>
-          <w:numId w:val="18"/>
-        </w:numPr>
-        <w:rPr>
-          <w:i w:val="0"/>
-        </w:rPr>
-      </w:pPr>
-      <w:r>
-        <w:t>Diagramme d’état</w:t>
-      </w:r>
-    </w:p>
-    <w:p>
-      <w:pPr>
-        <w:pStyle w:val="Help"/>
-      </w:pPr>
-      <w:r>
-        <w:t xml:space="preserve">NOTE : </w:t>
-      </w:r>
-      <w:r>
-        <w:t>Evitez d’inclure les listings des sources</w:t>
-      </w:r>
-      <w:r>
-        <w:t>, à moins que vous ne désiriez en expliquer une partie vous paraissant</w:t>
-      </w:r>
-      <w:r>
-        <w:t xml:space="preserve"> particulièrement</w:t>
-      </w:r>
-      <w:r>
-        <w:t xml:space="preserve"> importante. Dans ce cas n’incluez que cette partie…</w:t>
-      </w:r>
-    </w:p>
-    <w:p>
-      <w:pPr>
         <w:pStyle w:val="Titre3"/>
       </w:pPr>
-      <w:bookmarkStart w:id="32" w:name="_Toc5555155"/>
+      <w:bookmarkStart w:id="32" w:name="_Toc5565328"/>
       <w:r>
         <w:t>Détection des bateaux coulés :</w:t>
       </w:r>
@@ -8044,7 +7788,7 @@
       <w:pPr>
         <w:pStyle w:val="Titre3"/>
       </w:pPr>
-      <w:bookmarkStart w:id="33" w:name="_Toc5555156"/>
+      <w:bookmarkStart w:id="33" w:name="_Toc5565329"/>
       <w:r>
         <w:t>Tirer une case </w:t>
       </w:r>
@@ -8099,7 +7843,7 @@
       <w:pPr>
         <w:pStyle w:val="Titre3"/>
       </w:pPr>
-      <w:bookmarkStart w:id="34" w:name="_Toc5555157"/>
+      <w:bookmarkStart w:id="34" w:name="_Toc5565330"/>
       <w:r>
         <w:t>Jouer une partie complète :</w:t>
       </w:r>
@@ -8166,7 +7910,7 @@
           <w:iCs/>
         </w:rPr>
       </w:pPr>
-      <w:bookmarkStart w:id="35" w:name="_Toc5555158"/>
+      <w:bookmarkStart w:id="35" w:name="_Toc5565331"/>
       <w:r>
         <w:rPr>
           <w:i w:val="0"/>
@@ -8348,10 +8092,7 @@
               <w:t>Version 1.1</w:t>
             </w:r>
             <w:r>
-              <w:t xml:space="preserve"> </w:t>
-            </w:r>
-            <w:r>
-              <w:t>– Bataille Navale</w:t>
+              <w:t xml:space="preserve"> – Bataille Navale</w:t>
             </w:r>
           </w:p>
         </w:tc>
@@ -8393,10 +8134,7 @@
               <w:t>Version 1.2</w:t>
             </w:r>
             <w:r>
-              <w:t xml:space="preserve"> </w:t>
-            </w:r>
-            <w:r>
-              <w:t>– Bataille Navale</w:t>
+              <w:t xml:space="preserve"> – Bataille Navale</w:t>
             </w:r>
           </w:p>
         </w:tc>
@@ -8438,10 +8176,7 @@
               <w:t>Version 1.3</w:t>
             </w:r>
             <w:r>
-              <w:t xml:space="preserve"> </w:t>
-            </w:r>
-            <w:r>
-              <w:t>– Bataille Navale</w:t>
+              <w:t xml:space="preserve"> – Bataille Navale</w:t>
             </w:r>
           </w:p>
         </w:tc>
@@ -8483,10 +8218,7 @@
               <w:t>Version 1.4</w:t>
             </w:r>
             <w:r>
-              <w:t xml:space="preserve"> </w:t>
-            </w:r>
-            <w:r>
-              <w:t>– Bataille Navale</w:t>
+              <w:t xml:space="preserve"> – Bataille Navale</w:t>
             </w:r>
           </w:p>
         </w:tc>
@@ -8506,8 +8238,18 @@
     <w:p>
       <w:pPr>
         <w:pStyle w:val="Titre1"/>
-      </w:pPr>
-      <w:bookmarkStart w:id="38" w:name="_Toc5555159"/>
+        <w:numPr>
+          <w:ilvl w:val="0"/>
+          <w:numId w:val="0"/>
+        </w:numPr>
+        <w:ind w:left="432" w:hanging="432"/>
+      </w:pPr>
+    </w:p>
+    <w:p>
+      <w:pPr>
+        <w:pStyle w:val="Titre1"/>
+      </w:pPr>
+      <w:bookmarkStart w:id="38" w:name="_Toc5565332"/>
       <w:r>
         <w:t>Tests</w:t>
       </w:r>
@@ -8521,7 +8263,7 @@
           <w:iCs/>
         </w:rPr>
       </w:pPr>
-      <w:bookmarkStart w:id="39" w:name="_Toc5555160"/>
+      <w:bookmarkStart w:id="39" w:name="_Toc5565333"/>
       <w:r>
         <w:rPr>
           <w:i w:val="0"/>
@@ -8610,7 +8352,6 @@
               <w:rPr>
                 <w:color w:val="000000" w:themeColor="text1"/>
               </w:rPr>
-              <w:lastRenderedPageBreak/>
               <w:t>Samuel Roland</w:t>
             </w:r>
           </w:p>
@@ -8655,13 +8396,11 @@
           </w:tcPr>
           <w:p>
             <w:r>
-              <w:lastRenderedPageBreak/>
               <w:t>05.04.2019</w:t>
             </w:r>
           </w:p>
           <w:p>
             <w:r>
-              <w:lastRenderedPageBreak/>
               <w:t>Samuel Roland</w:t>
             </w:r>
           </w:p>
@@ -8686,13 +8425,11 @@
           </w:tcPr>
           <w:p>
             <w:r>
-              <w:lastRenderedPageBreak/>
               <w:t>07.04.2019</w:t>
             </w:r>
           </w:p>
           <w:p>
             <w:r>
-              <w:lastRenderedPageBreak/>
               <w:t>Samuel Roland</w:t>
             </w:r>
           </w:p>
@@ -8714,11 +8451,56 @@
           </w:tcPr>
           <w:p>
             <w:r>
-              <w:lastRenderedPageBreak/>
               <w:t>07.04.2019</w:t>
             </w:r>
           </w:p>
-          <w:p/>
+          <w:p>
+            <w:pPr>
+              <w:rPr>
+                <w:lang w:val="fr-CH"/>
+              </w:rPr>
+            </w:pPr>
+            <w:r>
+              <w:rPr>
+                <w:lang w:val="fr-CH"/>
+              </w:rPr>
+              <w:t>Samuel Roland PC Windows mais</w:t>
+            </w:r>
+            <w:r>
+              <w:rPr>
+                <w:lang w:val="fr-CH"/>
+              </w:rPr>
+              <w:t>on</w:t>
+            </w:r>
+          </w:p>
+          <w:p>
+            <w:pPr>
+              <w:rPr>
+                <w:lang w:val="fr-CH"/>
+              </w:rPr>
+            </w:pPr>
+            <w:r>
+              <w:rPr>
+                <w:lang w:val="fr-CH"/>
+              </w:rPr>
+              <w:t>Pas de données</w:t>
+            </w:r>
+          </w:p>
+          <w:p>
+            <w:pPr>
+              <w:rPr>
+                <w:b/>
+                <w:lang w:val="fr-CH"/>
+              </w:rPr>
+            </w:pPr>
+            <w:r>
+              <w:rPr>
+                <w:b/>
+                <w:lang w:val="fr-CH"/>
+              </w:rPr>
+              <w:t>Tests finaux.</w:t>
+            </w:r>
+          </w:p>
         </w:tc>
       </w:tr>
       <w:tr>
@@ -8729,7 +8511,6 @@
           </w:tcPr>
           <w:p>
             <w:r>
-              <w:lastRenderedPageBreak/>
               <w:t>1.1 Démarrer et lire règles</w:t>
             </w:r>
           </w:p>
@@ -8774,9 +8555,14 @@
         <w:tc>
           <w:tcPr>
             <w:tcW w:w="1586" w:type="dxa"/>
-            <w:vAlign w:val="center"/>
-          </w:tcPr>
-          <w:p/>
+            <w:shd w:val="clear" w:color="auto" w:fill="92D050"/>
+            <w:vAlign w:val="center"/>
+          </w:tcPr>
+          <w:p>
+            <w:r>
+              <w:t>OK</w:t>
+            </w:r>
+          </w:p>
         </w:tc>
       </w:tr>
       <w:tr>
@@ -8825,9 +8611,14 @@
         <w:tc>
           <w:tcPr>
             <w:tcW w:w="1586" w:type="dxa"/>
-            <w:vAlign w:val="center"/>
-          </w:tcPr>
-          <w:p/>
+            <w:shd w:val="clear" w:color="auto" w:fill="92D050"/>
+            <w:vAlign w:val="center"/>
+          </w:tcPr>
+          <w:p>
+            <w:r>
+              <w:t>OK</w:t>
+            </w:r>
+          </w:p>
         </w:tc>
       </w:tr>
       <w:tr>
@@ -8871,9 +8662,14 @@
         <w:tc>
           <w:tcPr>
             <w:tcW w:w="1586" w:type="dxa"/>
-            <w:vAlign w:val="center"/>
-          </w:tcPr>
-          <w:p/>
+            <w:shd w:val="clear" w:color="auto" w:fill="92D050"/>
+            <w:vAlign w:val="center"/>
+          </w:tcPr>
+          <w:p>
+            <w:r>
+              <w:t>OK</w:t>
+            </w:r>
+          </w:p>
         </w:tc>
       </w:tr>
       <w:tr>
@@ -8917,9 +8713,14 @@
         <w:tc>
           <w:tcPr>
             <w:tcW w:w="1586" w:type="dxa"/>
-            <w:vAlign w:val="center"/>
-          </w:tcPr>
-          <w:p/>
+            <w:shd w:val="clear" w:color="auto" w:fill="92D050"/>
+            <w:vAlign w:val="center"/>
+          </w:tcPr>
+          <w:p>
+            <w:r>
+              <w:t>OK</w:t>
+            </w:r>
+          </w:p>
         </w:tc>
       </w:tr>
       <w:tr>
@@ -9004,91 +8805,23 @@
         <w:tc>
           <w:tcPr>
             <w:tcW w:w="1586" w:type="dxa"/>
-            <w:vAlign w:val="center"/>
-          </w:tcPr>
-          <w:p/>
+            <w:shd w:val="clear" w:color="auto" w:fill="92D050"/>
+            <w:vAlign w:val="center"/>
+          </w:tcPr>
+          <w:p>
+            <w:r>
+              <w:t>OK</w:t>
+            </w:r>
+          </w:p>
         </w:tc>
       </w:tr>
+      <w:bookmarkEnd w:id="40"/>
+      <w:bookmarkEnd w:id="41"/>
     </w:tbl>
     <w:p>
       <w:pPr>
-        <w:pStyle w:val="Titre2"/>
-        <w:rPr>
-          <w:i w:val="0"/>
-          <w:iCs/>
-        </w:rPr>
-      </w:pPr>
-      <w:bookmarkStart w:id="42" w:name="_Toc5555161"/>
-      <w:r>
-        <w:rPr>
-          <w:i w:val="0"/>
-          <w:iCs/>
-        </w:rPr>
-        <w:t xml:space="preserve">Erreurs </w:t>
-      </w:r>
-      <w:bookmarkEnd w:id="40"/>
-      <w:r>
-        <w:rPr>
-          <w:i w:val="0"/>
-          <w:iCs/>
-        </w:rPr>
-        <w:t>restantes</w:t>
-      </w:r>
-      <w:bookmarkEnd w:id="41"/>
-      <w:bookmarkEnd w:id="42"/>
-      <w:r>
-        <w:rPr>
-          <w:i w:val="0"/>
-          <w:iCs/>
-        </w:rPr>
-        <w:t xml:space="preserve">  </w:t>
-      </w:r>
-    </w:p>
-    <w:p>
-      <w:pPr>
         <w:pStyle w:val="Help"/>
       </w:pPr>
-      <w:bookmarkStart w:id="43" w:name="_Toc25553323"/>
-      <w:r>
-        <w:t xml:space="preserve">S'il reste encore des erreurs: </w:t>
-      </w:r>
-    </w:p>
-    <w:p>
-      <w:pPr>
-        <w:pStyle w:val="Help"/>
-        <w:numPr>
-          <w:ilvl w:val="0"/>
-          <w:numId w:val="21"/>
-        </w:numPr>
-      </w:pPr>
-      <w:r>
-        <w:t>Description détaillée</w:t>
-      </w:r>
-    </w:p>
-    <w:p>
-      <w:pPr>
-        <w:pStyle w:val="Help"/>
-        <w:numPr>
-          <w:ilvl w:val="0"/>
-          <w:numId w:val="21"/>
-        </w:numPr>
-      </w:pPr>
-      <w:r>
-        <w:t>Conséquences sur l'utilisation du produit</w:t>
-      </w:r>
-      <w:bookmarkEnd w:id="43"/>
-    </w:p>
-    <w:p>
-      <w:pPr>
-        <w:pStyle w:val="Help"/>
-        <w:numPr>
-          <w:ilvl w:val="0"/>
-          <w:numId w:val="21"/>
-        </w:numPr>
-      </w:pPr>
-      <w:r>
-        <w:t>Actions envisagées ou possibles</w:t>
-      </w:r>
     </w:p>
     <w:p>
       <w:pPr>
@@ -9097,18 +8830,18 @@
           <w:tab w:val="num" w:pos="360"/>
         </w:tabs>
       </w:pPr>
-      <w:bookmarkStart w:id="44" w:name="_Toc25553328"/>
-      <w:bookmarkStart w:id="45" w:name="_Toc71703263"/>
-      <w:bookmarkStart w:id="46" w:name="_Toc5555162"/>
+      <w:bookmarkStart w:id="42" w:name="_Toc25553328"/>
+      <w:bookmarkStart w:id="43" w:name="_Toc71703263"/>
+      <w:bookmarkStart w:id="44" w:name="_Toc5565334"/>
       <w:r>
         <w:t>C</w:t>
       </w:r>
+      <w:bookmarkEnd w:id="42"/>
+      <w:bookmarkEnd w:id="43"/>
+      <w:r>
+        <w:t>onclusions</w:t>
+      </w:r>
       <w:bookmarkEnd w:id="44"/>
-      <w:bookmarkEnd w:id="45"/>
-      <w:r>
-        <w:t>onclusions</w:t>
-      </w:r>
-      <w:bookmarkEnd w:id="46"/>
     </w:p>
     <w:p>
       <w:pPr>
@@ -9231,7 +8964,21 @@
           <w:i w:val="0"/>
           <w:color w:val="000000" w:themeColor="text1"/>
         </w:rPr>
-        <w:t xml:space="preserve"> qui a créé les Issues.</w:t>
+        <w:t xml:space="preserve"> qui a créé </w:t>
+      </w:r>
+      <w:r>
+        <w:rPr>
+          <w:i w:val="0"/>
+          <w:color w:val="000000" w:themeColor="text1"/>
+        </w:rPr>
+        <w:t xml:space="preserve">la majorité des </w:t>
+      </w:r>
+      <w:r>
+        <w:rPr>
+          <w:i w:val="0"/>
+          <w:color w:val="000000" w:themeColor="text1"/>
+        </w:rPr>
+        <w:t>Issues.</w:t>
       </w:r>
     </w:p>
     <w:p>
@@ -9258,21 +9005,7 @@
           <w:i w:val="0"/>
           <w:color w:val="000000" w:themeColor="text1"/>
         </w:rPr>
-        <w:t xml:space="preserve"> : </w:t>
-      </w:r>
-      <w:r>
-        <w:rPr>
-          <w:i w:val="0"/>
-          <w:color w:val="000000" w:themeColor="text1"/>
-        </w:rPr>
-        <w:t>Jeu simple de compréhension</w:t>
-      </w:r>
-      <w:r>
-        <w:rPr>
-          <w:i w:val="0"/>
-          <w:color w:val="000000" w:themeColor="text1"/>
-        </w:rPr>
-        <w:t xml:space="preserve"> et peu long à </w:t>
+        <w:t xml:space="preserve"> : Jeu simple de compréhension et peu long à </w:t>
       </w:r>
       <w:r>
         <w:rPr>
@@ -9364,6 +9097,34 @@
         </w:rPr>
         <w:t>.</w:t>
       </w:r>
+      <w:r>
+        <w:rPr>
+          <w:i w:val="0"/>
+          <w:color w:val="000000" w:themeColor="text1"/>
+        </w:rPr>
+        <w:t xml:space="preserve"> Il y a aussi des problèmes avec les librairies </w:t>
+      </w:r>
+      <w:r>
+        <w:rPr>
+          <w:i w:val="0"/>
+          <w:color w:val="000000" w:themeColor="text1"/>
+        </w:rPr>
+        <w:t>pour les accents et les caractères semi-graphiques</w:t>
+      </w:r>
+      <w:r>
+        <w:rPr>
+          <w:i w:val="0"/>
+          <w:color w:val="000000" w:themeColor="text1"/>
+        </w:rPr>
+        <w:t>, que j’ai copié plusieurs fois car ils rentraient en conflit</w:t>
+      </w:r>
+      <w:r>
+        <w:rPr>
+          <w:i w:val="0"/>
+          <w:color w:val="000000" w:themeColor="text1"/>
+        </w:rPr>
+        <w:t>.</w:t>
+      </w:r>
     </w:p>
     <w:p>
       <w:pPr>
@@ -9382,6 +9143,7 @@
           <w:i w:val="0"/>
           <w:color w:val="000000" w:themeColor="text1"/>
         </w:rPr>
+        <w:lastRenderedPageBreak/>
         <w:t xml:space="preserve">Comme évolution possible, on pourrait réaliser le scénario </w:t>
       </w:r>
       <w:r>
@@ -9483,17 +9245,16 @@
           <w:tab w:val="num" w:pos="360"/>
         </w:tabs>
       </w:pPr>
-      <w:bookmarkStart w:id="47" w:name="_Toc71703264"/>
-      <w:bookmarkStart w:id="48" w:name="_Toc5555163"/>
-      <w:r>
-        <w:lastRenderedPageBreak/>
+      <w:bookmarkStart w:id="45" w:name="_Toc71703264"/>
+      <w:bookmarkStart w:id="46" w:name="_Toc5565335"/>
+      <w:r>
         <w:t>A</w:t>
       </w:r>
-      <w:bookmarkEnd w:id="47"/>
+      <w:bookmarkEnd w:id="45"/>
       <w:r>
         <w:t>nnexes</w:t>
       </w:r>
-      <w:bookmarkEnd w:id="48"/>
+      <w:bookmarkEnd w:id="46"/>
     </w:p>
     <w:p>
       <w:pPr>
@@ -9503,8 +9264,8 @@
           <w:iCs/>
         </w:rPr>
       </w:pPr>
-      <w:bookmarkStart w:id="49" w:name="_Toc71703265"/>
-      <w:bookmarkStart w:id="50" w:name="_Toc5555164"/>
+      <w:bookmarkStart w:id="47" w:name="_Toc71703265"/>
+      <w:bookmarkStart w:id="48" w:name="_Toc5565336"/>
       <w:r>
         <w:rPr>
           <w:i w:val="0"/>
@@ -9512,15 +9273,15 @@
         </w:rPr>
         <w:t>Sources – Bibliographie</w:t>
       </w:r>
-      <w:bookmarkEnd w:id="49"/>
-      <w:bookmarkEnd w:id="50"/>
+      <w:bookmarkEnd w:id="47"/>
+      <w:bookmarkEnd w:id="48"/>
     </w:p>
     <w:p>
       <w:pPr>
         <w:pStyle w:val="Paragraphedeliste"/>
         <w:numPr>
           <w:ilvl w:val="0"/>
-          <w:numId w:val="30"/>
+          <w:numId w:val="33"/>
         </w:numPr>
       </w:pPr>
       <w:r>
@@ -9538,24 +9299,12 @@
       <w:r>
         <w:t xml:space="preserve"> </w:t>
       </w:r>
-      <w:hyperlink r:id="rId14" w:history="1">
+      <w:hyperlink r:id="rId14" w:anchor="p=display&amp;h=1&amp;f=Big%20Money-ne&amp;t=Victoire%20!%20" w:history="1">
         <w:r>
           <w:rPr>
             <w:rStyle w:val="Lienhypertexte"/>
           </w:rPr>
-          <w:t>http://www.patorjk.com/software/taag/#p=display&amp;h=1&amp;f=Big%20Money-ne&amp;t=Victoire%20!%</w:t>
-        </w:r>
-        <w:r>
-          <w:rPr>
-            <w:rStyle w:val="Lienhypertexte"/>
-          </w:rPr>
-          <w:t>2</w:t>
-        </w:r>
-        <w:r>
-          <w:rPr>
-            <w:rStyle w:val="Lienhypertexte"/>
-          </w:rPr>
-          <w:t>0</w:t>
+          <w:t>http://www.patorjk.com/software/taag/#p=display&amp;h=1&amp;f=Big%20Money-ne&amp;t=Victoire%20!%20</w:t>
         </w:r>
       </w:hyperlink>
     </w:p>
@@ -9564,7 +9313,7 @@
         <w:pStyle w:val="Paragraphedeliste"/>
         <w:numPr>
           <w:ilvl w:val="0"/>
-          <w:numId w:val="30"/>
+          <w:numId w:val="33"/>
         </w:numPr>
       </w:pPr>
       <w:r>
@@ -9582,7 +9331,7 @@
         <w:pStyle w:val="Paragraphedeliste"/>
         <w:numPr>
           <w:ilvl w:val="0"/>
-          <w:numId w:val="30"/>
+          <w:numId w:val="33"/>
         </w:numPr>
       </w:pPr>
       <w:r>
@@ -9615,14 +9364,44 @@
         <w:pStyle w:val="Paragraphedeliste"/>
         <w:numPr>
           <w:ilvl w:val="0"/>
-          <w:numId w:val="30"/>
+          <w:numId w:val="33"/>
         </w:numPr>
       </w:pPr>
       <w:r>
-        <w:t>Aide externe : Chef de projet Xavier Carrel</w:t>
-      </w:r>
-      <w:r>
-        <w:t>, questions sur le projet et la gestion du mandat.</w:t>
+        <w:t>Aide</w:t>
+      </w:r>
+      <w:r>
+        <w:t xml:space="preserve"> </w:t>
+      </w:r>
+      <w:r>
+        <w:t>du c</w:t>
+      </w:r>
+      <w:r>
+        <w:t>hef de projet Xavier Carrel</w:t>
+      </w:r>
+      <w:r>
+        <w:t xml:space="preserve">, </w:t>
+      </w:r>
+      <w:r>
+        <w:t xml:space="preserve">répondus </w:t>
+      </w:r>
+      <w:r>
+        <w:t xml:space="preserve">aux </w:t>
+      </w:r>
+      <w:r>
+        <w:t xml:space="preserve">questions sur le projet et </w:t>
+      </w:r>
+      <w:r>
+        <w:t>ai</w:t>
+      </w:r>
+      <w:r>
+        <w:t xml:space="preserve">dé </w:t>
+      </w:r>
+      <w:r>
+        <w:t xml:space="preserve">pour la </w:t>
+      </w:r>
+      <w:r>
+        <w:t>gestion du mandat.</w:t>
       </w:r>
     </w:p>
     <w:p>
@@ -9630,11 +9409,17 @@
         <w:pStyle w:val="Paragraphedeliste"/>
         <w:numPr>
           <w:ilvl w:val="0"/>
-          <w:numId w:val="30"/>
+          <w:numId w:val="33"/>
         </w:numPr>
       </w:pPr>
       <w:r>
-        <w:t>Aide rapide de Christopher Pardo pour les fichiers grilles</w:t>
+        <w:t>Petite aide</w:t>
+      </w:r>
+      <w:r>
+        <w:t xml:space="preserve"> de Christopher Pardo pour les fichiers grilles</w:t>
+      </w:r>
+      <w:r>
+        <w:t xml:space="preserve"> externes.</w:t>
       </w:r>
     </w:p>
     <w:p>
@@ -9642,31 +9427,29 @@
         <w:pStyle w:val="Paragraphedeliste"/>
         <w:numPr>
           <w:ilvl w:val="0"/>
-          <w:numId w:val="30"/>
+          <w:numId w:val="33"/>
         </w:numPr>
       </w:pPr>
       <w:r>
-        <w:t xml:space="preserve">Aide rapide </w:t>
-      </w:r>
-      <w:r>
-        <w:t>de Benoit Pierrehumbert, pour des questions d’erreurs minimes.</w:t>
+        <w:t>Petite a</w:t>
+      </w:r>
+      <w:r>
+        <w:t>ide</w:t>
+      </w:r>
+      <w:r>
+        <w:t xml:space="preserve"> </w:t>
+      </w:r>
+      <w:r>
+        <w:t xml:space="preserve">de Benoit Pierrehumbert, pour des questions </w:t>
+      </w:r>
+      <w:r>
+        <w:t xml:space="preserve">sur des </w:t>
+      </w:r>
+      <w:r>
+        <w:t>erreurs minimes.</w:t>
       </w:r>
     </w:p>
     <w:p/>
-    <w:p>
-      <w:pPr>
-        <w:pStyle w:val="Help"/>
-      </w:pPr>
-      <w:r>
-        <w:t>Liste des livres utilisé</w:t>
-      </w:r>
-      <w:r>
-        <w:t>s</w:t>
-      </w:r>
-      <w:r>
-        <w:t xml:space="preserve"> (Titre, auteur, date), des sites Internet (URL) consultés, des articles (Revue, date, titre, auteur)… Et de toutes les aides externes (noms)   </w:t>
-      </w:r>
-    </w:p>
     <w:p>
       <w:pPr>
         <w:pStyle w:val="Titre2"/>
@@ -9675,9 +9458,9 @@
           <w:iCs/>
         </w:rPr>
       </w:pPr>
-      <w:bookmarkStart w:id="51" w:name="_Toc25553330"/>
-      <w:bookmarkStart w:id="52" w:name="_Toc71703266"/>
-      <w:bookmarkStart w:id="53" w:name="_Toc5555165"/>
+      <w:bookmarkStart w:id="49" w:name="_Toc25553330"/>
+      <w:bookmarkStart w:id="50" w:name="_Toc71703266"/>
+      <w:bookmarkStart w:id="51" w:name="_Toc5565337"/>
       <w:r>
         <w:rPr>
           <w:i w:val="0"/>
@@ -9685,8 +9468,8 @@
         </w:rPr>
         <w:t xml:space="preserve">Journal de bord </w:t>
       </w:r>
-      <w:bookmarkEnd w:id="51"/>
-      <w:bookmarkEnd w:id="52"/>
+      <w:bookmarkEnd w:id="49"/>
+      <w:bookmarkEnd w:id="50"/>
       <w:r>
         <w:rPr>
           <w:i w:val="0"/>
@@ -9694,7 +9477,7 @@
         </w:rPr>
         <w:t>du projet</w:t>
       </w:r>
-      <w:bookmarkEnd w:id="53"/>
+      <w:bookmarkEnd w:id="51"/>
     </w:p>
     <w:p/>
     <w:tbl>
@@ -10055,6 +9838,39 @@
           </w:p>
         </w:tc>
       </w:tr>
+      <w:tr>
+        <w:trPr>
+          <w:trHeight w:val="528"/>
+        </w:trPr>
+        <w:tc>
+          <w:tcPr>
+            <w:tcW w:w="1134" w:type="dxa"/>
+            <w:vAlign w:val="center"/>
+          </w:tcPr>
+          <w:p>
+            <w:r>
+              <w:t>07.04.2019</w:t>
+            </w:r>
+          </w:p>
+        </w:tc>
+        <w:tc>
+          <w:tcPr>
+            <w:tcW w:w="7652" w:type="dxa"/>
+            <w:vAlign w:val="center"/>
+          </w:tcPr>
+          <w:p>
+            <w:r>
+              <w:t xml:space="preserve">Fin du projet. Rendu sur </w:t>
+            </w:r>
+            <w:r>
+              <w:t>GitHub</w:t>
+            </w:r>
+            <w:r>
+              <w:t>.</w:t>
+            </w:r>
+          </w:p>
+        </w:tc>
+      </w:tr>
     </w:tbl>
     <w:p>
       <w:pPr>
@@ -10194,7 +10010,7 @@
       </w:pBdr>
       <w:jc w:val="center"/>
       <w:rPr>
-        <w:rFonts w:ascii="Impact" w:hAnsi="Impact"/>
+        <w:rFonts w:ascii="Arial Rounded MT Bold" w:hAnsi="Arial Rounded MT Bold"/>
         <w:sz w:val="40"/>
         <w:szCs w:val="40"/>
       </w:rPr>
@@ -10271,7 +10087,7 @@
     </w:r>
     <w:r>
       <w:rPr>
-        <w:rFonts w:ascii="Impact" w:hAnsi="Impact"/>
+        <w:rFonts w:ascii="Arial Rounded MT Bold" w:hAnsi="Arial Rounded MT Bold"/>
         <w:b/>
         <w:bCs/>
         <w:noProof/>
@@ -10279,7 +10095,31 @@
         <w:szCs w:val="40"/>
         <w:u w:val="single"/>
       </w:rPr>
-      <w:t>Bataille Navale</w:t>
+      <w:t>Bata</w:t>
+    </w:r>
+    <w:r>
+      <w:rPr>
+        <w:rFonts w:ascii="Arial Rounded MT Bold" w:hAnsi="Arial Rounded MT Bold"/>
+        <w:b/>
+        <w:bCs/>
+        <w:noProof/>
+        <w:sz w:val="40"/>
+        <w:szCs w:val="40"/>
+        <w:u w:val="single"/>
+      </w:rPr>
+      <w:t>i</w:t>
+    </w:r>
+    <w:r>
+      <w:rPr>
+        <w:rFonts w:ascii="Arial Rounded MT Bold" w:hAnsi="Arial Rounded MT Bold"/>
+        <w:b/>
+        <w:bCs/>
+        <w:noProof/>
+        <w:sz w:val="40"/>
+        <w:szCs w:val="40"/>
+        <w:u w:val="single"/>
+      </w:rPr>
+      <w:t>lle Navale</w:t>
     </w:r>
   </w:p>
   <w:p/>
@@ -10676,6 +10516,119 @@
     </w:lvl>
   </w:abstractNum>
   <w:abstractNum w:abstractNumId="4" w15:restartNumberingAfterBreak="0">
+    <w:nsid w:val="14495AF0"/>
+    <w:multiLevelType w:val="hybridMultilevel"/>
+    <w:tmpl w:val="F6282268"/>
+    <w:lvl w:ilvl="0" w:tplc="100C0001">
+      <w:start w:val="1"/>
+      <w:numFmt w:val="bullet"/>
+      <w:lvlText w:val=""/>
+      <w:lvlJc w:val="left"/>
+      <w:pPr>
+        <w:ind w:left="1080" w:hanging="360"/>
+      </w:pPr>
+      <w:rPr>
+        <w:rFonts w:ascii="Symbol" w:hAnsi="Symbol" w:hint="default"/>
+      </w:rPr>
+    </w:lvl>
+    <w:lvl w:ilvl="1" w:tplc="100C0003" w:tentative="1">
+      <w:start w:val="1"/>
+      <w:numFmt w:val="bullet"/>
+      <w:lvlText w:val="o"/>
+      <w:lvlJc w:val="left"/>
+      <w:pPr>
+        <w:ind w:left="1800" w:hanging="360"/>
+      </w:pPr>
+      <w:rPr>
+        <w:rFonts w:ascii="Courier New" w:hAnsi="Courier New" w:cs="Courier New" w:hint="default"/>
+      </w:rPr>
+    </w:lvl>
+    <w:lvl w:ilvl="2" w:tplc="100C0005" w:tentative="1">
+      <w:start w:val="1"/>
+      <w:numFmt w:val="bullet"/>
+      <w:lvlText w:val=""/>
+      <w:lvlJc w:val="left"/>
+      <w:pPr>
+        <w:ind w:left="2520" w:hanging="360"/>
+      </w:pPr>
+      <w:rPr>
+        <w:rFonts w:ascii="Wingdings" w:hAnsi="Wingdings" w:hint="default"/>
+      </w:rPr>
+    </w:lvl>
+    <w:lvl w:ilvl="3" w:tplc="100C0001" w:tentative="1">
+      <w:start w:val="1"/>
+      <w:numFmt w:val="bullet"/>
+      <w:lvlText w:val=""/>
+      <w:lvlJc w:val="left"/>
+      <w:pPr>
+        <w:ind w:left="3240" w:hanging="360"/>
+      </w:pPr>
+      <w:rPr>
+        <w:rFonts w:ascii="Symbol" w:hAnsi="Symbol" w:hint="default"/>
+      </w:rPr>
+    </w:lvl>
+    <w:lvl w:ilvl="4" w:tplc="100C0003" w:tentative="1">
+      <w:start w:val="1"/>
+      <w:numFmt w:val="bullet"/>
+      <w:lvlText w:val="o"/>
+      <w:lvlJc w:val="left"/>
+      <w:pPr>
+        <w:ind w:left="3960" w:hanging="360"/>
+      </w:pPr>
+      <w:rPr>
+        <w:rFonts w:ascii="Courier New" w:hAnsi="Courier New" w:cs="Courier New" w:hint="default"/>
+      </w:rPr>
+    </w:lvl>
+    <w:lvl w:ilvl="5" w:tplc="100C0005" w:tentative="1">
+      <w:start w:val="1"/>
+      <w:numFmt w:val="bullet"/>
+      <w:lvlText w:val=""/>
+      <w:lvlJc w:val="left"/>
+      <w:pPr>
+        <w:ind w:left="4680" w:hanging="360"/>
+      </w:pPr>
+      <w:rPr>
+        <w:rFonts w:ascii="Wingdings" w:hAnsi="Wingdings" w:hint="default"/>
+      </w:rPr>
+    </w:lvl>
+    <w:lvl w:ilvl="6" w:tplc="100C0001" w:tentative="1">
+      <w:start w:val="1"/>
+      <w:numFmt w:val="bullet"/>
+      <w:lvlText w:val=""/>
+      <w:lvlJc w:val="left"/>
+      <w:pPr>
+        <w:ind w:left="5400" w:hanging="360"/>
+      </w:pPr>
+      <w:rPr>
+        <w:rFonts w:ascii="Symbol" w:hAnsi="Symbol" w:hint="default"/>
+      </w:rPr>
+    </w:lvl>
+    <w:lvl w:ilvl="7" w:tplc="100C0003" w:tentative="1">
+      <w:start w:val="1"/>
+      <w:numFmt w:val="bullet"/>
+      <w:lvlText w:val="o"/>
+      <w:lvlJc w:val="left"/>
+      <w:pPr>
+        <w:ind w:left="6120" w:hanging="360"/>
+      </w:pPr>
+      <w:rPr>
+        <w:rFonts w:ascii="Courier New" w:hAnsi="Courier New" w:cs="Courier New" w:hint="default"/>
+      </w:rPr>
+    </w:lvl>
+    <w:lvl w:ilvl="8" w:tplc="100C0005" w:tentative="1">
+      <w:start w:val="1"/>
+      <w:numFmt w:val="bullet"/>
+      <w:lvlText w:val=""/>
+      <w:lvlJc w:val="left"/>
+      <w:pPr>
+        <w:ind w:left="6840" w:hanging="360"/>
+      </w:pPr>
+      <w:rPr>
+        <w:rFonts w:ascii="Wingdings" w:hAnsi="Wingdings" w:hint="default"/>
+      </w:rPr>
+    </w:lvl>
+  </w:abstractNum>
+  <w:abstractNum w:abstractNumId="5" w15:restartNumberingAfterBreak="0">
     <w:nsid w:val="16794E2B"/>
     <w:multiLevelType w:val="hybridMultilevel"/>
     <w:tmpl w:val="641AD2C2"/>
@@ -10815,7 +10768,7 @@
       </w:rPr>
     </w:lvl>
   </w:abstractNum>
-  <w:abstractNum w:abstractNumId="5" w15:restartNumberingAfterBreak="0">
+  <w:abstractNum w:abstractNumId="6" w15:restartNumberingAfterBreak="0">
     <w:nsid w:val="16FA3394"/>
     <w:multiLevelType w:val="hybridMultilevel"/>
     <w:tmpl w:val="E51AB440"/>
@@ -10928,7 +10881,7 @@
       </w:rPr>
     </w:lvl>
   </w:abstractNum>
-  <w:abstractNum w:abstractNumId="6" w15:restartNumberingAfterBreak="0">
+  <w:abstractNum w:abstractNumId="7" w15:restartNumberingAfterBreak="0">
     <w:nsid w:val="1719437E"/>
     <w:multiLevelType w:val="hybridMultilevel"/>
     <w:tmpl w:val="F1C8504E"/>
@@ -11041,7 +10994,7 @@
       </w:rPr>
     </w:lvl>
   </w:abstractNum>
-  <w:abstractNum w:abstractNumId="7" w15:restartNumberingAfterBreak="0">
+  <w:abstractNum w:abstractNumId="8" w15:restartNumberingAfterBreak="0">
     <w:nsid w:val="19FF01AE"/>
     <w:multiLevelType w:val="hybridMultilevel"/>
     <w:tmpl w:val="EC6A3956"/>
@@ -11181,7 +11134,7 @@
       </w:rPr>
     </w:lvl>
   </w:abstractNum>
-  <w:abstractNum w:abstractNumId="8" w15:restartNumberingAfterBreak="0">
+  <w:abstractNum w:abstractNumId="9" w15:restartNumberingAfterBreak="0">
     <w:nsid w:val="1B3D1BAB"/>
     <w:multiLevelType w:val="hybridMultilevel"/>
     <w:tmpl w:val="482C0C82"/>
@@ -11293,7 +11246,7 @@
       </w:rPr>
     </w:lvl>
   </w:abstractNum>
-  <w:abstractNum w:abstractNumId="9" w15:restartNumberingAfterBreak="0">
+  <w:abstractNum w:abstractNumId="10" w15:restartNumberingAfterBreak="0">
     <w:nsid w:val="213C3F75"/>
     <w:multiLevelType w:val="multilevel"/>
     <w:tmpl w:val="B936F84A"/>
@@ -11388,7 +11341,7 @@
       </w:pPr>
     </w:lvl>
   </w:abstractNum>
-  <w:abstractNum w:abstractNumId="10" w15:restartNumberingAfterBreak="0">
+  <w:abstractNum w:abstractNumId="11" w15:restartNumberingAfterBreak="0">
     <w:nsid w:val="27A404D8"/>
     <w:multiLevelType w:val="hybridMultilevel"/>
     <w:tmpl w:val="E4483B56"/>
@@ -11528,7 +11481,7 @@
       </w:rPr>
     </w:lvl>
   </w:abstractNum>
-  <w:abstractNum w:abstractNumId="11" w15:restartNumberingAfterBreak="0">
+  <w:abstractNum w:abstractNumId="12" w15:restartNumberingAfterBreak="0">
     <w:nsid w:val="29960EA8"/>
     <w:multiLevelType w:val="hybridMultilevel"/>
     <w:tmpl w:val="D8548DD4"/>
@@ -11641,7 +11594,7 @@
       </w:rPr>
     </w:lvl>
   </w:abstractNum>
-  <w:abstractNum w:abstractNumId="12" w15:restartNumberingAfterBreak="0">
+  <w:abstractNum w:abstractNumId="13" w15:restartNumberingAfterBreak="0">
     <w:nsid w:val="2E23300B"/>
     <w:multiLevelType w:val="hybridMultilevel"/>
     <w:tmpl w:val="970ADF2C"/>
@@ -11754,7 +11707,7 @@
       </w:rPr>
     </w:lvl>
   </w:abstractNum>
-  <w:abstractNum w:abstractNumId="13" w15:restartNumberingAfterBreak="0">
+  <w:abstractNum w:abstractNumId="14" w15:restartNumberingAfterBreak="0">
     <w:nsid w:val="352C2A44"/>
     <w:multiLevelType w:val="hybridMultilevel"/>
     <w:tmpl w:val="4F56EF2A"/>
@@ -11867,7 +11820,7 @@
       </w:rPr>
     </w:lvl>
   </w:abstractNum>
-  <w:abstractNum w:abstractNumId="14" w15:restartNumberingAfterBreak="0">
+  <w:abstractNum w:abstractNumId="15" w15:restartNumberingAfterBreak="0">
     <w:nsid w:val="408C02FF"/>
     <w:multiLevelType w:val="hybridMultilevel"/>
     <w:tmpl w:val="1C925AC4"/>
@@ -12004,7 +11957,7 @@
       </w:rPr>
     </w:lvl>
   </w:abstractNum>
-  <w:abstractNum w:abstractNumId="15" w15:restartNumberingAfterBreak="0">
+  <w:abstractNum w:abstractNumId="16" w15:restartNumberingAfterBreak="0">
     <w:nsid w:val="42741691"/>
     <w:multiLevelType w:val="hybridMultilevel"/>
     <w:tmpl w:val="E8A8272E"/>
@@ -12117,7 +12070,7 @@
       </w:rPr>
     </w:lvl>
   </w:abstractNum>
-  <w:abstractNum w:abstractNumId="16" w15:restartNumberingAfterBreak="0">
+  <w:abstractNum w:abstractNumId="17" w15:restartNumberingAfterBreak="0">
     <w:nsid w:val="42F31DAB"/>
     <w:multiLevelType w:val="hybridMultilevel"/>
     <w:tmpl w:val="A46C5D1C"/>
@@ -12257,7 +12210,7 @@
       </w:rPr>
     </w:lvl>
   </w:abstractNum>
-  <w:abstractNum w:abstractNumId="17" w15:restartNumberingAfterBreak="0">
+  <w:abstractNum w:abstractNumId="18" w15:restartNumberingAfterBreak="0">
     <w:nsid w:val="45EB0AAE"/>
     <w:multiLevelType w:val="multilevel"/>
     <w:tmpl w:val="3E0A631E"/>
@@ -12370,7 +12323,7 @@
       </w:pPr>
     </w:lvl>
   </w:abstractNum>
-  <w:abstractNum w:abstractNumId="18" w15:restartNumberingAfterBreak="0">
+  <w:abstractNum w:abstractNumId="19" w15:restartNumberingAfterBreak="0">
     <w:nsid w:val="4FF51F81"/>
     <w:multiLevelType w:val="hybridMultilevel"/>
     <w:tmpl w:val="B4BACFDE"/>
@@ -12483,7 +12436,7 @@
       </w:rPr>
     </w:lvl>
   </w:abstractNum>
-  <w:abstractNum w:abstractNumId="19" w15:restartNumberingAfterBreak="0">
+  <w:abstractNum w:abstractNumId="20" w15:restartNumberingAfterBreak="0">
     <w:nsid w:val="5082572C"/>
     <w:multiLevelType w:val="hybridMultilevel"/>
     <w:tmpl w:val="ED4ACFA4"/>
@@ -12623,7 +12576,7 @@
       </w:rPr>
     </w:lvl>
   </w:abstractNum>
-  <w:abstractNum w:abstractNumId="20" w15:restartNumberingAfterBreak="0">
+  <w:abstractNum w:abstractNumId="21" w15:restartNumberingAfterBreak="0">
     <w:nsid w:val="52B247CA"/>
     <w:multiLevelType w:val="hybridMultilevel"/>
     <w:tmpl w:val="B7D4D45A"/>
@@ -12763,7 +12716,7 @@
       </w:rPr>
     </w:lvl>
   </w:abstractNum>
-  <w:abstractNum w:abstractNumId="21" w15:restartNumberingAfterBreak="0">
+  <w:abstractNum w:abstractNumId="22" w15:restartNumberingAfterBreak="0">
     <w:nsid w:val="56A255C1"/>
     <w:multiLevelType w:val="hybridMultilevel"/>
     <w:tmpl w:val="338CCFB2"/>
@@ -12876,7 +12829,7 @@
       </w:rPr>
     </w:lvl>
   </w:abstractNum>
-  <w:abstractNum w:abstractNumId="22" w15:restartNumberingAfterBreak="0">
+  <w:abstractNum w:abstractNumId="23" w15:restartNumberingAfterBreak="0">
     <w:nsid w:val="594C1361"/>
     <w:multiLevelType w:val="hybridMultilevel"/>
     <w:tmpl w:val="5C243628"/>
@@ -13016,7 +12969,7 @@
       </w:rPr>
     </w:lvl>
   </w:abstractNum>
-  <w:abstractNum w:abstractNumId="23" w15:restartNumberingAfterBreak="0">
+  <w:abstractNum w:abstractNumId="24" w15:restartNumberingAfterBreak="0">
     <w:nsid w:val="5B0F0972"/>
     <w:multiLevelType w:val="hybridMultilevel"/>
     <w:tmpl w:val="39D06EC6"/>
@@ -13129,7 +13082,7 @@
       </w:rPr>
     </w:lvl>
   </w:abstractNum>
-  <w:abstractNum w:abstractNumId="24" w15:restartNumberingAfterBreak="0">
+  <w:abstractNum w:abstractNumId="25" w15:restartNumberingAfterBreak="0">
     <w:nsid w:val="5E4B2431"/>
     <w:multiLevelType w:val="hybridMultilevel"/>
     <w:tmpl w:val="4550A29E"/>
@@ -13242,7 +13195,7 @@
       </w:rPr>
     </w:lvl>
   </w:abstractNum>
-  <w:abstractNum w:abstractNumId="25" w15:restartNumberingAfterBreak="0">
+  <w:abstractNum w:abstractNumId="26" w15:restartNumberingAfterBreak="0">
     <w:nsid w:val="71E06583"/>
     <w:multiLevelType w:val="hybridMultilevel"/>
     <w:tmpl w:val="26C81FCE"/>
@@ -13382,7 +13335,7 @@
       </w:rPr>
     </w:lvl>
   </w:abstractNum>
-  <w:abstractNum w:abstractNumId="26" w15:restartNumberingAfterBreak="0">
+  <w:abstractNum w:abstractNumId="27" w15:restartNumberingAfterBreak="0">
     <w:nsid w:val="75A3529B"/>
     <w:multiLevelType w:val="hybridMultilevel"/>
     <w:tmpl w:val="819EEA64"/>
@@ -13522,7 +13475,7 @@
       </w:rPr>
     </w:lvl>
   </w:abstractNum>
-  <w:abstractNum w:abstractNumId="27" w15:restartNumberingAfterBreak="0">
+  <w:abstractNum w:abstractNumId="28" w15:restartNumberingAfterBreak="0">
     <w:nsid w:val="797979A0"/>
     <w:multiLevelType w:val="hybridMultilevel"/>
     <w:tmpl w:val="7E40D33A"/>
@@ -13635,7 +13588,7 @@
       </w:rPr>
     </w:lvl>
   </w:abstractNum>
-  <w:abstractNum w:abstractNumId="28" w15:restartNumberingAfterBreak="0">
+  <w:abstractNum w:abstractNumId="29" w15:restartNumberingAfterBreak="0">
     <w:nsid w:val="7B193736"/>
     <w:multiLevelType w:val="multilevel"/>
     <w:tmpl w:val="3E0A631E"/>
@@ -13748,7 +13701,7 @@
       </w:pPr>
     </w:lvl>
   </w:abstractNum>
-  <w:abstractNum w:abstractNumId="29" w15:restartNumberingAfterBreak="0">
+  <w:abstractNum w:abstractNumId="30" w15:restartNumberingAfterBreak="0">
     <w:nsid w:val="7D032E42"/>
     <w:multiLevelType w:val="hybridMultilevel"/>
     <w:tmpl w:val="901CE568"/>
@@ -13861,7 +13814,7 @@
       </w:rPr>
     </w:lvl>
   </w:abstractNum>
-  <w:abstractNum w:abstractNumId="30" w15:restartNumberingAfterBreak="0">
+  <w:abstractNum w:abstractNumId="31" w15:restartNumberingAfterBreak="0">
     <w:nsid w:val="7DD245F2"/>
     <w:multiLevelType w:val="hybridMultilevel"/>
     <w:tmpl w:val="3100450C"/>
@@ -14001,7 +13954,7 @@
       </w:rPr>
     </w:lvl>
   </w:abstractNum>
-  <w:abstractNum w:abstractNumId="31" w15:restartNumberingAfterBreak="0">
+  <w:abstractNum w:abstractNumId="32" w15:restartNumberingAfterBreak="0">
     <w:nsid w:val="7DDE7E2F"/>
     <w:multiLevelType w:val="hybridMultilevel"/>
     <w:tmpl w:val="47B69FA2"/>
@@ -14115,43 +14068,43 @@
     </w:lvl>
   </w:abstractNum>
   <w:num w:numId="1">
-    <w:abstractNumId w:val="28"/>
+    <w:abstractNumId w:val="29"/>
   </w:num>
   <w:num w:numId="2">
     <w:abstractNumId w:val="1"/>
   </w:num>
   <w:num w:numId="3">
-    <w:abstractNumId w:val="7"/>
+    <w:abstractNumId w:val="8"/>
   </w:num>
   <w:num w:numId="4">
-    <w:abstractNumId w:val="26"/>
+    <w:abstractNumId w:val="27"/>
   </w:num>
   <w:num w:numId="5">
+    <w:abstractNumId w:val="21"/>
+  </w:num>
+  <w:num w:numId="6">
+    <w:abstractNumId w:val="11"/>
+  </w:num>
+  <w:num w:numId="7">
+    <w:abstractNumId w:val="23"/>
+  </w:num>
+  <w:num w:numId="8">
+    <w:abstractNumId w:val="31"/>
+  </w:num>
+  <w:num w:numId="9">
+    <w:abstractNumId w:val="5"/>
+  </w:num>
+  <w:num w:numId="10">
+    <w:abstractNumId w:val="15"/>
+  </w:num>
+  <w:num w:numId="11">
     <w:abstractNumId w:val="20"/>
   </w:num>
-  <w:num w:numId="6">
-    <w:abstractNumId w:val="10"/>
-  </w:num>
-  <w:num w:numId="7">
-    <w:abstractNumId w:val="22"/>
-  </w:num>
-  <w:num w:numId="8">
-    <w:abstractNumId w:val="30"/>
-  </w:num>
-  <w:num w:numId="9">
-    <w:abstractNumId w:val="4"/>
-  </w:num>
-  <w:num w:numId="10">
-    <w:abstractNumId w:val="14"/>
-  </w:num>
-  <w:num w:numId="11">
-    <w:abstractNumId w:val="19"/>
-  </w:num>
   <w:num w:numId="12">
-    <w:abstractNumId w:val="16"/>
+    <w:abstractNumId w:val="17"/>
   </w:num>
   <w:num w:numId="13">
-    <w:abstractNumId w:val="25"/>
+    <w:abstractNumId w:val="26"/>
   </w:num>
   <w:num w:numId="14">
     <w:abstractNumId w:val="0"/>
@@ -14160,55 +14113,58 @@
     <w:abstractNumId w:val="2"/>
   </w:num>
   <w:num w:numId="16">
+    <w:abstractNumId w:val="14"/>
+  </w:num>
+  <w:num w:numId="17">
+    <w:abstractNumId w:val="6"/>
+  </w:num>
+  <w:num w:numId="18">
+    <w:abstractNumId w:val="30"/>
+  </w:num>
+  <w:num w:numId="19">
+    <w:abstractNumId w:val="25"/>
+  </w:num>
+  <w:num w:numId="20">
+    <w:abstractNumId w:val="32"/>
+  </w:num>
+  <w:num w:numId="21">
+    <w:abstractNumId w:val="22"/>
+  </w:num>
+  <w:num w:numId="22">
+    <w:abstractNumId w:val="28"/>
+  </w:num>
+  <w:num w:numId="23">
     <w:abstractNumId w:val="13"/>
   </w:num>
-  <w:num w:numId="17">
-    <w:abstractNumId w:val="5"/>
-  </w:num>
-  <w:num w:numId="18">
-    <w:abstractNumId w:val="29"/>
-  </w:num>
-  <w:num w:numId="19">
-    <w:abstractNumId w:val="24"/>
-  </w:num>
-  <w:num w:numId="20">
-    <w:abstractNumId w:val="31"/>
-  </w:num>
-  <w:num w:numId="21">
-    <w:abstractNumId w:val="21"/>
-  </w:num>
-  <w:num w:numId="22">
-    <w:abstractNumId w:val="27"/>
-  </w:num>
-  <w:num w:numId="23">
-    <w:abstractNumId w:val="12"/>
-  </w:num>
   <w:num w:numId="24">
-    <w:abstractNumId w:val="18"/>
+    <w:abstractNumId w:val="19"/>
   </w:num>
   <w:num w:numId="25">
     <w:abstractNumId w:val="3"/>
   </w:num>
   <w:num w:numId="26">
-    <w:abstractNumId w:val="17"/>
+    <w:abstractNumId w:val="18"/>
   </w:num>
   <w:num w:numId="27">
-    <w:abstractNumId w:val="11"/>
+    <w:abstractNumId w:val="12"/>
   </w:num>
   <w:num w:numId="28">
-    <w:abstractNumId w:val="23"/>
+    <w:abstractNumId w:val="24"/>
   </w:num>
   <w:num w:numId="29">
-    <w:abstractNumId w:val="6"/>
+    <w:abstractNumId w:val="7"/>
   </w:num>
   <w:num w:numId="30">
-    <w:abstractNumId w:val="8"/>
+    <w:abstractNumId w:val="9"/>
   </w:num>
   <w:num w:numId="31">
-    <w:abstractNumId w:val="9"/>
+    <w:abstractNumId w:val="10"/>
   </w:num>
   <w:num w:numId="32">
-    <w:abstractNumId w:val="15"/>
+    <w:abstractNumId w:val="16"/>
+  </w:num>
+  <w:num w:numId="33">
+    <w:abstractNumId w:val="4"/>
   </w:num>
   <w:numIdMacAtCleanup w:val="13"/>
 </w:numbering>
@@ -14703,6 +14659,7 @@
   <w:style w:type="character" w:default="1" w:styleId="Policepardfaut">
     <w:name w:val="Default Paragraph Font"/>
     <w:uiPriority w:val="1"/>
+    <w:semiHidden/>
     <w:unhideWhenUsed/>
   </w:style>
   <w:style w:type="table" w:default="1" w:styleId="TableauNormal">
@@ -15415,7 +15372,7 @@
 </file>
 
 <file path=customXml/itemProps1.xml><?xml version="1.0" encoding="utf-8"?>
-<ds:datastoreItem xmlns:ds="http://schemas.openxmlformats.org/officeDocument/2006/customXml" ds:itemID="{9810532A-CDF3-496E-9437-D9B0DDE21A4A}">
+<ds:datastoreItem xmlns:ds="http://schemas.openxmlformats.org/officeDocument/2006/customXml" ds:itemID="{8011CA83-6F4E-4FB4-82C2-83554A01482C}">
   <ds:schemaRefs>
     <ds:schemaRef ds:uri="http://schemas.openxmlformats.org/officeDocument/2006/bibliography"/>
   </ds:schemaRefs>

</xml_diff>